<commit_message>
Fixed bug in TYPE, whereby the address was not dropped for zero length strings Included PRINTOUT "filename" in EDITOR.F to display files on screen without scrolling Cosmetic changes: default tab stop changed to 7, editor now with light grey text rather than white
</commit_message>
<xml_diff>
--- a/Resources/NIGE Machine Manual.docx
+++ b/Resources/NIGE Machine Manual.docx
@@ -1,6 +1,6 @@
 
 <file path=word/document.xml><?xml version="1.0" encoding="utf-8"?>
-<w:document xmlns:wpc="http://schemas.microsoft.com/office/word/2010/wordprocessingCanvas" xmlns:mc="http://schemas.openxmlformats.org/markup-compatibility/2006" xmlns:o="urn:schemas-microsoft-com:office:office" xmlns:r="http://schemas.openxmlformats.org/officeDocument/2006/relationships" xmlns:m="http://schemas.openxmlformats.org/officeDocument/2006/math" xmlns:v="urn:schemas-microsoft-com:vml" xmlns:wp14="http://schemas.microsoft.com/office/word/2010/wordprocessingDrawing" xmlns:wp="http://schemas.openxmlformats.org/drawingml/2006/wordprocessingDrawing" xmlns:w10="urn:schemas-microsoft-com:office:word" xmlns:w="http://schemas.openxmlformats.org/wordprocessingml/2006/main" xmlns:w14="http://schemas.microsoft.com/office/word/2010/wordml" xmlns:wpg="http://schemas.microsoft.com/office/word/2010/wordprocessingGroup" xmlns:wpi="http://schemas.microsoft.com/office/word/2010/wordprocessingInk" xmlns:wne="http://schemas.microsoft.com/office/word/2006/wordml" xmlns:wps="http://schemas.microsoft.com/office/word/2010/wordprocessingShape" mc:Ignorable="w14 wp14">
+<w:document xmlns:ve="http://schemas.openxmlformats.org/markup-compatibility/2006" xmlns:o="urn:schemas-microsoft-com:office:office" xmlns:r="http://schemas.openxmlformats.org/officeDocument/2006/relationships" xmlns:m="http://schemas.openxmlformats.org/officeDocument/2006/math" xmlns:v="urn:schemas-microsoft-com:vml" xmlns:wp="http://schemas.openxmlformats.org/drawingml/2006/wordprocessingDrawing" xmlns:w10="urn:schemas-microsoft-com:office:word" xmlns:w="http://schemas.openxmlformats.org/wordprocessingml/2006/main" xmlns:wne="http://schemas.microsoft.com/office/word/2006/wordml">
   <w:body>
     <w:bookmarkStart w:id="0" w:name="_Toc321927282" w:displacedByCustomXml="next"/>
     <w:sdt>
@@ -24,7 +24,7 @@
           <w:tblPr>
             <w:tblW w:w="5000" w:type="pct"/>
             <w:jc w:val="center"/>
-            <w:tblLook w:val="04A0" w:firstRow="1" w:lastRow="0" w:firstColumn="1" w:lastColumn="0" w:noHBand="0" w:noVBand="1"/>
+            <w:tblLook w:val="04A0"/>
           </w:tblPr>
           <w:tblGrid>
             <w:gridCol w:w="9576"/>
@@ -266,7 +266,7 @@
           <w:tblPr>
             <w:tblpPr w:leftFromText="187" w:rightFromText="187" w:horzAnchor="margin" w:tblpXSpec="center" w:tblpYSpec="bottom"/>
             <w:tblW w:w="5000" w:type="pct"/>
-            <w:tblLook w:val="04A0" w:firstRow="1" w:lastRow="0" w:firstColumn="1" w:lastColumn="0" w:noHBand="0" w:noVBand="1"/>
+            <w:tblLook w:val="04A0"/>
           </w:tblPr>
           <w:tblGrid>
             <w:gridCol w:w="9576"/>
@@ -2317,7 +2317,6 @@
         <w:pStyle w:val="Heading2"/>
       </w:pPr>
       <w:bookmarkStart w:id="2" w:name="_Toc379559569"/>
-      <w:proofErr w:type="gramStart"/>
       <w:r>
         <w:t xml:space="preserve">1.1  </w:t>
       </w:r>
@@ -2325,7 +2324,6 @@
         <w:t>Introduction</w:t>
       </w:r>
       <w:bookmarkEnd w:id="2"/>
-      <w:proofErr w:type="gramEnd"/>
     </w:p>
     <w:p>
       <w:r>
@@ -2347,15 +2345,7 @@
         <w:t>otyping of experimental scientifi</w:t>
       </w:r>
       <w:r>
-        <w:t xml:space="preserve">c hardware or other devices. The key components of the system include a stack-based </w:t>
-      </w:r>
-      <w:proofErr w:type="spellStart"/>
-      <w:r>
-        <w:t>softcore</w:t>
-      </w:r>
-      <w:proofErr w:type="spellEnd"/>
-      <w:r>
-        <w:t xml:space="preserve"> CPU optimized for embedded control, a FOR</w:t>
+        <w:t>c hardware or other devices. The key components of the system include a stack-based softcore CPU optimized for embedded control, a FOR</w:t>
       </w:r>
       <w:r>
         <w:t>TH software environment, and a fl</w:t>
@@ -2432,7 +2422,7 @@
           <w:numId w:val="5"/>
         </w:numPr>
       </w:pPr>
-      <w:hyperlink r:id="rId10" w:history="1">
+      <w:hyperlink r:id="rId9" w:history="1">
         <w:r>
           <w:rPr>
             <w:rStyle w:val="Hyperlink"/>
@@ -2449,7 +2439,7 @@
           <w:numId w:val="5"/>
         </w:numPr>
       </w:pPr>
-      <w:hyperlink r:id="rId11" w:history="1">
+      <w:hyperlink r:id="rId10" w:history="1">
         <w:r>
           <w:rPr>
             <w:rStyle w:val="Hyperlink"/>
@@ -2480,7 +2470,7 @@
           <w:numId w:val="6"/>
         </w:numPr>
       </w:pPr>
-      <w:hyperlink r:id="rId12" w:history="1">
+      <w:hyperlink r:id="rId11" w:history="1">
         <w:r>
           <w:rPr>
             <w:rStyle w:val="Hyperlink"/>
@@ -2497,7 +2487,7 @@
           <w:numId w:val="6"/>
         </w:numPr>
       </w:pPr>
-      <w:hyperlink r:id="rId13" w:history="1">
+      <w:hyperlink r:id="rId12" w:history="1">
         <w:r>
           <w:rPr>
             <w:rStyle w:val="Hyperlink"/>
@@ -2511,16 +2501,11 @@
         <w:pStyle w:val="Heading2"/>
       </w:pPr>
       <w:bookmarkStart w:id="3" w:name="_Toc379559570"/>
-      <w:proofErr w:type="gramStart"/>
       <w:r>
         <w:t xml:space="preserve">1.2  </w:t>
       </w:r>
       <w:r>
-        <w:t>Set</w:t>
-      </w:r>
-      <w:proofErr w:type="gramEnd"/>
-      <w:r>
-        <w:t>-up p</w:t>
+        <w:t>Set-up p</w:t>
       </w:r>
       <w:r>
         <w:t>reliminaries</w:t>
@@ -2580,7 +2565,7 @@
           <w:numId w:val="1"/>
         </w:numPr>
       </w:pPr>
-      <w:hyperlink r:id="rId14" w:history="1">
+      <w:hyperlink r:id="rId13" w:history="1">
         <w:r>
           <w:rPr>
             <w:rStyle w:val="Hyperlink"/>
@@ -2632,7 +2617,7 @@
           <w:numId w:val="1"/>
         </w:numPr>
       </w:pPr>
-      <w:hyperlink r:id="rId15" w:history="1">
+      <w:hyperlink r:id="rId14" w:history="1">
         <w:r>
           <w:rPr>
             <w:rStyle w:val="Hyperlink"/>
@@ -2776,16 +2761,11 @@
         <w:pStyle w:val="Heading2"/>
       </w:pPr>
       <w:bookmarkStart w:id="4" w:name="_Toc379559571"/>
-      <w:proofErr w:type="gramStart"/>
       <w:r>
         <w:t xml:space="preserve">1.3  </w:t>
       </w:r>
       <w:r>
-        <w:t>Quick</w:t>
-      </w:r>
-      <w:proofErr w:type="gramEnd"/>
-      <w:r>
-        <w:t xml:space="preserve"> start</w:t>
+        <w:t>Quick start</w:t>
       </w:r>
       <w:bookmarkEnd w:id="4"/>
     </w:p>
@@ -2991,16 +2971,11 @@
         <w:pStyle w:val="Heading2"/>
       </w:pPr>
       <w:bookmarkStart w:id="5" w:name="_Toc379559572"/>
-      <w:proofErr w:type="gramStart"/>
       <w:r>
         <w:t xml:space="preserve">1.4  </w:t>
       </w:r>
       <w:r>
-        <w:t>Full</w:t>
-      </w:r>
-      <w:proofErr w:type="gramEnd"/>
-      <w:r>
-        <w:t xml:space="preserve"> start</w:t>
+        <w:t>Full start</w:t>
       </w:r>
       <w:bookmarkEnd w:id="5"/>
     </w:p>
@@ -3222,16 +3197,11 @@
         <w:pStyle w:val="Heading2"/>
       </w:pPr>
       <w:bookmarkStart w:id="6" w:name="_Toc379559573"/>
-      <w:proofErr w:type="gramStart"/>
       <w:r>
         <w:t xml:space="preserve">1.5  </w:t>
       </w:r>
       <w:r>
-        <w:t>Optional</w:t>
-      </w:r>
-      <w:proofErr w:type="gramEnd"/>
-      <w:r>
-        <w:t xml:space="preserve"> SD card interface</w:t>
+        <w:t>Optional SD card interface</w:t>
       </w:r>
       <w:bookmarkEnd w:id="6"/>
     </w:p>
@@ -3294,7 +3264,7 @@
           <w:u w:val="none"/>
         </w:rPr>
       </w:pPr>
-      <w:hyperlink r:id="rId16" w:history="1">
+      <w:hyperlink r:id="rId15" w:history="1">
         <w:r>
           <w:rPr>
             <w:rStyle w:val="Hyperlink"/>
@@ -3493,16 +3463,11 @@
         <w:pStyle w:val="Heading2"/>
       </w:pPr>
       <w:bookmarkStart w:id="8" w:name="_Toc379559575"/>
-      <w:proofErr w:type="gramStart"/>
       <w:r>
         <w:t xml:space="preserve">2.1  </w:t>
       </w:r>
       <w:r>
-        <w:t>ANSI</w:t>
-      </w:r>
-      <w:proofErr w:type="gramEnd"/>
-      <w:r>
-        <w:t xml:space="preserve"> FORTH</w:t>
+        <w:t>ANSI FORTH</w:t>
       </w:r>
       <w:bookmarkEnd w:id="8"/>
     </w:p>
@@ -3541,15 +3506,7 @@
       </w:pPr>
       <w:bookmarkStart w:id="9" w:name="_Toc379559576"/>
       <w:r>
-        <w:t>2.2</w:t>
-      </w:r>
-      <w:proofErr w:type="gramStart"/>
-      <w:r>
-        <w:t>.  File</w:t>
-      </w:r>
-      <w:proofErr w:type="gramEnd"/>
-      <w:r>
-        <w:t xml:space="preserve"> System</w:t>
+        <w:t>2.2.  File System</w:t>
       </w:r>
       <w:bookmarkEnd w:id="9"/>
     </w:p>
@@ -3703,15 +3660,7 @@
     </w:p>
     <w:p>
       <w:r>
-        <w:t>The N.I.G</w:t>
-      </w:r>
-      <w:proofErr w:type="gramStart"/>
-      <w:r>
-        <w:t>,E</w:t>
-      </w:r>
-      <w:proofErr w:type="gramEnd"/>
-      <w:r>
-        <w:t xml:space="preserve">. Machine </w:t>
+        <w:t xml:space="preserve">The N.I.G,E. Machine </w:t>
       </w:r>
       <w:r>
         <w:t>reads and writes</w:t>
@@ -4076,13 +4025,8 @@
       <w:pPr>
         <w:pStyle w:val="Heading6"/>
       </w:pPr>
-      <w:proofErr w:type="gramStart"/>
-      <w:r>
-        <w:t>2.2.2  New</w:t>
-      </w:r>
-      <w:proofErr w:type="gramEnd"/>
-      <w:r>
-        <w:t>-line character</w:t>
+      <w:r>
+        <w:t>2.2.2  New-line character</w:t>
       </w:r>
     </w:p>
     <w:p>
@@ -4125,7 +4069,6 @@
         <w:pStyle w:val="Heading2"/>
       </w:pPr>
       <w:bookmarkStart w:id="10" w:name="_Toc379559577"/>
-      <w:proofErr w:type="gramStart"/>
       <w:r>
         <w:t>2.</w:t>
       </w:r>
@@ -4133,11 +4076,7 @@
         <w:t>3</w:t>
       </w:r>
       <w:r>
-        <w:t xml:space="preserve">  Memory</w:t>
-      </w:r>
-      <w:proofErr w:type="gramEnd"/>
-      <w:r>
-        <w:t xml:space="preserve"> </w:t>
+        <w:t xml:space="preserve">  Memory </w:t>
       </w:r>
       <w:r>
         <w:t>address regions</w:t>
@@ -4331,15 +4270,7 @@
     </w:p>
     <w:p>
       <w:r>
-        <w:t>The CPU has separate instructions for byte, word and long-word memory access and the corresponding FORTH words C</w:t>
-      </w:r>
-      <w:proofErr w:type="gramStart"/>
-      <w:r>
-        <w:t>!,</w:t>
-      </w:r>
-      <w:proofErr w:type="gramEnd"/>
-      <w:r>
-        <w:t xml:space="preserve"> C@, W!, W@, !, @ are available</w:t>
+        <w:t>The CPU has separate instructions for byte, word and long-word memory access and the corresponding FORTH words C!, C@, W!, W@, !, @ are available</w:t>
       </w:r>
       <w:r>
         <w:t xml:space="preserve"> in system software</w:t>
@@ -4361,13 +4292,8 @@
       <w:r>
         <w:t xml:space="preserve">be </w:t>
       </w:r>
-      <w:proofErr w:type="gramStart"/>
-      <w:r>
-        <w:t>read/written</w:t>
-      </w:r>
-      <w:proofErr w:type="gramEnd"/>
-      <w:r>
-        <w:t xml:space="preserve"> to odd address</w:t>
+      <w:r>
+        <w:t>read/written to odd address</w:t>
       </w:r>
       <w:r>
         <w:t xml:space="preserve"> boundaries</w:t>
@@ -4409,7 +4335,6 @@
         <w:pStyle w:val="Heading2"/>
       </w:pPr>
       <w:bookmarkStart w:id="11" w:name="_Toc379559578"/>
-      <w:proofErr w:type="gramStart"/>
       <w:r>
         <w:t>2.</w:t>
       </w:r>
@@ -4417,11 +4342,7 @@
         <w:t>4</w:t>
       </w:r>
       <w:r>
-        <w:t xml:space="preserve">  VGA</w:t>
-      </w:r>
-      <w:proofErr w:type="gramEnd"/>
-      <w:r>
-        <w:t xml:space="preserve"> d</w:t>
+        <w:t xml:space="preserve">  VGA d</w:t>
       </w:r>
       <w:r>
         <w:t>isplay</w:t>
@@ -4477,7 +4398,6 @@
       <w:pPr>
         <w:pStyle w:val="Heading6"/>
       </w:pPr>
-      <w:proofErr w:type="gramStart"/>
       <w:r>
         <w:t xml:space="preserve">2.4.1  </w:t>
       </w:r>
@@ -4485,11 +4405,7 @@
         <w:t>D</w:t>
       </w:r>
       <w:r>
-        <w:t>isplay</w:t>
-      </w:r>
-      <w:proofErr w:type="gramEnd"/>
-      <w:r>
-        <w:t xml:space="preserve"> organization</w:t>
+        <w:t>isplay organization</w:t>
       </w:r>
     </w:p>
     <w:p>
@@ -4570,13 +4486,8 @@
       <w:pPr>
         <w:pStyle w:val="Heading6"/>
       </w:pPr>
-      <w:proofErr w:type="gramStart"/>
-      <w:r>
-        <w:t>2.4.2  Interlace</w:t>
-      </w:r>
-      <w:proofErr w:type="gramEnd"/>
-      <w:r>
-        <w:t xml:space="preserve"> mode</w:t>
+      <w:r>
+        <w:t>2.4.2  Interlace mode</w:t>
       </w:r>
     </w:p>
     <w:p>
@@ -4670,16 +4581,11 @@
       <w:pPr>
         <w:pStyle w:val="Heading6"/>
       </w:pPr>
-      <w:proofErr w:type="gramStart"/>
       <w:r>
         <w:t>2.4.3</w:t>
       </w:r>
       <w:r>
-        <w:t xml:space="preserve">  Display</w:t>
-      </w:r>
-      <w:proofErr w:type="gramEnd"/>
-      <w:r>
-        <w:t xml:space="preserve"> resolution</w:t>
+        <w:t xml:space="preserve">  Display resolution</w:t>
       </w:r>
     </w:p>
     <w:p>
@@ -4697,7 +4603,7 @@
       <w:tblPr>
         <w:tblStyle w:val="TableGrid"/>
         <w:tblW w:w="0" w:type="auto"/>
-        <w:tblLook w:val="04A0" w:firstRow="1" w:lastRow="0" w:firstColumn="1" w:lastColumn="0" w:noHBand="0" w:noVBand="1"/>
+        <w:tblLook w:val="04A0"/>
       </w:tblPr>
       <w:tblGrid>
         <w:gridCol w:w="2394"/>
@@ -5058,16 +4964,11 @@
       <w:pPr>
         <w:pStyle w:val="Heading6"/>
       </w:pPr>
-      <w:proofErr w:type="gramStart"/>
       <w:r>
         <w:t>2.4.4</w:t>
       </w:r>
       <w:r>
-        <w:t xml:space="preserve">  Screen</w:t>
-      </w:r>
-      <w:proofErr w:type="gramEnd"/>
-      <w:r>
-        <w:t xml:space="preserve"> buffer</w:t>
+        <w:t xml:space="preserve">  Screen buffer</w:t>
       </w:r>
     </w:p>
     <w:p>
@@ -5096,11 +4997,7 @@
         <w:t xml:space="preserve"> redirected by writing to th</w:t>
       </w:r>
       <w:r>
-        <w:t xml:space="preserve">e SCREENPLACE hardware register.  </w:t>
-      </w:r>
-      <w:proofErr w:type="gramStart"/>
-      <w:r>
-        <w:t xml:space="preserve">(Or equivalently, via the </w:t>
+        <w:t xml:space="preserve">e SCREENPLACE hardware register.  (Or equivalently, via the </w:t>
       </w:r>
       <w:r>
         <w:t xml:space="preserve">SCREENPLACE FORTH </w:t>
@@ -5111,7 +5008,6 @@
       <w:r>
         <w:t>.</w:t>
       </w:r>
-      <w:proofErr w:type="gramEnd"/>
       <w:r>
         <w:t xml:space="preserve">  The default location of the start of the screen buffer can be read from the SCREENBASE FORTH constant.   </w:t>
       </w:r>
@@ -5291,14 +5187,12 @@
       <w:r>
         <w:t>2.4.6</w:t>
       </w:r>
-      <w:proofErr w:type="gramStart"/>
       <w:r>
         <w:t xml:space="preserve">.  </w:t>
       </w:r>
       <w:r>
         <w:t>v2.0</w:t>
       </w:r>
-      <w:proofErr w:type="gramEnd"/>
       <w:r>
         <w:t xml:space="preserve"> color output</w:t>
       </w:r>
@@ -5394,16 +5288,11 @@
       <w:r>
         <w:t>2.4.7</w:t>
       </w:r>
-      <w:proofErr w:type="gramStart"/>
       <w:r>
         <w:t xml:space="preserve">.  </w:t>
       </w:r>
       <w:r>
-        <w:t>v3.0</w:t>
-      </w:r>
-      <w:proofErr w:type="gramEnd"/>
-      <w:r>
-        <w:t xml:space="preserve"> color output</w:t>
+        <w:t>v3.0 color output</w:t>
       </w:r>
     </w:p>
     <w:p>
@@ -5525,16 +5414,11 @@
         <w:pStyle w:val="Heading2"/>
       </w:pPr>
       <w:bookmarkStart w:id="12" w:name="_Toc379559579"/>
-      <w:proofErr w:type="gramStart"/>
       <w:r>
         <w:t xml:space="preserve">2.5  </w:t>
       </w:r>
       <w:r>
-        <w:t>Other</w:t>
-      </w:r>
-      <w:proofErr w:type="gramEnd"/>
-      <w:r>
-        <w:t xml:space="preserve"> i</w:t>
+        <w:t>Other i</w:t>
       </w:r>
       <w:r>
         <w:t>nput/output</w:t>
@@ -5649,15 +5533,7 @@
     </w:p>
     <w:p>
       <w:r>
-        <w:t xml:space="preserve">The UART adapter is hardwired to 8 bits, 1 stop bit, no parity, </w:t>
-      </w:r>
-      <w:proofErr w:type="gramStart"/>
-      <w:r>
-        <w:t>no</w:t>
-      </w:r>
-      <w:proofErr w:type="gramEnd"/>
-      <w:r>
-        <w:t xml:space="preserve"> handshaking.  The baud rate is user configurable.  Default settings are as follows:</w:t>
+        <w:t>The UART adapter is hardwired to 8 bits, 1 stop bit, no parity, no handshaking.  The baud rate is user configurable.  Default settings are as follows:</w:t>
       </w:r>
     </w:p>
     <w:p>
@@ -5708,26 +5584,13 @@
       <w:pPr>
         <w:pStyle w:val="Heading2"/>
       </w:pPr>
-      <w:proofErr w:type="gramStart"/>
-      <w:r>
-        <w:t>2.6  Exception</w:t>
-      </w:r>
-      <w:proofErr w:type="gramEnd"/>
-      <w:r>
-        <w:t xml:space="preserve"> handling</w:t>
+      <w:r>
+        <w:t>2.6  Exception handling</w:t>
       </w:r>
     </w:p>
     <w:p>
       <w:r>
-        <w:t xml:space="preserve">The N.I.G.E. Machine incorporates CATCH and </w:t>
-      </w:r>
-      <w:proofErr w:type="gramStart"/>
-      <w:r>
-        <w:t>THROW</w:t>
-      </w:r>
-      <w:proofErr w:type="gramEnd"/>
-      <w:r>
-        <w:t xml:space="preserve"> as single machine language instructions.  QUIT operates using a master CATCH statement that calls the main user interaction system loop.  If an error is thrown that is not trapped by user code, then it will be caught by the CATCH statement within QUIT.</w:t>
+        <w:t>The N.I.G.E. Machine incorporates CATCH and THROW as single machine language instructions.  QUIT operates using a master CATCH statement that calls the main user interaction system loop.  If an error is thrown that is not trapped by user code, then it will be caught by the CATCH statement within QUIT.</w:t>
       </w:r>
     </w:p>
     <w:p>
@@ -5961,21 +5824,7 @@
         <w:rPr>
           <w:b/>
         </w:rPr>
-        <w:t xml:space="preserve">they will always be placed in the </w:t>
-      </w:r>
-      <w:proofErr w:type="gramStart"/>
-      <w:r>
-        <w:rPr>
-          <w:b/>
-        </w:rPr>
-        <w:t>folder  E</w:t>
-      </w:r>
-      <w:proofErr w:type="gramEnd"/>
-      <w:r>
-        <w:rPr>
-          <w:b/>
-        </w:rPr>
-        <w:t>:\N.I.G.E.-Machine\System</w:t>
+        <w:t>they will always be placed in the folder  E:\N.I.G.E.-Machine\System</w:t>
       </w:r>
       <w:r>
         <w:t xml:space="preserve"> to maintain integrity of  the absolute file references used by Xilinx ISE.</w:t>
@@ -6233,15 +6082,7 @@
     </w:p>
     <w:p>
       <w:r>
-        <w:t xml:space="preserve">The N.I.G.E. Machine incorporates CATCH and </w:t>
-      </w:r>
-      <w:proofErr w:type="gramStart"/>
-      <w:r>
-        <w:t>THROW</w:t>
-      </w:r>
-      <w:proofErr w:type="gramEnd"/>
-      <w:r>
-        <w:t xml:space="preserve"> as single machine language instructions.  The </w:t>
+        <w:t xml:space="preserve">The N.I.G.E. Machine incorporates CATCH and THROW as single machine language instructions.  The </w:t>
       </w:r>
       <w:r>
         <w:t xml:space="preserve">N.I.G.E. Machine implementing of the </w:t>
@@ -6268,10 +6109,7 @@
         <w:t>owever there is a slight usage difference for the machine language instruction CATCH as follows</w:t>
       </w:r>
       <w:r>
-        <w:t xml:space="preserve">:  </w:t>
-      </w:r>
-      <w:r>
-        <w:t xml:space="preserve">In an assembly language program the machine language instruction CATCH must be followed by the machine language instruction ZERO in all cases.  </w:t>
+        <w:t xml:space="preserve">:  In an assembly language program the machine language instruction CATCH must be followed by the machine language instruction ZERO in all cases.  </w:t>
       </w:r>
       <w:r>
         <w:t xml:space="preserve"> </w:t>
@@ -6533,25 +6371,7 @@
           <w:szCs w:val="20"/>
         </w:rPr>
         <w:tab/>
-        <w:t>\ n THROW (</w:t>
-      </w:r>
-      <w:proofErr w:type="gramStart"/>
-      <w:r>
-        <w:rPr>
-          <w:rFonts w:ascii="Consolas" w:hAnsi="Consolas" w:cs="Consolas"/>
-          <w:sz w:val="20"/>
-          <w:szCs w:val="20"/>
-        </w:rPr>
-        <w:t>n !</w:t>
-      </w:r>
-      <w:proofErr w:type="gramEnd"/>
-      <w:r>
-        <w:rPr>
-          <w:rFonts w:ascii="Consolas" w:hAnsi="Consolas" w:cs="Consolas"/>
-          <w:sz w:val="20"/>
-          <w:szCs w:val="20"/>
-        </w:rPr>
-        <w:t>= 0) returns here</w:t>
+        <w:t>\ n THROW (n != 0) returns here</w:t>
       </w:r>
     </w:p>
     <w:p/>
@@ -6560,13 +6380,8 @@
         <w:pStyle w:val="Heading2"/>
       </w:pPr>
       <w:bookmarkStart w:id="16" w:name="_Toc379559583"/>
-      <w:proofErr w:type="gramStart"/>
-      <w:r>
-        <w:t>3.3  Updating</w:t>
-      </w:r>
-      <w:proofErr w:type="gramEnd"/>
-      <w:r>
-        <w:t xml:space="preserve"> the system software</w:t>
+      <w:r>
+        <w:t>3.3  Updating the system software</w:t>
       </w:r>
       <w:bookmarkEnd w:id="16"/>
     </w:p>
@@ -6712,15 +6527,7 @@
       </w:r>
       <w:proofErr w:type="spellEnd"/>
       <w:r>
-        <w:t xml:space="preserve"> Adept application should be used to transfer the file </w:t>
-      </w:r>
-      <w:proofErr w:type="spellStart"/>
-      <w:r>
-        <w:t>SRAM.bin</w:t>
-      </w:r>
-      <w:proofErr w:type="spellEnd"/>
-      <w:r>
-        <w:t xml:space="preserve"> to </w:t>
+        <w:t xml:space="preserve"> Adept application should be used to transfer the file SRAM.bin to </w:t>
       </w:r>
       <w:r>
         <w:t xml:space="preserve">via </w:t>
@@ -6837,37 +6644,21 @@
         </w:numPr>
       </w:pPr>
       <w:r>
-        <w:t xml:space="preserve">Immediately transfer the file </w:t>
+        <w:t xml:space="preserve">Immediately transfer the file SRAM.bin to the </w:t>
       </w:r>
       <w:proofErr w:type="spellStart"/>
       <w:r>
-        <w:t>SRAM.bin</w:t>
+        <w:t>Nexys</w:t>
       </w:r>
       <w:proofErr w:type="spellEnd"/>
       <w:r>
-        <w:t xml:space="preserve"> to the </w:t>
-      </w:r>
-      <w:proofErr w:type="spellStart"/>
-      <w:r>
-        <w:t>Nexys</w:t>
-      </w:r>
-      <w:proofErr w:type="spellEnd"/>
-      <w:r>
         <w:t xml:space="preserve"> 4 board via the RS232 interface at the UART default settings of 57,600 baud, </w:t>
       </w:r>
       <w:r>
         <w:t xml:space="preserve">8 bits, </w:t>
       </w:r>
       <w:r>
-        <w:t xml:space="preserve">1 stop bit, no parity, </w:t>
-      </w:r>
-      <w:proofErr w:type="gramStart"/>
-      <w:r>
-        <w:t>no</w:t>
-      </w:r>
-      <w:proofErr w:type="gramEnd"/>
-      <w:r>
-        <w:t xml:space="preserve"> handshaking</w:t>
+        <w:t>1 stop bit, no parity, no handshaking</w:t>
       </w:r>
       <w:r>
         <w:t xml:space="preserve">.  A blue LED on the </w:t>
@@ -7135,7 +6926,7 @@
           <w:numId w:val="15"/>
         </w:numPr>
       </w:pPr>
-      <w:hyperlink r:id="rId17" w:history="1">
+      <w:hyperlink r:id="rId16" w:history="1">
         <w:r>
           <w:rPr>
             <w:rStyle w:val="Hyperlink"/>
@@ -7343,15 +7134,7 @@
       </w:r>
       <w:proofErr w:type="spellEnd"/>
       <w:r>
-        <w:t xml:space="preserve">.  The principal advantage is that this module can read a revised </w:t>
-      </w:r>
-      <w:proofErr w:type="spellStart"/>
-      <w:r>
-        <w:t>SRAM.bin</w:t>
-      </w:r>
-      <w:proofErr w:type="spellEnd"/>
-      <w:r>
-        <w:t xml:space="preserve"> file directly without being regenerated, thus saving time</w:t>
+        <w:t>.  The principal advantage is that this module can read a revised SRAM.bin file directly without being regenerated, thus saving time</w:t>
       </w:r>
     </w:p>
     <w:p>
@@ -7434,14 +7217,9 @@
         <w:br w:type="page"/>
       </w:r>
       <w:bookmarkStart w:id="18" w:name="_Toc379559585"/>
-      <w:proofErr w:type="gramStart"/>
       <w:r>
         <w:lastRenderedPageBreak/>
-        <w:t>Appendix 1.</w:t>
-      </w:r>
-      <w:proofErr w:type="gramEnd"/>
-      <w:r>
-        <w:t xml:space="preserve">  </w:t>
+        <w:t xml:space="preserve">Appendix 1.  </w:t>
       </w:r>
       <w:r>
         <w:t>System</w:t>
@@ -7456,7 +7234,7 @@
       <w:tblPr>
         <w:tblStyle w:val="TableGrid"/>
         <w:tblW w:w="0" w:type="auto"/>
-        <w:tblLook w:val="04A0" w:firstRow="1" w:lastRow="0" w:firstColumn="1" w:lastColumn="0" w:noHBand="0" w:noVBand="1"/>
+        <w:tblLook w:val="04A0"/>
       </w:tblPr>
       <w:tblGrid>
         <w:gridCol w:w="3192"/>
@@ -8324,7 +8102,6 @@
         <w:br w:type="page"/>
       </w:r>
       <w:bookmarkStart w:id="19" w:name="_Toc379559586"/>
-      <w:proofErr w:type="gramStart"/>
       <w:r>
         <w:lastRenderedPageBreak/>
         <w:t xml:space="preserve">Appendix </w:t>
@@ -8333,11 +8110,7 @@
         <w:t>2</w:t>
       </w:r>
       <w:r>
-        <w:t>.</w:t>
-      </w:r>
-      <w:proofErr w:type="gramEnd"/>
-      <w:r>
-        <w:t xml:space="preserve">  </w:t>
+        <w:t xml:space="preserve">.  </w:t>
       </w:r>
       <w:r>
         <w:t xml:space="preserve">CPU instruction </w:t>
@@ -8357,7 +8130,7 @@
       <w:tblPr>
         <w:tblStyle w:val="TableGrid"/>
         <w:tblW w:w="0" w:type="auto"/>
-        <w:tblLook w:val="04A0" w:firstRow="1" w:lastRow="0" w:firstColumn="1" w:lastColumn="0" w:noHBand="0" w:noVBand="1"/>
+        <w:tblLook w:val="04A0"/>
       </w:tblPr>
       <w:tblGrid>
         <w:gridCol w:w="2898"/>
@@ -8576,7 +8349,7 @@
       <w:tblPr>
         <w:tblStyle w:val="TableGrid"/>
         <w:tblW w:w="0" w:type="auto"/>
-        <w:tblLook w:val="04A0" w:firstRow="1" w:lastRow="0" w:firstColumn="1" w:lastColumn="0" w:noHBand="0" w:noVBand="1"/>
+        <w:tblLook w:val="04A0"/>
       </w:tblPr>
       <w:tblGrid>
         <w:gridCol w:w="2898"/>
@@ -8690,7 +8463,7 @@
       <w:tblPr>
         <w:tblStyle w:val="TableGrid"/>
         <w:tblW w:w="0" w:type="auto"/>
-        <w:tblLook w:val="04A0" w:firstRow="1" w:lastRow="0" w:firstColumn="1" w:lastColumn="0" w:noHBand="0" w:noVBand="1"/>
+        <w:tblLook w:val="04A0"/>
       </w:tblPr>
       <w:tblGrid>
         <w:gridCol w:w="2898"/>
@@ -8810,7 +8583,7 @@
       <w:tblPr>
         <w:tblStyle w:val="TableGrid"/>
         <w:tblW w:w="0" w:type="auto"/>
-        <w:tblLook w:val="04A0" w:firstRow="1" w:lastRow="0" w:firstColumn="1" w:lastColumn="0" w:noHBand="0" w:noVBand="1"/>
+        <w:tblLook w:val="04A0"/>
       </w:tblPr>
       <w:tblGrid>
         <w:gridCol w:w="2898"/>
@@ -8902,16 +8675,13 @@
               <w:t xml:space="preserve">( </w:t>
             </w:r>
             <w:r>
-              <w:t xml:space="preserve">x -- </w:t>
+              <w:t xml:space="preserve">x -- x </w:t>
             </w:r>
             <w:proofErr w:type="spellStart"/>
             <w:r>
               <w:t>x</w:t>
             </w:r>
             <w:proofErr w:type="spellEnd"/>
-            <w:r>
-              <w:t xml:space="preserve"> x</w:t>
-            </w:r>
             <w:r>
               <w:t>)</w:t>
             </w:r>
@@ -8941,7 +8711,7 @@
       <w:tblPr>
         <w:tblStyle w:val="TableGrid"/>
         <w:tblW w:w="0" w:type="auto"/>
-        <w:tblLook w:val="04A0" w:firstRow="1" w:lastRow="0" w:firstColumn="1" w:lastColumn="0" w:noHBand="0" w:noVBand="1"/>
+        <w:tblLook w:val="04A0"/>
       </w:tblPr>
       <w:tblGrid>
         <w:gridCol w:w="2898"/>
@@ -9027,15 +8797,7 @@
               <w:spacing w:before="120" w:after="120"/>
             </w:pPr>
             <w:r>
-              <w:t xml:space="preserve">( x y -- </w:t>
-            </w:r>
-            <w:proofErr w:type="spellStart"/>
-            <w:r>
-              <w:t>y</w:t>
-            </w:r>
-            <w:proofErr w:type="spellEnd"/>
-            <w:r>
-              <w:t xml:space="preserve"> x)</w:t>
+              <w:t>( x y -- y x)</w:t>
             </w:r>
           </w:p>
         </w:tc>
@@ -9063,7 +8825,7 @@
       <w:tblPr>
         <w:tblStyle w:val="TableGrid"/>
         <w:tblW w:w="0" w:type="auto"/>
-        <w:tblLook w:val="04A0" w:firstRow="1" w:lastRow="0" w:firstColumn="1" w:lastColumn="0" w:noHBand="0" w:noVBand="1"/>
+        <w:tblLook w:val="04A0"/>
       </w:tblPr>
       <w:tblGrid>
         <w:gridCol w:w="2898"/>
@@ -9182,7 +8944,7 @@
       <w:tblPr>
         <w:tblStyle w:val="TableGrid"/>
         <w:tblW w:w="0" w:type="auto"/>
-        <w:tblLook w:val="04A0" w:firstRow="1" w:lastRow="0" w:firstColumn="1" w:lastColumn="0" w:noHBand="0" w:noVBand="1"/>
+        <w:tblLook w:val="04A0"/>
       </w:tblPr>
       <w:tblGrid>
         <w:gridCol w:w="2898"/>
@@ -9296,7 +9058,7 @@
       <w:tblPr>
         <w:tblStyle w:val="TableGrid"/>
         <w:tblW w:w="0" w:type="auto"/>
-        <w:tblLook w:val="04A0" w:firstRow="1" w:lastRow="0" w:firstColumn="1" w:lastColumn="0" w:noHBand="0" w:noVBand="1"/>
+        <w:tblLook w:val="04A0"/>
       </w:tblPr>
       <w:tblGrid>
         <w:gridCol w:w="2898"/>
@@ -9382,15 +9144,7 @@
               <w:spacing w:before="120" w:after="120"/>
             </w:pPr>
             <w:r>
-              <w:t xml:space="preserve">(x y z -- </w:t>
-            </w:r>
-            <w:proofErr w:type="spellStart"/>
-            <w:r>
-              <w:t>z</w:t>
-            </w:r>
-            <w:proofErr w:type="spellEnd"/>
-            <w:r>
-              <w:t xml:space="preserve"> x y)</w:t>
+              <w:t>(x y z -- z x y)</w:t>
             </w:r>
           </w:p>
         </w:tc>
@@ -9418,7 +9172,7 @@
       <w:tblPr>
         <w:tblStyle w:val="TableGrid"/>
         <w:tblW w:w="0" w:type="auto"/>
-        <w:tblLook w:val="04A0" w:firstRow="1" w:lastRow="0" w:firstColumn="1" w:lastColumn="0" w:noHBand="0" w:noVBand="1"/>
+        <w:tblLook w:val="04A0"/>
       </w:tblPr>
       <w:tblGrid>
         <w:gridCol w:w="2898"/>
@@ -9532,7 +9286,7 @@
       <w:tblPr>
         <w:tblStyle w:val="TableGrid"/>
         <w:tblW w:w="0" w:type="auto"/>
-        <w:tblLook w:val="04A0" w:firstRow="1" w:lastRow="0" w:firstColumn="1" w:lastColumn="0" w:noHBand="0" w:noVBand="1"/>
+        <w:tblLook w:val="04A0"/>
       </w:tblPr>
       <w:tblGrid>
         <w:gridCol w:w="2898"/>
@@ -9652,7 +9406,7 @@
       <w:tblPr>
         <w:tblStyle w:val="TableGrid"/>
         <w:tblW w:w="0" w:type="auto"/>
-        <w:tblLook w:val="04A0" w:firstRow="1" w:lastRow="0" w:firstColumn="1" w:lastColumn="0" w:noHBand="0" w:noVBand="1"/>
+        <w:tblLook w:val="04A0"/>
       </w:tblPr>
       <w:tblGrid>
         <w:gridCol w:w="2898"/>
@@ -9781,7 +9535,7 @@
       <w:tblPr>
         <w:tblStyle w:val="TableGrid"/>
         <w:tblW w:w="0" w:type="auto"/>
-        <w:tblLook w:val="04A0" w:firstRow="1" w:lastRow="0" w:firstColumn="1" w:lastColumn="0" w:noHBand="0" w:noVBand="1"/>
+        <w:tblLook w:val="04A0"/>
       </w:tblPr>
       <w:tblGrid>
         <w:gridCol w:w="2898"/>
@@ -9931,7 +9685,7 @@
       <w:tblPr>
         <w:tblStyle w:val="TableGrid"/>
         <w:tblW w:w="0" w:type="auto"/>
-        <w:tblLook w:val="04A0" w:firstRow="1" w:lastRow="0" w:firstColumn="1" w:lastColumn="0" w:noHBand="0" w:noVBand="1"/>
+        <w:tblLook w:val="04A0"/>
       </w:tblPr>
       <w:tblGrid>
         <w:gridCol w:w="2898"/>
@@ -10063,7 +9817,7 @@
       <w:tblPr>
         <w:tblStyle w:val="TableGrid"/>
         <w:tblW w:w="0" w:type="auto"/>
-        <w:tblLook w:val="04A0" w:firstRow="1" w:lastRow="0" w:firstColumn="1" w:lastColumn="0" w:noHBand="0" w:noVBand="1"/>
+        <w:tblLook w:val="04A0"/>
       </w:tblPr>
       <w:tblGrid>
         <w:gridCol w:w="2898"/>
@@ -10186,7 +9940,7 @@
       <w:tblPr>
         <w:tblStyle w:val="TableGrid"/>
         <w:tblW w:w="0" w:type="auto"/>
-        <w:tblLook w:val="04A0" w:firstRow="1" w:lastRow="0" w:firstColumn="1" w:lastColumn="0" w:noHBand="0" w:noVBand="1"/>
+        <w:tblLook w:val="04A0"/>
       </w:tblPr>
       <w:tblGrid>
         <w:gridCol w:w="2898"/>
@@ -10330,7 +10084,7 @@
       <w:tblPr>
         <w:tblStyle w:val="TableGrid"/>
         <w:tblW w:w="0" w:type="auto"/>
-        <w:tblLook w:val="04A0" w:firstRow="1" w:lastRow="0" w:firstColumn="1" w:lastColumn="0" w:noHBand="0" w:noVBand="1"/>
+        <w:tblLook w:val="04A0"/>
       </w:tblPr>
       <w:tblGrid>
         <w:gridCol w:w="2898"/>
@@ -10459,7 +10213,7 @@
       <w:tblPr>
         <w:tblStyle w:val="TableGrid"/>
         <w:tblW w:w="0" w:type="auto"/>
-        <w:tblLook w:val="04A0" w:firstRow="1" w:lastRow="0" w:firstColumn="1" w:lastColumn="0" w:noHBand="0" w:noVBand="1"/>
+        <w:tblLook w:val="04A0"/>
       </w:tblPr>
       <w:tblGrid>
         <w:gridCol w:w="2898"/>
@@ -10592,7 +10346,7 @@
       <w:tblPr>
         <w:tblStyle w:val="TableGrid"/>
         <w:tblW w:w="0" w:type="auto"/>
-        <w:tblLook w:val="04A0" w:firstRow="1" w:lastRow="0" w:firstColumn="1" w:lastColumn="0" w:noHBand="0" w:noVBand="1"/>
+        <w:tblLook w:val="04A0"/>
       </w:tblPr>
       <w:tblGrid>
         <w:gridCol w:w="2898"/>
@@ -10724,7 +10478,7 @@
       <w:tblPr>
         <w:tblStyle w:val="TableGrid"/>
         <w:tblW w:w="0" w:type="auto"/>
-        <w:tblLook w:val="04A0" w:firstRow="1" w:lastRow="0" w:firstColumn="1" w:lastColumn="0" w:noHBand="0" w:noVBand="1"/>
+        <w:tblLook w:val="04A0"/>
       </w:tblPr>
       <w:tblGrid>
         <w:gridCol w:w="2898"/>
@@ -10857,7 +10611,7 @@
       <w:tblPr>
         <w:tblStyle w:val="TableGrid"/>
         <w:tblW w:w="0" w:type="auto"/>
-        <w:tblLook w:val="04A0" w:firstRow="1" w:lastRow="0" w:firstColumn="1" w:lastColumn="0" w:noHBand="0" w:noVBand="1"/>
+        <w:tblLook w:val="04A0"/>
       </w:tblPr>
       <w:tblGrid>
         <w:gridCol w:w="2898"/>
@@ -10970,7 +10724,7 @@
       <w:tblPr>
         <w:tblStyle w:val="TableGrid"/>
         <w:tblW w:w="0" w:type="auto"/>
-        <w:tblLook w:val="04A0" w:firstRow="1" w:lastRow="0" w:firstColumn="1" w:lastColumn="0" w:noHBand="0" w:noVBand="1"/>
+        <w:tblLook w:val="04A0"/>
       </w:tblPr>
       <w:tblGrid>
         <w:gridCol w:w="2898"/>
@@ -11103,7 +10857,7 @@
         <w:tblStyle w:val="TableGrid"/>
         <w:tblpPr w:leftFromText="180" w:rightFromText="180" w:vertAnchor="text" w:horzAnchor="margin" w:tblpY="-104"/>
         <w:tblW w:w="0" w:type="auto"/>
-        <w:tblLook w:val="04A0" w:firstRow="1" w:lastRow="0" w:firstColumn="1" w:lastColumn="0" w:noHBand="0" w:noVBand="1"/>
+        <w:tblLook w:val="04A0"/>
       </w:tblPr>
       <w:tblGrid>
         <w:gridCol w:w="2898"/>
@@ -11224,7 +10978,7 @@
         <w:tblStyle w:val="TableGrid"/>
         <w:tblpPr w:leftFromText="180" w:rightFromText="180" w:vertAnchor="text" w:horzAnchor="margin" w:tblpY="-96"/>
         <w:tblW w:w="0" w:type="auto"/>
-        <w:tblLook w:val="04A0" w:firstRow="1" w:lastRow="0" w:firstColumn="1" w:lastColumn="0" w:noHBand="0" w:noVBand="1"/>
+        <w:tblLook w:val="04A0"/>
       </w:tblPr>
       <w:tblGrid>
         <w:gridCol w:w="2898"/>
@@ -11344,7 +11098,7 @@
       <w:tblPr>
         <w:tblStyle w:val="TableGrid"/>
         <w:tblW w:w="0" w:type="auto"/>
-        <w:tblLook w:val="04A0" w:firstRow="1" w:lastRow="0" w:firstColumn="1" w:lastColumn="0" w:noHBand="0" w:noVBand="1"/>
+        <w:tblLook w:val="04A0"/>
       </w:tblPr>
       <w:tblGrid>
         <w:gridCol w:w="2898"/>
@@ -11476,7 +11230,7 @@
       <w:tblPr>
         <w:tblStyle w:val="TableGrid"/>
         <w:tblW w:w="0" w:type="auto"/>
-        <w:tblLook w:val="04A0" w:firstRow="1" w:lastRow="0" w:firstColumn="1" w:lastColumn="0" w:noHBand="0" w:noVBand="1"/>
+        <w:tblLook w:val="04A0"/>
       </w:tblPr>
       <w:tblGrid>
         <w:gridCol w:w="2898"/>
@@ -11599,7 +11353,7 @@
       <w:tblPr>
         <w:tblStyle w:val="TableGrid"/>
         <w:tblW w:w="0" w:type="auto"/>
-        <w:tblLook w:val="04A0" w:firstRow="1" w:lastRow="0" w:firstColumn="1" w:lastColumn="0" w:noHBand="0" w:noVBand="1"/>
+        <w:tblLook w:val="04A0"/>
       </w:tblPr>
       <w:tblGrid>
         <w:gridCol w:w="2898"/>
@@ -11712,7 +11466,7 @@
       <w:tblPr>
         <w:tblStyle w:val="TableGrid"/>
         <w:tblW w:w="0" w:type="auto"/>
-        <w:tblLook w:val="04A0" w:firstRow="1" w:lastRow="0" w:firstColumn="1" w:lastColumn="0" w:noHBand="0" w:noVBand="1"/>
+        <w:tblLook w:val="04A0"/>
       </w:tblPr>
       <w:tblGrid>
         <w:gridCol w:w="2898"/>
@@ -11825,7 +11579,7 @@
       <w:tblPr>
         <w:tblStyle w:val="TableGrid"/>
         <w:tblW w:w="0" w:type="auto"/>
-        <w:tblLook w:val="04A0" w:firstRow="1" w:lastRow="0" w:firstColumn="1" w:lastColumn="0" w:noHBand="0" w:noVBand="1"/>
+        <w:tblLook w:val="04A0"/>
       </w:tblPr>
       <w:tblGrid>
         <w:gridCol w:w="2898"/>
@@ -11942,7 +11696,7 @@
       <w:tblPr>
         <w:tblStyle w:val="TableGrid"/>
         <w:tblW w:w="0" w:type="auto"/>
-        <w:tblLook w:val="04A0" w:firstRow="1" w:lastRow="0" w:firstColumn="1" w:lastColumn="0" w:noHBand="0" w:noVBand="1"/>
+        <w:tblLook w:val="04A0"/>
       </w:tblPr>
       <w:tblGrid>
         <w:gridCol w:w="2898"/>
@@ -12059,7 +11813,7 @@
       <w:tblPr>
         <w:tblStyle w:val="TableGrid"/>
         <w:tblW w:w="0" w:type="auto"/>
-        <w:tblLook w:val="04A0" w:firstRow="1" w:lastRow="0" w:firstColumn="1" w:lastColumn="0" w:noHBand="0" w:noVBand="1"/>
+        <w:tblLook w:val="04A0"/>
       </w:tblPr>
       <w:tblGrid>
         <w:gridCol w:w="2898"/>
@@ -12191,7 +11945,7 @@
       <w:tblPr>
         <w:tblStyle w:val="TableGrid"/>
         <w:tblW w:w="0" w:type="auto"/>
-        <w:tblLook w:val="04A0" w:firstRow="1" w:lastRow="0" w:firstColumn="1" w:lastColumn="0" w:noHBand="0" w:noVBand="1"/>
+        <w:tblLook w:val="04A0"/>
       </w:tblPr>
       <w:tblGrid>
         <w:gridCol w:w="2898"/>
@@ -12308,7 +12062,7 @@
       <w:tblPr>
         <w:tblStyle w:val="TableGrid"/>
         <w:tblW w:w="0" w:type="auto"/>
-        <w:tblLook w:val="04A0" w:firstRow="1" w:lastRow="0" w:firstColumn="1" w:lastColumn="0" w:noHBand="0" w:noVBand="1"/>
+        <w:tblLook w:val="04A0"/>
       </w:tblPr>
       <w:tblGrid>
         <w:gridCol w:w="2898"/>
@@ -12428,7 +12182,7 @@
       <w:tblPr>
         <w:tblStyle w:val="TableGrid"/>
         <w:tblW w:w="0" w:type="auto"/>
-        <w:tblLook w:val="04A0" w:firstRow="1" w:lastRow="0" w:firstColumn="1" w:lastColumn="0" w:noHBand="0" w:noVBand="1"/>
+        <w:tblLook w:val="04A0"/>
       </w:tblPr>
       <w:tblGrid>
         <w:gridCol w:w="2898"/>
@@ -12545,7 +12299,7 @@
       <w:tblPr>
         <w:tblStyle w:val="TableGrid"/>
         <w:tblW w:w="0" w:type="auto"/>
-        <w:tblLook w:val="04A0" w:firstRow="1" w:lastRow="0" w:firstColumn="1" w:lastColumn="0" w:noHBand="0" w:noVBand="1"/>
+        <w:tblLook w:val="04A0"/>
       </w:tblPr>
       <w:tblGrid>
         <w:gridCol w:w="2898"/>
@@ -12668,7 +12422,7 @@
       <w:tblPr>
         <w:tblStyle w:val="TableGrid"/>
         <w:tblW w:w="0" w:type="auto"/>
-        <w:tblLook w:val="04A0" w:firstRow="1" w:lastRow="0" w:firstColumn="1" w:lastColumn="0" w:noHBand="0" w:noVBand="1"/>
+        <w:tblLook w:val="04A0"/>
       </w:tblPr>
       <w:tblGrid>
         <w:gridCol w:w="2898"/>
@@ -12781,7 +12535,7 @@
       <w:tblPr>
         <w:tblStyle w:val="TableGrid"/>
         <w:tblW w:w="0" w:type="auto"/>
-        <w:tblLook w:val="04A0" w:firstRow="1" w:lastRow="0" w:firstColumn="1" w:lastColumn="0" w:noHBand="0" w:noVBand="1"/>
+        <w:tblLook w:val="04A0"/>
       </w:tblPr>
       <w:tblGrid>
         <w:gridCol w:w="2898"/>
@@ -12901,7 +12655,7 @@
       <w:tblPr>
         <w:tblStyle w:val="TableGrid"/>
         <w:tblW w:w="0" w:type="auto"/>
-        <w:tblLook w:val="04A0" w:firstRow="1" w:lastRow="0" w:firstColumn="1" w:lastColumn="0" w:noHBand="0" w:noVBand="1"/>
+        <w:tblLook w:val="04A0"/>
       </w:tblPr>
       <w:tblGrid>
         <w:gridCol w:w="2898"/>
@@ -13039,7 +12793,7 @@
       <w:tblPr>
         <w:tblStyle w:val="TableGrid"/>
         <w:tblW w:w="0" w:type="auto"/>
-        <w:tblLook w:val="04A0" w:firstRow="1" w:lastRow="0" w:firstColumn="1" w:lastColumn="0" w:noHBand="0" w:noVBand="1"/>
+        <w:tblLook w:val="04A0"/>
       </w:tblPr>
       <w:tblGrid>
         <w:gridCol w:w="2898"/>
@@ -13156,7 +12910,7 @@
       <w:tblPr>
         <w:tblStyle w:val="TableGrid"/>
         <w:tblW w:w="0" w:type="auto"/>
-        <w:tblLook w:val="04A0" w:firstRow="1" w:lastRow="0" w:firstColumn="1" w:lastColumn="0" w:noHBand="0" w:noVBand="1"/>
+        <w:tblLook w:val="04A0"/>
       </w:tblPr>
       <w:tblGrid>
         <w:gridCol w:w="2898"/>
@@ -13299,7 +13053,7 @@
       <w:tblPr>
         <w:tblStyle w:val="TableGrid"/>
         <w:tblW w:w="0" w:type="auto"/>
-        <w:tblLook w:val="04A0" w:firstRow="1" w:lastRow="0" w:firstColumn="1" w:lastColumn="0" w:noHBand="0" w:noVBand="1"/>
+        <w:tblLook w:val="04A0"/>
       </w:tblPr>
       <w:tblGrid>
         <w:gridCol w:w="2898"/>
@@ -13432,7 +13186,7 @@
       <w:tblPr>
         <w:tblStyle w:val="TableGrid"/>
         <w:tblW w:w="0" w:type="auto"/>
-        <w:tblLook w:val="04A0" w:firstRow="1" w:lastRow="0" w:firstColumn="1" w:lastColumn="0" w:noHBand="0" w:noVBand="1"/>
+        <w:tblLook w:val="04A0"/>
       </w:tblPr>
       <w:tblGrid>
         <w:gridCol w:w="2898"/>
@@ -13543,7 +13297,7 @@
       <w:tblPr>
         <w:tblStyle w:val="TableGrid"/>
         <w:tblW w:w="0" w:type="auto"/>
-        <w:tblLook w:val="04A0" w:firstRow="1" w:lastRow="0" w:firstColumn="1" w:lastColumn="0" w:noHBand="0" w:noVBand="1"/>
+        <w:tblLook w:val="04A0"/>
       </w:tblPr>
       <w:tblGrid>
         <w:gridCol w:w="2898"/>
@@ -13663,7 +13417,7 @@
       <w:tblPr>
         <w:tblStyle w:val="TableGrid"/>
         <w:tblW w:w="0" w:type="auto"/>
-        <w:tblLook w:val="04A0" w:firstRow="1" w:lastRow="0" w:firstColumn="1" w:lastColumn="0" w:noHBand="0" w:noVBand="1"/>
+        <w:tblLook w:val="04A0"/>
       </w:tblPr>
       <w:tblGrid>
         <w:gridCol w:w="2898"/>
@@ -13795,7 +13549,7 @@
       <w:tblPr>
         <w:tblStyle w:val="TableGrid"/>
         <w:tblW w:w="0" w:type="auto"/>
-        <w:tblLook w:val="04A0" w:firstRow="1" w:lastRow="0" w:firstColumn="1" w:lastColumn="0" w:noHBand="0" w:noVBand="1"/>
+        <w:tblLook w:val="04A0"/>
       </w:tblPr>
       <w:tblGrid>
         <w:gridCol w:w="2898"/>
@@ -13921,7 +13675,7 @@
       <w:tblPr>
         <w:tblStyle w:val="TableGrid"/>
         <w:tblW w:w="0" w:type="auto"/>
-        <w:tblLook w:val="04A0" w:firstRow="1" w:lastRow="0" w:firstColumn="1" w:lastColumn="0" w:noHBand="0" w:noVBand="1"/>
+        <w:tblLook w:val="04A0"/>
       </w:tblPr>
       <w:tblGrid>
         <w:gridCol w:w="2898"/>
@@ -14007,7 +13761,15 @@
               <w:spacing w:before="120" w:after="120"/>
             </w:pPr>
             <w:r>
-              <w:t>(x1 x2 -- u-rem u</w:t>
+              <w:t>(x1 x2 -- u-</w:t>
+            </w:r>
+            <w:proofErr w:type="spellStart"/>
+            <w:r>
+              <w:t>rem</w:t>
+            </w:r>
+            <w:proofErr w:type="spellEnd"/>
+            <w:r>
+              <w:t xml:space="preserve"> u</w:t>
             </w:r>
             <w:r>
               <w:t>-</w:t>
@@ -14046,7 +13808,7 @@
       <w:tblPr>
         <w:tblStyle w:val="TableGrid"/>
         <w:tblW w:w="0" w:type="auto"/>
-        <w:tblLook w:val="04A0" w:firstRow="1" w:lastRow="0" w:firstColumn="1" w:lastColumn="0" w:noHBand="0" w:noVBand="1"/>
+        <w:tblLook w:val="04A0"/>
       </w:tblPr>
       <w:tblGrid>
         <w:gridCol w:w="2898"/>
@@ -14132,7 +13894,15 @@
               <w:spacing w:before="120" w:after="120"/>
             </w:pPr>
             <w:r>
-              <w:t xml:space="preserve">(x1 x2 -- rem </w:t>
+              <w:t xml:space="preserve">(x1 x2 -- </w:t>
+            </w:r>
+            <w:proofErr w:type="spellStart"/>
+            <w:r>
+              <w:t>rem</w:t>
+            </w:r>
+            <w:proofErr w:type="spellEnd"/>
+            <w:r>
+              <w:t xml:space="preserve"> </w:t>
             </w:r>
             <w:proofErr w:type="spellStart"/>
             <w:r>
@@ -14168,7 +13938,7 @@
       <w:tblPr>
         <w:tblStyle w:val="TableGrid"/>
         <w:tblW w:w="0" w:type="auto"/>
-        <w:tblLook w:val="04A0" w:firstRow="1" w:lastRow="0" w:firstColumn="1" w:lastColumn="0" w:noHBand="0" w:noVBand="1"/>
+        <w:tblLook w:val="04A0"/>
       </w:tblPr>
       <w:tblGrid>
         <w:gridCol w:w="2898"/>
@@ -14301,7 +14071,7 @@
       <w:tblPr>
         <w:tblStyle w:val="TableGrid"/>
         <w:tblW w:w="0" w:type="auto"/>
-        <w:tblLook w:val="04A0" w:firstRow="1" w:lastRow="0" w:firstColumn="1" w:lastColumn="0" w:noHBand="0" w:noVBand="1"/>
+        <w:tblLook w:val="04A0"/>
       </w:tblPr>
       <w:tblGrid>
         <w:gridCol w:w="2898"/>
@@ -14435,7 +14205,7 @@
       <w:tblPr>
         <w:tblStyle w:val="TableGrid"/>
         <w:tblW w:w="0" w:type="auto"/>
-        <w:tblLook w:val="04A0" w:firstRow="1" w:lastRow="0" w:firstColumn="1" w:lastColumn="0" w:noHBand="0" w:noVBand="1"/>
+        <w:tblLook w:val="04A0"/>
       </w:tblPr>
       <w:tblGrid>
         <w:gridCol w:w="2898"/>
@@ -14556,7 +14326,7 @@
       <w:tblPr>
         <w:tblStyle w:val="TableGrid"/>
         <w:tblW w:w="0" w:type="auto"/>
-        <w:tblLook w:val="04A0" w:firstRow="1" w:lastRow="0" w:firstColumn="1" w:lastColumn="0" w:noHBand="0" w:noVBand="1"/>
+        <w:tblLook w:val="04A0"/>
       </w:tblPr>
       <w:tblGrid>
         <w:gridCol w:w="2898"/>
@@ -14681,7 +14451,7 @@
       <w:tblPr>
         <w:tblStyle w:val="TableGrid"/>
         <w:tblW w:w="0" w:type="auto"/>
-        <w:tblLook w:val="04A0" w:firstRow="1" w:lastRow="0" w:firstColumn="1" w:lastColumn="0" w:noHBand="0" w:noVBand="1"/>
+        <w:tblLook w:val="04A0"/>
       </w:tblPr>
       <w:tblGrid>
         <w:gridCol w:w="2898"/>
@@ -14803,7 +14573,7 @@
       <w:tblPr>
         <w:tblStyle w:val="TableGrid"/>
         <w:tblW w:w="0" w:type="auto"/>
-        <w:tblLook w:val="04A0" w:firstRow="1" w:lastRow="0" w:firstColumn="1" w:lastColumn="0" w:noHBand="0" w:noVBand="1"/>
+        <w:tblLook w:val="04A0"/>
       </w:tblPr>
       <w:tblGrid>
         <w:gridCol w:w="2898"/>
@@ -14929,7 +14699,7 @@
         <w:tblStyle w:val="TableGrid"/>
         <w:tblpPr w:leftFromText="180" w:rightFromText="180" w:vertAnchor="text" w:horzAnchor="margin" w:tblpY="-103"/>
         <w:tblW w:w="0" w:type="auto"/>
-        <w:tblLook w:val="04A0" w:firstRow="1" w:lastRow="0" w:firstColumn="1" w:lastColumn="0" w:noHBand="0" w:noVBand="1"/>
+        <w:tblLook w:val="04A0"/>
       </w:tblPr>
       <w:tblGrid>
         <w:gridCol w:w="2898"/>
@@ -15015,15 +14785,7 @@
               <w:spacing w:before="120" w:after="120"/>
             </w:pPr>
             <w:r>
-              <w:t xml:space="preserve">(x -- </w:t>
-            </w:r>
-            <w:proofErr w:type="spellStart"/>
-            <w:r>
-              <w:t>x</w:t>
-            </w:r>
-            <w:proofErr w:type="spellEnd"/>
-            <w:r>
-              <w:t xml:space="preserve"> </w:t>
+              <w:t xml:space="preserve">(x -- x </w:t>
             </w:r>
             <w:proofErr w:type="spellStart"/>
             <w:r>
@@ -15054,7 +14816,7 @@
       <w:tblPr>
         <w:tblStyle w:val="TableGrid"/>
         <w:tblW w:w="0" w:type="auto"/>
-        <w:tblLook w:val="04A0" w:firstRow="1" w:lastRow="0" w:firstColumn="1" w:lastColumn="0" w:noHBand="0" w:noVBand="1"/>
+        <w:tblLook w:val="04A0"/>
       </w:tblPr>
       <w:tblGrid>
         <w:gridCol w:w="2898"/>
@@ -15204,7 +14966,7 @@
       <w:tblPr>
         <w:tblStyle w:val="TableGrid"/>
         <w:tblW w:w="0" w:type="auto"/>
-        <w:tblLook w:val="04A0" w:firstRow="1" w:lastRow="0" w:firstColumn="1" w:lastColumn="0" w:noHBand="0" w:noVBand="1"/>
+        <w:tblLook w:val="04A0"/>
       </w:tblPr>
       <w:tblGrid>
         <w:gridCol w:w="2898"/>
@@ -15369,7 +15131,7 @@
       <w:tblPr>
         <w:tblStyle w:val="TableGrid"/>
         <w:tblW w:w="0" w:type="auto"/>
-        <w:tblLook w:val="04A0" w:firstRow="1" w:lastRow="0" w:firstColumn="1" w:lastColumn="0" w:noHBand="0" w:noVBand="1"/>
+        <w:tblLook w:val="04A0"/>
       </w:tblPr>
       <w:tblGrid>
         <w:gridCol w:w="2898"/>
@@ -15548,7 +15310,7 @@
       <w:tblPr>
         <w:tblStyle w:val="TableGrid"/>
         <w:tblW w:w="0" w:type="auto"/>
-        <w:tblLook w:val="04A0" w:firstRow="1" w:lastRow="0" w:firstColumn="1" w:lastColumn="0" w:noHBand="0" w:noVBand="1"/>
+        <w:tblLook w:val="04A0"/>
       </w:tblPr>
       <w:tblGrid>
         <w:gridCol w:w="2898"/>
@@ -15666,7 +15428,7 @@
       <w:tblPr>
         <w:tblStyle w:val="TableGrid"/>
         <w:tblW w:w="0" w:type="auto"/>
-        <w:tblLook w:val="04A0" w:firstRow="1" w:lastRow="0" w:firstColumn="1" w:lastColumn="0" w:noHBand="0" w:noVBand="1"/>
+        <w:tblLook w:val="04A0"/>
       </w:tblPr>
       <w:tblGrid>
         <w:gridCol w:w="2898"/>
@@ -15812,7 +15574,7 @@
       <w:tblPr>
         <w:tblStyle w:val="TableGrid"/>
         <w:tblW w:w="0" w:type="auto"/>
-        <w:tblLook w:val="04A0" w:firstRow="1" w:lastRow="0" w:firstColumn="1" w:lastColumn="0" w:noHBand="0" w:noVBand="1"/>
+        <w:tblLook w:val="04A0"/>
       </w:tblPr>
       <w:tblGrid>
         <w:gridCol w:w="2898"/>
@@ -15957,7 +15719,7 @@
       <w:tblPr>
         <w:tblStyle w:val="TableGrid"/>
         <w:tblW w:w="0" w:type="auto"/>
-        <w:tblLook w:val="04A0" w:firstRow="1" w:lastRow="0" w:firstColumn="1" w:lastColumn="0" w:noHBand="0" w:noVBand="1"/>
+        <w:tblLook w:val="04A0"/>
       </w:tblPr>
       <w:tblGrid>
         <w:gridCol w:w="2898"/>
@@ -16103,7 +15865,7 @@
       <w:tblPr>
         <w:tblStyle w:val="TableGrid"/>
         <w:tblW w:w="0" w:type="auto"/>
-        <w:tblLook w:val="04A0" w:firstRow="1" w:lastRow="0" w:firstColumn="1" w:lastColumn="0" w:noHBand="0" w:noVBand="1"/>
+        <w:tblLook w:val="04A0"/>
       </w:tblPr>
       <w:tblGrid>
         <w:gridCol w:w="2898"/>
@@ -16256,7 +16018,7 @@
       <w:tblPr>
         <w:tblStyle w:val="TableGrid"/>
         <w:tblW w:w="0" w:type="auto"/>
-        <w:tblLook w:val="04A0" w:firstRow="1" w:lastRow="0" w:firstColumn="1" w:lastColumn="0" w:noHBand="0" w:noVBand="1"/>
+        <w:tblLook w:val="04A0"/>
       </w:tblPr>
       <w:tblGrid>
         <w:gridCol w:w="2898"/>
@@ -16399,7 +16161,7 @@
       <w:tblPr>
         <w:tblStyle w:val="TableGrid"/>
         <w:tblW w:w="0" w:type="auto"/>
-        <w:tblLook w:val="04A0" w:firstRow="1" w:lastRow="0" w:firstColumn="1" w:lastColumn="0" w:noHBand="0" w:noVBand="1"/>
+        <w:tblLook w:val="04A0"/>
       </w:tblPr>
       <w:tblGrid>
         <w:gridCol w:w="2898"/>
@@ -16539,7 +16301,7 @@
       <w:tblPr>
         <w:tblStyle w:val="TableGrid"/>
         <w:tblW w:w="0" w:type="auto"/>
-        <w:tblLook w:val="04A0" w:firstRow="1" w:lastRow="0" w:firstColumn="1" w:lastColumn="0" w:noHBand="0" w:noVBand="1"/>
+        <w:tblLook w:val="04A0"/>
       </w:tblPr>
       <w:tblGrid>
         <w:gridCol w:w="2898"/>
@@ -16632,15 +16394,7 @@
               <w:t xml:space="preserve"> The compound instruction saves one cycle and one byte on each subroutine return</w:t>
             </w:r>
             <w:r>
-              <w:t xml:space="preserve"> (e.g. DROP</w:t>
-            </w:r>
-            <w:proofErr w:type="gramStart"/>
-            <w:r>
-              <w:t>,RTS</w:t>
-            </w:r>
-            <w:proofErr w:type="gramEnd"/>
-            <w:r>
-              <w:t xml:space="preserve">).  </w:t>
+              <w:t xml:space="preserve"> (e.g. DROP,RTS).  </w:t>
             </w:r>
           </w:p>
         </w:tc>
@@ -16689,7 +16443,7 @@
       <w:tblPr>
         <w:tblStyle w:val="TableGrid"/>
         <w:tblW w:w="0" w:type="auto"/>
-        <w:tblLook w:val="04A0" w:firstRow="1" w:lastRow="0" w:firstColumn="1" w:lastColumn="0" w:noHBand="0" w:noVBand="1"/>
+        <w:tblLook w:val="04A0"/>
       </w:tblPr>
       <w:tblGrid>
         <w:gridCol w:w="2898"/>
@@ -16839,7 +16593,7 @@
       <w:tblPr>
         <w:tblStyle w:val="TableGrid"/>
         <w:tblW w:w="0" w:type="auto"/>
-        <w:tblLook w:val="04A0" w:firstRow="1" w:lastRow="0" w:firstColumn="1" w:lastColumn="0" w:noHBand="0" w:noVBand="1"/>
+        <w:tblLook w:val="04A0"/>
       </w:tblPr>
       <w:tblGrid>
         <w:gridCol w:w="2898"/>
@@ -16995,17 +16749,12 @@
         <w:pStyle w:val="Heading1"/>
       </w:pPr>
       <w:bookmarkStart w:id="20" w:name="_Toc379559587"/>
-      <w:proofErr w:type="gramStart"/>
       <w:r>
         <w:lastRenderedPageBreak/>
         <w:t>Appendix 3</w:t>
       </w:r>
       <w:r>
-        <w:t>.</w:t>
-      </w:r>
-      <w:proofErr w:type="gramEnd"/>
-      <w:r>
-        <w:t xml:space="preserve">  </w:t>
+        <w:t xml:space="preserve">.  </w:t>
       </w:r>
       <w:r>
         <w:t>M</w:t>
@@ -17052,7 +16801,7 @@
       <w:tblPr>
         <w:tblStyle w:val="TableGrid"/>
         <w:tblW w:w="0" w:type="auto"/>
-        <w:tblLook w:val="04A0" w:firstRow="1" w:lastRow="0" w:firstColumn="1" w:lastColumn="0" w:noHBand="0" w:noVBand="1"/>
+        <w:tblLook w:val="04A0"/>
       </w:tblPr>
       <w:tblGrid>
         <w:gridCol w:w="3078"/>
@@ -17424,7 +17173,7 @@
       <w:tblPr>
         <w:tblStyle w:val="TableGrid"/>
         <w:tblW w:w="0" w:type="auto"/>
-        <w:tblLook w:val="04A0" w:firstRow="1" w:lastRow="0" w:firstColumn="1" w:lastColumn="0" w:noHBand="0" w:noVBand="1"/>
+        <w:tblLook w:val="04A0"/>
       </w:tblPr>
       <w:tblGrid>
         <w:gridCol w:w="5328"/>
@@ -17812,7 +17561,7 @@
       <w:tblPr>
         <w:tblStyle w:val="TableGrid"/>
         <w:tblW w:w="0" w:type="auto"/>
-        <w:tblLook w:val="04A0" w:firstRow="1" w:lastRow="0" w:firstColumn="1" w:lastColumn="0" w:noHBand="0" w:noVBand="1"/>
+        <w:tblLook w:val="04A0"/>
       </w:tblPr>
       <w:tblGrid>
         <w:gridCol w:w="1846"/>
@@ -19643,17 +19392,12 @@
         <w:pStyle w:val="Heading1"/>
       </w:pPr>
       <w:bookmarkStart w:id="21" w:name="_Toc379559588"/>
-      <w:proofErr w:type="gramStart"/>
       <w:r>
         <w:lastRenderedPageBreak/>
         <w:t>Appendix 4</w:t>
       </w:r>
       <w:r>
-        <w:t>.</w:t>
-      </w:r>
-      <w:proofErr w:type="gramEnd"/>
-      <w:r>
-        <w:t xml:space="preserve">  </w:t>
+        <w:t xml:space="preserve">.  </w:t>
       </w:r>
       <w:r>
         <w:t>M</w:t>
@@ -19691,7 +19435,7 @@
       <w:tblPr>
         <w:tblStyle w:val="TableGrid"/>
         <w:tblW w:w="0" w:type="auto"/>
-        <w:tblLook w:val="04A0" w:firstRow="1" w:lastRow="0" w:firstColumn="1" w:lastColumn="0" w:noHBand="0" w:noVBand="1"/>
+        <w:tblLook w:val="04A0"/>
       </w:tblPr>
       <w:tblGrid>
         <w:gridCol w:w="3078"/>
@@ -20066,7 +19810,7 @@
       <w:tblPr>
         <w:tblStyle w:val="TableGrid"/>
         <w:tblW w:w="0" w:type="auto"/>
-        <w:tblLook w:val="04A0" w:firstRow="1" w:lastRow="0" w:firstColumn="1" w:lastColumn="0" w:noHBand="0" w:noVBand="1"/>
+        <w:tblLook w:val="04A0"/>
       </w:tblPr>
       <w:tblGrid>
         <w:gridCol w:w="5328"/>
@@ -20691,7 +20435,7 @@
       <w:tblPr>
         <w:tblStyle w:val="TableGrid"/>
         <w:tblW w:w="0" w:type="auto"/>
-        <w:tblLook w:val="04A0" w:firstRow="1" w:lastRow="0" w:firstColumn="1" w:lastColumn="0" w:noHBand="0" w:noVBand="1"/>
+        <w:tblLook w:val="04A0"/>
       </w:tblPr>
       <w:tblGrid>
         <w:gridCol w:w="1844"/>
@@ -22318,7 +22062,7 @@
       <w:tblPr>
         <w:tblStyle w:val="TableGrid"/>
         <w:tblW w:w="0" w:type="auto"/>
-        <w:tblLook w:val="04A0" w:firstRow="1" w:lastRow="0" w:firstColumn="1" w:lastColumn="0" w:noHBand="0" w:noVBand="1"/>
+        <w:tblLook w:val="04A0"/>
       </w:tblPr>
       <w:tblGrid>
         <w:gridCol w:w="1728"/>
@@ -22984,7 +22728,6 @@
         <w:jc w:val="left"/>
       </w:pPr>
       <w:bookmarkStart w:id="22" w:name="_Toc379559589"/>
-      <w:proofErr w:type="gramStart"/>
       <w:r>
         <w:lastRenderedPageBreak/>
         <w:t xml:space="preserve">Appendix </w:t>
@@ -22993,11 +22736,7 @@
         <w:t>5</w:t>
       </w:r>
       <w:r>
-        <w:t>.</w:t>
-      </w:r>
-      <w:proofErr w:type="gramEnd"/>
-      <w:r>
-        <w:t xml:space="preserve"> </w:t>
+        <w:t xml:space="preserve">. </w:t>
       </w:r>
       <w:r>
         <w:t xml:space="preserve"> </w:t>
@@ -23012,7 +22751,7 @@
       <w:tblPr>
         <w:tblStyle w:val="TableGrid"/>
         <w:tblW w:w="0" w:type="auto"/>
-        <w:tblLook w:val="04A0" w:firstRow="1" w:lastRow="0" w:firstColumn="1" w:lastColumn="0" w:noHBand="0" w:noVBand="1"/>
+        <w:tblLook w:val="04A0"/>
       </w:tblPr>
       <w:tblGrid>
         <w:gridCol w:w="1542"/>
@@ -25121,7 +24860,6 @@
       </w:pPr>
       <w:bookmarkStart w:id="23" w:name="_Toc321927283"/>
       <w:bookmarkStart w:id="24" w:name="_Toc379559590"/>
-      <w:proofErr w:type="gramStart"/>
       <w:r>
         <w:lastRenderedPageBreak/>
         <w:t xml:space="preserve">Appendix </w:t>
@@ -25132,7 +24870,6 @@
       <w:r>
         <w:t>.</w:t>
       </w:r>
-      <w:proofErr w:type="gramEnd"/>
       <w:r>
         <w:t xml:space="preserve">  </w:t>
       </w:r>
@@ -25283,7 +25020,7 @@
       <w:tblPr>
         <w:tblStyle w:val="TableGrid"/>
         <w:tblW w:w="0" w:type="auto"/>
-        <w:tblLook w:val="04A0" w:firstRow="1" w:lastRow="0" w:firstColumn="1" w:lastColumn="0" w:noHBand="0" w:noVBand="1"/>
+        <w:tblLook w:val="04A0"/>
       </w:tblPr>
       <w:tblGrid>
         <w:gridCol w:w="1998"/>
@@ -25668,15 +25405,7 @@
           </w:tcPr>
           <w:p>
             <w:r>
-              <w:t xml:space="preserve">See also W+! </w:t>
-            </w:r>
-            <w:proofErr w:type="gramStart"/>
-            <w:r>
-              <w:t>and</w:t>
-            </w:r>
-            <w:proofErr w:type="gramEnd"/>
-            <w:r>
-              <w:t xml:space="preserve"> C+!</w:t>
+              <w:t>See also W+! and C+!</w:t>
             </w:r>
           </w:p>
         </w:tc>
@@ -29134,7 +28863,7 @@
       <w:tblPr>
         <w:tblStyle w:val="TableGrid"/>
         <w:tblW w:w="0" w:type="auto"/>
-        <w:tblLook w:val="04A0" w:firstRow="1" w:lastRow="0" w:firstColumn="1" w:lastColumn="0" w:noHBand="0" w:noVBand="1"/>
+        <w:tblLook w:val="04A0"/>
       </w:tblPr>
       <w:tblGrid>
         <w:gridCol w:w="1998"/>
@@ -29986,7 +29715,7 @@
       <w:tblPr>
         <w:tblStyle w:val="TableGrid"/>
         <w:tblW w:w="0" w:type="auto"/>
-        <w:tblLook w:val="04A0" w:firstRow="1" w:lastRow="0" w:firstColumn="1" w:lastColumn="0" w:noHBand="0" w:noVBand="1"/>
+        <w:tblLook w:val="04A0"/>
       </w:tblPr>
       <w:tblGrid>
         <w:gridCol w:w="1998"/>
@@ -30053,17 +29782,14 @@
         <w:pStyle w:val="Heading4"/>
       </w:pPr>
       <w:r>
-        <w:t>EXCEPTION</w:t>
-      </w:r>
-      <w:r>
-        <w:t xml:space="preserve"> words</w:t>
+        <w:t>EXCEPTION words</w:t>
       </w:r>
     </w:p>
     <w:tbl>
       <w:tblPr>
         <w:tblStyle w:val="TableGrid"/>
         <w:tblW w:w="0" w:type="auto"/>
-        <w:tblLook w:val="04A0" w:firstRow="1" w:lastRow="0" w:firstColumn="1" w:lastColumn="0" w:noHBand="0" w:noVBand="1"/>
+        <w:tblLook w:val="04A0"/>
       </w:tblPr>
       <w:tblGrid>
         <w:gridCol w:w="1998"/>
@@ -30093,10 +29819,7 @@
           </w:tcPr>
           <w:p>
             <w:r>
-              <w:t xml:space="preserve">The N.I.G.E. Machine system software </w:t>
-            </w:r>
-            <w:r>
-              <w:t>has a top-level CATCH that assumes throw codes are counted strings which it will display as part of an error message</w:t>
+              <w:t>The N.I.G.E. Machine system software has a top-level CATCH that assumes throw codes are counted strings which it will display as part of an error message</w:t>
             </w:r>
           </w:p>
         </w:tc>
@@ -30153,7 +29876,7 @@
       <w:tblPr>
         <w:tblStyle w:val="TableGrid"/>
         <w:tblW w:w="0" w:type="auto"/>
-        <w:tblLook w:val="04A0" w:firstRow="1" w:lastRow="0" w:firstColumn="1" w:lastColumn="0" w:noHBand="0" w:noVBand="1"/>
+        <w:tblLook w:val="04A0"/>
       </w:tblPr>
       <w:tblGrid>
         <w:gridCol w:w="1998"/>
@@ -30183,26 +29906,10 @@
           </w:tcPr>
           <w:p>
             <w:r>
-              <w:t>See also KKEY</w:t>
-            </w:r>
-            <w:proofErr w:type="gramStart"/>
-            <w:r>
-              <w:t>?,</w:t>
-            </w:r>
-            <w:proofErr w:type="gramEnd"/>
-            <w:r>
-              <w:t xml:space="preserve"> SKEY? </w:t>
-            </w:r>
-            <w:proofErr w:type="gramStart"/>
-            <w:r>
-              <w:t>a</w:t>
-            </w:r>
-            <w:r>
-              <w:t>nd</w:t>
-            </w:r>
-            <w:proofErr w:type="gramEnd"/>
-            <w:r>
-              <w:t xml:space="preserve"> S</w:t>
+              <w:t>See also KKEY?, SKEY? a</w:t>
+            </w:r>
+            <w:r>
+              <w:t>nd S</w:t>
             </w:r>
             <w:r>
               <w:t>KEY?</w:t>
@@ -30254,7 +29961,7 @@
       <w:tblPr>
         <w:tblStyle w:val="TableGrid"/>
         <w:tblW w:w="0" w:type="auto"/>
-        <w:tblLook w:val="04A0" w:firstRow="1" w:lastRow="0" w:firstColumn="1" w:lastColumn="0" w:noHBand="0" w:noVBand="1"/>
+        <w:tblLook w:val="04A0"/>
       </w:tblPr>
       <w:tblGrid>
         <w:gridCol w:w="1998"/>
@@ -30775,7 +30482,7 @@
       <w:tblPr>
         <w:tblStyle w:val="TableGrid"/>
         <w:tblW w:w="0" w:type="auto"/>
-        <w:tblLook w:val="04A0" w:firstRow="1" w:lastRow="0" w:firstColumn="1" w:lastColumn="0" w:noHBand="0" w:noVBand="1"/>
+        <w:tblLook w:val="04A0"/>
       </w:tblPr>
       <w:tblGrid>
         <w:gridCol w:w="1998"/>
@@ -30882,7 +30589,7 @@
       <w:tblPr>
         <w:tblStyle w:val="TableGrid"/>
         <w:tblW w:w="0" w:type="auto"/>
-        <w:tblLook w:val="04A0" w:firstRow="1" w:lastRow="0" w:firstColumn="1" w:lastColumn="0" w:noHBand="0" w:noVBand="1"/>
+        <w:tblLook w:val="04A0"/>
       </w:tblPr>
       <w:tblGrid>
         <w:gridCol w:w="1998"/>
@@ -31056,7 +30763,7 @@
       <w:tblPr>
         <w:tblStyle w:val="TableGrid"/>
         <w:tblW w:w="0" w:type="auto"/>
-        <w:tblLook w:val="04A0" w:firstRow="1" w:lastRow="0" w:firstColumn="1" w:lastColumn="0" w:noHBand="0" w:noVBand="1"/>
+        <w:tblLook w:val="04A0"/>
       </w:tblPr>
       <w:tblGrid>
         <w:gridCol w:w="1998"/>
@@ -31131,7 +30838,6 @@
         <w:pStyle w:val="Heading1"/>
       </w:pPr>
       <w:bookmarkStart w:id="32" w:name="_Toc379559591"/>
-      <w:proofErr w:type="gramStart"/>
       <w:r>
         <w:lastRenderedPageBreak/>
         <w:t>A</w:t>
@@ -31146,11 +30852,7 @@
         <w:t>7</w:t>
       </w:r>
       <w:r>
-        <w:t>.</w:t>
-      </w:r>
-      <w:proofErr w:type="gramEnd"/>
-      <w:r>
-        <w:t xml:space="preserve">  </w:t>
+        <w:t xml:space="preserve">.  </w:t>
       </w:r>
       <w:r>
         <w:t>System</w:t>
@@ -31197,7 +30899,7 @@
       <w:tblPr>
         <w:tblStyle w:val="TableGrid"/>
         <w:tblW w:w="0" w:type="auto"/>
-        <w:tblLook w:val="04A0" w:firstRow="1" w:lastRow="0" w:firstColumn="1" w:lastColumn="0" w:noHBand="0" w:noVBand="1"/>
+        <w:tblLook w:val="04A0"/>
       </w:tblPr>
       <w:tblGrid>
         <w:gridCol w:w="1998"/>
@@ -31327,15 +31029,7 @@
               <w:spacing w:before="60" w:after="60"/>
             </w:pPr>
             <w:r>
-              <w:t xml:space="preserve">( -- </w:t>
-            </w:r>
-            <w:proofErr w:type="spellStart"/>
-            <w:r>
-              <w:t>ms</w:t>
-            </w:r>
-            <w:proofErr w:type="spellEnd"/>
-            <w:r>
-              <w:t>)</w:t>
+              <w:t>( -- ms)</w:t>
             </w:r>
           </w:p>
         </w:tc>
@@ -31429,7 +31123,7 @@
       <w:tblPr>
         <w:tblStyle w:val="TableGrid"/>
         <w:tblW w:w="0" w:type="auto"/>
-        <w:tblLook w:val="04A0" w:firstRow="1" w:lastRow="0" w:firstColumn="1" w:lastColumn="0" w:noHBand="0" w:noVBand="1"/>
+        <w:tblLook w:val="04A0"/>
       </w:tblPr>
       <w:tblGrid>
         <w:gridCol w:w="1998"/>
@@ -31881,7 +31575,10 @@
               <w:spacing w:before="60" w:after="60"/>
             </w:pPr>
             <w:r>
-              <w:t>VARIABLE pointing to the current size of tab stops.  The default is 3</w:t>
+              <w:t xml:space="preserve">VARIABLE pointing to the current size of tab stops.  The default is </w:t>
+            </w:r>
+            <w:r>
+              <w:t>7</w:t>
             </w:r>
           </w:p>
         </w:tc>
@@ -31907,7 +31604,7 @@
       <w:tblPr>
         <w:tblStyle w:val="TableGrid"/>
         <w:tblW w:w="0" w:type="auto"/>
-        <w:tblLook w:val="04A0" w:firstRow="1" w:lastRow="0" w:firstColumn="1" w:lastColumn="0" w:noHBand="0" w:noVBand="1"/>
+        <w:tblLook w:val="04A0"/>
       </w:tblPr>
       <w:tblGrid>
         <w:gridCol w:w="1998"/>
@@ -31976,7 +31673,7 @@
       <w:tblPr>
         <w:tblStyle w:val="TableGrid"/>
         <w:tblW w:w="0" w:type="auto"/>
-        <w:tblLook w:val="04A0" w:firstRow="1" w:lastRow="0" w:firstColumn="1" w:lastColumn="0" w:noHBand="0" w:noVBand="1"/>
+        <w:tblLook w:val="04A0"/>
       </w:tblPr>
       <w:tblGrid>
         <w:gridCol w:w="1998"/>
@@ -32126,7 +31823,7 @@
       <w:tblPr>
         <w:tblStyle w:val="TableGrid"/>
         <w:tblW w:w="0" w:type="auto"/>
-        <w:tblLook w:val="04A0" w:firstRow="1" w:lastRow="0" w:firstColumn="1" w:lastColumn="0" w:noHBand="0" w:noVBand="1"/>
+        <w:tblLook w:val="04A0"/>
       </w:tblPr>
       <w:tblGrid>
         <w:gridCol w:w="1998"/>
@@ -32619,7 +32316,7 @@
       <w:tblPr>
         <w:tblStyle w:val="TableGrid"/>
         <w:tblW w:w="0" w:type="auto"/>
-        <w:tblLook w:val="04A0" w:firstRow="1" w:lastRow="0" w:firstColumn="1" w:lastColumn="0" w:noHBand="0" w:noVBand="1"/>
+        <w:tblLook w:val="04A0"/>
       </w:tblPr>
       <w:tblGrid>
         <w:gridCol w:w="1998"/>
@@ -32778,7 +32475,7 @@
       <w:tblPr>
         <w:tblStyle w:val="TableGrid"/>
         <w:tblW w:w="0" w:type="auto"/>
-        <w:tblLook w:val="04A0" w:firstRow="1" w:lastRow="0" w:firstColumn="1" w:lastColumn="0" w:noHBand="0" w:noVBand="1"/>
+        <w:tblLook w:val="04A0"/>
       </w:tblPr>
       <w:tblGrid>
         <w:gridCol w:w="1998"/>
@@ -33001,15 +32698,7 @@
               <w:t xml:space="preserve"> into the dictionary</w:t>
             </w:r>
             <w:r>
-              <w:t xml:space="preserve">.  </w:t>
-            </w:r>
-            <w:proofErr w:type="gramStart"/>
-            <w:r>
-              <w:t>u</w:t>
-            </w:r>
-            <w:proofErr w:type="gramEnd"/>
-            <w:r>
-              <w:t xml:space="preserve"> is not saved</w:t>
+              <w:t>.  u is not saved</w:t>
             </w:r>
             <w:r>
               <w:t xml:space="preserve"> in the dictionary.  Compiles a string or other block of data from memory</w:t>
@@ -33075,15 +32764,7 @@
             </w:r>
             <w:proofErr w:type="spellEnd"/>
             <w:r>
-              <w:t xml:space="preserve"> into the dictionary.  </w:t>
-            </w:r>
-            <w:proofErr w:type="gramStart"/>
-            <w:r>
-              <w:t>u</w:t>
-            </w:r>
-            <w:proofErr w:type="gramEnd"/>
-            <w:r>
-              <w:t xml:space="preserve"> is </w:t>
+              <w:t xml:space="preserve"> into the dictionary.  u is </w:t>
             </w:r>
             <w:proofErr w:type="spellStart"/>
             <w:r>
@@ -33230,7 +32911,7 @@
       <w:tblPr>
         <w:tblStyle w:val="TableGrid"/>
         <w:tblW w:w="0" w:type="auto"/>
-        <w:tblLook w:val="04A0" w:firstRow="1" w:lastRow="0" w:firstColumn="1" w:lastColumn="0" w:noHBand="0" w:noVBand="1"/>
+        <w:tblLook w:val="04A0"/>
       </w:tblPr>
       <w:tblGrid>
         <w:gridCol w:w="1998"/>
@@ -33445,7 +33126,7 @@
       <w:tblPr>
         <w:tblStyle w:val="TableGrid"/>
         <w:tblW w:w="0" w:type="auto"/>
-        <w:tblLook w:val="04A0" w:firstRow="1" w:lastRow="0" w:firstColumn="1" w:lastColumn="0" w:noHBand="0" w:noVBand="1"/>
+        <w:tblLook w:val="04A0"/>
       </w:tblPr>
       <w:tblGrid>
         <w:gridCol w:w="1998"/>
@@ -33537,8 +33218,60 @@
       <w:tr>
         <w:tc>
           <w:tcPr>
+            <w:tcW w:w="1998" w:type="dxa"/>
+          </w:tcPr>
+          <w:p>
+            <w:pPr>
+              <w:spacing w:before="60" w:after="60"/>
+            </w:pPr>
+            <w:r>
+              <w:t>PRINTOUT</w:t>
+            </w:r>
+          </w:p>
+        </w:tc>
+        <w:tc>
+          <w:tcPr>
+            <w:tcW w:w="1890" w:type="dxa"/>
+          </w:tcPr>
+          <w:p>
+            <w:pPr>
+              <w:spacing w:before="60" w:after="60"/>
+            </w:pPr>
+            <w:r>
+              <w:t>"FILENAME"</w:t>
+            </w:r>
+          </w:p>
+        </w:tc>
+        <w:tc>
+          <w:tcPr>
+            <w:tcW w:w="5688" w:type="dxa"/>
+          </w:tcPr>
+          <w:p>
+            <w:pPr>
+              <w:spacing w:before="60" w:after="60"/>
+            </w:pPr>
+            <w:r>
+              <w:t>Display the contents of a text file without scrolling over the screen.  Hit any key to continue after each full screen</w:t>
+            </w:r>
+          </w:p>
+        </w:tc>
+      </w:tr>
+    </w:tbl>
+    <w:p/>
+    <w:tbl>
+      <w:tblPr>
+        <w:tblStyle w:val="TableGrid"/>
+        <w:tblW w:w="0" w:type="auto"/>
+        <w:tblLook w:val="04A0"/>
+      </w:tblPr>
+      <w:tblGrid>
+        <w:gridCol w:w="3888"/>
+        <w:gridCol w:w="5688"/>
+      </w:tblGrid>
+      <w:tr>
+        <w:tc>
+          <w:tcPr>
             <w:tcW w:w="3888" w:type="dxa"/>
-            <w:gridSpan w:val="2"/>
           </w:tcPr>
           <w:p>
             <w:pPr>
@@ -33567,7 +33300,6 @@
         <w:tc>
           <w:tcPr>
             <w:tcW w:w="3888" w:type="dxa"/>
-            <w:gridSpan w:val="2"/>
           </w:tcPr>
           <w:p>
             <w:pPr>
@@ -33596,7 +33328,6 @@
         <w:tc>
           <w:tcPr>
             <w:tcW w:w="3888" w:type="dxa"/>
-            <w:gridSpan w:val="2"/>
           </w:tcPr>
           <w:p>
             <w:pPr>
@@ -33625,13 +33356,13 @@
         <w:tc>
           <w:tcPr>
             <w:tcW w:w="3888" w:type="dxa"/>
-            <w:gridSpan w:val="2"/>
-          </w:tcPr>
-          <w:p>
-            <w:pPr>
-              <w:spacing w:before="60" w:after="60"/>
-            </w:pPr>
-            <w:r>
+          </w:tcPr>
+          <w:p>
+            <w:pPr>
+              <w:spacing w:before="60" w:after="60"/>
+            </w:pPr>
+            <w:r>
+              <w:lastRenderedPageBreak/>
               <w:t>Backspace, delete</w:t>
             </w:r>
           </w:p>
@@ -33654,7 +33385,6 @@
         <w:tc>
           <w:tcPr>
             <w:tcW w:w="3888" w:type="dxa"/>
-            <w:gridSpan w:val="2"/>
           </w:tcPr>
           <w:p>
             <w:pPr>
@@ -33683,7 +33413,6 @@
         <w:tc>
           <w:tcPr>
             <w:tcW w:w="3888" w:type="dxa"/>
-            <w:gridSpan w:val="2"/>
           </w:tcPr>
           <w:p>
             <w:pPr>
@@ -33712,14 +33441,12 @@
         <w:tc>
           <w:tcPr>
             <w:tcW w:w="3888" w:type="dxa"/>
-            <w:gridSpan w:val="2"/>
-          </w:tcPr>
-          <w:p>
-            <w:pPr>
-              <w:spacing w:before="60" w:after="60"/>
-            </w:pPr>
-            <w:r>
-              <w:lastRenderedPageBreak/>
+          </w:tcPr>
+          <w:p>
+            <w:pPr>
+              <w:spacing w:before="60" w:after="60"/>
+            </w:pPr>
+            <w:r>
               <w:t>F2</w:t>
             </w:r>
           </w:p>
@@ -33752,7 +33479,7 @@
       <w:tblPr>
         <w:tblStyle w:val="TableGrid"/>
         <w:tblW w:w="0" w:type="auto"/>
-        <w:tblLook w:val="04A0" w:firstRow="1" w:lastRow="0" w:firstColumn="1" w:lastColumn="0" w:noHBand="0" w:noVBand="1"/>
+        <w:tblLook w:val="04A0"/>
       </w:tblPr>
       <w:tblGrid>
         <w:gridCol w:w="1998"/>
@@ -34384,7 +34111,6 @@
         <w:pStyle w:val="Heading1"/>
       </w:pPr>
       <w:bookmarkStart w:id="33" w:name="_Toc379559592"/>
-      <w:proofErr w:type="gramStart"/>
       <w:r>
         <w:lastRenderedPageBreak/>
         <w:t>A</w:t>
@@ -34399,11 +34125,7 @@
         <w:t>8</w:t>
       </w:r>
       <w:r>
-        <w:t>.</w:t>
-      </w:r>
-      <w:proofErr w:type="gramEnd"/>
-      <w:r>
-        <w:t xml:space="preserve">  </w:t>
+        <w:t xml:space="preserve">.  </w:t>
       </w:r>
       <w:r>
         <w:t xml:space="preserve">Further </w:t>
@@ -34433,7 +34155,7 @@
       <w:tblPr>
         <w:tblStyle w:val="TableGrid"/>
         <w:tblW w:w="0" w:type="auto"/>
-        <w:tblLook w:val="04A0" w:firstRow="1" w:lastRow="0" w:firstColumn="1" w:lastColumn="0" w:noHBand="0" w:noVBand="1"/>
+        <w:tblLook w:val="04A0"/>
       </w:tblPr>
       <w:tblGrid>
         <w:gridCol w:w="1998"/>
@@ -34470,13 +34192,8 @@
               <w:spacing w:before="60" w:after="60"/>
             </w:pPr>
             <w:r>
-              <w:t xml:space="preserve">Set the timeout counter for n milliseconds.  If n=0, clear the timeout counter.  If the timeout counter is allowed to expire without being cleared it will issue </w:t>
-            </w:r>
-            <w:proofErr w:type="gramStart"/>
-            <w:r>
-              <w:t>QUIT.</w:t>
-            </w:r>
-            <w:proofErr w:type="gramEnd"/>
+              <w:t>Set the timeout counter for n milliseconds.  If n=0, clear the timeout counter.  If the timeout counter is allowed to expire without being cleared it will issue QUIT.</w:t>
+            </w:r>
           </w:p>
         </w:tc>
       </w:tr>
@@ -34504,7 +34221,7 @@
       <w:tblPr>
         <w:tblStyle w:val="TableGrid"/>
         <w:tblW w:w="0" w:type="auto"/>
-        <w:tblLook w:val="04A0" w:firstRow="1" w:lastRow="0" w:firstColumn="1" w:lastColumn="0" w:noHBand="0" w:noVBand="1"/>
+        <w:tblLook w:val="04A0"/>
       </w:tblPr>
       <w:tblGrid>
         <w:gridCol w:w="1998"/>
@@ -35174,7 +34891,7 @@
           </w:tcPr>
           <w:p>
             <w:pPr>
-              <w:spacing w:beforeLines="60" w:before="144" w:afterLines="60" w:after="144"/>
+              <w:spacing w:beforeLines="60" w:afterLines="60"/>
             </w:pPr>
             <w:r>
               <w:t>SCROLL</w:t>
@@ -35187,7 +34904,7 @@
           </w:tcPr>
           <w:p>
             <w:pPr>
-              <w:spacing w:beforeLines="60" w:before="144" w:afterLines="60" w:after="144"/>
+              <w:spacing w:beforeLines="60" w:afterLines="60"/>
             </w:pPr>
             <w:r>
               <w:t>(</w:t>
@@ -35215,24 +34932,77 @@
           </w:tcPr>
           <w:p>
             <w:pPr>
-              <w:spacing w:beforeLines="60" w:before="144" w:afterLines="60" w:after="144"/>
+              <w:spacing w:beforeLines="60" w:afterLines="60"/>
             </w:pPr>
             <w:r>
               <w:t>S</w:t>
             </w:r>
             <w:r>
-              <w:t xml:space="preserve">croll the screen </w:t>
+              <w:t>croll the screen fwd or back n lines</w:t>
+            </w:r>
+            <w:r>
+              <w:t xml:space="preserve"> within the 120 line frame buffer.  Returns true if out of range or false otherwise</w:t>
+            </w:r>
+          </w:p>
+        </w:tc>
+      </w:tr>
+      <w:tr>
+        <w:tc>
+          <w:tcPr>
+            <w:tcW w:w="1998" w:type="dxa"/>
+          </w:tcPr>
+          <w:p>
+            <w:pPr>
+              <w:spacing w:beforeLines="60" w:afterLines="60"/>
+            </w:pPr>
+            <w:r>
+              <w:t>ROWS</w:t>
+            </w:r>
+          </w:p>
+        </w:tc>
+        <w:tc>
+          <w:tcPr>
+            <w:tcW w:w="1890" w:type="dxa"/>
+          </w:tcPr>
+          <w:p>
+            <w:pPr>
+              <w:spacing w:beforeLines="60" w:afterLines="60"/>
+            </w:pPr>
+            <w:r>
+              <w:t xml:space="preserve">( -- </w:t>
             </w:r>
             <w:proofErr w:type="spellStart"/>
             <w:r>
-              <w:t>fwd</w:t>
+              <w:t>addr</w:t>
             </w:r>
             <w:proofErr w:type="spellEnd"/>
             <w:r>
-              <w:t xml:space="preserve"> or back n lines</w:t>
-            </w:r>
-            <w:r>
-              <w:t xml:space="preserve"> within the 120 line frame buffer.  Returns true if out of range or false otherwise</w:t>
+              <w:t>)</w:t>
+            </w:r>
+          </w:p>
+        </w:tc>
+        <w:tc>
+          <w:tcPr>
+            <w:tcW w:w="5688" w:type="dxa"/>
+          </w:tcPr>
+          <w:p>
+            <w:pPr>
+              <w:spacing w:beforeLines="60" w:afterLines="60"/>
+            </w:pPr>
+            <w:r>
+              <w:rPr>
+                <w:b/>
+              </w:rPr>
+              <w:t xml:space="preserve">Byte </w:t>
+            </w:r>
+            <w:r>
+              <w:rPr>
+                <w:b/>
+              </w:rPr>
+              <w:t>length</w:t>
+            </w:r>
+            <w:r>
+              <w:t xml:space="preserve"> VARIABLE that holds the current number of screen rows.  Access with C@</w:t>
             </w:r>
           </w:p>
         </w:tc>
@@ -35244,10 +35014,10 @@
           </w:tcPr>
           <w:p>
             <w:pPr>
-              <w:spacing w:beforeLines="60" w:before="144" w:afterLines="60" w:after="144"/>
-            </w:pPr>
-            <w:r>
-              <w:t>ROWS</w:t>
+              <w:spacing w:beforeLines="60" w:afterLines="60"/>
+            </w:pPr>
+            <w:r>
+              <w:t>COLS</w:t>
             </w:r>
           </w:p>
         </w:tc>
@@ -35257,7 +35027,7 @@
           </w:tcPr>
           <w:p>
             <w:pPr>
-              <w:spacing w:beforeLines="60" w:before="144" w:afterLines="60" w:after="144"/>
+              <w:spacing w:beforeLines="60" w:afterLines="60"/>
             </w:pPr>
             <w:r>
               <w:t xml:space="preserve">( -- </w:t>
@@ -35278,22 +35048,28 @@
           </w:tcPr>
           <w:p>
             <w:pPr>
-              <w:spacing w:beforeLines="60" w:before="144" w:afterLines="60" w:after="144"/>
+              <w:spacing w:beforeLines="60" w:afterLines="60"/>
             </w:pPr>
             <w:r>
               <w:rPr>
                 <w:b/>
               </w:rPr>
-              <w:t xml:space="preserve">Byte </w:t>
+              <w:t>Byte</w:t>
             </w:r>
             <w:r>
               <w:rPr>
                 <w:b/>
               </w:rPr>
+              <w:t xml:space="preserve"> </w:t>
+            </w:r>
+            <w:r>
+              <w:rPr>
+                <w:b/>
+              </w:rPr>
               <w:t>length</w:t>
             </w:r>
             <w:r>
-              <w:t xml:space="preserve"> VARIABLE that holds the current number of screen rows.  Access with C@</w:t>
+              <w:t xml:space="preserve"> VARIABLE that holds the current number of screen columns.  Access with C@</w:t>
             </w:r>
           </w:p>
         </w:tc>
@@ -35305,10 +35081,10 @@
           </w:tcPr>
           <w:p>
             <w:pPr>
-              <w:spacing w:beforeLines="60" w:before="144" w:afterLines="60" w:after="144"/>
-            </w:pPr>
-            <w:r>
-              <w:t>COLS</w:t>
+              <w:spacing w:beforeLines="60" w:afterLines="60"/>
+            </w:pPr>
+            <w:r>
+              <w:t>SCRSET</w:t>
             </w:r>
           </w:p>
         </w:tc>
@@ -35318,7 +35094,60 @@
           </w:tcPr>
           <w:p>
             <w:pPr>
-              <w:spacing w:beforeLines="60" w:before="144" w:afterLines="60" w:after="144"/>
+              <w:spacing w:beforeLines="60" w:afterLines="60"/>
+            </w:pPr>
+            <w:r>
+              <w:t>( --)</w:t>
+            </w:r>
+          </w:p>
+        </w:tc>
+        <w:tc>
+          <w:tcPr>
+            <w:tcW w:w="5688" w:type="dxa"/>
+          </w:tcPr>
+          <w:p>
+            <w:pPr>
+              <w:spacing w:beforeLines="60" w:afterLines="60"/>
+            </w:pPr>
+            <w:r>
+              <w:t>Set the ROWS and COLS variables acco</w:t>
+            </w:r>
+            <w:r>
+              <w:t>rding to the current screen configuration</w:t>
+            </w:r>
+            <w:r>
+              <w:t xml:space="preserve">.  </w:t>
+            </w:r>
+            <w:r>
+              <w:t>Used</w:t>
+            </w:r>
+            <w:r>
+              <w:t xml:space="preserve"> by INTERLACE and SCREENMODE</w:t>
+            </w:r>
+          </w:p>
+        </w:tc>
+      </w:tr>
+      <w:tr>
+        <w:tc>
+          <w:tcPr>
+            <w:tcW w:w="1998" w:type="dxa"/>
+          </w:tcPr>
+          <w:p>
+            <w:pPr>
+              <w:spacing w:beforeLines="60" w:afterLines="60"/>
+            </w:pPr>
+            <w:r>
+              <w:t>SCREENBASE</w:t>
+            </w:r>
+          </w:p>
+        </w:tc>
+        <w:tc>
+          <w:tcPr>
+            <w:tcW w:w="1890" w:type="dxa"/>
+          </w:tcPr>
+          <w:p>
+            <w:pPr>
+              <w:spacing w:beforeLines="60" w:afterLines="60"/>
             </w:pPr>
             <w:r>
               <w:t xml:space="preserve">( -- </w:t>
@@ -35339,28 +35168,10 @@
           </w:tcPr>
           <w:p>
             <w:pPr>
-              <w:spacing w:beforeLines="60" w:before="144" w:afterLines="60" w:after="144"/>
-            </w:pPr>
-            <w:r>
-              <w:rPr>
-                <w:b/>
-              </w:rPr>
-              <w:t>Byte</w:t>
-            </w:r>
-            <w:r>
-              <w:rPr>
-                <w:b/>
-              </w:rPr>
-              <w:t xml:space="preserve"> </w:t>
-            </w:r>
-            <w:r>
-              <w:rPr>
-                <w:b/>
-              </w:rPr>
-              <w:t>length</w:t>
-            </w:r>
-            <w:r>
-              <w:t xml:space="preserve"> VARIABLE that holds the current number of screen columns.  Access with C@</w:t>
+              <w:spacing w:beforeLines="60" w:afterLines="60"/>
+            </w:pPr>
+            <w:r>
+              <w:t>CONSTANT address of the pre-allocated screen buffer</w:t>
             </w:r>
           </w:p>
         </w:tc>
@@ -35372,10 +35183,10 @@
           </w:tcPr>
           <w:p>
             <w:pPr>
-              <w:spacing w:beforeLines="60" w:before="144" w:afterLines="60" w:after="144"/>
-            </w:pPr>
-            <w:r>
-              <w:t>SCRSET</w:t>
+              <w:spacing w:beforeLines="60" w:afterLines="60"/>
+            </w:pPr>
+            <w:r>
+              <w:t>SCREENPLACE</w:t>
             </w:r>
           </w:p>
         </w:tc>
@@ -35385,7 +35196,56 @@
           </w:tcPr>
           <w:p>
             <w:pPr>
-              <w:spacing w:beforeLines="60" w:before="144" w:afterLines="60" w:after="144"/>
+              <w:spacing w:beforeLines="60" w:afterLines="60"/>
+            </w:pPr>
+            <w:r>
+              <w:t xml:space="preserve">( -- </w:t>
+            </w:r>
+            <w:proofErr w:type="spellStart"/>
+            <w:r>
+              <w:t>addr</w:t>
+            </w:r>
+            <w:proofErr w:type="spellEnd"/>
+            <w:r>
+              <w:t>)</w:t>
+            </w:r>
+          </w:p>
+        </w:tc>
+        <w:tc>
+          <w:tcPr>
+            <w:tcW w:w="5688" w:type="dxa"/>
+          </w:tcPr>
+          <w:p>
+            <w:pPr>
+              <w:spacing w:beforeLines="60" w:afterLines="60"/>
+            </w:pPr>
+            <w:r>
+              <w:t>VARIABLE holding the current address of the screen buffer.  This variable address is a memory-mapped hardware register.  Default is SCREENBASE</w:t>
+            </w:r>
+          </w:p>
+        </w:tc>
+      </w:tr>
+      <w:tr>
+        <w:tc>
+          <w:tcPr>
+            <w:tcW w:w="1998" w:type="dxa"/>
+          </w:tcPr>
+          <w:p>
+            <w:pPr>
+              <w:spacing w:beforeLines="60" w:afterLines="60"/>
+            </w:pPr>
+            <w:r>
+              <w:t>VWAIT</w:t>
+            </w:r>
+          </w:p>
+        </w:tc>
+        <w:tc>
+          <w:tcPr>
+            <w:tcW w:w="1890" w:type="dxa"/>
+          </w:tcPr>
+          <w:p>
+            <w:pPr>
+              <w:spacing w:beforeLines="60" w:afterLines="60"/>
             </w:pPr>
             <w:r>
               <w:t>( --)</w:t>
@@ -35398,158 +35258,7 @@
           </w:tcPr>
           <w:p>
             <w:pPr>
-              <w:spacing w:beforeLines="60" w:before="144" w:afterLines="60" w:after="144"/>
-            </w:pPr>
-            <w:r>
-              <w:t>Set the ROWS and COLS variables acco</w:t>
-            </w:r>
-            <w:r>
-              <w:t>rding to the current screen configuration</w:t>
-            </w:r>
-            <w:r>
-              <w:t xml:space="preserve">.  </w:t>
-            </w:r>
-            <w:r>
-              <w:t>Used</w:t>
-            </w:r>
-            <w:r>
-              <w:t xml:space="preserve"> by INTERLACE and SCREENMODE</w:t>
-            </w:r>
-          </w:p>
-        </w:tc>
-      </w:tr>
-      <w:tr>
-        <w:tc>
-          <w:tcPr>
-            <w:tcW w:w="1998" w:type="dxa"/>
-          </w:tcPr>
-          <w:p>
-            <w:pPr>
-              <w:spacing w:beforeLines="60" w:before="144" w:afterLines="60" w:after="144"/>
-            </w:pPr>
-            <w:r>
-              <w:t>SCREENBASE</w:t>
-            </w:r>
-          </w:p>
-        </w:tc>
-        <w:tc>
-          <w:tcPr>
-            <w:tcW w:w="1890" w:type="dxa"/>
-          </w:tcPr>
-          <w:p>
-            <w:pPr>
-              <w:spacing w:beforeLines="60" w:before="144" w:afterLines="60" w:after="144"/>
-            </w:pPr>
-            <w:r>
-              <w:t xml:space="preserve">( -- </w:t>
-            </w:r>
-            <w:proofErr w:type="spellStart"/>
-            <w:r>
-              <w:t>addr</w:t>
-            </w:r>
-            <w:proofErr w:type="spellEnd"/>
-            <w:r>
-              <w:t>)</w:t>
-            </w:r>
-          </w:p>
-        </w:tc>
-        <w:tc>
-          <w:tcPr>
-            <w:tcW w:w="5688" w:type="dxa"/>
-          </w:tcPr>
-          <w:p>
-            <w:pPr>
-              <w:spacing w:beforeLines="60" w:before="144" w:afterLines="60" w:after="144"/>
-            </w:pPr>
-            <w:r>
-              <w:t>CONSTANT address of the pre-allocated screen buffer</w:t>
-            </w:r>
-          </w:p>
-        </w:tc>
-      </w:tr>
-      <w:tr>
-        <w:tc>
-          <w:tcPr>
-            <w:tcW w:w="1998" w:type="dxa"/>
-          </w:tcPr>
-          <w:p>
-            <w:pPr>
-              <w:spacing w:beforeLines="60" w:before="144" w:afterLines="60" w:after="144"/>
-            </w:pPr>
-            <w:r>
-              <w:t>SCREENPLACE</w:t>
-            </w:r>
-          </w:p>
-        </w:tc>
-        <w:tc>
-          <w:tcPr>
-            <w:tcW w:w="1890" w:type="dxa"/>
-          </w:tcPr>
-          <w:p>
-            <w:pPr>
-              <w:spacing w:beforeLines="60" w:before="144" w:afterLines="60" w:after="144"/>
-            </w:pPr>
-            <w:r>
-              <w:t xml:space="preserve">( -- </w:t>
-            </w:r>
-            <w:proofErr w:type="spellStart"/>
-            <w:r>
-              <w:t>addr</w:t>
-            </w:r>
-            <w:proofErr w:type="spellEnd"/>
-            <w:r>
-              <w:t>)</w:t>
-            </w:r>
-          </w:p>
-        </w:tc>
-        <w:tc>
-          <w:tcPr>
-            <w:tcW w:w="5688" w:type="dxa"/>
-          </w:tcPr>
-          <w:p>
-            <w:pPr>
-              <w:spacing w:beforeLines="60" w:before="144" w:afterLines="60" w:after="144"/>
-            </w:pPr>
-            <w:r>
-              <w:t>VARIABLE holding the current address of the screen buffer.  This variable address is a memory-mapped hardware register.  Default is SCREENBASE</w:t>
-            </w:r>
-          </w:p>
-        </w:tc>
-      </w:tr>
-      <w:tr>
-        <w:tc>
-          <w:tcPr>
-            <w:tcW w:w="1998" w:type="dxa"/>
-          </w:tcPr>
-          <w:p>
-            <w:pPr>
-              <w:spacing w:beforeLines="60" w:before="144" w:afterLines="60" w:after="144"/>
-            </w:pPr>
-            <w:r>
-              <w:t>VWAIT</w:t>
-            </w:r>
-          </w:p>
-        </w:tc>
-        <w:tc>
-          <w:tcPr>
-            <w:tcW w:w="1890" w:type="dxa"/>
-          </w:tcPr>
-          <w:p>
-            <w:pPr>
-              <w:spacing w:beforeLines="60" w:before="144" w:afterLines="60" w:after="144"/>
-            </w:pPr>
-            <w:r>
-              <w:t>( --)</w:t>
-            </w:r>
-          </w:p>
-        </w:tc>
-        <w:tc>
-          <w:tcPr>
-            <w:tcW w:w="5688" w:type="dxa"/>
-          </w:tcPr>
-          <w:p>
-            <w:pPr>
-              <w:spacing w:beforeLines="60" w:before="144" w:afterLines="60" w:after="144"/>
+              <w:spacing w:beforeLines="60" w:afterLines="60"/>
             </w:pPr>
             <w:r>
               <w:t>Wait for the VGA vertical blank interval.  Used prior to writing to or moving the screen buffer</w:t>
@@ -35586,7 +35295,7 @@
       <w:tblPr>
         <w:tblStyle w:val="TableGrid"/>
         <w:tblW w:w="0" w:type="auto"/>
-        <w:tblLook w:val="04A0" w:firstRow="1" w:lastRow="0" w:firstColumn="1" w:lastColumn="0" w:noHBand="0" w:noVBand="1"/>
+        <w:tblLook w:val="04A0"/>
       </w:tblPr>
       <w:tblGrid>
         <w:gridCol w:w="2137"/>
@@ -35913,13 +35622,21 @@
               <w:t>G</w:t>
             </w:r>
             <w:r>
-              <w:t>et a little end</w:t>
-            </w:r>
-            <w:r>
-              <w:t xml:space="preserve">ian </w:t>
+              <w:t xml:space="preserve">et a little </w:t>
             </w:r>
             <w:proofErr w:type="spellStart"/>
             <w:r>
+              <w:t>end</w:t>
+            </w:r>
+            <w:r>
+              <w:t>ian</w:t>
+            </w:r>
+            <w:proofErr w:type="spellEnd"/>
+            <w:r>
+              <w:t xml:space="preserve"> </w:t>
+            </w:r>
+            <w:proofErr w:type="spellStart"/>
+            <w:r>
               <w:t>longword</w:t>
             </w:r>
             <w:proofErr w:type="spellEnd"/>
@@ -35989,7 +35706,15 @@
               <w:t>W</w:t>
             </w:r>
             <w:r>
-              <w:t xml:space="preserve">rite a little endian </w:t>
+              <w:t xml:space="preserve">rite a little </w:t>
+            </w:r>
+            <w:proofErr w:type="spellStart"/>
+            <w:r>
+              <w:t>endian</w:t>
+            </w:r>
+            <w:proofErr w:type="spellEnd"/>
+            <w:r>
+              <w:t xml:space="preserve"> </w:t>
             </w:r>
             <w:proofErr w:type="spellStart"/>
             <w:r>
@@ -36139,7 +35864,15 @@
             </w:r>
             <w:proofErr w:type="spellEnd"/>
             <w:r>
-              <w:t xml:space="preserve"> endian word to the buf</w:t>
+              <w:t xml:space="preserve"> </w:t>
+            </w:r>
+            <w:proofErr w:type="spellStart"/>
+            <w:r>
+              <w:t>endian</w:t>
+            </w:r>
+            <w:proofErr w:type="spellEnd"/>
+            <w:r>
+              <w:t xml:space="preserve"> word to the buf</w:t>
             </w:r>
             <w:r>
               <w:t>fer at address (</w:t>
@@ -36586,7 +36319,7 @@
       <w:tblPr>
         <w:tblStyle w:val="TableGrid"/>
         <w:tblW w:w="0" w:type="auto"/>
-        <w:tblLook w:val="04A0" w:firstRow="1" w:lastRow="0" w:firstColumn="1" w:lastColumn="0" w:noHBand="0" w:noVBand="1"/>
+        <w:tblLook w:val="04A0"/>
       </w:tblPr>
       <w:tblGrid>
         <w:gridCol w:w="2203"/>
@@ -37064,7 +36797,7 @@
       <w:tblPr>
         <w:tblStyle w:val="TableGrid"/>
         <w:tblW w:w="0" w:type="auto"/>
-        <w:tblLook w:val="04A0" w:firstRow="1" w:lastRow="0" w:firstColumn="1" w:lastColumn="0" w:noHBand="0" w:noVBand="1"/>
+        <w:tblLook w:val="04A0"/>
       </w:tblPr>
       <w:tblGrid>
         <w:gridCol w:w="1998"/>
@@ -37226,17 +36959,12 @@
         <w:pStyle w:val="Heading1"/>
       </w:pPr>
       <w:bookmarkStart w:id="34" w:name="_Toc379559593"/>
-      <w:proofErr w:type="gramStart"/>
       <w:r>
         <w:lastRenderedPageBreak/>
         <w:t>Appendix 9</w:t>
       </w:r>
       <w:r>
-        <w:t>.</w:t>
-      </w:r>
-      <w:proofErr w:type="gramEnd"/>
-      <w:r>
-        <w:t xml:space="preserve">  </w:t>
+        <w:t xml:space="preserve">.  </w:t>
       </w:r>
       <w:r>
         <w:t>C</w:t>
@@ -37401,7 +37129,7 @@
       <w:tblPr>
         <w:tblStyle w:val="TableGrid"/>
         <w:tblW w:w="0" w:type="auto"/>
-        <w:tblLook w:val="04A0" w:firstRow="1" w:lastRow="0" w:firstColumn="1" w:lastColumn="0" w:noHBand="0" w:noVBand="1"/>
+        <w:tblLook w:val="04A0"/>
       </w:tblPr>
       <w:tblGrid>
         <w:gridCol w:w="2358"/>
@@ -37773,7 +37501,7 @@
       <w:tblPr>
         <w:tblStyle w:val="TableGrid"/>
         <w:tblW w:w="0" w:type="auto"/>
-        <w:tblLook w:val="04A0" w:firstRow="1" w:lastRow="0" w:firstColumn="1" w:lastColumn="0" w:noHBand="0" w:noVBand="1"/>
+        <w:tblLook w:val="04A0"/>
       </w:tblPr>
       <w:tblGrid>
         <w:gridCol w:w="2358"/>
@@ -38044,21 +37772,94 @@
               <w:rPr>
                 <w:b/>
               </w:rPr>
-              <w:t xml:space="preserve">list placed in the lowest </w:t>
-            </w:r>
-            <w:proofErr w:type="gramStart"/>
+              <w:t>list placed in the lowest memory  location.</w:t>
+            </w:r>
+          </w:p>
+        </w:tc>
+      </w:tr>
+      <w:tr>
+        <w:tc>
+          <w:tcPr>
+            <w:tcW w:w="2358" w:type="dxa"/>
+          </w:tcPr>
+          <w:p>
+            <w:pPr>
+              <w:spacing w:before="60" w:after="60"/>
+            </w:pPr>
+            <w:r>
+              <w:t>DC.W</w:t>
+            </w:r>
+          </w:p>
+        </w:tc>
+        <w:tc>
+          <w:tcPr>
+            <w:tcW w:w="7218" w:type="dxa"/>
+          </w:tcPr>
+          <w:p>
+            <w:pPr>
+              <w:spacing w:before="60" w:after="60"/>
+            </w:pPr>
+            <w:r>
+              <w:t xml:space="preserve">Usage:  </w:t>
+            </w:r>
+            <w:r>
+              <w:rPr>
+                <w:rFonts w:ascii="Consolas" w:hAnsi="Consolas" w:cs="Consolas"/>
+              </w:rPr>
+              <w:t xml:space="preserve">        DC.L   HEX 0CD</w:t>
+            </w:r>
+            <w:r>
+              <w:rPr>
+                <w:rFonts w:ascii="Consolas" w:hAnsi="Consolas" w:cs="Consolas"/>
+              </w:rPr>
+              <w:t xml:space="preserve"> FF</w:t>
+            </w:r>
+          </w:p>
+          <w:p>
+            <w:pPr>
+              <w:spacing w:before="60" w:after="60"/>
+            </w:pPr>
+            <w:r>
+              <w:t xml:space="preserve">Define </w:t>
+            </w:r>
+            <w:r>
+              <w:t xml:space="preserve">one or more </w:t>
+            </w:r>
+            <w:r>
+              <w:t>constant word</w:t>
+            </w:r>
+            <w:r>
+              <w:t>s</w:t>
+            </w:r>
+            <w:r>
+              <w:t>.  Include the following value</w:t>
+            </w:r>
+            <w:r>
+              <w:t xml:space="preserve">s as </w:t>
+            </w:r>
+            <w:r>
+              <w:t>2 byte word constant</w:t>
+            </w:r>
+            <w:r>
+              <w:t>s</w:t>
+            </w:r>
+            <w:r>
+              <w:t xml:space="preserve"> in memory</w:t>
+            </w:r>
+            <w:r>
+              <w:t xml:space="preserve">.  </w:t>
+            </w:r>
             <w:r>
               <w:rPr>
                 <w:b/>
               </w:rPr>
-              <w:t>memory  location</w:t>
-            </w:r>
-            <w:proofErr w:type="gramEnd"/>
+              <w:t>The values are given in reverse order</w:t>
+            </w:r>
             <w:r>
               <w:rPr>
                 <w:b/>
               </w:rPr>
-              <w:t>.</w:t>
+              <w:t>, with the last value in the list placed in the lowest memory location</w:t>
             </w:r>
           </w:p>
         </w:tc>
@@ -38073,7 +37874,7 @@
               <w:spacing w:before="60" w:after="60"/>
             </w:pPr>
             <w:r>
-              <w:t>DC.W</w:t>
+              <w:t>DC.B</w:t>
             </w:r>
           </w:p>
         </w:tc>
@@ -38092,117 +37893,25 @@
               <w:rPr>
                 <w:rFonts w:ascii="Consolas" w:hAnsi="Consolas" w:cs="Consolas"/>
               </w:rPr>
-              <w:t xml:space="preserve">        DC.L   HEX 0CD</w:t>
-            </w:r>
-            <w:r>
-              <w:rPr>
-                <w:rFonts w:ascii="Consolas" w:hAnsi="Consolas" w:cs="Consolas"/>
-              </w:rPr>
-              <w:t xml:space="preserve"> FF</w:t>
-            </w:r>
-          </w:p>
-          <w:p>
-            <w:pPr>
-              <w:spacing w:before="60" w:after="60"/>
-            </w:pPr>
-            <w:r>
-              <w:t xml:space="preserve">Define </w:t>
-            </w:r>
-            <w:r>
-              <w:t xml:space="preserve">one or more </w:t>
-            </w:r>
-            <w:r>
-              <w:t>constant word</w:t>
+              <w:t xml:space="preserve">        DC.B   255</w:t>
+            </w:r>
+          </w:p>
+          <w:p>
+            <w:pPr>
+              <w:spacing w:before="60" w:after="60"/>
+            </w:pPr>
+            <w:r>
+              <w:t>Define constant byte.  Include the following value</w:t>
             </w:r>
             <w:r>
               <w:t>s</w:t>
             </w:r>
             <w:r>
-              <w:t>.  Include the following value</w:t>
-            </w:r>
-            <w:r>
-              <w:t xml:space="preserve">s as </w:t>
-            </w:r>
-            <w:r>
-              <w:t>2 byte word constant</w:t>
+              <w:t xml:space="preserve"> as a byte constant</w:t>
             </w:r>
             <w:r>
               <w:t>s</w:t>
             </w:r>
-            <w:r>
-              <w:t xml:space="preserve"> in memory</w:t>
-            </w:r>
-            <w:r>
-              <w:t xml:space="preserve">.  </w:t>
-            </w:r>
-            <w:r>
-              <w:rPr>
-                <w:b/>
-              </w:rPr>
-              <w:t>The values are given in reverse order</w:t>
-            </w:r>
-            <w:r>
-              <w:rPr>
-                <w:b/>
-              </w:rPr>
-              <w:t>, with the last value in the list placed in the lowest memory location</w:t>
-            </w:r>
-          </w:p>
-        </w:tc>
-      </w:tr>
-      <w:tr>
-        <w:tc>
-          <w:tcPr>
-            <w:tcW w:w="2358" w:type="dxa"/>
-          </w:tcPr>
-          <w:p>
-            <w:pPr>
-              <w:spacing w:before="60" w:after="60"/>
-            </w:pPr>
-            <w:r>
-              <w:t>DC.B</w:t>
-            </w:r>
-          </w:p>
-        </w:tc>
-        <w:tc>
-          <w:tcPr>
-            <w:tcW w:w="7218" w:type="dxa"/>
-          </w:tcPr>
-          <w:p>
-            <w:pPr>
-              <w:spacing w:before="60" w:after="60"/>
-            </w:pPr>
-            <w:r>
-              <w:t xml:space="preserve">Usage:  </w:t>
-            </w:r>
-            <w:r>
-              <w:rPr>
-                <w:rFonts w:ascii="Consolas" w:hAnsi="Consolas" w:cs="Consolas"/>
-              </w:rPr>
-              <w:t xml:space="preserve">        DC.B   255</w:t>
-            </w:r>
-          </w:p>
-          <w:p>
-            <w:pPr>
-              <w:spacing w:before="60" w:after="60"/>
-            </w:pPr>
-            <w:r>
-              <w:t>Define constant byte.  Include the following value</w:t>
-            </w:r>
-            <w:r>
-              <w:t>s</w:t>
-            </w:r>
-            <w:r>
-              <w:t xml:space="preserve"> </w:t>
-            </w:r>
-            <w:proofErr w:type="gramStart"/>
-            <w:r>
-              <w:t>as a byte constant</w:t>
-            </w:r>
-            <w:r>
-              <w:t>s</w:t>
-            </w:r>
-            <w:proofErr w:type="gramEnd"/>
             <w:r>
               <w:t xml:space="preserve"> in memory</w:t>
             </w:r>
@@ -38419,7 +38128,7 @@
       <w:tblPr>
         <w:tblStyle w:val="TableGrid"/>
         <w:tblW w:w="0" w:type="auto"/>
-        <w:tblLook w:val="04A0" w:firstRow="1" w:lastRow="0" w:firstColumn="1" w:lastColumn="0" w:noHBand="0" w:noVBand="1"/>
+        <w:tblLook w:val="04A0"/>
       </w:tblPr>
       <w:tblGrid>
         <w:gridCol w:w="2358"/>
@@ -38535,15 +38244,7 @@
     </w:p>
     <w:p>
       <w:r>
-        <w:t>The comment characters are “;” and “(“.  The assembler ignores all text from the comment character to end of line.  An optional “)” character may be used for presentation purposes with “(</w:t>
-      </w:r>
-      <w:proofErr w:type="gramStart"/>
-      <w:r>
-        <w:t>“ but</w:t>
-      </w:r>
-      <w:proofErr w:type="gramEnd"/>
-      <w:r>
-        <w:t xml:space="preserve"> is not required.</w:t>
+        <w:t>The comment characters are “;” and “(“.  The assembler ignores all text from the comment character to end of line.  An optional “)” character may be used for presentation purposes with “(“ but is not required.</w:t>
       </w:r>
     </w:p>
     <w:p/>
@@ -38566,14 +38267,9 @@
         <w:pStyle w:val="Heading1"/>
       </w:pPr>
       <w:bookmarkStart w:id="35" w:name="_Toc379559594"/>
-      <w:proofErr w:type="gramStart"/>
       <w:r>
         <w:lastRenderedPageBreak/>
-        <w:t>Appendix 10.</w:t>
-      </w:r>
-      <w:proofErr w:type="gramEnd"/>
-      <w:r>
-        <w:t xml:space="preserve">  FORTH system dictionary structure</w:t>
+        <w:t>Appendix 10.  FORTH system dictionary structure</w:t>
       </w:r>
       <w:bookmarkEnd w:id="35"/>
     </w:p>
@@ -38586,7 +38282,7 @@
       <w:tblPr>
         <w:tblStyle w:val="TableGrid"/>
         <w:tblW w:w="0" w:type="auto"/>
-        <w:tblLook w:val="04A0" w:firstRow="1" w:lastRow="0" w:firstColumn="1" w:lastColumn="0" w:noHBand="0" w:noVBand="1"/>
+        <w:tblLook w:val="04A0"/>
       </w:tblPr>
       <w:tblGrid>
         <w:gridCol w:w="1458"/>
@@ -38749,13 +38445,8 @@
             <w:pPr>
               <w:spacing w:before="120" w:after="120"/>
             </w:pPr>
-            <w:proofErr w:type="gramStart"/>
-            <w:r>
-              <w:t>bit</w:t>
-            </w:r>
-            <w:proofErr w:type="gramEnd"/>
-            <w:r>
-              <w:t xml:space="preserve"> 7: </w:t>
+            <w:r>
+              <w:t xml:space="preserve">bit 7: </w:t>
             </w:r>
             <w:r>
               <w:t>PRECEDENCE</w:t>
@@ -38768,26 +38459,16 @@
             <w:pPr>
               <w:spacing w:before="120" w:after="120"/>
             </w:pPr>
-            <w:proofErr w:type="gramStart"/>
-            <w:r>
-              <w:t>bit</w:t>
-            </w:r>
-            <w:proofErr w:type="gramEnd"/>
-            <w:r>
-              <w:t xml:space="preserve"> 6: IMMEDIATE bit.  Set for immediate words only</w:t>
-            </w:r>
-          </w:p>
-          <w:p>
-            <w:pPr>
-              <w:spacing w:before="120" w:after="120"/>
-            </w:pPr>
-            <w:proofErr w:type="gramStart"/>
-            <w:r>
-              <w:t>bit</w:t>
-            </w:r>
-            <w:proofErr w:type="gramEnd"/>
-            <w:r>
-              <w:t xml:space="preserve"> 5: SMUDGE bit.  Set to hide a word in the dictionary</w:t>
+            <w:r>
+              <w:t>bit 6: IMMEDIATE bit.  Set for immediate words only</w:t>
+            </w:r>
+          </w:p>
+          <w:p>
+            <w:pPr>
+              <w:spacing w:before="120" w:after="120"/>
+            </w:pPr>
+            <w:r>
+              <w:t>bit 5: SMUDGE bit.  Set to hide a word in the dictionary</w:t>
             </w:r>
           </w:p>
           <w:p>
@@ -38906,26 +38587,16 @@
             <w:pPr>
               <w:spacing w:before="120" w:after="120"/>
             </w:pPr>
-            <w:proofErr w:type="gramStart"/>
-            <w:r>
-              <w:t>bit</w:t>
-            </w:r>
-            <w:proofErr w:type="gramEnd"/>
-            <w:r>
-              <w:t xml:space="preserve"> 15: MUSTINLINE.  Set to force inline compilation</w:t>
-            </w:r>
-          </w:p>
-          <w:p>
-            <w:pPr>
-              <w:spacing w:before="120" w:after="120"/>
-            </w:pPr>
-            <w:proofErr w:type="gramStart"/>
-            <w:r>
-              <w:t>bit</w:t>
-            </w:r>
-            <w:proofErr w:type="gramEnd"/>
-            <w:r>
-              <w:t xml:space="preserve"> 14: NOINLINE.  Set to prevent inline compilation</w:t>
+            <w:r>
+              <w:t>bit 15: MUSTINLINE.  Set to force inline compilation</w:t>
+            </w:r>
+          </w:p>
+          <w:p>
+            <w:pPr>
+              <w:spacing w:before="120" w:after="120"/>
+            </w:pPr>
+            <w:r>
+              <w:t>bit 14: NOINLINE.  Set to prevent inline compilation</w:t>
             </w:r>
           </w:p>
           <w:p>
@@ -39005,14 +38676,9 @@
         <w:pStyle w:val="Heading1"/>
       </w:pPr>
       <w:bookmarkStart w:id="36" w:name="_Toc379559595"/>
-      <w:proofErr w:type="gramStart"/>
       <w:r>
         <w:lastRenderedPageBreak/>
-        <w:t>Appendix 11.</w:t>
-      </w:r>
-      <w:proofErr w:type="gramEnd"/>
-      <w:r>
-        <w:t xml:space="preserve">  Interrupt Vector Table</w:t>
+        <w:t>Appendix 11.  Interrupt Vector Table</w:t>
       </w:r>
       <w:bookmarkEnd w:id="36"/>
     </w:p>
@@ -39025,7 +38691,7 @@
       <w:tblPr>
         <w:tblStyle w:val="TableGrid"/>
         <w:tblW w:w="0" w:type="auto"/>
-        <w:tblLook w:val="04A0" w:firstRow="1" w:lastRow="0" w:firstColumn="1" w:lastColumn="0" w:noHBand="0" w:noVBand="1"/>
+        <w:tblLook w:val="04A0"/>
       </w:tblPr>
       <w:tblGrid>
         <w:gridCol w:w="1548"/>
@@ -39403,7 +39069,7 @@
     </w:tbl>
     <w:p/>
     <w:sectPr>
-      <w:footerReference w:type="default" r:id="rId18"/>
+      <w:footerReference w:type="default" r:id="rId17"/>
       <w:pgSz w:w="12240" w:h="15840"/>
       <w:pgMar w:top="1440" w:right="1440" w:bottom="1440" w:left="1440" w:header="720" w:footer="720" w:gutter="0"/>
       <w:pgNumType w:start="0"/>
@@ -39416,7 +39082,7 @@
 </file>
 
 <file path=word/endnotes.xml><?xml version="1.0" encoding="utf-8"?>
-<w:endnotes xmlns:wpc="http://schemas.microsoft.com/office/word/2010/wordprocessingCanvas" xmlns:mc="http://schemas.openxmlformats.org/markup-compatibility/2006" xmlns:o="urn:schemas-microsoft-com:office:office" xmlns:r="http://schemas.openxmlformats.org/officeDocument/2006/relationships" xmlns:m="http://schemas.openxmlformats.org/officeDocument/2006/math" xmlns:v="urn:schemas-microsoft-com:vml" xmlns:wp14="http://schemas.microsoft.com/office/word/2010/wordprocessingDrawing" xmlns:wp="http://schemas.openxmlformats.org/drawingml/2006/wordprocessingDrawing" xmlns:w10="urn:schemas-microsoft-com:office:word" xmlns:w="http://schemas.openxmlformats.org/wordprocessingml/2006/main" xmlns:w14="http://schemas.microsoft.com/office/word/2010/wordml" xmlns:wpg="http://schemas.microsoft.com/office/word/2010/wordprocessingGroup" xmlns:wpi="http://schemas.microsoft.com/office/word/2010/wordprocessingInk" xmlns:wne="http://schemas.microsoft.com/office/word/2006/wordml" xmlns:wps="http://schemas.microsoft.com/office/word/2010/wordprocessingShape" mc:Ignorable="w14 wp14">
+<w:endnotes xmlns:ve="http://schemas.openxmlformats.org/markup-compatibility/2006" xmlns:o="urn:schemas-microsoft-com:office:office" xmlns:r="http://schemas.openxmlformats.org/officeDocument/2006/relationships" xmlns:m="http://schemas.openxmlformats.org/officeDocument/2006/math" xmlns:v="urn:schemas-microsoft-com:vml" xmlns:wp="http://schemas.openxmlformats.org/drawingml/2006/wordprocessingDrawing" xmlns:w10="urn:schemas-microsoft-com:office:word" xmlns:w="http://schemas.openxmlformats.org/wordprocessingml/2006/main" xmlns:wne="http://schemas.microsoft.com/office/word/2006/wordml">
   <w:endnote w:type="separator" w:id="-1">
     <w:p>
       <w:r>
@@ -39437,7 +39103,7 @@
 </file>
 
 <file path=word/footer1.xml><?xml version="1.0" encoding="utf-8"?>
-<w:ftr xmlns:wpc="http://schemas.microsoft.com/office/word/2010/wordprocessingCanvas" xmlns:mc="http://schemas.openxmlformats.org/markup-compatibility/2006" xmlns:o="urn:schemas-microsoft-com:office:office" xmlns:r="http://schemas.openxmlformats.org/officeDocument/2006/relationships" xmlns:m="http://schemas.openxmlformats.org/officeDocument/2006/math" xmlns:v="urn:schemas-microsoft-com:vml" xmlns:wp14="http://schemas.microsoft.com/office/word/2010/wordprocessingDrawing" xmlns:wp="http://schemas.openxmlformats.org/drawingml/2006/wordprocessingDrawing" xmlns:w10="urn:schemas-microsoft-com:office:word" xmlns:w="http://schemas.openxmlformats.org/wordprocessingml/2006/main" xmlns:w14="http://schemas.microsoft.com/office/word/2010/wordml" xmlns:wpg="http://schemas.microsoft.com/office/word/2010/wordprocessingGroup" xmlns:wpi="http://schemas.microsoft.com/office/word/2010/wordprocessingInk" xmlns:wne="http://schemas.microsoft.com/office/word/2006/wordml" xmlns:wps="http://schemas.microsoft.com/office/word/2010/wordprocessingShape" mc:Ignorable="w14 wp14">
+<w:ftr xmlns:ve="http://schemas.openxmlformats.org/markup-compatibility/2006" xmlns:o="urn:schemas-microsoft-com:office:office" xmlns:r="http://schemas.openxmlformats.org/officeDocument/2006/relationships" xmlns:m="http://schemas.openxmlformats.org/officeDocument/2006/math" xmlns:v="urn:schemas-microsoft-com:vml" xmlns:wp="http://schemas.openxmlformats.org/drawingml/2006/wordprocessingDrawing" xmlns:w10="urn:schemas-microsoft-com:office:word" xmlns:w="http://schemas.openxmlformats.org/wordprocessingml/2006/main" xmlns:wne="http://schemas.microsoft.com/office/word/2006/wordml">
   <w:sdt>
     <w:sdtPr>
       <w:id w:val="465505720"/>
@@ -39485,7 +39151,7 @@
 </file>
 
 <file path=word/footnotes.xml><?xml version="1.0" encoding="utf-8"?>
-<w:footnotes xmlns:wpc="http://schemas.microsoft.com/office/word/2010/wordprocessingCanvas" xmlns:mc="http://schemas.openxmlformats.org/markup-compatibility/2006" xmlns:o="urn:schemas-microsoft-com:office:office" xmlns:r="http://schemas.openxmlformats.org/officeDocument/2006/relationships" xmlns:m="http://schemas.openxmlformats.org/officeDocument/2006/math" xmlns:v="urn:schemas-microsoft-com:vml" xmlns:wp14="http://schemas.microsoft.com/office/word/2010/wordprocessingDrawing" xmlns:wp="http://schemas.openxmlformats.org/drawingml/2006/wordprocessingDrawing" xmlns:w10="urn:schemas-microsoft-com:office:word" xmlns:w="http://schemas.openxmlformats.org/wordprocessingml/2006/main" xmlns:w14="http://schemas.microsoft.com/office/word/2010/wordml" xmlns:wpg="http://schemas.microsoft.com/office/word/2010/wordprocessingGroup" xmlns:wpi="http://schemas.microsoft.com/office/word/2010/wordprocessingInk" xmlns:wne="http://schemas.microsoft.com/office/word/2006/wordml" xmlns:wps="http://schemas.microsoft.com/office/word/2010/wordprocessingShape" mc:Ignorable="w14 wp14">
+<w:footnotes xmlns:ve="http://schemas.openxmlformats.org/markup-compatibility/2006" xmlns:o="urn:schemas-microsoft-com:office:office" xmlns:r="http://schemas.openxmlformats.org/officeDocument/2006/relationships" xmlns:m="http://schemas.openxmlformats.org/officeDocument/2006/math" xmlns:v="urn:schemas-microsoft-com:vml" xmlns:wp="http://schemas.openxmlformats.org/drawingml/2006/wordprocessingDrawing" xmlns:w10="urn:schemas-microsoft-com:office:word" xmlns:w="http://schemas.openxmlformats.org/wordprocessingml/2006/main" xmlns:wne="http://schemas.microsoft.com/office/word/2006/wordml">
   <w:footnote w:type="separator" w:id="-1">
     <w:p>
       <w:r>
@@ -39506,7 +39172,7 @@
 </file>
 
 <file path=word/numbering.xml><?xml version="1.0" encoding="utf-8"?>
-<w:numbering xmlns:wpc="http://schemas.microsoft.com/office/word/2010/wordprocessingCanvas" xmlns:mc="http://schemas.openxmlformats.org/markup-compatibility/2006" xmlns:o="urn:schemas-microsoft-com:office:office" xmlns:r="http://schemas.openxmlformats.org/officeDocument/2006/relationships" xmlns:m="http://schemas.openxmlformats.org/officeDocument/2006/math" xmlns:v="urn:schemas-microsoft-com:vml" xmlns:wp14="http://schemas.microsoft.com/office/word/2010/wordprocessingDrawing" xmlns:wp="http://schemas.openxmlformats.org/drawingml/2006/wordprocessingDrawing" xmlns:w10="urn:schemas-microsoft-com:office:word" xmlns:w="http://schemas.openxmlformats.org/wordprocessingml/2006/main" xmlns:w14="http://schemas.microsoft.com/office/word/2010/wordml" xmlns:wpg="http://schemas.microsoft.com/office/word/2010/wordprocessingGroup" xmlns:wpi="http://schemas.microsoft.com/office/word/2010/wordprocessingInk" xmlns:wne="http://schemas.microsoft.com/office/word/2006/wordml" xmlns:wps="http://schemas.microsoft.com/office/word/2010/wordprocessingShape" mc:Ignorable="w14 wp14">
+<w:numbering xmlns:ve="http://schemas.openxmlformats.org/markup-compatibility/2006" xmlns:o="urn:schemas-microsoft-com:office:office" xmlns:r="http://schemas.openxmlformats.org/officeDocument/2006/relationships" xmlns:m="http://schemas.openxmlformats.org/officeDocument/2006/math" xmlns:v="urn:schemas-microsoft-com:vml" xmlns:wp="http://schemas.openxmlformats.org/drawingml/2006/wordprocessingDrawing" xmlns:w10="urn:schemas-microsoft-com:office:word" xmlns:w="http://schemas.openxmlformats.org/wordprocessingml/2006/main" xmlns:wne="http://schemas.microsoft.com/office/word/2006/wordml">
   <w:abstractNum w:abstractNumId="0">
     <w:nsid w:val="0E3006BC"/>
     <w:multiLevelType w:val="hybridMultilevel"/>
@@ -41403,7 +41069,7 @@
 </file>
 
 <file path=word/styles.xml><?xml version="1.0" encoding="utf-8"?>
-<w:styles xmlns:mc="http://schemas.openxmlformats.org/markup-compatibility/2006" xmlns:r="http://schemas.openxmlformats.org/officeDocument/2006/relationships" xmlns:w="http://schemas.openxmlformats.org/wordprocessingml/2006/main" xmlns:w14="http://schemas.microsoft.com/office/word/2010/wordml" mc:Ignorable="w14">
+<w:styles xmlns:r="http://schemas.openxmlformats.org/officeDocument/2006/relationships" xmlns:w="http://schemas.openxmlformats.org/wordprocessingml/2006/main">
   <w:docDefaults>
     <w:rPrDefault>
       <w:rPr>
@@ -41771,6 +41437,7 @@
     <w:uiPriority w:val="99"/>
     <w:semiHidden/>
     <w:unhideWhenUsed/>
+    <w:qFormat/>
     <w:tblPr>
       <w:tblInd w:w="0" w:type="dxa"/>
       <w:tblCellMar>
@@ -43617,7 +43284,7 @@
 </file>
 
 <file path=customXml/itemProps2.xml><?xml version="1.0" encoding="utf-8"?>
-<ds:datastoreItem xmlns:ds="http://schemas.openxmlformats.org/officeDocument/2006/customXml" ds:itemID="{85F1F9EA-99F2-4824-A6C2-D85E5C585E26}">
+<ds:datastoreItem xmlns:ds="http://schemas.openxmlformats.org/officeDocument/2006/customXml" ds:itemID="{BBF88712-5616-48B1-86E8-279269B10641}">
   <ds:schemaRefs>
     <ds:schemaRef ds:uri="http://schemas.openxmlformats.org/officeDocument/2006/bibliography"/>
   </ds:schemaRefs>

</xml_diff>

<commit_message>
Prototype of pre-emptive multitasking, tested in simulator
</commit_message>
<xml_diff>
--- a/Resources/NIGE Machine Manual.docx
+++ b/Resources/NIGE Machine Manual.docx
@@ -31932,10 +31932,7 @@
         <w:pStyle w:val="Heading4"/>
       </w:pPr>
       <w:r>
-        <w:t>SEARCH-ORDER</w:t>
-      </w:r>
-      <w:r>
-        <w:t xml:space="preserve"> words</w:t>
+        <w:t>SEARCH-ORDER words</w:t>
       </w:r>
     </w:p>
     <w:tbl>
@@ -32619,8 +32616,6 @@
       <w:r>
         <w:t>rative, round-robin multitasker</w:t>
       </w:r>
-      <w:bookmarkStart w:id="36" w:name="_GoBack"/>
-      <w:bookmarkEnd w:id="36"/>
       <w:r>
         <w:t>.</w:t>
       </w:r>
@@ -36906,7 +36901,7 @@
       <w:pPr>
         <w:pStyle w:val="Heading1"/>
       </w:pPr>
-      <w:bookmarkStart w:id="37" w:name="_Toc407800903"/>
+      <w:bookmarkStart w:id="36" w:name="_Toc407800903"/>
       <w:proofErr w:type="gramStart"/>
       <w:r>
         <w:lastRenderedPageBreak/>
@@ -36937,7 +36932,7 @@
       <w:r>
         <w:t>specific words</w:t>
       </w:r>
-      <w:bookmarkEnd w:id="37"/>
+      <w:bookmarkEnd w:id="36"/>
     </w:p>
     <w:p>
       <w:r>
@@ -39656,7 +39651,7 @@
       <w:pPr>
         <w:pStyle w:val="Heading1"/>
       </w:pPr>
-      <w:bookmarkStart w:id="38" w:name="_Toc407800904"/>
+      <w:bookmarkStart w:id="37" w:name="_Toc407800904"/>
       <w:proofErr w:type="gramStart"/>
       <w:r>
         <w:lastRenderedPageBreak/>
@@ -39675,7 +39670,7 @@
       <w:r>
         <w:t>ross-assembler</w:t>
       </w:r>
-      <w:bookmarkEnd w:id="38"/>
+      <w:bookmarkEnd w:id="37"/>
     </w:p>
     <w:p>
       <w:r>
@@ -40988,7 +40983,7 @@
       <w:pPr>
         <w:pStyle w:val="Heading1"/>
       </w:pPr>
-      <w:bookmarkStart w:id="39" w:name="_Toc407800905"/>
+      <w:bookmarkStart w:id="38" w:name="_Toc407800905"/>
       <w:proofErr w:type="gramStart"/>
       <w:r>
         <w:lastRenderedPageBreak/>
@@ -40998,7 +40993,7 @@
       <w:r>
         <w:t xml:space="preserve">  FORTH system dictionary structure</w:t>
       </w:r>
-      <w:bookmarkEnd w:id="39"/>
+      <w:bookmarkEnd w:id="38"/>
     </w:p>
     <w:p>
       <w:r>
@@ -41427,7 +41422,7 @@
       <w:pPr>
         <w:pStyle w:val="Heading1"/>
       </w:pPr>
-      <w:bookmarkStart w:id="40" w:name="_Toc407800906"/>
+      <w:bookmarkStart w:id="39" w:name="_Toc407800906"/>
       <w:proofErr w:type="gramStart"/>
       <w:r>
         <w:lastRenderedPageBreak/>
@@ -41437,7 +41432,7 @@
       <w:r>
         <w:t xml:space="preserve">  Interrupt Vector Table</w:t>
       </w:r>
-      <w:bookmarkEnd w:id="40"/>
+      <w:bookmarkEnd w:id="39"/>
     </w:p>
     <w:p>
       <w:r>
@@ -41837,7 +41832,7 @@
       <w:pPr>
         <w:pStyle w:val="Heading1"/>
       </w:pPr>
-      <w:bookmarkStart w:id="41" w:name="_Toc407800907"/>
+      <w:bookmarkStart w:id="40" w:name="_Toc407800907"/>
       <w:proofErr w:type="gramStart"/>
       <w:r>
         <w:lastRenderedPageBreak/>
@@ -41847,7 +41842,7 @@
       <w:r>
         <w:t xml:space="preserve">  Virtualization Control</w:t>
       </w:r>
-      <w:bookmarkEnd w:id="41"/>
+      <w:bookmarkEnd w:id="40"/>
     </w:p>
     <w:p>
       <w:r>
@@ -42216,6 +42211,108 @@
           </w:p>
         </w:tc>
       </w:tr>
+      <w:tr>
+        <w:tc>
+          <w:tcPr>
+            <w:tcW w:w="1844" w:type="dxa"/>
+          </w:tcPr>
+          <w:p>
+            <w:pPr>
+              <w:spacing w:before="60" w:after="60"/>
+            </w:pPr>
+            <w:r>
+              <w:t>INTERVAL</w:t>
+            </w:r>
+          </w:p>
+        </w:tc>
+        <w:tc>
+          <w:tcPr>
+            <w:tcW w:w="4475" w:type="dxa"/>
+          </w:tcPr>
+          <w:p>
+            <w:pPr>
+              <w:spacing w:before="60" w:after="60"/>
+            </w:pPr>
+            <w:r>
+              <w:t>The interval for pre-emptive multitasking, in clock cycles.  If INTERVAL = 0 then pre-emptive multitasking is off.</w:t>
+            </w:r>
+          </w:p>
+        </w:tc>
+        <w:tc>
+          <w:tcPr>
+            <w:tcW w:w="994" w:type="dxa"/>
+          </w:tcPr>
+          <w:p>
+            <w:pPr>
+              <w:spacing w:before="60" w:after="60"/>
+              <w:jc w:val="center"/>
+            </w:pPr>
+            <w:r>
+              <w:t>R/W</w:t>
+            </w:r>
+          </w:p>
+        </w:tc>
+        <w:tc>
+          <w:tcPr>
+            <w:tcW w:w="1184" w:type="dxa"/>
+          </w:tcPr>
+          <w:p>
+            <w:pPr>
+              <w:spacing w:before="60" w:after="60"/>
+              <w:jc w:val="right"/>
+              <w:rPr>
+                <w:rFonts w:ascii="Consolas" w:hAnsi="Consolas" w:cs="Consolas"/>
+              </w:rPr>
+            </w:pPr>
+            <w:r>
+              <w:rPr>
+                <w:rFonts w:ascii="Consolas" w:hAnsi="Consolas" w:cs="Consolas"/>
+              </w:rPr>
+              <w:t>0x03</w:t>
+            </w:r>
+            <w:r>
+              <w:rPr>
+                <w:rFonts w:ascii="Consolas" w:hAnsi="Consolas" w:cs="Consolas"/>
+              </w:rPr>
+              <w:t>B</w:t>
+            </w:r>
+            <w:r>
+              <w:rPr>
+                <w:rFonts w:ascii="Consolas" w:hAnsi="Consolas" w:cs="Consolas"/>
+              </w:rPr>
+              <w:t>80</w:t>
+            </w:r>
+            <w:r>
+              <w:rPr>
+                <w:rFonts w:ascii="Consolas" w:hAnsi="Consolas" w:cs="Consolas"/>
+              </w:rPr>
+              <w:t>8</w:t>
+            </w:r>
+          </w:p>
+        </w:tc>
+        <w:tc>
+          <w:tcPr>
+            <w:tcW w:w="1079" w:type="dxa"/>
+          </w:tcPr>
+          <w:p>
+            <w:pPr>
+              <w:spacing w:before="60" w:after="60"/>
+              <w:jc w:val="right"/>
+              <w:rPr>
+                <w:rFonts w:ascii="Consolas" w:hAnsi="Consolas" w:cs="Consolas"/>
+              </w:rPr>
+            </w:pPr>
+            <w:r>
+              <w:rPr>
+                <w:rFonts w:ascii="Consolas" w:hAnsi="Consolas" w:cs="Consolas"/>
+              </w:rPr>
+              <w:t>243720</w:t>
+            </w:r>
+            <w:bookmarkStart w:id="41" w:name="_GoBack"/>
+            <w:bookmarkEnd w:id="41"/>
+          </w:p>
+        </w:tc>
+      </w:tr>
     </w:tbl>
     <w:p/>
     <w:p>
@@ -42241,6 +42338,7 @@
     </w:p>
     <w:p>
       <w:r>
+        <w:lastRenderedPageBreak/>
         <w:t>In the FORTH system software, bit 15 of each task control register indicates whether that VM has already been assigned ('1') or not ('0'), and bits 5 to 9 are a backwards pointer to the previously executing task.  The scheduler utilizes the linked list structure thus created between executing virtual machines to efficiently handle the insertion or removal of new tasks.</w:t>
       </w:r>
     </w:p>
@@ -42273,7 +42371,6 @@
               <w:rPr>
                 <w:b/>
               </w:rPr>
-              <w:lastRenderedPageBreak/>
               <w:t>Name</w:t>
             </w:r>
           </w:p>
@@ -43070,6 +43167,7 @@
               <w:rPr>
                 <w:b/>
               </w:rPr>
+              <w:lastRenderedPageBreak/>
               <w:t>Name</w:t>
             </w:r>
           </w:p>
@@ -43495,7 +43593,7 @@
           <w:rPr>
             <w:noProof/>
           </w:rPr>
-          <w:t>2</w:t>
+          <w:t>53</w:t>
         </w:r>
         <w:r>
           <w:rPr>
@@ -47830,7 +47928,7 @@
 </file>
 
 <file path=customXml/itemProps2.xml><?xml version="1.0" encoding="utf-8"?>
-<ds:datastoreItem xmlns:ds="http://schemas.openxmlformats.org/officeDocument/2006/customXml" ds:itemID="{2CF608C3-9D4F-4D2E-9489-A556160279F1}">
+<ds:datastoreItem xmlns:ds="http://schemas.openxmlformats.org/officeDocument/2006/customXml" ds:itemID="{886CCD24-7230-4583-BBE8-D302B350B54D}">
   <ds:schemaRefs>
     <ds:schemaRef ds:uri="http://schemas.openxmlformats.org/officeDocument/2006/bibliography"/>
   </ds:schemaRefs>

</xml_diff>

<commit_message>
Updates and bug-fixes to system software in preparation for pre-emptive multitasking
</commit_message>
<xml_diff>
--- a/Resources/NIGE Machine Manual.docx
+++ b/Resources/NIGE Machine Manual.docx
@@ -65,7 +65,6 @@
                 <w:dataBinding w:prefixMappings="xmlns:ns0='http://schemas.openxmlformats.org/package/2006/metadata/core-properties' xmlns:ns1='http://purl.org/dc/elements/1.1/'" w:xpath="/ns0:coreProperties[1]/ns1:title[1]" w:storeItemID="{6C3C8BC8-F283-45AE-878A-BAB7291924A1}"/>
                 <w:text/>
               </w:sdtPr>
-              <w:sdtEndPr/>
               <w:sdtContent>
                 <w:tc>
                   <w:tcPr>
@@ -119,7 +118,6 @@
                 <w:dataBinding w:prefixMappings="xmlns:ns0='http://schemas.openxmlformats.org/package/2006/metadata/core-properties' xmlns:ns1='http://purl.org/dc/elements/1.1/'" w:xpath="/ns0:coreProperties[1]/ns1:subject[1]" w:storeItemID="{6C3C8BC8-F283-45AE-878A-BAB7291924A1}"/>
                 <w:text/>
               </w:sdtPr>
-              <w:sdtEndPr/>
               <w:sdtContent>
                 <w:tc>
                   <w:tcPr>
@@ -184,7 +182,6 @@
                 <w:dataBinding w:prefixMappings="xmlns:ns0='http://schemas.openxmlformats.org/package/2006/metadata/core-properties' xmlns:ns1='http://purl.org/dc/elements/1.1/'" w:xpath="/ns0:coreProperties[1]/ns1:creator[1]" w:storeItemID="{6C3C8BC8-F283-45AE-878A-BAB7291924A1}"/>
                 <w:text/>
               </w:sdtPr>
-              <w:sdtEndPr/>
               <w:sdtContent>
                 <w:tc>
                   <w:tcPr>
@@ -282,7 +279,6 @@
                 <w:dataBinding w:prefixMappings="xmlns:ns0='http://schemas.microsoft.com/office/2006/coverPageProps'" w:xpath="/ns0:CoverPageProperties[1]/ns0:Abstract[1]" w:storeItemID="{55AF091B-3C7A-41E3-B477-F2FDAA23CFDA}"/>
                 <w:text/>
               </w:sdtPr>
-              <w:sdtEndPr/>
               <w:sdtContent>
                 <w:tc>
                   <w:tcPr>
@@ -33535,7 +33531,13 @@
               <w:t>acquiring virtual mac</w:t>
             </w:r>
             <w:r>
-              <w:t>hine, or 0 if not acquired.</w:t>
+              <w:t>hine</w:t>
+            </w:r>
+            <w:r>
+              <w:t xml:space="preserve"> XOR 255</w:t>
+            </w:r>
+            <w:r>
+              <w:t>, or 0 if not acquired.</w:t>
             </w:r>
           </w:p>
         </w:tc>
@@ -34231,6 +34233,49 @@
               <w:spacing w:before="60" w:after="60"/>
             </w:pPr>
             <w:r>
+              <w:t>HOME</w:t>
+            </w:r>
+          </w:p>
+        </w:tc>
+        <w:tc>
+          <w:tcPr>
+            <w:tcW w:w="1890" w:type="dxa"/>
+          </w:tcPr>
+          <w:p>
+            <w:pPr>
+              <w:spacing w:before="60" w:after="60"/>
+            </w:pPr>
+            <w:r>
+              <w:t>( --)</w:t>
+            </w:r>
+          </w:p>
+        </w:tc>
+        <w:tc>
+          <w:tcPr>
+            <w:tcW w:w="5688" w:type="dxa"/>
+          </w:tcPr>
+          <w:p>
+            <w:pPr>
+              <w:spacing w:before="60" w:after="60"/>
+            </w:pPr>
+            <w:r>
+              <w:t>Position the cursor at the top left screen position without clearing the screen</w:t>
+            </w:r>
+            <w:bookmarkStart w:id="36" w:name="_GoBack"/>
+            <w:bookmarkEnd w:id="36"/>
+          </w:p>
+        </w:tc>
+      </w:tr>
+      <w:tr>
+        <w:tc>
+          <w:tcPr>
+            <w:tcW w:w="1998" w:type="dxa"/>
+          </w:tcPr>
+          <w:p>
+            <w:pPr>
+              <w:spacing w:before="60" w:after="60"/>
+            </w:pPr>
+            <w:r>
               <w:t>TAB</w:t>
             </w:r>
           </w:p>
@@ -34988,7 +35033,11 @@
               <w:t>Receive FORTH environment input from the keyboard</w:t>
             </w:r>
             <w:r>
-              <w:t>.    See &gt;REMOTE.</w:t>
+              <w:t xml:space="preserve">.    </w:t>
+            </w:r>
+            <w:r>
+              <w:lastRenderedPageBreak/>
+              <w:t>See &gt;REMOTE.</w:t>
             </w:r>
           </w:p>
         </w:tc>
@@ -35831,6 +35880,7 @@
     </w:p>
     <w:p>
       <w:r>
+        <w:lastRenderedPageBreak/>
         <w:t>The editor is a simple keyboard based file text editor primarily intended for editing FORTH language source files on the SD card file system.  The FORTH words to launch the editor and keyboard commands are listed below.</w:t>
       </w:r>
     </w:p>
@@ -35855,7 +35905,6 @@
               <w:spacing w:before="60" w:after="60"/>
             </w:pPr>
             <w:r>
-              <w:lastRenderedPageBreak/>
               <w:t>EDIT</w:t>
             </w:r>
           </w:p>
@@ -36777,7 +36826,15 @@
               <w:t xml:space="preserve"> </w:t>
             </w:r>
             <w:r>
-              <w:t xml:space="preserve">the longword at </w:t>
+              <w:t xml:space="preserve">the </w:t>
+            </w:r>
+            <w:proofErr w:type="spellStart"/>
+            <w:r>
+              <w:t>longword</w:t>
+            </w:r>
+            <w:proofErr w:type="spellEnd"/>
+            <w:r>
+              <w:t xml:space="preserve"> at </w:t>
             </w:r>
             <w:r>
               <w:t>addres</w:t>
@@ -36901,7 +36958,7 @@
       <w:pPr>
         <w:pStyle w:val="Heading1"/>
       </w:pPr>
-      <w:bookmarkStart w:id="36" w:name="_Toc407800903"/>
+      <w:bookmarkStart w:id="37" w:name="_Toc407800903"/>
       <w:proofErr w:type="gramStart"/>
       <w:r>
         <w:lastRenderedPageBreak/>
@@ -36932,7 +36989,7 @@
       <w:r>
         <w:t>specific words</w:t>
       </w:r>
-      <w:bookmarkEnd w:id="36"/>
+      <w:bookmarkEnd w:id="37"/>
     </w:p>
     <w:p>
       <w:r>
@@ -37295,12 +37352,370 @@
             <w:r>
               <w:t xml:space="preserve">( -- </w:t>
             </w:r>
+            <w:r>
+              <w:t>col</w:t>
+            </w:r>
+            <w:r>
+              <w:t>)</w:t>
+            </w:r>
+          </w:p>
+        </w:tc>
+        <w:tc>
+          <w:tcPr>
+            <w:tcW w:w="5688" w:type="dxa"/>
+          </w:tcPr>
+          <w:p>
+            <w:pPr>
+              <w:spacing w:before="60" w:after="60"/>
+            </w:pPr>
+            <w:r>
+              <w:t>Return</w:t>
+            </w:r>
+            <w:r>
+              <w:t xml:space="preserve"> the current column position of the cursor</w:t>
+            </w:r>
+          </w:p>
+        </w:tc>
+      </w:tr>
+      <w:tr>
+        <w:tc>
+          <w:tcPr>
+            <w:tcW w:w="1998" w:type="dxa"/>
+          </w:tcPr>
+          <w:p>
+            <w:pPr>
+              <w:spacing w:before="60" w:after="60"/>
+            </w:pPr>
+            <w:r>
+              <w:t>CSR-Y</w:t>
+            </w:r>
+          </w:p>
+        </w:tc>
+        <w:tc>
+          <w:tcPr>
+            <w:tcW w:w="1890" w:type="dxa"/>
+          </w:tcPr>
+          <w:p>
+            <w:pPr>
+              <w:spacing w:before="60" w:after="60"/>
+            </w:pPr>
+            <w:r>
+              <w:t xml:space="preserve">( -- </w:t>
+            </w:r>
+            <w:r>
+              <w:t>row</w:t>
+            </w:r>
+            <w:r>
+              <w:t>)</w:t>
+            </w:r>
+          </w:p>
+        </w:tc>
+        <w:tc>
+          <w:tcPr>
+            <w:tcW w:w="5688" w:type="dxa"/>
+          </w:tcPr>
+          <w:p>
+            <w:pPr>
+              <w:spacing w:before="60" w:after="60"/>
+            </w:pPr>
+            <w:r>
+              <w:t>Return</w:t>
+            </w:r>
+            <w:r>
+              <w:t xml:space="preserve"> the current row position of the cursor</w:t>
+            </w:r>
+          </w:p>
+        </w:tc>
+      </w:tr>
+      <w:tr>
+        <w:tc>
+          <w:tcPr>
+            <w:tcW w:w="1998" w:type="dxa"/>
+          </w:tcPr>
+          <w:p>
+            <w:pPr>
+              <w:spacing w:before="60" w:after="60"/>
+            </w:pPr>
+            <w:r>
+              <w:t>CSR-ON</w:t>
+            </w:r>
+          </w:p>
+        </w:tc>
+        <w:tc>
+          <w:tcPr>
+            <w:tcW w:w="1890" w:type="dxa"/>
+          </w:tcPr>
+          <w:p>
+            <w:pPr>
+              <w:spacing w:before="60" w:after="60"/>
+            </w:pPr>
+            <w:r>
+              <w:t>( --)</w:t>
+            </w:r>
+          </w:p>
+        </w:tc>
+        <w:tc>
+          <w:tcPr>
+            <w:tcW w:w="5688" w:type="dxa"/>
+          </w:tcPr>
+          <w:p>
+            <w:pPr>
+              <w:spacing w:before="60" w:after="60"/>
+            </w:pPr>
+            <w:r>
+              <w:t>Plot the cursor symbol at the current cursor position.  The character at that position is saved in an internal variable.  (Used by ACCEPT)</w:t>
+            </w:r>
+          </w:p>
+        </w:tc>
+      </w:tr>
+      <w:tr>
+        <w:tc>
+          <w:tcPr>
+            <w:tcW w:w="1998" w:type="dxa"/>
+          </w:tcPr>
+          <w:p>
+            <w:pPr>
+              <w:spacing w:before="60" w:after="60"/>
+            </w:pPr>
+            <w:r>
+              <w:t>CSR-OFF</w:t>
+            </w:r>
+          </w:p>
+        </w:tc>
+        <w:tc>
+          <w:tcPr>
+            <w:tcW w:w="1890" w:type="dxa"/>
+          </w:tcPr>
+          <w:p>
+            <w:pPr>
+              <w:spacing w:before="60" w:after="60"/>
+            </w:pPr>
+            <w:r>
+              <w:t>( --)</w:t>
+            </w:r>
+          </w:p>
+        </w:tc>
+        <w:tc>
+          <w:tcPr>
+            <w:tcW w:w="5688" w:type="dxa"/>
+          </w:tcPr>
+          <w:p>
+            <w:pPr>
+              <w:spacing w:before="60" w:after="60"/>
+            </w:pPr>
             <w:proofErr w:type="spellStart"/>
             <w:r>
-              <w:t>addr</w:t>
+              <w:t>Unplot</w:t>
             </w:r>
             <w:proofErr w:type="spellEnd"/>
             <w:r>
+              <w:t xml:space="preserve"> the cursor symbol from the current cursor position and restore the character which was previously there.  (Used by ACCEPT)</w:t>
+            </w:r>
+          </w:p>
+        </w:tc>
+      </w:tr>
+      <w:tr>
+        <w:tc>
+          <w:tcPr>
+            <w:tcW w:w="1998" w:type="dxa"/>
+          </w:tcPr>
+          <w:p>
+            <w:pPr>
+              <w:spacing w:before="60" w:after="60"/>
+            </w:pPr>
+            <w:r>
+              <w:t>CSR-FWD</w:t>
+            </w:r>
+          </w:p>
+        </w:tc>
+        <w:tc>
+          <w:tcPr>
+            <w:tcW w:w="1890" w:type="dxa"/>
+          </w:tcPr>
+          <w:p>
+            <w:pPr>
+              <w:spacing w:before="60" w:after="60"/>
+            </w:pPr>
+            <w:r>
+              <w:t>( --)</w:t>
+            </w:r>
+          </w:p>
+        </w:tc>
+        <w:tc>
+          <w:tcPr>
+            <w:tcW w:w="5688" w:type="dxa"/>
+          </w:tcPr>
+          <w:p>
+            <w:pPr>
+              <w:spacing w:before="60" w:after="60"/>
+            </w:pPr>
+            <w:r>
+              <w:t>Advance the cursor by one character</w:t>
+            </w:r>
+          </w:p>
+        </w:tc>
+      </w:tr>
+      <w:tr>
+        <w:tc>
+          <w:tcPr>
+            <w:tcW w:w="1998" w:type="dxa"/>
+          </w:tcPr>
+          <w:p>
+            <w:pPr>
+              <w:spacing w:before="60" w:after="60"/>
+            </w:pPr>
+            <w:r>
+              <w:t>CSR-BACK</w:t>
+            </w:r>
+          </w:p>
+        </w:tc>
+        <w:tc>
+          <w:tcPr>
+            <w:tcW w:w="1890" w:type="dxa"/>
+          </w:tcPr>
+          <w:p>
+            <w:pPr>
+              <w:spacing w:before="60" w:after="60"/>
+            </w:pPr>
+            <w:r>
+              <w:t>( --)</w:t>
+            </w:r>
+          </w:p>
+        </w:tc>
+        <w:tc>
+          <w:tcPr>
+            <w:tcW w:w="5688" w:type="dxa"/>
+          </w:tcPr>
+          <w:p>
+            <w:pPr>
+              <w:spacing w:before="60" w:after="60"/>
+            </w:pPr>
+            <w:r>
+              <w:t>Move back the cursor by one character</w:t>
+            </w:r>
+          </w:p>
+        </w:tc>
+      </w:tr>
+      <w:tr>
+        <w:tc>
+          <w:tcPr>
+            <w:tcW w:w="1998" w:type="dxa"/>
+          </w:tcPr>
+          <w:p>
+            <w:pPr>
+              <w:spacing w:before="60" w:after="60"/>
+            </w:pPr>
+            <w:r>
+              <w:t>CSR-TAB</w:t>
+            </w:r>
+          </w:p>
+        </w:tc>
+        <w:tc>
+          <w:tcPr>
+            <w:tcW w:w="1890" w:type="dxa"/>
+          </w:tcPr>
+          <w:p>
+            <w:pPr>
+              <w:spacing w:before="60" w:after="60"/>
+            </w:pPr>
+            <w:r>
+              <w:t>( --)</w:t>
+            </w:r>
+          </w:p>
+        </w:tc>
+        <w:tc>
+          <w:tcPr>
+            <w:tcW w:w="5688" w:type="dxa"/>
+          </w:tcPr>
+          <w:p>
+            <w:pPr>
+              <w:spacing w:before="60" w:after="60"/>
+            </w:pPr>
+            <w:r>
+              <w:t>Advance the cursor to the next tab stop</w:t>
+            </w:r>
+          </w:p>
+        </w:tc>
+      </w:tr>
+      <w:tr>
+        <w:tc>
+          <w:tcPr>
+            <w:tcW w:w="1998" w:type="dxa"/>
+          </w:tcPr>
+          <w:p>
+            <w:pPr>
+              <w:spacing w:before="60" w:after="60"/>
+            </w:pPr>
+            <w:r>
+              <w:t>NEWLINE</w:t>
+            </w:r>
+          </w:p>
+        </w:tc>
+        <w:tc>
+          <w:tcPr>
+            <w:tcW w:w="1890" w:type="dxa"/>
+          </w:tcPr>
+          <w:p>
+            <w:pPr>
+              <w:spacing w:before="60" w:after="60"/>
+            </w:pPr>
+            <w:r>
+              <w:t>( --)</w:t>
+            </w:r>
+          </w:p>
+        </w:tc>
+        <w:tc>
+          <w:tcPr>
+            <w:tcW w:w="5688" w:type="dxa"/>
+          </w:tcPr>
+          <w:p>
+            <w:pPr>
+              <w:spacing w:before="60" w:after="60"/>
+            </w:pPr>
+            <w:r>
+              <w:t>Scroll the screen downwards by one line of text and return the cursor to the first column of the blank line below</w:t>
+            </w:r>
+          </w:p>
+        </w:tc>
+      </w:tr>
+      <w:tr>
+        <w:tc>
+          <w:tcPr>
+            <w:tcW w:w="1998" w:type="dxa"/>
+          </w:tcPr>
+          <w:p>
+            <w:pPr>
+              <w:spacing w:beforeLines="60" w:before="144" w:afterLines="60" w:after="144"/>
+            </w:pPr>
+            <w:r>
+              <w:t>SCROLL</w:t>
+            </w:r>
+          </w:p>
+        </w:tc>
+        <w:tc>
+          <w:tcPr>
+            <w:tcW w:w="1890" w:type="dxa"/>
+          </w:tcPr>
+          <w:p>
+            <w:pPr>
+              <w:spacing w:beforeLines="60" w:before="144" w:afterLines="60" w:after="144"/>
+            </w:pPr>
+            <w:r>
+              <w:t>(</w:t>
+            </w:r>
+            <w:r>
+              <w:t xml:space="preserve"> </w:t>
+            </w:r>
+            <w:r>
+              <w:t xml:space="preserve">n </w:t>
+            </w:r>
+            <w:r>
+              <w:t>--</w:t>
+            </w:r>
+            <w:r>
+              <w:t xml:space="preserve"> flag</w:t>
+            </w:r>
+            <w:r>
               <w:t>)</w:t>
             </w:r>
           </w:p>
@@ -37311,376 +37726,16 @@
           </w:tcPr>
           <w:p>
             <w:pPr>
-              <w:spacing w:before="60" w:after="60"/>
-            </w:pPr>
-            <w:r>
-              <w:t>VARIABLE pointing to the current column position of the cursor</w:t>
-            </w:r>
-          </w:p>
-        </w:tc>
-      </w:tr>
-      <w:tr>
-        <w:tc>
-          <w:tcPr>
-            <w:tcW w:w="1998" w:type="dxa"/>
-          </w:tcPr>
-          <w:p>
-            <w:pPr>
-              <w:spacing w:before="60" w:after="60"/>
-            </w:pPr>
-            <w:r>
-              <w:t>CSR-Y</w:t>
-            </w:r>
-          </w:p>
-        </w:tc>
-        <w:tc>
-          <w:tcPr>
-            <w:tcW w:w="1890" w:type="dxa"/>
-          </w:tcPr>
-          <w:p>
-            <w:pPr>
-              <w:spacing w:before="60" w:after="60"/>
-            </w:pPr>
-            <w:r>
-              <w:t xml:space="preserve">( -- </w:t>
-            </w:r>
-            <w:proofErr w:type="spellStart"/>
-            <w:r>
-              <w:t>addr</w:t>
-            </w:r>
-            <w:proofErr w:type="spellEnd"/>
-            <w:r>
-              <w:t>)</w:t>
-            </w:r>
-          </w:p>
-        </w:tc>
-        <w:tc>
-          <w:tcPr>
-            <w:tcW w:w="5688" w:type="dxa"/>
-          </w:tcPr>
-          <w:p>
-            <w:pPr>
-              <w:spacing w:before="60" w:after="60"/>
-            </w:pPr>
-            <w:r>
-              <w:t>VARIABLE pointing to the current row position of the cursor</w:t>
-            </w:r>
-          </w:p>
-        </w:tc>
-      </w:tr>
-      <w:tr>
-        <w:tc>
-          <w:tcPr>
-            <w:tcW w:w="1998" w:type="dxa"/>
-          </w:tcPr>
-          <w:p>
-            <w:pPr>
-              <w:spacing w:before="60" w:after="60"/>
-            </w:pPr>
-            <w:r>
-              <w:t>CSR-ON</w:t>
-            </w:r>
-          </w:p>
-        </w:tc>
-        <w:tc>
-          <w:tcPr>
-            <w:tcW w:w="1890" w:type="dxa"/>
-          </w:tcPr>
-          <w:p>
-            <w:pPr>
-              <w:spacing w:before="60" w:after="60"/>
-            </w:pPr>
-            <w:r>
-              <w:t>( --)</w:t>
-            </w:r>
-          </w:p>
-        </w:tc>
-        <w:tc>
-          <w:tcPr>
-            <w:tcW w:w="5688" w:type="dxa"/>
-          </w:tcPr>
-          <w:p>
-            <w:pPr>
-              <w:spacing w:before="60" w:after="60"/>
-            </w:pPr>
-            <w:r>
-              <w:t>Plot the cursor symbol at the current cursor position.  The character at that position is saved in an internal variable.  (Used by ACCEPT)</w:t>
-            </w:r>
-          </w:p>
-        </w:tc>
-      </w:tr>
-      <w:tr>
-        <w:tc>
-          <w:tcPr>
-            <w:tcW w:w="1998" w:type="dxa"/>
-          </w:tcPr>
-          <w:p>
-            <w:pPr>
-              <w:spacing w:before="60" w:after="60"/>
-            </w:pPr>
-            <w:r>
-              <w:t>CSR-OFF</w:t>
-            </w:r>
-          </w:p>
-        </w:tc>
-        <w:tc>
-          <w:tcPr>
-            <w:tcW w:w="1890" w:type="dxa"/>
-          </w:tcPr>
-          <w:p>
-            <w:pPr>
-              <w:spacing w:before="60" w:after="60"/>
-            </w:pPr>
-            <w:r>
-              <w:t>( --)</w:t>
-            </w:r>
-          </w:p>
-        </w:tc>
-        <w:tc>
-          <w:tcPr>
-            <w:tcW w:w="5688" w:type="dxa"/>
-          </w:tcPr>
-          <w:p>
-            <w:pPr>
-              <w:spacing w:before="60" w:after="60"/>
-            </w:pPr>
-            <w:proofErr w:type="spellStart"/>
-            <w:r>
-              <w:t>Unplot</w:t>
-            </w:r>
-            <w:proofErr w:type="spellEnd"/>
-            <w:r>
-              <w:t xml:space="preserve"> the cursor symbol from the current cursor position and restore the character which was previously there.  (Used by ACCEPT)</w:t>
-            </w:r>
-          </w:p>
-        </w:tc>
-      </w:tr>
-      <w:tr>
-        <w:tc>
-          <w:tcPr>
-            <w:tcW w:w="1998" w:type="dxa"/>
-          </w:tcPr>
-          <w:p>
-            <w:pPr>
-              <w:spacing w:before="60" w:after="60"/>
-            </w:pPr>
-            <w:r>
-              <w:t>CSR-FWD</w:t>
-            </w:r>
-          </w:p>
-        </w:tc>
-        <w:tc>
-          <w:tcPr>
-            <w:tcW w:w="1890" w:type="dxa"/>
-          </w:tcPr>
-          <w:p>
-            <w:pPr>
-              <w:spacing w:before="60" w:after="60"/>
-            </w:pPr>
-            <w:r>
-              <w:t>( --)</w:t>
-            </w:r>
-          </w:p>
-        </w:tc>
-        <w:tc>
-          <w:tcPr>
-            <w:tcW w:w="5688" w:type="dxa"/>
-          </w:tcPr>
-          <w:p>
-            <w:pPr>
-              <w:spacing w:before="60" w:after="60"/>
-            </w:pPr>
-            <w:r>
-              <w:t>Advance the cursor by one character</w:t>
-            </w:r>
-          </w:p>
-        </w:tc>
-      </w:tr>
-      <w:tr>
-        <w:tc>
-          <w:tcPr>
-            <w:tcW w:w="1998" w:type="dxa"/>
-          </w:tcPr>
-          <w:p>
-            <w:pPr>
-              <w:spacing w:before="60" w:after="60"/>
-            </w:pPr>
-            <w:r>
-              <w:t>CSR-BACK</w:t>
-            </w:r>
-          </w:p>
-        </w:tc>
-        <w:tc>
-          <w:tcPr>
-            <w:tcW w:w="1890" w:type="dxa"/>
-          </w:tcPr>
-          <w:p>
-            <w:pPr>
-              <w:spacing w:before="60" w:after="60"/>
-            </w:pPr>
-            <w:r>
-              <w:t>( --)</w:t>
-            </w:r>
-          </w:p>
-        </w:tc>
-        <w:tc>
-          <w:tcPr>
-            <w:tcW w:w="5688" w:type="dxa"/>
-          </w:tcPr>
-          <w:p>
-            <w:pPr>
-              <w:spacing w:before="60" w:after="60"/>
-            </w:pPr>
-            <w:r>
-              <w:t>Move back the cursor by one character</w:t>
-            </w:r>
-          </w:p>
-        </w:tc>
-      </w:tr>
-      <w:tr>
-        <w:tc>
-          <w:tcPr>
-            <w:tcW w:w="1998" w:type="dxa"/>
-          </w:tcPr>
-          <w:p>
-            <w:pPr>
-              <w:spacing w:before="60" w:after="60"/>
-            </w:pPr>
-            <w:r>
-              <w:t>CSR-TAB</w:t>
-            </w:r>
-          </w:p>
-        </w:tc>
-        <w:tc>
-          <w:tcPr>
-            <w:tcW w:w="1890" w:type="dxa"/>
-          </w:tcPr>
-          <w:p>
-            <w:pPr>
-              <w:spacing w:before="60" w:after="60"/>
-            </w:pPr>
-            <w:r>
-              <w:t>( --)</w:t>
-            </w:r>
-          </w:p>
-        </w:tc>
-        <w:tc>
-          <w:tcPr>
-            <w:tcW w:w="5688" w:type="dxa"/>
-          </w:tcPr>
-          <w:p>
-            <w:pPr>
-              <w:spacing w:before="60" w:after="60"/>
-            </w:pPr>
-            <w:r>
-              <w:t>Advance the cursor to the next tab stop</w:t>
-            </w:r>
-          </w:p>
-        </w:tc>
-      </w:tr>
-      <w:tr>
-        <w:tc>
-          <w:tcPr>
-            <w:tcW w:w="1998" w:type="dxa"/>
-          </w:tcPr>
-          <w:p>
-            <w:pPr>
-              <w:spacing w:before="60" w:after="60"/>
-            </w:pPr>
-            <w:r>
-              <w:t>NEWLINE</w:t>
-            </w:r>
-          </w:p>
-        </w:tc>
-        <w:tc>
-          <w:tcPr>
-            <w:tcW w:w="1890" w:type="dxa"/>
-          </w:tcPr>
-          <w:p>
-            <w:pPr>
-              <w:spacing w:before="60" w:after="60"/>
-            </w:pPr>
-            <w:r>
-              <w:t>( --)</w:t>
-            </w:r>
-          </w:p>
-        </w:tc>
-        <w:tc>
-          <w:tcPr>
-            <w:tcW w:w="5688" w:type="dxa"/>
-          </w:tcPr>
-          <w:p>
-            <w:pPr>
-              <w:spacing w:before="60" w:after="60"/>
-            </w:pPr>
-            <w:r>
-              <w:t>Scroll the screen downwards by one line of text and return the cursor to the first column of the blank line below</w:t>
-            </w:r>
-          </w:p>
-        </w:tc>
-      </w:tr>
-      <w:tr>
-        <w:tc>
-          <w:tcPr>
-            <w:tcW w:w="1998" w:type="dxa"/>
-          </w:tcPr>
-          <w:p>
-            <w:pPr>
               <w:spacing w:beforeLines="60" w:before="144" w:afterLines="60" w:after="144"/>
             </w:pPr>
             <w:r>
-              <w:t>SCROLL</w:t>
-            </w:r>
-          </w:p>
-        </w:tc>
-        <w:tc>
-          <w:tcPr>
-            <w:tcW w:w="1890" w:type="dxa"/>
-          </w:tcPr>
-          <w:p>
-            <w:pPr>
-              <w:spacing w:beforeLines="60" w:before="144" w:afterLines="60" w:after="144"/>
-            </w:pPr>
-            <w:r>
-              <w:t>(</w:t>
-            </w:r>
-            <w:r>
-              <w:t xml:space="preserve"> </w:t>
-            </w:r>
-            <w:r>
-              <w:t xml:space="preserve">n </w:t>
-            </w:r>
-            <w:r>
-              <w:t>--</w:t>
-            </w:r>
-            <w:r>
-              <w:t xml:space="preserve"> flag</w:t>
-            </w:r>
-            <w:r>
-              <w:t>)</w:t>
-            </w:r>
-          </w:p>
-        </w:tc>
-        <w:tc>
-          <w:tcPr>
-            <w:tcW w:w="5688" w:type="dxa"/>
-          </w:tcPr>
-          <w:p>
-            <w:pPr>
-              <w:spacing w:beforeLines="60" w:before="144" w:afterLines="60" w:after="144"/>
-            </w:pPr>
-            <w:r>
               <w:t>S</w:t>
             </w:r>
             <w:r>
               <w:t>croll the screen fwd or back n lines</w:t>
             </w:r>
             <w:r>
-              <w:t xml:space="preserve"> within the 120 line frame buffer.  Returns true if out of range or false </w:t>
-            </w:r>
-            <w:r>
-              <w:lastRenderedPageBreak/>
-              <w:t>otherwise</w:t>
+              <w:t xml:space="preserve"> within the 120 line frame buffer.  Returns true if out of range or false otherwise</w:t>
             </w:r>
           </w:p>
         </w:tc>
@@ -37711,11 +37766,9 @@
             <w:r>
               <w:t xml:space="preserve">( -- </w:t>
             </w:r>
-            <w:proofErr w:type="spellStart"/>
-            <w:r>
-              <w:t>addr</w:t>
-            </w:r>
-            <w:proofErr w:type="spellEnd"/>
+            <w:r>
+              <w:t>rows</w:t>
+            </w:r>
             <w:r>
               <w:t>)</w:t>
             </w:r>
@@ -37730,19 +37783,13 @@
               <w:spacing w:beforeLines="60" w:before="144" w:afterLines="60" w:after="144"/>
             </w:pPr>
             <w:r>
-              <w:rPr>
-                <w:b/>
-              </w:rPr>
-              <w:t xml:space="preserve">Byte </w:t>
-            </w:r>
-            <w:r>
-              <w:rPr>
-                <w:b/>
-              </w:rPr>
-              <w:t>length</w:t>
-            </w:r>
-            <w:r>
-              <w:t xml:space="preserve"> VARIABLE that holds the current number of screen rows.  Access with C@</w:t>
+              <w:t>Return</w:t>
+            </w:r>
+            <w:r>
+              <w:t xml:space="preserve"> the </w:t>
+            </w:r>
+            <w:r>
+              <w:t xml:space="preserve">current number of screen rows. </w:t>
             </w:r>
           </w:p>
         </w:tc>
@@ -37772,11 +37819,9 @@
             <w:r>
               <w:t xml:space="preserve">( -- </w:t>
             </w:r>
-            <w:proofErr w:type="spellStart"/>
-            <w:r>
-              <w:t>addr</w:t>
-            </w:r>
-            <w:proofErr w:type="spellEnd"/>
+            <w:r>
+              <w:t>cols</w:t>
+            </w:r>
             <w:r>
               <w:t>)</w:t>
             </w:r>
@@ -37791,25 +37836,10 @@
               <w:spacing w:beforeLines="60" w:before="144" w:afterLines="60" w:after="144"/>
             </w:pPr>
             <w:r>
-              <w:rPr>
-                <w:b/>
-              </w:rPr>
-              <w:t>Byte</w:t>
-            </w:r>
-            <w:r>
-              <w:rPr>
-                <w:b/>
-              </w:rPr>
-              <w:t xml:space="preserve"> </w:t>
-            </w:r>
-            <w:r>
-              <w:rPr>
-                <w:b/>
-              </w:rPr>
-              <w:t>length</w:t>
-            </w:r>
-            <w:r>
-              <w:t xml:space="preserve"> VARIABLE that holds the current number of screen columns.  Access with C@</w:t>
+              <w:t>Return</w:t>
+            </w:r>
+            <w:r>
+              <w:t xml:space="preserve"> the current number of screen columns.  </w:t>
             </w:r>
           </w:p>
         </w:tc>
@@ -37850,7 +37880,13 @@
               <w:spacing w:beforeLines="60" w:before="144" w:afterLines="60" w:after="144"/>
             </w:pPr>
             <w:r>
-              <w:t>Set the ROWS and COLS variables acco</w:t>
+              <w:t xml:space="preserve">Set the ROWS and COLS </w:t>
+            </w:r>
+            <w:r>
+              <w:t xml:space="preserve">internal </w:t>
+            </w:r>
+            <w:r>
+              <w:t>variables acco</w:t>
             </w:r>
             <w:r>
               <w:t>rding to the current screen configuration</w:t>
@@ -38670,70 +38706,66 @@
               <w:t>iven a valid cluster number return the number of t</w:t>
             </w:r>
             <w:r>
-              <w:t xml:space="preserve">he </w:t>
-            </w:r>
+              <w:t>he first sector in that cluster</w:t>
+            </w:r>
+          </w:p>
+        </w:tc>
+      </w:tr>
+      <w:tr>
+        <w:tc>
+          <w:tcPr>
+            <w:tcW w:w="2137" w:type="dxa"/>
+          </w:tcPr>
+          <w:p>
+            <w:proofErr w:type="spellStart"/>
+            <w:r>
+              <w:t>FAT.get</w:t>
+            </w:r>
+            <w:proofErr w:type="spellEnd"/>
+            <w:r>
+              <w:t>-fat</w:t>
+            </w:r>
+          </w:p>
+        </w:tc>
+        <w:tc>
+          <w:tcPr>
+            <w:tcW w:w="1751" w:type="dxa"/>
+          </w:tcPr>
+          <w:p>
+            <w:r>
+              <w:t>( cluster -- value)</w:t>
+            </w:r>
+          </w:p>
+        </w:tc>
+        <w:tc>
+          <w:tcPr>
+            <w:tcW w:w="5688" w:type="dxa"/>
+          </w:tcPr>
+          <w:p>
+            <w:pPr>
+              <w:spacing w:before="60" w:after="60"/>
+            </w:pPr>
+            <w:r>
+              <w:t>R</w:t>
+            </w:r>
+            <w:r>
+              <w:t>eturn th</w:t>
+            </w:r>
+            <w:r>
+              <w:t>e FAT entry (value) for the given cluster</w:t>
+            </w:r>
+          </w:p>
+        </w:tc>
+      </w:tr>
+      <w:tr>
+        <w:tc>
+          <w:tcPr>
+            <w:tcW w:w="2137" w:type="dxa"/>
+          </w:tcPr>
+          <w:p>
+            <w:proofErr w:type="spellStart"/>
             <w:r>
               <w:lastRenderedPageBreak/>
-              <w:t>first sector in that cluster</w:t>
-            </w:r>
-          </w:p>
-        </w:tc>
-      </w:tr>
-      <w:tr>
-        <w:tc>
-          <w:tcPr>
-            <w:tcW w:w="2137" w:type="dxa"/>
-          </w:tcPr>
-          <w:p>
-            <w:proofErr w:type="spellStart"/>
-            <w:r>
-              <w:lastRenderedPageBreak/>
-              <w:t>FAT.get</w:t>
-            </w:r>
-            <w:proofErr w:type="spellEnd"/>
-            <w:r>
-              <w:t>-fat</w:t>
-            </w:r>
-          </w:p>
-        </w:tc>
-        <w:tc>
-          <w:tcPr>
-            <w:tcW w:w="1751" w:type="dxa"/>
-          </w:tcPr>
-          <w:p>
-            <w:r>
-              <w:t>( cluster -- value)</w:t>
-            </w:r>
-          </w:p>
-        </w:tc>
-        <w:tc>
-          <w:tcPr>
-            <w:tcW w:w="5688" w:type="dxa"/>
-          </w:tcPr>
-          <w:p>
-            <w:pPr>
-              <w:spacing w:before="60" w:after="60"/>
-            </w:pPr>
-            <w:r>
-              <w:t>R</w:t>
-            </w:r>
-            <w:r>
-              <w:t>eturn th</w:t>
-            </w:r>
-            <w:r>
-              <w:t>e FAT entry (value) for the given cluster</w:t>
-            </w:r>
-          </w:p>
-        </w:tc>
-      </w:tr>
-      <w:tr>
-        <w:tc>
-          <w:tcPr>
-            <w:tcW w:w="2137" w:type="dxa"/>
-          </w:tcPr>
-          <w:p>
-            <w:proofErr w:type="spellStart"/>
-            <w:r>
               <w:t>FAT.put</w:t>
             </w:r>
             <w:proofErr w:type="spellEnd"/>
@@ -39601,7 +39633,6 @@
               <w:spacing w:before="60" w:after="60"/>
             </w:pPr>
             <w:r>
-              <w:lastRenderedPageBreak/>
               <w:t>PS2DECODE</w:t>
             </w:r>
           </w:p>
@@ -39644,6 +39675,7 @@
         </w:rPr>
       </w:pPr>
       <w:r>
+        <w:lastRenderedPageBreak/>
         <w:br w:type="page"/>
       </w:r>
     </w:p>
@@ -39651,7 +39683,7 @@
       <w:pPr>
         <w:pStyle w:val="Heading1"/>
       </w:pPr>
-      <w:bookmarkStart w:id="37" w:name="_Toc407800904"/>
+      <w:bookmarkStart w:id="38" w:name="_Toc407800904"/>
       <w:proofErr w:type="gramStart"/>
       <w:r>
         <w:lastRenderedPageBreak/>
@@ -39670,7 +39702,7 @@
       <w:r>
         <w:t>ross-assembler</w:t>
       </w:r>
-      <w:bookmarkEnd w:id="37"/>
+      <w:bookmarkEnd w:id="38"/>
     </w:p>
     <w:p>
       <w:r>
@@ -40983,7 +41015,7 @@
       <w:pPr>
         <w:pStyle w:val="Heading1"/>
       </w:pPr>
-      <w:bookmarkStart w:id="38" w:name="_Toc407800905"/>
+      <w:bookmarkStart w:id="39" w:name="_Toc407800905"/>
       <w:proofErr w:type="gramStart"/>
       <w:r>
         <w:lastRenderedPageBreak/>
@@ -40993,7 +41025,7 @@
       <w:r>
         <w:t xml:space="preserve">  FORTH system dictionary structure</w:t>
       </w:r>
-      <w:bookmarkEnd w:id="38"/>
+      <w:bookmarkEnd w:id="39"/>
     </w:p>
     <w:p>
       <w:r>
@@ -41422,7 +41454,7 @@
       <w:pPr>
         <w:pStyle w:val="Heading1"/>
       </w:pPr>
-      <w:bookmarkStart w:id="39" w:name="_Toc407800906"/>
+      <w:bookmarkStart w:id="40" w:name="_Toc407800906"/>
       <w:proofErr w:type="gramStart"/>
       <w:r>
         <w:lastRenderedPageBreak/>
@@ -41432,7 +41464,7 @@
       <w:r>
         <w:t xml:space="preserve">  Interrupt Vector Table</w:t>
       </w:r>
-      <w:bookmarkEnd w:id="39"/>
+      <w:bookmarkEnd w:id="40"/>
     </w:p>
     <w:p>
       <w:r>
@@ -41832,7 +41864,7 @@
       <w:pPr>
         <w:pStyle w:val="Heading1"/>
       </w:pPr>
-      <w:bookmarkStart w:id="40" w:name="_Toc407800907"/>
+      <w:bookmarkStart w:id="41" w:name="_Toc407800907"/>
       <w:proofErr w:type="gramStart"/>
       <w:r>
         <w:lastRenderedPageBreak/>
@@ -41842,7 +41874,7 @@
       <w:r>
         <w:t xml:space="preserve">  Virtualization Control</w:t>
       </w:r>
-      <w:bookmarkEnd w:id="40"/>
+      <w:bookmarkEnd w:id="41"/>
     </w:p>
     <w:p>
       <w:r>
@@ -42308,8 +42340,6 @@
               </w:rPr>
               <w:t>243720</w:t>
             </w:r>
-            <w:bookmarkStart w:id="41" w:name="_GoBack"/>
-            <w:bookmarkEnd w:id="41"/>
           </w:p>
         </w:tc>
       </w:tr>
@@ -43574,7 +43604,6 @@
         <w:docPartUnique/>
       </w:docPartObj>
     </w:sdtPr>
-    <w:sdtEndPr/>
     <w:sdtContent>
       <w:p>
         <w:pPr>
@@ -43593,7 +43622,7 @@
           <w:rPr>
             <w:noProof/>
           </w:rPr>
-          <w:t>53</w:t>
+          <w:t>41</w:t>
         </w:r>
         <w:r>
           <w:rPr>
@@ -47928,7 +47957,7 @@
 </file>
 
 <file path=customXml/itemProps2.xml><?xml version="1.0" encoding="utf-8"?>
-<ds:datastoreItem xmlns:ds="http://schemas.openxmlformats.org/officeDocument/2006/customXml" ds:itemID="{886CCD24-7230-4583-BBE8-D302B350B54D}">
+<ds:datastoreItem xmlns:ds="http://schemas.openxmlformats.org/officeDocument/2006/customXml" ds:itemID="{670AFB7E-FBC9-4324-AC0C-2D3A34B397A5}">
   <ds:schemaRefs>
     <ds:schemaRef ds:uri="http://schemas.openxmlformats.org/officeDocument/2006/bibliography"/>
   </ds:schemaRefs>

</xml_diff>

<commit_message>
Updated EDITOR.F and system documentation
</commit_message>
<xml_diff>
--- a/Resources/NIGE Machine Manual.docx
+++ b/Resources/NIGE Machine Manual.docx
@@ -2,9 +2,7 @@
 <file path=word/document.xml><?xml version="1.0" encoding="utf-8"?>
 <w:document xmlns:wpc="http://schemas.microsoft.com/office/word/2010/wordprocessingCanvas" xmlns:mc="http://schemas.openxmlformats.org/markup-compatibility/2006" xmlns:o="urn:schemas-microsoft-com:office:office" xmlns:r="http://schemas.openxmlformats.org/officeDocument/2006/relationships" xmlns:m="http://schemas.openxmlformats.org/officeDocument/2006/math" xmlns:v="urn:schemas-microsoft-com:vml" xmlns:wp14="http://schemas.microsoft.com/office/word/2010/wordprocessingDrawing" xmlns:wp="http://schemas.openxmlformats.org/drawingml/2006/wordprocessingDrawing" xmlns:w10="urn:schemas-microsoft-com:office:word" xmlns:w="http://schemas.openxmlformats.org/wordprocessingml/2006/main" xmlns:w14="http://schemas.microsoft.com/office/word/2010/wordml" xmlns:wpg="http://schemas.microsoft.com/office/word/2010/wordprocessingGroup" xmlns:wpi="http://schemas.microsoft.com/office/word/2010/wordprocessingInk" xmlns:wne="http://schemas.microsoft.com/office/word/2006/wordml" xmlns:wps="http://schemas.microsoft.com/office/word/2010/wordprocessingShape" mc:Ignorable="w14 wp14">
   <w:body>
-    <w:bookmarkStart w:id="0" w:name="_GoBack" w:displacedByCustomXml="next"/>
-    <w:bookmarkEnd w:id="0" w:displacedByCustomXml="next"/>
-    <w:bookmarkStart w:id="1" w:name="_Toc321927282" w:displacedByCustomXml="next"/>
+    <w:bookmarkStart w:id="0" w:name="_Toc321927282" w:displacedByCustomXml="next"/>
     <w:sdt>
       <w:sdtPr>
         <w:rPr>
@@ -252,15 +250,24 @@
                     <w:b/>
                     <w:bCs/>
                   </w:rPr>
-                  <w:t>December</w:t>
+                  <w:t>June</w:t>
                 </w:r>
                 <w:r>
                   <w:rPr>
                     <w:b/>
                     <w:bCs/>
                   </w:rPr>
-                  <w:t xml:space="preserve"> 2014</w:t>
+                  <w:t xml:space="preserve"> 201</w:t>
                 </w:r>
+                <w:r>
+                  <w:rPr>
+                    <w:b/>
+                    <w:bCs/>
+                  </w:rPr>
+                  <w:t>5</w:t>
+                </w:r>
+                <w:bookmarkStart w:id="1" w:name="_GoBack"/>
+                <w:bookmarkEnd w:id="1"/>
               </w:p>
             </w:tc>
           </w:tr>
@@ -1897,7 +1904,21 @@
                 <w:rStyle w:val="Hyperlink"/>
                 <w:noProof/>
               </w:rPr>
-              <w:t>Appendix 4.  Memory map (v3.0, Nexys 4)</w:t>
+              <w:t>Appendix 4.  Memory map (</w:t>
+            </w:r>
+            <w:r>
+              <w:rPr>
+                <w:rStyle w:val="Hyperlink"/>
+                <w:noProof/>
+              </w:rPr>
+              <w:t>v4.0</w:t>
+            </w:r>
+            <w:r>
+              <w:rPr>
+                <w:rStyle w:val="Hyperlink"/>
+                <w:noProof/>
+              </w:rPr>
+              <w:t>, Nexys 4)</w:t>
             </w:r>
             <w:r>
               <w:rPr>
@@ -2544,6 +2565,7 @@
         <w:pStyle w:val="Heading2"/>
       </w:pPr>
       <w:bookmarkStart w:id="3" w:name="_Toc407800878"/>
+      <w:proofErr w:type="gramStart"/>
       <w:r>
         <w:t xml:space="preserve">1.1  </w:t>
       </w:r>
@@ -2551,6 +2573,7 @@
         <w:t>Introduction</w:t>
       </w:r>
       <w:bookmarkEnd w:id="3"/>
+      <w:proofErr w:type="gramEnd"/>
     </w:p>
     <w:p>
       <w:r>
@@ -2586,22 +2609,40 @@
         <w:t>The N.I.G.E Machine is presently available for</w:t>
       </w:r>
       <w:r>
-        <w:t xml:space="preserve"> both the Digilent </w:t>
-      </w:r>
-      <w:r>
-        <w:t>Nexys 2</w:t>
-      </w:r>
+        <w:t xml:space="preserve"> both the </w:t>
+      </w:r>
+      <w:proofErr w:type="spellStart"/>
+      <w:r>
+        <w:t>Digilent</w:t>
+      </w:r>
+      <w:proofErr w:type="spellEnd"/>
       <w:r>
         <w:t xml:space="preserve"> </w:t>
       </w:r>
+      <w:proofErr w:type="spellStart"/>
+      <w:r>
+        <w:t>Nexys</w:t>
+      </w:r>
+      <w:proofErr w:type="spellEnd"/>
+      <w:r>
+        <w:t xml:space="preserve"> 2</w:t>
+      </w:r>
+      <w:r>
+        <w:t xml:space="preserve"> </w:t>
+      </w:r>
       <w:r>
         <w:t xml:space="preserve">(1200K gate) </w:t>
       </w:r>
       <w:r>
         <w:t xml:space="preserve">and </w:t>
       </w:r>
-      <w:r>
-        <w:t>Nexys 4</w:t>
+      <w:proofErr w:type="spellStart"/>
+      <w:r>
+        <w:t>Nexys</w:t>
+      </w:r>
+      <w:proofErr w:type="spellEnd"/>
+      <w:r>
+        <w:t xml:space="preserve"> 4</w:t>
       </w:r>
       <w:r>
         <w:t xml:space="preserve"> FPGA boards.</w:t>
@@ -2609,7 +2650,15 @@
     </w:p>
     <w:p>
       <w:r>
-        <w:t>Further information on the N.I.G.E. Machine design is available in two papers presented at EuroFORTH 2012 and 2013</w:t>
+        <w:t xml:space="preserve">Further information on the N.I.G.E. Machine design is available in two papers presented at </w:t>
+      </w:r>
+      <w:proofErr w:type="spellStart"/>
+      <w:r>
+        <w:t>EuroFORTH</w:t>
+      </w:r>
+      <w:proofErr w:type="spellEnd"/>
+      <w:r>
+        <w:t xml:space="preserve"> 2012 and 2013</w:t>
       </w:r>
       <w:r>
         <w:t>:</w:t>
@@ -2702,11 +2751,16 @@
         <w:pStyle w:val="Heading2"/>
       </w:pPr>
       <w:bookmarkStart w:id="4" w:name="_Toc407800879"/>
+      <w:proofErr w:type="gramStart"/>
       <w:r>
         <w:t xml:space="preserve">1.2  </w:t>
       </w:r>
       <w:r>
-        <w:t>Set-up p</w:t>
+        <w:t>Set</w:t>
+      </w:r>
+      <w:proofErr w:type="gramEnd"/>
+      <w:r>
+        <w:t>-up p</w:t>
       </w:r>
       <w:r>
         <w:t>reliminaries</w:t>
@@ -2885,7 +2939,15 @@
         <w:t>branch</w:t>
       </w:r>
       <w:r>
-        <w:t xml:space="preserve"> for your Nexys board</w:t>
+        <w:t xml:space="preserve"> for your </w:t>
+      </w:r>
+      <w:proofErr w:type="spellStart"/>
+      <w:r>
+        <w:t>Nexys</w:t>
+      </w:r>
+      <w:proofErr w:type="spellEnd"/>
+      <w:r>
+        <w:t xml:space="preserve"> board</w:t>
       </w:r>
       <w:r>
         <w:t>:</w:t>
@@ -2899,8 +2961,13 @@
           <w:numId w:val="1"/>
         </w:numPr>
       </w:pPr>
-      <w:r>
-        <w:t>Nexys 2</w:t>
+      <w:proofErr w:type="spellStart"/>
+      <w:r>
+        <w:t>Nexys</w:t>
+      </w:r>
+      <w:proofErr w:type="spellEnd"/>
+      <w:r>
+        <w:t xml:space="preserve"> 2</w:t>
       </w:r>
       <w:r>
         <w:t xml:space="preserve"> (1200K gate)</w:t>
@@ -2918,15 +2985,25 @@
           <w:numId w:val="1"/>
         </w:numPr>
       </w:pPr>
-      <w:r>
-        <w:t>Nexys 4</w:t>
+      <w:proofErr w:type="spellStart"/>
+      <w:r>
+        <w:t>Nexys</w:t>
+      </w:r>
+      <w:proofErr w:type="spellEnd"/>
+      <w:r>
+        <w:t xml:space="preserve"> 4</w:t>
       </w:r>
       <w:r>
         <w:tab/>
       </w:r>
       <w:r>
         <w:tab/>
-        <w:t>v3.0 (default branch)</w:t>
+      </w:r>
+      <w:r>
+        <w:t>v4.0</w:t>
+      </w:r>
+      <w:r>
+        <w:t xml:space="preserve"> (default branch)</w:t>
       </w:r>
     </w:p>
     <w:p>
@@ -2939,11 +3016,16 @@
         <w:pStyle w:val="Heading2"/>
       </w:pPr>
       <w:bookmarkStart w:id="5" w:name="_Toc407800880"/>
+      <w:proofErr w:type="gramStart"/>
       <w:r>
         <w:t xml:space="preserve">1.3  </w:t>
       </w:r>
       <w:r>
-        <w:t>Quick start</w:t>
+        <w:t>Quick</w:t>
+      </w:r>
+      <w:proofErr w:type="gramEnd"/>
+      <w:r>
+        <w:t xml:space="preserve"> start</w:t>
       </w:r>
       <w:bookmarkEnd w:id="5"/>
     </w:p>
@@ -2962,7 +3044,15 @@
         <w:t xml:space="preserve">, </w:t>
       </w:r>
       <w:r>
-        <w:t>keyboard (PS/2 - Nexys 2</w:t>
+        <w:t xml:space="preserve">keyboard (PS/2 - </w:t>
+      </w:r>
+      <w:proofErr w:type="spellStart"/>
+      <w:r>
+        <w:t>Nexys</w:t>
+      </w:r>
+      <w:proofErr w:type="spellEnd"/>
+      <w:r>
+        <w:t xml:space="preserve"> 2</w:t>
       </w:r>
       <w:r>
         <w:t xml:space="preserve"> or </w:t>
@@ -2971,7 +3061,15 @@
         <w:t xml:space="preserve">USB </w:t>
       </w:r>
       <w:r>
-        <w:t xml:space="preserve">- Nexys 4), </w:t>
+        <w:t xml:space="preserve">- </w:t>
+      </w:r>
+      <w:proofErr w:type="spellStart"/>
+      <w:r>
+        <w:t>Nexys</w:t>
+      </w:r>
+      <w:proofErr w:type="spellEnd"/>
+      <w:r>
+        <w:t xml:space="preserve"> 4), </w:t>
       </w:r>
       <w:r>
         <w:t xml:space="preserve">and 5V power supply </w:t>
@@ -2996,7 +3094,15 @@
         <w:t xml:space="preserve"> jumper wires </w:t>
       </w:r>
       <w:r>
-        <w:t>according to the Nexys reference manuals</w:t>
+        <w:t xml:space="preserve">according to the </w:t>
+      </w:r>
+      <w:proofErr w:type="spellStart"/>
+      <w:r>
+        <w:t>Nexys</w:t>
+      </w:r>
+      <w:proofErr w:type="spellEnd"/>
+      <w:r>
+        <w:t xml:space="preserve"> reference manuals</w:t>
       </w:r>
     </w:p>
     <w:p>
@@ -3025,8 +3131,13 @@
           <w:numId w:val="2"/>
         </w:numPr>
       </w:pPr>
-      <w:r>
-        <w:t>Nexys 2:</w:t>
+      <w:proofErr w:type="spellStart"/>
+      <w:r>
+        <w:t>Nexys</w:t>
+      </w:r>
+      <w:proofErr w:type="spellEnd"/>
+      <w:r>
+        <w:t xml:space="preserve"> 2:</w:t>
       </w:r>
       <w:r>
         <w:tab/>
@@ -3055,26 +3166,37 @@
           <w:numId w:val="2"/>
         </w:numPr>
       </w:pPr>
+      <w:proofErr w:type="spellStart"/>
+      <w:r>
+        <w:t>Nexys</w:t>
+      </w:r>
+      <w:proofErr w:type="spellEnd"/>
+      <w:r>
+        <w:t xml:space="preserve"> 4</w:t>
+      </w:r>
+      <w:r>
+        <w:t>:</w:t>
+      </w:r>
+      <w:r>
+        <w:tab/>
+      </w:r>
+      <w:r>
+        <w:t>E:\N.I.G.E.-Machine\</w:t>
+      </w:r>
+      <w:r>
+        <w:t>board_</w:t>
+      </w:r>
       <w:r>
         <w:t>Nexys 4</w:t>
       </w:r>
       <w:r>
-        <w:t>:</w:t>
-      </w:r>
-      <w:r>
-        <w:tab/>
-      </w:r>
-      <w:r>
-        <w:t>E:\N.I.G.E.-Machine\</w:t>
-      </w:r>
-      <w:r>
-        <w:t>board_</w:t>
-      </w:r>
-      <w:r>
-        <w:t>Nexys 4</w:t>
-      </w:r>
-      <w:r>
-        <w:t>_v3.0.bit</w:t>
+        <w:t>_</w:t>
+      </w:r>
+      <w:r>
+        <w:t>v4.0</w:t>
+      </w:r>
+      <w:r>
+        <w:t>.bit</w:t>
       </w:r>
     </w:p>
     <w:p>
@@ -3115,11 +3237,16 @@
         <w:pStyle w:val="Heading2"/>
       </w:pPr>
       <w:bookmarkStart w:id="6" w:name="_Toc407800881"/>
+      <w:proofErr w:type="gramStart"/>
       <w:r>
         <w:t xml:space="preserve">1.4  </w:t>
       </w:r>
       <w:r>
-        <w:t>Full start</w:t>
+        <w:t>Full</w:t>
+      </w:r>
+      <w:proofErr w:type="gramEnd"/>
+      <w:r>
+        <w:t xml:space="preserve"> start</w:t>
       </w:r>
       <w:bookmarkEnd w:id="6"/>
     </w:p>
@@ -3207,8 +3334,21 @@
         <w:t>(“</w:t>
       </w:r>
       <w:r>
-        <w:t>\Xilinx_ISE\Xilinx_ISE</w:t>
-      </w:r>
+        <w:t>\</w:t>
+      </w:r>
+      <w:proofErr w:type="spellStart"/>
+      <w:r>
+        <w:t>Xilinx_ISE</w:t>
+      </w:r>
+      <w:proofErr w:type="spellEnd"/>
+      <w:r>
+        <w:t>\</w:t>
+      </w:r>
+      <w:proofErr w:type="spellStart"/>
+      <w:r>
+        <w:t>Xilinx_ISE</w:t>
+      </w:r>
+      <w:proofErr w:type="spellEnd"/>
       <w:r>
         <w:t xml:space="preserve">”) </w:t>
       </w:r>
@@ -3285,7 +3425,15 @@
         </w:numPr>
       </w:pPr>
       <w:r>
-        <w:t xml:space="preserve">Configure the Nexys </w:t>
+        <w:t xml:space="preserve">Configure the </w:t>
+      </w:r>
+      <w:proofErr w:type="spellStart"/>
+      <w:r>
+        <w:t>Nexys</w:t>
+      </w:r>
+      <w:proofErr w:type="spellEnd"/>
+      <w:r>
+        <w:t xml:space="preserve"> </w:t>
       </w:r>
       <w:r>
         <w:t xml:space="preserve">board with the </w:t>
@@ -3320,11 +3468,16 @@
         <w:pStyle w:val="Heading2"/>
       </w:pPr>
       <w:bookmarkStart w:id="7" w:name="_Toc407800882"/>
+      <w:proofErr w:type="gramStart"/>
       <w:r>
         <w:t xml:space="preserve">1.5  </w:t>
       </w:r>
       <w:r>
-        <w:t>Optional SD card interface</w:t>
+        <w:t>Optional</w:t>
+      </w:r>
+      <w:proofErr w:type="gramEnd"/>
+      <w:r>
+        <w:t xml:space="preserve"> SD card interface</w:t>
       </w:r>
       <w:bookmarkEnd w:id="7"/>
     </w:p>
@@ -3336,15 +3489,25 @@
           <w:numId w:val="4"/>
         </w:numPr>
       </w:pPr>
-      <w:r>
-        <w:t>Nexys 2</w:t>
+      <w:proofErr w:type="spellStart"/>
+      <w:r>
+        <w:t>Nexys</w:t>
+      </w:r>
+      <w:proofErr w:type="spellEnd"/>
+      <w:r>
+        <w:t xml:space="preserve"> 2</w:t>
       </w:r>
       <w:r>
         <w:t>: utilize a full-size SD card and a</w:t>
       </w:r>
       <w:r>
-        <w:t xml:space="preserve"> Digilent</w:t>
-      </w:r>
+        <w:t xml:space="preserve"> </w:t>
+      </w:r>
+      <w:proofErr w:type="spellStart"/>
+      <w:r>
+        <w:t>Digilent</w:t>
+      </w:r>
+      <w:proofErr w:type="spellEnd"/>
       <w:r>
         <w:t xml:space="preserve"> SD car</w:t>
       </w:r>
@@ -3394,11 +3557,24 @@
           <w:numId w:val="4"/>
         </w:numPr>
       </w:pPr>
-      <w:r>
-        <w:t>Nexys 4</w:t>
-      </w:r>
-      <w:r>
-        <w:t>: utilize a micro-SD card and the micro-SD slot on the Nexys board</w:t>
+      <w:proofErr w:type="spellStart"/>
+      <w:r>
+        <w:t>Nexys</w:t>
+      </w:r>
+      <w:proofErr w:type="spellEnd"/>
+      <w:r>
+        <w:t xml:space="preserve"> 4</w:t>
+      </w:r>
+      <w:r>
+        <w:t xml:space="preserve">: utilize a micro-SD card and the micro-SD slot on the </w:t>
+      </w:r>
+      <w:proofErr w:type="spellStart"/>
+      <w:r>
+        <w:t>Nexys</w:t>
+      </w:r>
+      <w:proofErr w:type="spellEnd"/>
+      <w:r>
+        <w:t xml:space="preserve"> board</w:t>
       </w:r>
     </w:p>
     <w:p>
@@ -3487,14 +3663,24 @@
       <w:r>
         <w:t xml:space="preserve"> (</w:t>
       </w:r>
-      <w:r>
-        <w:t>Nexys 2</w:t>
+      <w:proofErr w:type="spellStart"/>
+      <w:r>
+        <w:t>Nexys</w:t>
+      </w:r>
+      <w:proofErr w:type="spellEnd"/>
+      <w:r>
+        <w:t xml:space="preserve"> 2</w:t>
       </w:r>
       <w:r>
         <w:t>) or the directly into board (</w:t>
       </w:r>
-      <w:r>
-        <w:t>Nexys 4</w:t>
+      <w:proofErr w:type="spellStart"/>
+      <w:r>
+        <w:t>Nexys</w:t>
+      </w:r>
+      <w:proofErr w:type="spellEnd"/>
+      <w:r>
+        <w:t xml:space="preserve"> 4</w:t>
       </w:r>
       <w:r>
         <w:t>)</w:t>
@@ -3553,11 +3739,16 @@
         <w:pStyle w:val="Heading2"/>
       </w:pPr>
       <w:bookmarkStart w:id="9" w:name="_Toc407800884"/>
+      <w:proofErr w:type="gramStart"/>
       <w:r>
         <w:t xml:space="preserve">2.1  </w:t>
       </w:r>
       <w:r>
-        <w:t>ANSI FORTH</w:t>
+        <w:t>ANSI</w:t>
+      </w:r>
+      <w:proofErr w:type="gramEnd"/>
+      <w:r>
+        <w:t xml:space="preserve"> FORTH</w:t>
       </w:r>
       <w:bookmarkEnd w:id="9"/>
     </w:p>
@@ -3596,7 +3787,15 @@
       </w:pPr>
       <w:bookmarkStart w:id="10" w:name="_Toc407800885"/>
       <w:r>
-        <w:t>2.2.  File System</w:t>
+        <w:t>2.2</w:t>
+      </w:r>
+      <w:proofErr w:type="gramStart"/>
+      <w:r>
+        <w:t>.  File</w:t>
+      </w:r>
+      <w:proofErr w:type="gramEnd"/>
+      <w:r>
+        <w:t xml:space="preserve"> System</w:t>
       </w:r>
       <w:bookmarkEnd w:id="10"/>
     </w:p>
@@ -3750,7 +3949,15 @@
     </w:p>
     <w:p>
       <w:r>
-        <w:t xml:space="preserve">The N.I.G,E. Machine </w:t>
+        <w:t>The N.I.G</w:t>
+      </w:r>
+      <w:proofErr w:type="gramStart"/>
+      <w:r>
+        <w:t>,E</w:t>
+      </w:r>
+      <w:proofErr w:type="gramEnd"/>
+      <w:r>
+        <w:t xml:space="preserve">. Machine </w:t>
       </w:r>
       <w:r>
         <w:t>reads and writes</w:t>
@@ -4115,8 +4322,13 @@
       <w:pPr>
         <w:pStyle w:val="Heading6"/>
       </w:pPr>
-      <w:r>
-        <w:t>2.2.2  New-line character</w:t>
+      <w:proofErr w:type="gramStart"/>
+      <w:r>
+        <w:t>2.2.2  New</w:t>
+      </w:r>
+      <w:proofErr w:type="gramEnd"/>
+      <w:r>
+        <w:t>-line character</w:t>
       </w:r>
     </w:p>
     <w:p>
@@ -4159,6 +4371,7 @@
         <w:pStyle w:val="Heading2"/>
       </w:pPr>
       <w:bookmarkStart w:id="11" w:name="_Toc407800886"/>
+      <w:proofErr w:type="gramStart"/>
       <w:r>
         <w:t>2.</w:t>
       </w:r>
@@ -4166,7 +4379,11 @@
         <w:t>3</w:t>
       </w:r>
       <w:r>
-        <w:t xml:space="preserve">  Memory </w:t>
+        <w:t xml:space="preserve">  Memory</w:t>
+      </w:r>
+      <w:proofErr w:type="gramEnd"/>
+      <w:r>
+        <w:t xml:space="preserve"> </w:t>
       </w:r>
       <w:r>
         <w:t>address regions</w:t>
@@ -4276,7 +4493,15 @@
         <w:t xml:space="preserve"> chip</w:t>
       </w:r>
       <w:r>
-        <w:t xml:space="preserve"> included on the Nexys board</w:t>
+        <w:t xml:space="preserve"> included on the </w:t>
+      </w:r>
+      <w:proofErr w:type="spellStart"/>
+      <w:r>
+        <w:t>Nexys</w:t>
+      </w:r>
+      <w:proofErr w:type="spellEnd"/>
+      <w:r>
+        <w:t xml:space="preserve"> board</w:t>
       </w:r>
       <w:r>
         <w:t xml:space="preserve">s.  This memory is </w:t>
@@ -4352,7 +4577,15 @@
     </w:p>
     <w:p>
       <w:r>
-        <w:t>The CPU has separate instructions for byte, word and long-word memory access and the corresponding FORTH words C!, C@, W!, W@, !, @ are available</w:t>
+        <w:t>The CPU has separate instructions for byte, word and long-word memory access and the corresponding FORTH words C</w:t>
+      </w:r>
+      <w:proofErr w:type="gramStart"/>
+      <w:r>
+        <w:t>!,</w:t>
+      </w:r>
+      <w:proofErr w:type="gramEnd"/>
+      <w:r>
+        <w:t xml:space="preserve"> C@, W!, W@, !, @ are available</w:t>
       </w:r>
       <w:r>
         <w:t xml:space="preserve"> in system software</w:t>
@@ -4374,8 +4607,13 @@
       <w:r>
         <w:t xml:space="preserve">be </w:t>
       </w:r>
-      <w:r>
-        <w:t>read/written to odd address</w:t>
+      <w:proofErr w:type="gramStart"/>
+      <w:r>
+        <w:t>read/written</w:t>
+      </w:r>
+      <w:proofErr w:type="gramEnd"/>
+      <w:r>
+        <w:t xml:space="preserve"> to odd address</w:t>
       </w:r>
       <w:r>
         <w:t xml:space="preserve"> boundaries</w:t>
@@ -4409,7 +4647,10 @@
         <w:t>4</w:t>
       </w:r>
       <w:r>
-        <w:t xml:space="preserve"> provide complete memory maps for the N.I.G.E. Machine v2.0 and v3.0</w:t>
+        <w:t xml:space="preserve"> provide complete memory maps for the N.I.G.E. Machine v2.0 and </w:t>
+      </w:r>
+      <w:r>
+        <w:t>v4.0</w:t>
       </w:r>
     </w:p>
     <w:p>
@@ -4417,6 +4658,7 @@
         <w:pStyle w:val="Heading2"/>
       </w:pPr>
       <w:bookmarkStart w:id="12" w:name="_Toc407800887"/>
+      <w:proofErr w:type="gramStart"/>
       <w:r>
         <w:t>2.</w:t>
       </w:r>
@@ -4424,7 +4666,11 @@
         <w:t>4</w:t>
       </w:r>
       <w:r>
-        <w:t xml:space="preserve">  VGA d</w:t>
+        <w:t xml:space="preserve">  VGA</w:t>
+      </w:r>
+      <w:proofErr w:type="gramEnd"/>
+      <w:r>
+        <w:t xml:space="preserve"> d</w:t>
       </w:r>
       <w:r>
         <w:t>isplay</w:t>
@@ -4433,7 +4679,15 @@
     </w:p>
     <w:p>
       <w:r>
-        <w:t xml:space="preserve">The N.I.G.E. Machine outputs standard VGA signals through the VGA D-sub connector on the Nexys boards.  </w:t>
+        <w:t xml:space="preserve">The N.I.G.E. Machine outputs standard VGA signals through the VGA D-sub connector on the </w:t>
+      </w:r>
+      <w:proofErr w:type="spellStart"/>
+      <w:r>
+        <w:t>Nexys</w:t>
+      </w:r>
+      <w:proofErr w:type="spellEnd"/>
+      <w:r>
+        <w:t xml:space="preserve"> boards.  </w:t>
       </w:r>
     </w:p>
     <w:p>
@@ -4472,6 +4726,7 @@
       <w:pPr>
         <w:pStyle w:val="Heading6"/>
       </w:pPr>
+      <w:proofErr w:type="gramStart"/>
       <w:r>
         <w:t xml:space="preserve">2.4.1  </w:t>
       </w:r>
@@ -4479,7 +4734,11 @@
         <w:t>D</w:t>
       </w:r>
       <w:r>
-        <w:t>isplay organization</w:t>
+        <w:t>isplay</w:t>
+      </w:r>
+      <w:proofErr w:type="gramEnd"/>
+      <w:r>
+        <w:t xml:space="preserve"> organization</w:t>
       </w:r>
     </w:p>
     <w:p>
@@ -4560,8 +4819,13 @@
       <w:pPr>
         <w:pStyle w:val="Heading6"/>
       </w:pPr>
-      <w:r>
-        <w:t>2.4.2  Interlace mode</w:t>
+      <w:proofErr w:type="gramStart"/>
+      <w:r>
+        <w:t>2.4.2  Interlace</w:t>
+      </w:r>
+      <w:proofErr w:type="gramEnd"/>
+      <w:r>
+        <w:t xml:space="preserve"> mode</w:t>
       </w:r>
     </w:p>
     <w:p>
@@ -4655,11 +4919,16 @@
       <w:pPr>
         <w:pStyle w:val="Heading6"/>
       </w:pPr>
+      <w:proofErr w:type="gramStart"/>
       <w:r>
         <w:t>2.4.3</w:t>
       </w:r>
       <w:r>
-        <w:t xml:space="preserve">  Display resolution</w:t>
+        <w:t xml:space="preserve">  Display</w:t>
+      </w:r>
+      <w:proofErr w:type="gramEnd"/>
+      <w:r>
+        <w:t xml:space="preserve"> resolution</w:t>
       </w:r>
     </w:p>
     <w:p>
@@ -4763,6 +5032,9 @@
               <w:jc w:val="center"/>
             </w:pPr>
             <w:r>
+              <w:t>0</w:t>
+            </w:r>
+            <w:r>
               <w:t>00</w:t>
             </w:r>
           </w:p>
@@ -4821,6 +5093,9 @@
               <w:jc w:val="center"/>
             </w:pPr>
             <w:r>
+              <w:t>0</w:t>
+            </w:r>
+            <w:r>
               <w:t>01</w:t>
             </w:r>
           </w:p>
@@ -4879,6 +5154,9 @@
               <w:jc w:val="center"/>
             </w:pPr>
             <w:r>
+              <w:t>0</w:t>
+            </w:r>
+            <w:r>
               <w:t>10</w:t>
             </w:r>
           </w:p>
@@ -4937,6 +5215,9 @@
               <w:jc w:val="center"/>
             </w:pPr>
             <w:r>
+              <w:t>0</w:t>
+            </w:r>
+            <w:r>
               <w:t>11*</w:t>
             </w:r>
           </w:p>
@@ -4980,6 +5261,64 @@
             </w:pPr>
             <w:r>
               <w:t>128*77</w:t>
+            </w:r>
+          </w:p>
+        </w:tc>
+      </w:tr>
+      <w:tr>
+        <w:tc>
+          <w:tcPr>
+            <w:tcW w:w="2394" w:type="dxa"/>
+          </w:tcPr>
+          <w:p>
+            <w:pPr>
+              <w:spacing w:before="120" w:after="120"/>
+              <w:jc w:val="center"/>
+            </w:pPr>
+            <w:r>
+              <w:t>100*</w:t>
+            </w:r>
+          </w:p>
+        </w:tc>
+        <w:tc>
+          <w:tcPr>
+            <w:tcW w:w="2394" w:type="dxa"/>
+          </w:tcPr>
+          <w:p>
+            <w:pPr>
+              <w:spacing w:before="120" w:after="120"/>
+              <w:jc w:val="center"/>
+            </w:pPr>
+            <w:r>
+              <w:t>1920*1080</w:t>
+            </w:r>
+          </w:p>
+        </w:tc>
+        <w:tc>
+          <w:tcPr>
+            <w:tcW w:w="2394" w:type="dxa"/>
+          </w:tcPr>
+          <w:p>
+            <w:pPr>
+              <w:spacing w:before="120" w:after="120"/>
+              <w:jc w:val="center"/>
+            </w:pPr>
+            <w:r>
+              <w:t>240*135</w:t>
+            </w:r>
+          </w:p>
+        </w:tc>
+        <w:tc>
+          <w:tcPr>
+            <w:tcW w:w="2394" w:type="dxa"/>
+          </w:tcPr>
+          <w:p>
+            <w:pPr>
+              <w:spacing w:before="120" w:after="120"/>
+              <w:jc w:val="center"/>
+            </w:pPr>
+            <w:r>
+              <w:t>240*108</w:t>
             </w:r>
           </w:p>
         </w:tc>
@@ -4988,7 +5327,16 @@
     <w:p/>
     <w:p>
       <w:r>
-        <w:t>*VGA resolution of 1024*768 is only available on the N.I.G.E. machine v3.0.</w:t>
+        <w:t>*VGA resolution</w:t>
+      </w:r>
+      <w:r>
+        <w:t>s</w:t>
+      </w:r>
+      <w:r>
+        <w:t xml:space="preserve"> only available on the N.I.G.E. machine </w:t>
+      </w:r>
+      <w:r>
+        <w:t>v4.0</w:t>
       </w:r>
     </w:p>
     <w:p>
@@ -5038,11 +5386,16 @@
       <w:pPr>
         <w:pStyle w:val="Heading6"/>
       </w:pPr>
+      <w:proofErr w:type="gramStart"/>
       <w:r>
         <w:t>2.4.4</w:t>
       </w:r>
       <w:r>
-        <w:t xml:space="preserve">  Screen buffer</w:t>
+        <w:t xml:space="preserve">  Screen</w:t>
+      </w:r>
+      <w:proofErr w:type="gramEnd"/>
+      <w:r>
+        <w:t xml:space="preserve"> buffer</w:t>
       </w:r>
     </w:p>
     <w:p>
@@ -5071,7 +5424,11 @@
         <w:t xml:space="preserve"> redirected by writing to th</w:t>
       </w:r>
       <w:r>
-        <w:t xml:space="preserve">e SCREENPLACE hardware register.  (Or equivalently, via the </w:t>
+        <w:t xml:space="preserve">e SCREENPLACE hardware register.  </w:t>
+      </w:r>
+      <w:proofErr w:type="gramStart"/>
+      <w:r>
+        <w:t xml:space="preserve">(Or equivalently, via the </w:t>
       </w:r>
       <w:r>
         <w:t xml:space="preserve">SCREENPLACE FORTH </w:t>
@@ -5082,6 +5439,7 @@
       <w:r>
         <w:t>.</w:t>
       </w:r>
+      <w:proofErr w:type="gramEnd"/>
       <w:r>
         <w:t xml:space="preserve">  The default location of the start of the screen buffer can be read from the SCREENBASE FORTH constant.   </w:t>
       </w:r>
@@ -5094,11 +5452,11 @@
         <w:t xml:space="preserve">of </w:t>
       </w:r>
       <w:r>
-        <w:t xml:space="preserve">memory to achieve faster screen refreshes when scrolling the display.  The screen buffer location is returned to its default location when the screen </w:t>
+        <w:t xml:space="preserve">memory to achieve faster screen refreshes when </w:t>
       </w:r>
       <w:r>
         <w:lastRenderedPageBreak/>
-        <w:t>is cleared through a CLS command, or when repeated screen scrolls have brought the screen buffer to the end of its allocated range.</w:t>
+        <w:t>scrolling the display.  The screen buffer location is returned to its default location when the screen is cleared through a CLS command, or when repeated screen scrolls have brought the screen buffer to the end of its allocated range.</w:t>
       </w:r>
     </w:p>
     <w:p>
@@ -5251,7 +5609,13 @@
         <w:t xml:space="preserve">und colors differs between the </w:t>
       </w:r>
       <w:r>
-        <w:t>N.I.G.E. Machine v2.0 and v3.0.</w:t>
+        <w:t xml:space="preserve">N.I.G.E. Machine v2.0 and </w:t>
+      </w:r>
+      <w:r>
+        <w:t>v4.0</w:t>
+      </w:r>
+      <w:r>
+        <w:t>.</w:t>
       </w:r>
     </w:p>
     <w:p>
@@ -5261,12 +5625,14 @@
       <w:r>
         <w:t>2.4.6</w:t>
       </w:r>
+      <w:proofErr w:type="gramStart"/>
       <w:r>
         <w:t xml:space="preserve">.  </w:t>
       </w:r>
       <w:r>
         <w:t>v2.0</w:t>
       </w:r>
+      <w:proofErr w:type="gramEnd"/>
       <w:r>
         <w:t xml:space="preserve"> color output</w:t>
       </w:r>
@@ -5278,8 +5644,13 @@
       <w:r>
         <w:t xml:space="preserve">The </w:t>
       </w:r>
-      <w:r>
-        <w:t>Nexys 2</w:t>
+      <w:proofErr w:type="spellStart"/>
+      <w:r>
+        <w:t>Nexys</w:t>
+      </w:r>
+      <w:proofErr w:type="spellEnd"/>
+      <w:r>
+        <w:t xml:space="preserve"> 2</w:t>
       </w:r>
       <w:r>
         <w:t xml:space="preserve"> board </w:t>
@@ -5357,19 +5728,29 @@
       <w:r>
         <w:t>2.4.7</w:t>
       </w:r>
+      <w:proofErr w:type="gramStart"/>
       <w:r>
         <w:t xml:space="preserve">.  </w:t>
       </w:r>
       <w:r>
-        <w:t>v3.0 color output</w:t>
+        <w:t>v4.0</w:t>
+      </w:r>
+      <w:proofErr w:type="gramEnd"/>
+      <w:r>
+        <w:t xml:space="preserve"> color output</w:t>
       </w:r>
     </w:p>
     <w:p>
       <w:r>
         <w:t xml:space="preserve">The </w:t>
       </w:r>
-      <w:r>
-        <w:t>Nexys 4</w:t>
+      <w:proofErr w:type="spellStart"/>
+      <w:r>
+        <w:t>Nexys</w:t>
+      </w:r>
+      <w:proofErr w:type="spellEnd"/>
+      <w:r>
+        <w:t xml:space="preserve"> 4</w:t>
       </w:r>
       <w:r>
         <w:t xml:space="preserve"> board </w:t>
@@ -5478,11 +5859,16 @@
         <w:pStyle w:val="Heading2"/>
       </w:pPr>
       <w:bookmarkStart w:id="13" w:name="_Toc407800888"/>
+      <w:proofErr w:type="gramStart"/>
       <w:r>
         <w:t xml:space="preserve">2.5  </w:t>
       </w:r>
       <w:r>
-        <w:t>Other i</w:t>
+        <w:t>Other</w:t>
+      </w:r>
+      <w:proofErr w:type="gramEnd"/>
+      <w:r>
+        <w:t xml:space="preserve"> i</w:t>
       </w:r>
       <w:r>
         <w:t>nput/output</w:t>
@@ -5499,20 +5885,41 @@
         <w:lastRenderedPageBreak/>
         <w:t xml:space="preserve">In the N.I.G.E. Machine v2.0 the RS232 port is connected directly to the </w:t>
       </w:r>
-      <w:r>
-        <w:t>Nexys 2</w:t>
+      <w:proofErr w:type="spellStart"/>
+      <w:r>
+        <w:t>Nexys</w:t>
+      </w:r>
+      <w:proofErr w:type="spellEnd"/>
+      <w:r>
+        <w:t xml:space="preserve"> 2</w:t>
       </w:r>
       <w:r>
         <w:t xml:space="preserve"> board’s RS232 D-sub connector.  However the </w:t>
       </w:r>
-      <w:r>
-        <w:t>Nexys 4</w:t>
-      </w:r>
-      <w:r>
-        <w:t xml:space="preserve"> board does not include a D-sub connector.  For the N.I.G.E. Machine v3.0 a PMOD RS232 expansion should be connected to PMOD socket C, lower pin row.  Alternatively it is possible to re-route the RS232 port to the </w:t>
-      </w:r>
-      <w:r>
-        <w:t>Nexys 4</w:t>
+      <w:proofErr w:type="spellStart"/>
+      <w:r>
+        <w:t>Nexys</w:t>
+      </w:r>
+      <w:proofErr w:type="spellEnd"/>
+      <w:r>
+        <w:t xml:space="preserve"> 4</w:t>
+      </w:r>
+      <w:r>
+        <w:t xml:space="preserve"> board does not include a D-sub connector.  For the N.I.G.E. Machine </w:t>
+      </w:r>
+      <w:r>
+        <w:t>v4.0</w:t>
+      </w:r>
+      <w:r>
+        <w:t xml:space="preserve"> a PMOD RS232 expansion should be connected to PMOD socket C, lower pin row.  Alternatively it is possible to re-route the RS232 port to the </w:t>
+      </w:r>
+      <w:proofErr w:type="spellStart"/>
+      <w:r>
+        <w:t>Nexys</w:t>
+      </w:r>
+      <w:proofErr w:type="spellEnd"/>
+      <w:r>
+        <w:t xml:space="preserve"> 4</w:t>
       </w:r>
       <w:r>
         <w:t xml:space="preserve"> board’s RS232/USB interface.  </w:t>
@@ -5582,7 +5989,15 @@
     </w:p>
     <w:p>
       <w:r>
-        <w:t>The UART adapter is hardwired to 8 bits, 1 stop bit, no parity, no handshaking.  The baud rate is user configurable.  Default settings are as follows:</w:t>
+        <w:t xml:space="preserve">The UART adapter is hardwired to 8 bits, 1 stop bit, no parity, </w:t>
+      </w:r>
+      <w:proofErr w:type="gramStart"/>
+      <w:r>
+        <w:t>no</w:t>
+      </w:r>
+      <w:proofErr w:type="gramEnd"/>
+      <w:r>
+        <w:t xml:space="preserve"> handshaking.  The baud rate is user configurable.  Default settings are as follows:</w:t>
       </w:r>
     </w:p>
     <w:p>
@@ -5592,7 +6007,15 @@
         </w:tabs>
       </w:pPr>
       <w:r>
-        <w:t xml:space="preserve">v2.0, Nexys 2: </w:t>
+        <w:t xml:space="preserve">v2.0, </w:t>
+      </w:r>
+      <w:proofErr w:type="spellStart"/>
+      <w:r>
+        <w:t>Nexys</w:t>
+      </w:r>
+      <w:proofErr w:type="spellEnd"/>
+      <w:r>
+        <w:t xml:space="preserve"> 2: </w:t>
       </w:r>
       <w:r>
         <w:tab/>
@@ -5606,7 +6029,18 @@
         </w:tabs>
       </w:pPr>
       <w:r>
-        <w:t xml:space="preserve">v3.0, Nexys 4: </w:t>
+        <w:t>v4.0</w:t>
+      </w:r>
+      <w:r>
+        <w:t xml:space="preserve">, </w:t>
+      </w:r>
+      <w:proofErr w:type="spellStart"/>
+      <w:r>
+        <w:t>Nexys</w:t>
+      </w:r>
+      <w:proofErr w:type="spellEnd"/>
+      <w:r>
+        <w:t xml:space="preserve"> 4: </w:t>
       </w:r>
       <w:r>
         <w:tab/>
@@ -5618,14 +6052,27 @@
         <w:pStyle w:val="Heading2"/>
       </w:pPr>
       <w:bookmarkStart w:id="14" w:name="_Toc407800889"/>
-      <w:r>
-        <w:t>2.6  Exception handling</w:t>
+      <w:proofErr w:type="gramStart"/>
+      <w:r>
+        <w:t>2.6  Exception</w:t>
+      </w:r>
+      <w:proofErr w:type="gramEnd"/>
+      <w:r>
+        <w:t xml:space="preserve"> handling</w:t>
       </w:r>
       <w:bookmarkEnd w:id="14"/>
     </w:p>
     <w:p>
       <w:r>
-        <w:t>The N.I.G.E. Machine incorporates CATCH and THROW as single machine language instructions.  QUIT operates using a master CATCH statement that calls the main user interaction system loop.  If an error is thrown that is not trapped by user code, then it will be caught by the CATCH statement within QUIT.</w:t>
+        <w:t xml:space="preserve">The N.I.G.E. Machine incorporates CATCH and </w:t>
+      </w:r>
+      <w:proofErr w:type="gramStart"/>
+      <w:r>
+        <w:t>THROW</w:t>
+      </w:r>
+      <w:proofErr w:type="gramEnd"/>
+      <w:r>
+        <w:t xml:space="preserve"> as single machine language instructions.  QUIT operates using a master CATCH statement that calls the main user interaction system loop.  If an error is thrown that is not trapped by user code, then it will be caught by the CATCH statement within QUIT.</w:t>
       </w:r>
     </w:p>
     <w:p>
@@ -5700,6 +6147,7 @@
         <w:pStyle w:val="Heading2"/>
       </w:pPr>
       <w:bookmarkStart w:id="15" w:name="_Toc407800890"/>
+      <w:proofErr w:type="gramStart"/>
       <w:r>
         <w:t>2.7</w:t>
       </w:r>
@@ -5707,6 +6155,7 @@
         <w:t xml:space="preserve">  Multitasking</w:t>
       </w:r>
       <w:bookmarkEnd w:id="15"/>
+      <w:proofErr w:type="gramEnd"/>
     </w:p>
     <w:p>
       <w:r>
@@ -5923,7 +6372,21 @@
         <w:rPr>
           <w:b/>
         </w:rPr>
-        <w:t>they will always be placed in the folder  E:\N.I.G.E.-Machine\System</w:t>
+        <w:t xml:space="preserve">they will always be placed in the </w:t>
+      </w:r>
+      <w:proofErr w:type="gramStart"/>
+      <w:r>
+        <w:rPr>
+          <w:b/>
+        </w:rPr>
+        <w:t>folder  E</w:t>
+      </w:r>
+      <w:proofErr w:type="gramEnd"/>
+      <w:r>
+        <w:rPr>
+          <w:b/>
+        </w:rPr>
+        <w:t>:\N.I.G.E.-Machine\System</w:t>
       </w:r>
       <w:r>
         <w:t xml:space="preserve"> to maintain integrity of  the absolute file references used by Xilinx ISE.</w:t>
@@ -6181,7 +6644,15 @@
     </w:p>
     <w:p>
       <w:r>
-        <w:t xml:space="preserve">The N.I.G.E. Machine incorporates CATCH and THROW as single machine language instructions.  The </w:t>
+        <w:t xml:space="preserve">The N.I.G.E. Machine incorporates CATCH and </w:t>
+      </w:r>
+      <w:proofErr w:type="gramStart"/>
+      <w:r>
+        <w:t>THROW</w:t>
+      </w:r>
+      <w:proofErr w:type="gramEnd"/>
+      <w:r>
+        <w:t xml:space="preserve"> as single machine language instructions.  The </w:t>
       </w:r>
       <w:r>
         <w:t xml:space="preserve">N.I.G.E. Machine implementing of the </w:t>
@@ -6470,7 +6941,25 @@
           <w:szCs w:val="20"/>
         </w:rPr>
         <w:tab/>
-        <w:t>\ n THROW (n != 0) returns here</w:t>
+        <w:t>\ n THROW (</w:t>
+      </w:r>
+      <w:proofErr w:type="gramStart"/>
+      <w:r>
+        <w:rPr>
+          <w:rFonts w:ascii="Consolas" w:hAnsi="Consolas" w:cs="Consolas"/>
+          <w:sz w:val="20"/>
+          <w:szCs w:val="20"/>
+        </w:rPr>
+        <w:t>n !</w:t>
+      </w:r>
+      <w:proofErr w:type="gramEnd"/>
+      <w:r>
+        <w:rPr>
+          <w:rFonts w:ascii="Consolas" w:hAnsi="Consolas" w:cs="Consolas"/>
+          <w:sz w:val="20"/>
+          <w:szCs w:val="20"/>
+        </w:rPr>
+        <w:t>= 0) returns here</w:t>
       </w:r>
     </w:p>
     <w:p/>
@@ -6479,8 +6968,13 @@
         <w:pStyle w:val="Heading2"/>
       </w:pPr>
       <w:bookmarkStart w:id="19" w:name="_Toc407800894"/>
-      <w:r>
-        <w:t>3.3  Updating the system software</w:t>
+      <w:proofErr w:type="gramStart"/>
+      <w:r>
+        <w:t>3.3  Updating</w:t>
+      </w:r>
+      <w:proofErr w:type="gramEnd"/>
+      <w:r>
+        <w:t xml:space="preserve"> the system software</w:t>
       </w:r>
       <w:bookmarkEnd w:id="19"/>
     </w:p>
@@ -6561,7 +7055,21 @@
         <w:rPr>
           <w:b/>
         </w:rPr>
-        <w:t>exact filepath and filename</w:t>
+        <w:t xml:space="preserve">exact </w:t>
+      </w:r>
+      <w:proofErr w:type="spellStart"/>
+      <w:r>
+        <w:rPr>
+          <w:b/>
+        </w:rPr>
+        <w:t>filepath</w:t>
+      </w:r>
+      <w:proofErr w:type="spellEnd"/>
+      <w:r>
+        <w:rPr>
+          <w:b/>
+        </w:rPr>
+        <w:t xml:space="preserve"> and filename</w:t>
       </w:r>
       <w:r>
         <w:t xml:space="preserve"> must be used to ensure compatibility with the absolute file references used by Xilinx ISE.</w:t>
@@ -6584,11 +7092,19 @@
           <w:b/>
         </w:rPr>
       </w:pPr>
+      <w:proofErr w:type="spellStart"/>
       <w:r>
         <w:rPr>
           <w:b/>
         </w:rPr>
-        <w:t>Nexys 2, v2.0</w:t>
+        <w:t>Nexys</w:t>
+      </w:r>
+      <w:proofErr w:type="spellEnd"/>
+      <w:r>
+        <w:rPr>
+          <w:b/>
+        </w:rPr>
+        <w:t xml:space="preserve"> 2, v2.0</w:t>
       </w:r>
     </w:p>
     <w:p>
@@ -6596,13 +7112,37 @@
         <w:spacing w:before="120" w:after="120"/>
       </w:pPr>
       <w:r>
-        <w:t xml:space="preserve">The Digilent Adept application should be used to transfer the file SRAM.bin to </w:t>
+        <w:t xml:space="preserve">The </w:t>
+      </w:r>
+      <w:proofErr w:type="spellStart"/>
+      <w:r>
+        <w:t>Digilent</w:t>
+      </w:r>
+      <w:proofErr w:type="spellEnd"/>
+      <w:r>
+        <w:t xml:space="preserve"> Adept application should be used to transfer the file </w:t>
+      </w:r>
+      <w:proofErr w:type="spellStart"/>
+      <w:r>
+        <w:t>SRAM.bin</w:t>
+      </w:r>
+      <w:proofErr w:type="spellEnd"/>
+      <w:r>
+        <w:t xml:space="preserve"> to </w:t>
       </w:r>
       <w:r>
         <w:t xml:space="preserve">via </w:t>
       </w:r>
       <w:r>
-        <w:t xml:space="preserve">the Epp interface into register 0xFF.  The </w:t>
+        <w:t xml:space="preserve">the </w:t>
+      </w:r>
+      <w:proofErr w:type="spellStart"/>
+      <w:r>
+        <w:t>Epp</w:t>
+      </w:r>
+      <w:proofErr w:type="spellEnd"/>
+      <w:r>
+        <w:t xml:space="preserve"> interface into register 0xFF.  The </w:t>
       </w:r>
       <w:r>
         <w:t>system</w:t>
@@ -6620,16 +7160,46 @@
           <w:b/>
         </w:rPr>
       </w:pPr>
+      <w:proofErr w:type="spellStart"/>
       <w:r>
         <w:rPr>
           <w:b/>
         </w:rPr>
-        <w:t>Nexys 4, v3.0</w:t>
+        <w:t>Nexys</w:t>
+      </w:r>
+      <w:proofErr w:type="spellEnd"/>
+      <w:r>
+        <w:rPr>
+          <w:b/>
+        </w:rPr>
+        <w:t xml:space="preserve"> 4, </w:t>
+      </w:r>
+      <w:r>
+        <w:rPr>
+          <w:b/>
+        </w:rPr>
+        <w:t>v4.0</w:t>
       </w:r>
     </w:p>
     <w:p>
       <w:r>
-        <w:t>The Digilent Adept application is not compatible with the Nexys 4 board and so the boot loader utilizes transfer via the RS232 port.</w:t>
+        <w:t xml:space="preserve">The </w:t>
+      </w:r>
+      <w:proofErr w:type="spellStart"/>
+      <w:r>
+        <w:t>Digilent</w:t>
+      </w:r>
+      <w:proofErr w:type="spellEnd"/>
+      <w:r>
+        <w:t xml:space="preserve"> Adept application is not compatible with the </w:t>
+      </w:r>
+      <w:proofErr w:type="spellStart"/>
+      <w:r>
+        <w:t>Nexys</w:t>
+      </w:r>
+      <w:proofErr w:type="spellEnd"/>
+      <w:r>
+        <w:t xml:space="preserve"> 4 board and so the boot loader utilizes transfer via the RS232 port.</w:t>
       </w:r>
     </w:p>
     <w:p>
@@ -6641,7 +7211,15 @@
         </w:numPr>
       </w:pPr>
       <w:r>
-        <w:t>Establish an RS232 connection between the PC and the Nexys 4 board.  (See section 2.5)</w:t>
+        <w:t xml:space="preserve">Establish an RS232 connection between the PC and the </w:t>
+      </w:r>
+      <w:proofErr w:type="spellStart"/>
+      <w:r>
+        <w:t>Nexys</w:t>
+      </w:r>
+      <w:proofErr w:type="spellEnd"/>
+      <w:r>
+        <w:t xml:space="preserve"> 4 board.  (See section 2.5)</w:t>
       </w:r>
     </w:p>
     <w:p>
@@ -6653,7 +7231,15 @@
         </w:numPr>
       </w:pPr>
       <w:r>
-        <w:t>Press the CPU reset button on the Nexys 4 board.  The board will reset for 4 seconds</w:t>
+        <w:t xml:space="preserve">Press the CPU reset button on the </w:t>
+      </w:r>
+      <w:proofErr w:type="spellStart"/>
+      <w:r>
+        <w:t>Nexys</w:t>
+      </w:r>
+      <w:proofErr w:type="spellEnd"/>
+      <w:r>
+        <w:t xml:space="preserve"> 4 board.  The board will reset for 4 seconds</w:t>
       </w:r>
     </w:p>
     <w:p>
@@ -6665,16 +7251,48 @@
         </w:numPr>
       </w:pPr>
       <w:r>
-        <w:t xml:space="preserve">Immediately transfer the file SRAM.bin to the Nexys 4 board via the RS232 interface at the UART default settings of 57,600 baud, </w:t>
+        <w:t xml:space="preserve">Immediately transfer the file </w:t>
+      </w:r>
+      <w:proofErr w:type="spellStart"/>
+      <w:r>
+        <w:t>SRAM.bin</w:t>
+      </w:r>
+      <w:proofErr w:type="spellEnd"/>
+      <w:r>
+        <w:t xml:space="preserve"> to the </w:t>
+      </w:r>
+      <w:proofErr w:type="spellStart"/>
+      <w:r>
+        <w:t>Nexys</w:t>
+      </w:r>
+      <w:proofErr w:type="spellEnd"/>
+      <w:r>
+        <w:t xml:space="preserve"> 4 board via the RS232 interface at the UART default settings of 57,600 baud, </w:t>
       </w:r>
       <w:r>
         <w:t xml:space="preserve">8 bits, </w:t>
       </w:r>
       <w:r>
-        <w:t>1 stop bit, no parity, no handshaking</w:t>
-      </w:r>
-      <w:r>
-        <w:t xml:space="preserve">.  A blue LED on the Nexys 4 board will light during transfer.  </w:t>
+        <w:t xml:space="preserve">1 stop bit, no parity, </w:t>
+      </w:r>
+      <w:proofErr w:type="gramStart"/>
+      <w:r>
+        <w:t>no</w:t>
+      </w:r>
+      <w:proofErr w:type="gramEnd"/>
+      <w:r>
+        <w:t xml:space="preserve"> handshaking</w:t>
+      </w:r>
+      <w:r>
+        <w:t xml:space="preserve">.  A blue LED on the </w:t>
+      </w:r>
+      <w:proofErr w:type="spellStart"/>
+      <w:r>
+        <w:t>Nexys</w:t>
+      </w:r>
+      <w:proofErr w:type="spellEnd"/>
+      <w:r>
+        <w:t xml:space="preserve"> 4 board will light during transfer.  </w:t>
       </w:r>
       <w:r>
         <w:t xml:space="preserve">Ensure that </w:t>
@@ -6751,8 +7369,13 @@
         <w:contextualSpacing w:val="0"/>
       </w:pPr>
       <w:r>
-        <w:t xml:space="preserve"> inst_SYS_RAM</w:t>
-      </w:r>
+        <w:t xml:space="preserve"> </w:t>
+      </w:r>
+      <w:proofErr w:type="spellStart"/>
+      <w:r>
+        <w:t>inst_SYS_RAM</w:t>
+      </w:r>
+      <w:proofErr w:type="spellEnd"/>
     </w:p>
     <w:p>
       <w:pPr>
@@ -6777,7 +7400,21 @@
         <w:rPr>
           <w:b/>
         </w:rPr>
-        <w:t>Note that the filepath to the Xilinx memory core initialization module must be exactly as follows:</w:t>
+        <w:t xml:space="preserve">Note that the </w:t>
+      </w:r>
+      <w:proofErr w:type="spellStart"/>
+      <w:r>
+        <w:rPr>
+          <w:b/>
+        </w:rPr>
+        <w:t>filepath</w:t>
+      </w:r>
+      <w:proofErr w:type="spellEnd"/>
+      <w:r>
+        <w:rPr>
+          <w:b/>
+        </w:rPr>
+        <w:t xml:space="preserve"> to the Xilinx memory core initialization module must be exactly as follows:</w:t>
       </w:r>
     </w:p>
     <w:p>
@@ -6816,8 +7453,13 @@
       <w:r>
         <w:t xml:space="preserve"> to the </w:t>
       </w:r>
-      <w:r>
-        <w:t>Nexys board in the usual manner</w:t>
+      <w:proofErr w:type="spellStart"/>
+      <w:r>
+        <w:t>Nexys</w:t>
+      </w:r>
+      <w:proofErr w:type="spellEnd"/>
+      <w:r>
+        <w:t xml:space="preserve"> board in the usual manner</w:t>
       </w:r>
     </w:p>
     <w:p>
@@ -6880,7 +7522,23 @@
         </w:numPr>
       </w:pPr>
       <w:r>
-        <w:t>The custom modules interface with the outside world either through the electronic components available on the Nexys board (e.g. LED’s, microphone, etc.) or through circuits attached to the PMOD expansion ports.  Digilent supply a range of ready-made PMOD circuits that may be suitable for a variety of purposes</w:t>
+        <w:t xml:space="preserve">The custom modules interface with the outside world either through the electronic components available on the </w:t>
+      </w:r>
+      <w:proofErr w:type="spellStart"/>
+      <w:r>
+        <w:t>Nexys</w:t>
+      </w:r>
+      <w:proofErr w:type="spellEnd"/>
+      <w:r>
+        <w:t xml:space="preserve"> board (e.g. LED’s, microphone, etc.) or through circuits attached to the PMOD expansion ports.  </w:t>
+      </w:r>
+      <w:proofErr w:type="spellStart"/>
+      <w:r>
+        <w:t>Digilent</w:t>
+      </w:r>
+      <w:proofErr w:type="spellEnd"/>
+      <w:r>
+        <w:t xml:space="preserve"> supply a range of ready-made PMOD circuits that may be suitable for a variety of purposes</w:t>
       </w:r>
     </w:p>
     <w:p>
@@ -6989,9 +7647,11 @@
           <w:numId w:val="15"/>
         </w:numPr>
       </w:pPr>
+      <w:proofErr w:type="spellStart"/>
       <w:r>
         <w:t>Inst_HW_Registers</w:t>
       </w:r>
+      <w:proofErr w:type="spellEnd"/>
     </w:p>
     <w:p>
       <w:pPr>
@@ -7001,9 +7661,11 @@
           <w:numId w:val="15"/>
         </w:numPr>
       </w:pPr>
+      <w:proofErr w:type="spellStart"/>
       <w:r>
         <w:t>Inst_Interrupt</w:t>
       </w:r>
+      <w:proofErr w:type="spellEnd"/>
     </w:p>
     <w:p>
       <w:pPr>
@@ -7079,7 +7741,31 @@
       </w:pPr>
       <w:r>
         <w:lastRenderedPageBreak/>
-        <w:t>Testing design changes in the electronic simulator (Xilinx ISM) is essential before testing in hardware.  For this purpose a faster-to-simulate SRAM module (RAM_for_Testbench) is provided.  Comment out the instance of SYS_RAM in Board_Nexys4 and comment in RAM_for_Testbench.  The principal advantage is that this module can read a revised SRAM.bin file directly without being regenerated, thus saving time</w:t>
+        <w:t>Testing design changes in the electronic simulator (Xilinx ISM) is essential before testing in hardware.  For this purpose a faster-to-simulate SRAM module (</w:t>
+      </w:r>
+      <w:proofErr w:type="spellStart"/>
+      <w:r>
+        <w:t>RAM_for_Testbench</w:t>
+      </w:r>
+      <w:proofErr w:type="spellEnd"/>
+      <w:r>
+        <w:t xml:space="preserve">) is provided.  Comment out the instance of SYS_RAM in Board_Nexys4 and comment in </w:t>
+      </w:r>
+      <w:proofErr w:type="spellStart"/>
+      <w:r>
+        <w:t>RAM_for_Testbench</w:t>
+      </w:r>
+      <w:proofErr w:type="spellEnd"/>
+      <w:r>
+        <w:t xml:space="preserve">.  The principal advantage is that this module can read a revised </w:t>
+      </w:r>
+      <w:proofErr w:type="spellStart"/>
+      <w:r>
+        <w:t>SRAM.bin</w:t>
+      </w:r>
+      <w:proofErr w:type="spellEnd"/>
+      <w:r>
+        <w:t xml:space="preserve"> file directly without being regenerated, thus saving time</w:t>
       </w:r>
     </w:p>
     <w:p>
@@ -7142,7 +7828,15 @@
         </w:numPr>
       </w:pPr>
       <w:r>
-        <w:t>It is critical to ensure that the new design meets timing.  ISE SmartXplorer is very helpful for obtaining the best place and route for a given design and optimizing timing</w:t>
+        <w:t xml:space="preserve">It is critical to ensure that the new design meets timing.  ISE </w:t>
+      </w:r>
+      <w:proofErr w:type="spellStart"/>
+      <w:r>
+        <w:t>SmartXplorer</w:t>
+      </w:r>
+      <w:proofErr w:type="spellEnd"/>
+      <w:r>
+        <w:t xml:space="preserve"> is very helpful for obtaining the best place and route for a given design and optimizing timing</w:t>
       </w:r>
     </w:p>
     <w:p/>
@@ -7154,9 +7848,14 @@
         <w:br w:type="page"/>
       </w:r>
       <w:bookmarkStart w:id="21" w:name="_Toc407800896"/>
+      <w:proofErr w:type="gramStart"/>
       <w:r>
         <w:lastRenderedPageBreak/>
-        <w:t xml:space="preserve">Appendix 1.  </w:t>
+        <w:t>Appendix 1.</w:t>
+      </w:r>
+      <w:proofErr w:type="gramEnd"/>
+      <w:r>
+        <w:t xml:space="preserve">  </w:t>
       </w:r>
       <w:r>
         <w:t>System</w:t>
@@ -7239,13 +7938,7 @@
               <w:rPr>
                 <w:b/>
               </w:rPr>
-              <w:t>v3</w:t>
-            </w:r>
-            <w:r>
-              <w:rPr>
-                <w:b/>
-              </w:rPr>
-              <w:t>.0</w:t>
+              <w:t>v4.0</w:t>
             </w:r>
           </w:p>
         </w:tc>
@@ -7273,11 +7966,21 @@
               <w:spacing w:before="120" w:after="120"/>
               <w:jc w:val="left"/>
             </w:pPr>
-            <w:r>
-              <w:t xml:space="preserve">Digilent </w:t>
-            </w:r>
-            <w:r>
-              <w:t>Nexys 2</w:t>
+            <w:proofErr w:type="spellStart"/>
+            <w:r>
+              <w:t>Digilent</w:t>
+            </w:r>
+            <w:proofErr w:type="spellEnd"/>
+            <w:r>
+              <w:t xml:space="preserve"> </w:t>
+            </w:r>
+            <w:proofErr w:type="spellStart"/>
+            <w:r>
+              <w:t>Nexys</w:t>
+            </w:r>
+            <w:proofErr w:type="spellEnd"/>
+            <w:r>
+              <w:t xml:space="preserve"> 2</w:t>
             </w:r>
             <w:r>
               <w:t xml:space="preserve"> (1200K gate)</w:t>
@@ -7293,11 +7996,21 @@
               <w:spacing w:before="120" w:after="120"/>
               <w:jc w:val="left"/>
             </w:pPr>
-            <w:r>
-              <w:t xml:space="preserve">Digilent </w:t>
-            </w:r>
-            <w:r>
-              <w:t>Nexys 4</w:t>
+            <w:proofErr w:type="spellStart"/>
+            <w:r>
+              <w:t>Digilent</w:t>
+            </w:r>
+            <w:proofErr w:type="spellEnd"/>
+            <w:r>
+              <w:t xml:space="preserve"> </w:t>
+            </w:r>
+            <w:proofErr w:type="spellStart"/>
+            <w:r>
+              <w:t>Nexys</w:t>
+            </w:r>
+            <w:proofErr w:type="spellEnd"/>
+            <w:r>
+              <w:t xml:space="preserve"> 4</w:t>
             </w:r>
           </w:p>
         </w:tc>
@@ -7791,7 +8504,7 @@
               <w:jc w:val="left"/>
             </w:pPr>
             <w:r>
-              <w:t>640 x 480</w:t>
+              <w:t>As left plus</w:t>
             </w:r>
           </w:p>
           <w:p>
@@ -7800,7 +8513,7 @@
               <w:jc w:val="left"/>
             </w:pPr>
             <w:r>
-              <w:t>800 x 600</w:t>
+              <w:t>1024 x 768</w:t>
             </w:r>
           </w:p>
           <w:p>
@@ -7809,7 +8522,7 @@
               <w:jc w:val="left"/>
             </w:pPr>
             <w:r>
-              <w:t>1024 x 768</w:t>
+              <w:t>1920 x 1080</w:t>
             </w:r>
           </w:p>
         </w:tc>
@@ -8019,6 +8732,7 @@
         <w:br w:type="page"/>
       </w:r>
       <w:bookmarkStart w:id="22" w:name="_Toc407800897"/>
+      <w:proofErr w:type="gramStart"/>
       <w:r>
         <w:lastRenderedPageBreak/>
         <w:t xml:space="preserve">Appendix </w:t>
@@ -8027,7 +8741,11 @@
         <w:t>2</w:t>
       </w:r>
       <w:r>
-        <w:t xml:space="preserve">.  </w:t>
+        <w:t>.</w:t>
+      </w:r>
+      <w:proofErr w:type="gramEnd"/>
+      <w:r>
+        <w:t xml:space="preserve">  </w:t>
       </w:r>
       <w:r>
         <w:t xml:space="preserve">CPU instruction </w:t>
@@ -8035,7 +8753,7 @@
       <w:r>
         <w:t>set</w:t>
       </w:r>
-      <w:bookmarkEnd w:id="1"/>
+      <w:bookmarkEnd w:id="0"/>
       <w:bookmarkEnd w:id="22"/>
     </w:p>
     <w:p>
@@ -8592,7 +9310,15 @@
               <w:t xml:space="preserve">( </w:t>
             </w:r>
             <w:r>
-              <w:t>x -- x x</w:t>
+              <w:t xml:space="preserve">x -- </w:t>
+            </w:r>
+            <w:proofErr w:type="spellStart"/>
+            <w:r>
+              <w:t>x</w:t>
+            </w:r>
+            <w:proofErr w:type="spellEnd"/>
+            <w:r>
+              <w:t xml:space="preserve"> x</w:t>
             </w:r>
             <w:r>
               <w:t>)</w:t>
@@ -8709,7 +9435,15 @@
               <w:spacing w:before="120" w:after="120"/>
             </w:pPr>
             <w:r>
-              <w:t>( x y -- y x)</w:t>
+              <w:t xml:space="preserve">( x y -- </w:t>
+            </w:r>
+            <w:proofErr w:type="spellStart"/>
+            <w:r>
+              <w:t>y</w:t>
+            </w:r>
+            <w:proofErr w:type="spellEnd"/>
+            <w:r>
+              <w:t xml:space="preserve"> x)</w:t>
             </w:r>
           </w:p>
         </w:tc>
@@ -9056,7 +9790,15 @@
               <w:spacing w:before="120" w:after="120"/>
             </w:pPr>
             <w:r>
-              <w:t>(x y z -- z x y)</w:t>
+              <w:t xml:space="preserve">(x y z -- </w:t>
+            </w:r>
+            <w:proofErr w:type="spellStart"/>
+            <w:r>
+              <w:t>z</w:t>
+            </w:r>
+            <w:proofErr w:type="spellEnd"/>
+            <w:r>
+              <w:t xml:space="preserve"> x y)</w:t>
             </w:r>
           </w:p>
         </w:tc>
@@ -12892,7 +13634,15 @@
               <w:t>equivalent to multiply by 2</w:t>
             </w:r>
             <w:r>
-              <w:t>).  Bit 0 is set to 0</w:t>
+              <w:t xml:space="preserve">).  </w:t>
+            </w:r>
+            <w:proofErr w:type="spellStart"/>
+            <w:r>
+              <w:t>Bit</w:t>
+            </w:r>
+            <w:proofErr w:type="spellEnd"/>
+            <w:r>
+              <w:t xml:space="preserve"> 0 is set to 0</w:t>
             </w:r>
           </w:p>
         </w:tc>
@@ -13012,7 +13762,15 @@
               <w:t>Logical shift right</w:t>
             </w:r>
             <w:r>
-              <w:t>.  Bit 31 is set to 0</w:t>
+              <w:t xml:space="preserve">.  </w:t>
+            </w:r>
+            <w:proofErr w:type="spellStart"/>
+            <w:r>
+              <w:t>Bit</w:t>
+            </w:r>
+            <w:proofErr w:type="spellEnd"/>
+            <w:r>
+              <w:t xml:space="preserve"> 31 is set to 0</w:t>
             </w:r>
           </w:p>
         </w:tc>
@@ -13636,8 +14394,13 @@
               <w:t>(x1 x2 -- u-rem u</w:t>
             </w:r>
             <w:r>
-              <w:t>-quot</w:t>
-            </w:r>
+              <w:t>-</w:t>
+            </w:r>
+            <w:proofErr w:type="spellStart"/>
+            <w:r>
+              <w:t>quot</w:t>
+            </w:r>
+            <w:proofErr w:type="spellEnd"/>
             <w:r>
               <w:t>)</w:t>
             </w:r>
@@ -13755,9 +14518,11 @@
             <w:r>
               <w:t xml:space="preserve">(x1 x2 -- rem </w:t>
             </w:r>
+            <w:proofErr w:type="spellStart"/>
             <w:r>
               <w:t>quot</w:t>
             </w:r>
+            <w:proofErr w:type="spellEnd"/>
             <w:r>
               <w:t>)</w:t>
             </w:r>
@@ -13863,7 +14628,15 @@
               <w:spacing w:before="120" w:after="120"/>
             </w:pPr>
             <w:r>
-              <w:t>Fetch a longword from memory, big endian</w:t>
+              <w:t xml:space="preserve">Fetch a </w:t>
+            </w:r>
+            <w:proofErr w:type="spellStart"/>
+            <w:r>
+              <w:t>longword</w:t>
+            </w:r>
+            <w:proofErr w:type="spellEnd"/>
+            <w:r>
+              <w:t xml:space="preserve"> from memory, big endian</w:t>
             </w:r>
           </w:p>
         </w:tc>
@@ -13876,7 +14649,15 @@
               <w:spacing w:before="120" w:after="120"/>
             </w:pPr>
             <w:r>
-              <w:t>( addr -- n)</w:t>
+              <w:t xml:space="preserve">( </w:t>
+            </w:r>
+            <w:proofErr w:type="spellStart"/>
+            <w:r>
+              <w:t>addr</w:t>
+            </w:r>
+            <w:proofErr w:type="spellEnd"/>
+            <w:r>
+              <w:t xml:space="preserve"> -- n)</w:t>
             </w:r>
           </w:p>
         </w:tc>
@@ -13981,7 +14762,15 @@
               <w:spacing w:before="120" w:after="120"/>
             </w:pPr>
             <w:r>
-              <w:t>Store a longword in memory, big endian</w:t>
+              <w:t xml:space="preserve">Store a </w:t>
+            </w:r>
+            <w:proofErr w:type="spellStart"/>
+            <w:r>
+              <w:t>longword</w:t>
+            </w:r>
+            <w:proofErr w:type="spellEnd"/>
+            <w:r>
+              <w:t xml:space="preserve"> in memory, big endian</w:t>
             </w:r>
           </w:p>
         </w:tc>
@@ -13994,7 +14783,15 @@
               <w:spacing w:before="120" w:after="120"/>
             </w:pPr>
             <w:r>
-              <w:t>( n addr --)</w:t>
+              <w:t xml:space="preserve">( n </w:t>
+            </w:r>
+            <w:proofErr w:type="spellStart"/>
+            <w:r>
+              <w:t>addr</w:t>
+            </w:r>
+            <w:proofErr w:type="spellEnd"/>
+            <w:r>
+              <w:t xml:space="preserve"> --)</w:t>
             </w:r>
           </w:p>
         </w:tc>
@@ -14111,7 +14908,15 @@
               <w:spacing w:before="120" w:after="120"/>
             </w:pPr>
             <w:r>
-              <w:t>( addr -- n)</w:t>
+              <w:t xml:space="preserve">( </w:t>
+            </w:r>
+            <w:proofErr w:type="spellStart"/>
+            <w:r>
+              <w:t>addr</w:t>
+            </w:r>
+            <w:proofErr w:type="spellEnd"/>
+            <w:r>
+              <w:t xml:space="preserve"> -- n)</w:t>
             </w:r>
           </w:p>
         </w:tc>
@@ -14224,7 +15029,15 @@
               <w:spacing w:before="120" w:after="120"/>
             </w:pPr>
             <w:r>
-              <w:t>( n addr --)</w:t>
+              <w:t xml:space="preserve">( n </w:t>
+            </w:r>
+            <w:proofErr w:type="spellStart"/>
+            <w:r>
+              <w:t>addr</w:t>
+            </w:r>
+            <w:proofErr w:type="spellEnd"/>
+            <w:r>
+              <w:t xml:space="preserve"> --)</w:t>
             </w:r>
           </w:p>
         </w:tc>
@@ -14338,7 +15151,15 @@
               <w:spacing w:before="120" w:after="120"/>
             </w:pPr>
             <w:r>
-              <w:t>( addr -- n)</w:t>
+              <w:t xml:space="preserve">( </w:t>
+            </w:r>
+            <w:proofErr w:type="spellStart"/>
+            <w:r>
+              <w:t>addr</w:t>
+            </w:r>
+            <w:proofErr w:type="spellEnd"/>
+            <w:r>
+              <w:t xml:space="preserve"> -- n)</w:t>
             </w:r>
           </w:p>
         </w:tc>
@@ -14455,7 +15276,15 @@
               <w:spacing w:before="120" w:after="120"/>
             </w:pPr>
             <w:r>
-              <w:t>( n addr --)</w:t>
+              <w:t xml:space="preserve">( n </w:t>
+            </w:r>
+            <w:proofErr w:type="spellStart"/>
+            <w:r>
+              <w:t>addr</w:t>
+            </w:r>
+            <w:proofErr w:type="spellEnd"/>
+            <w:r>
+              <w:t xml:space="preserve"> --)</w:t>
             </w:r>
           </w:p>
         </w:tc>
@@ -14570,7 +15399,23 @@
               <w:spacing w:before="120" w:after="120"/>
             </w:pPr>
             <w:r>
-              <w:t>(x -- x x | x)</w:t>
+              <w:t xml:space="preserve">(x -- </w:t>
+            </w:r>
+            <w:proofErr w:type="spellStart"/>
+            <w:r>
+              <w:t>x</w:t>
+            </w:r>
+            <w:proofErr w:type="spellEnd"/>
+            <w:r>
+              <w:t xml:space="preserve"> </w:t>
+            </w:r>
+            <w:proofErr w:type="spellStart"/>
+            <w:r>
+              <w:t>x</w:t>
+            </w:r>
+            <w:proofErr w:type="spellEnd"/>
+            <w:r>
+              <w:t xml:space="preserve"> | x)</w:t>
             </w:r>
           </w:p>
         </w:tc>
@@ -15031,9 +15876,11 @@
             <w:r>
               <w:t xml:space="preserve">Fetch inline </w:t>
             </w:r>
+            <w:proofErr w:type="spellStart"/>
             <w:r>
               <w:t>longword</w:t>
             </w:r>
+            <w:proofErr w:type="spellEnd"/>
             <w:r>
               <w:t xml:space="preserve"> to stack</w:t>
             </w:r>
@@ -15171,7 +16018,15 @@
               <w:spacing w:before="120" w:after="120"/>
             </w:pPr>
             <w:r>
-              <w:t>( addr --)</w:t>
+              <w:t xml:space="preserve">( </w:t>
+            </w:r>
+            <w:proofErr w:type="spellStart"/>
+            <w:r>
+              <w:t>addr</w:t>
+            </w:r>
+            <w:proofErr w:type="spellEnd"/>
+            <w:r>
+              <w:t xml:space="preserve"> --)</w:t>
             </w:r>
           </w:p>
         </w:tc>
@@ -15318,8 +16173,13 @@
               <w:t>( --</w:t>
             </w:r>
             <w:r>
-              <w:t xml:space="preserve"> addr</w:t>
-            </w:r>
+              <w:t xml:space="preserve"> </w:t>
+            </w:r>
+            <w:proofErr w:type="spellStart"/>
+            <w:r>
+              <w:t>addr</w:t>
+            </w:r>
+            <w:proofErr w:type="spellEnd"/>
             <w:r>
               <w:t>)</w:t>
             </w:r>
@@ -15433,8 +16293,13 @@
             <w:r>
               <w:t xml:space="preserve">( </w:t>
             </w:r>
-            <w:r>
-              <w:t xml:space="preserve">addr </w:t>
+            <w:proofErr w:type="spellStart"/>
+            <w:r>
+              <w:t>addr</w:t>
+            </w:r>
+            <w:proofErr w:type="spellEnd"/>
+            <w:r>
+              <w:t xml:space="preserve"> </w:t>
             </w:r>
             <w:r>
               <w:t>--)</w:t>
@@ -15453,8 +16318,13 @@
               <w:t>( --</w:t>
             </w:r>
             <w:r>
-              <w:t xml:space="preserve"> addr</w:t>
-            </w:r>
+              <w:t xml:space="preserve"> </w:t>
+            </w:r>
+            <w:proofErr w:type="spellStart"/>
+            <w:r>
+              <w:t>addr</w:t>
+            </w:r>
+            <w:proofErr w:type="spellEnd"/>
             <w:r>
               <w:t>)</w:t>
             </w:r>
@@ -15594,8 +16464,13 @@
               <w:t>( --</w:t>
             </w:r>
             <w:r>
-              <w:t xml:space="preserve"> addr</w:t>
-            </w:r>
+              <w:t xml:space="preserve"> </w:t>
+            </w:r>
+            <w:proofErr w:type="spellStart"/>
+            <w:r>
+              <w:t>addr</w:t>
+            </w:r>
+            <w:proofErr w:type="spellEnd"/>
             <w:r>
               <w:t>)</w:t>
             </w:r>
@@ -15725,8 +16600,13 @@
             <w:r>
               <w:t xml:space="preserve">( </w:t>
             </w:r>
-            <w:r>
-              <w:t xml:space="preserve">addr </w:t>
+            <w:proofErr w:type="spellStart"/>
+            <w:r>
+              <w:t>addr</w:t>
+            </w:r>
+            <w:proofErr w:type="spellEnd"/>
+            <w:r>
+              <w:t xml:space="preserve"> </w:t>
             </w:r>
             <w:r>
               <w:t>--)</w:t>
@@ -15737,7 +16617,15 @@
               <w:spacing w:before="120" w:after="120"/>
             </w:pPr>
             <w:r>
-              <w:t>( -- addr)</w:t>
+              <w:t xml:space="preserve">( -- </w:t>
+            </w:r>
+            <w:proofErr w:type="spellStart"/>
+            <w:r>
+              <w:t>addr</w:t>
+            </w:r>
+            <w:proofErr w:type="spellEnd"/>
+            <w:r>
+              <w:t>)</w:t>
             </w:r>
           </w:p>
         </w:tc>
@@ -15874,9 +16762,11 @@
             <w:r>
               <w:t>(</w:t>
             </w:r>
+            <w:proofErr w:type="spellStart"/>
             <w:r>
               <w:t>addr</w:t>
             </w:r>
+            <w:proofErr w:type="spellEnd"/>
             <w:r>
               <w:t xml:space="preserve"> --)</w:t>
             </w:r>
@@ -16123,8 +17013,13 @@
             <w:r>
               <w:t xml:space="preserve">( </w:t>
             </w:r>
-            <w:r>
-              <w:t xml:space="preserve">addr </w:t>
+            <w:proofErr w:type="spellStart"/>
+            <w:r>
+              <w:t>addr</w:t>
+            </w:r>
+            <w:proofErr w:type="spellEnd"/>
+            <w:r>
+              <w:t xml:space="preserve"> </w:t>
             </w:r>
             <w:r>
               <w:t>--)</w:t>
@@ -16230,7 +17125,15 @@
               <w:t xml:space="preserve"> The compound instruction saves one cycle and one byte on each subroutine return</w:t>
             </w:r>
             <w:r>
-              <w:t xml:space="preserve"> (e.g. DROP,RTS).  </w:t>
+              <w:t xml:space="preserve"> (e.g. DROP</w:t>
+            </w:r>
+            <w:proofErr w:type="gramStart"/>
+            <w:r>
+              <w:t>,RTS</w:t>
+            </w:r>
+            <w:proofErr w:type="gramEnd"/>
+            <w:r>
+              <w:t xml:space="preserve">).  </w:t>
             </w:r>
           </w:p>
         </w:tc>
@@ -16256,7 +17159,15 @@
               <w:spacing w:before="120" w:after="120"/>
             </w:pPr>
             <w:r>
-              <w:t>( addr --)</w:t>
+              <w:t xml:space="preserve">( </w:t>
+            </w:r>
+            <w:proofErr w:type="spellStart"/>
+            <w:r>
+              <w:t>addr</w:t>
+            </w:r>
+            <w:proofErr w:type="spellEnd"/>
+            <w:r>
+              <w:t xml:space="preserve"> --)</w:t>
             </w:r>
           </w:p>
         </w:tc>
@@ -16578,12 +17489,17 @@
         <w:pStyle w:val="Heading1"/>
       </w:pPr>
       <w:bookmarkStart w:id="23" w:name="_Toc407800898"/>
+      <w:proofErr w:type="gramStart"/>
       <w:r>
         <w:lastRenderedPageBreak/>
         <w:t>Appendix 3</w:t>
       </w:r>
       <w:r>
-        <w:t xml:space="preserve">.  </w:t>
+        <w:t>.</w:t>
+      </w:r>
+      <w:proofErr w:type="gramEnd"/>
+      <w:r>
+        <w:t xml:space="preserve">  </w:t>
       </w:r>
       <w:r>
         <w:t>M</w:t>
@@ -16600,8 +17516,13 @@
       <w:r>
         <w:t xml:space="preserve">, </w:t>
       </w:r>
-      <w:r>
-        <w:t>Nexys 2</w:t>
+      <w:proofErr w:type="spellStart"/>
+      <w:r>
+        <w:t>Nexys</w:t>
+      </w:r>
+      <w:proofErr w:type="spellEnd"/>
+      <w:r>
+        <w:t xml:space="preserve"> 2</w:t>
       </w:r>
       <w:r>
         <w:t>)</w:t>
@@ -18512,12 +19433,20 @@
               </w:rPr>
               <w:t xml:space="preserve"> character seven segment output on the </w:t>
             </w:r>
+            <w:proofErr w:type="spellStart"/>
             <w:r>
               <w:rPr>
                 <w:rFonts w:ascii="Cambria" w:hAnsi="Cambria"/>
               </w:rPr>
               <w:lastRenderedPageBreak/>
-              <w:t>Nexys 2 board</w:t>
+              <w:t>Nexys</w:t>
+            </w:r>
+            <w:proofErr w:type="spellEnd"/>
+            <w:r>
+              <w:rPr>
+                <w:rFonts w:ascii="Cambria" w:hAnsi="Cambria"/>
+              </w:rPr>
+              <w:t xml:space="preserve"> 2 board</w:t>
             </w:r>
           </w:p>
         </w:tc>
@@ -18613,7 +19542,21 @@
               <w:rPr>
                 <w:rFonts w:ascii="Cambria" w:hAnsi="Cambria"/>
               </w:rPr>
-              <w:t>8 switch inputs on the Nexys 2 board</w:t>
+              <w:t xml:space="preserve">8 switch inputs on the </w:t>
+            </w:r>
+            <w:proofErr w:type="spellStart"/>
+            <w:r>
+              <w:rPr>
+                <w:rFonts w:ascii="Cambria" w:hAnsi="Cambria"/>
+              </w:rPr>
+              <w:t>Nexys</w:t>
+            </w:r>
+            <w:proofErr w:type="spellEnd"/>
+            <w:r>
+              <w:rPr>
+                <w:rFonts w:ascii="Cambria" w:hAnsi="Cambria"/>
+              </w:rPr>
+              <w:t xml:space="preserve"> 2 board</w:t>
             </w:r>
           </w:p>
         </w:tc>
@@ -19097,11 +20040,19 @@
                 <w:rFonts w:ascii="Cambria" w:hAnsi="Cambria"/>
               </w:rPr>
             </w:pPr>
+            <w:proofErr w:type="spellStart"/>
             <w:r>
               <w:rPr>
                 <w:rFonts w:ascii="Cambria" w:hAnsi="Cambria"/>
               </w:rPr>
-              <w:t>Bit 0 is set during the VGA vertical blank interval and cleared otherwise</w:t>
+              <w:t>Bit</w:t>
+            </w:r>
+            <w:proofErr w:type="spellEnd"/>
+            <w:r>
+              <w:rPr>
+                <w:rFonts w:ascii="Cambria" w:hAnsi="Cambria"/>
+              </w:rPr>
+              <w:t xml:space="preserve"> 0 is set during the VGA vertical blank interval and cleared otherwise</w:t>
             </w:r>
           </w:p>
         </w:tc>
@@ -19186,21 +20137,37 @@
         <w:pStyle w:val="Heading1"/>
       </w:pPr>
       <w:bookmarkStart w:id="24" w:name="_Toc407800899"/>
+      <w:proofErr w:type="gramStart"/>
       <w:r>
         <w:lastRenderedPageBreak/>
         <w:t>Appendix 4</w:t>
       </w:r>
       <w:r>
-        <w:t xml:space="preserve">.  </w:t>
+        <w:t>.</w:t>
+      </w:r>
+      <w:proofErr w:type="gramEnd"/>
+      <w:r>
+        <w:t xml:space="preserve">  </w:t>
       </w:r>
       <w:r>
         <w:t>M</w:t>
       </w:r>
       <w:r>
-        <w:t xml:space="preserve">emory map (v3.0, </w:t>
-      </w:r>
-      <w:r>
-        <w:t>Nexys 4</w:t>
+        <w:t>emory map (</w:t>
+      </w:r>
+      <w:r>
+        <w:t>v4.0</w:t>
+      </w:r>
+      <w:r>
+        <w:t xml:space="preserve">, </w:t>
+      </w:r>
+      <w:proofErr w:type="spellStart"/>
+      <w:r>
+        <w:t>Nexys</w:t>
+      </w:r>
+      <w:proofErr w:type="spellEnd"/>
+      <w:r>
+        <w:t xml:space="preserve"> 4</w:t>
       </w:r>
       <w:r>
         <w:t>)</w:t>
@@ -21269,7 +22236,15 @@
               <w:spacing w:before="60" w:after="60"/>
             </w:pPr>
             <w:r>
-              <w:t>8 character seven segment output on the Nexys 2 board</w:t>
+              <w:t xml:space="preserve">8 character seven segment output on the </w:t>
+            </w:r>
+            <w:proofErr w:type="spellStart"/>
+            <w:r>
+              <w:t>Nexys</w:t>
+            </w:r>
+            <w:proofErr w:type="spellEnd"/>
+            <w:r>
+              <w:t xml:space="preserve"> 2 board</w:t>
             </w:r>
           </w:p>
         </w:tc>
@@ -21351,7 +22326,15 @@
               <w:spacing w:before="60" w:after="60"/>
             </w:pPr>
             <w:r>
-              <w:t>16 switch inputs on the Nexys 2 board</w:t>
+              <w:t xml:space="preserve">16 switch inputs on the </w:t>
+            </w:r>
+            <w:proofErr w:type="spellStart"/>
+            <w:r>
+              <w:t>Nexys</w:t>
+            </w:r>
+            <w:proofErr w:type="spellEnd"/>
+            <w:r>
+              <w:t xml:space="preserve"> 2 board</w:t>
             </w:r>
           </w:p>
         </w:tc>
@@ -21760,8 +22743,13 @@
             <w:pPr>
               <w:spacing w:before="60" w:after="60"/>
             </w:pPr>
-            <w:r>
-              <w:t>Bit 0 is set during the VGA vertical blank interval and cleared otherwise</w:t>
+            <w:proofErr w:type="spellStart"/>
+            <w:r>
+              <w:t>Bit</w:t>
+            </w:r>
+            <w:proofErr w:type="spellEnd"/>
+            <w:r>
+              <w:t xml:space="preserve"> 0 is set during the VGA vertical blank interval and cleared otherwise</w:t>
             </w:r>
           </w:p>
         </w:tc>
@@ -22085,6 +23073,15 @@
               <w:t>010 = 1024 * 768</w:t>
             </w:r>
           </w:p>
+          <w:p>
+            <w:pPr>
+              <w:spacing w:before="120" w:after="120"/>
+              <w:jc w:val="center"/>
+            </w:pPr>
+            <w:r>
+              <w:t>100 = 1902 * 1080</w:t>
+            </w:r>
+          </w:p>
         </w:tc>
       </w:tr>
       <w:tr>
@@ -22500,6 +23497,7 @@
         <w:jc w:val="left"/>
       </w:pPr>
       <w:bookmarkStart w:id="25" w:name="_Toc407800900"/>
+      <w:proofErr w:type="gramStart"/>
       <w:r>
         <w:lastRenderedPageBreak/>
         <w:t xml:space="preserve">Appendix </w:t>
@@ -22508,7 +23506,11 @@
         <w:t>5</w:t>
       </w:r>
       <w:r>
-        <w:t xml:space="preserve">. </w:t>
+        <w:t>.</w:t>
+      </w:r>
+      <w:proofErr w:type="gramEnd"/>
+      <w:r>
+        <w:t xml:space="preserve"> </w:t>
       </w:r>
       <w:r>
         <w:t xml:space="preserve"> </w:t>
@@ -24632,6 +25634,7 @@
       </w:pPr>
       <w:bookmarkStart w:id="26" w:name="_Toc321927283"/>
       <w:bookmarkStart w:id="27" w:name="_Toc407800901"/>
+      <w:proofErr w:type="gramStart"/>
       <w:r>
         <w:lastRenderedPageBreak/>
         <w:t xml:space="preserve">Appendix </w:t>
@@ -24642,6 +25645,7 @@
       <w:r>
         <w:t>.</w:t>
       </w:r>
+      <w:proofErr w:type="gramEnd"/>
       <w:r>
         <w:t xml:space="preserve">  </w:t>
       </w:r>
@@ -25213,7 +26217,15 @@
           </w:tcPr>
           <w:p>
             <w:r>
-              <w:t>See also W+! and C+!</w:t>
+              <w:t xml:space="preserve">See also W+! </w:t>
+            </w:r>
+            <w:proofErr w:type="gramStart"/>
+            <w:r>
+              <w:t>and</w:t>
+            </w:r>
+            <w:proofErr w:type="gramEnd"/>
+            <w:r>
+              <w:t xml:space="preserve"> C+!</w:t>
             </w:r>
           </w:p>
         </w:tc>
@@ -26413,7 +27425,15 @@
           </w:tcPr>
           <w:p>
             <w:r>
-              <w:t>Alignment is taken to the next highest longword boundary</w:t>
+              <w:t xml:space="preserve">Alignment is taken to the next highest </w:t>
+            </w:r>
+            <w:proofErr w:type="spellStart"/>
+            <w:r>
+              <w:t>longword</w:t>
+            </w:r>
+            <w:proofErr w:type="spellEnd"/>
+            <w:r>
+              <w:t xml:space="preserve"> boundary</w:t>
             </w:r>
           </w:p>
         </w:tc>
@@ -30185,10 +31205,26 @@
           </w:tcPr>
           <w:p>
             <w:r>
-              <w:t>See also KKEY?, SKEY? a</w:t>
-            </w:r>
-            <w:r>
-              <w:t>nd S</w:t>
+              <w:t>See also KKEY</w:t>
+            </w:r>
+            <w:proofErr w:type="gramStart"/>
+            <w:r>
+              <w:t>?,</w:t>
+            </w:r>
+            <w:proofErr w:type="gramEnd"/>
+            <w:r>
+              <w:t xml:space="preserve"> SKEY? </w:t>
+            </w:r>
+            <w:proofErr w:type="gramStart"/>
+            <w:r>
+              <w:t>a</w:t>
+            </w:r>
+            <w:r>
+              <w:t>nd</w:t>
+            </w:r>
+            <w:proofErr w:type="gramEnd"/>
+            <w:r>
+              <w:t xml:space="preserve"> S</w:t>
             </w:r>
             <w:r>
               <w:t>KEY?</w:t>
@@ -31358,6 +32394,7 @@
         <w:pStyle w:val="Heading1"/>
       </w:pPr>
       <w:bookmarkStart w:id="36" w:name="_Toc407800902"/>
+      <w:proofErr w:type="gramStart"/>
       <w:r>
         <w:lastRenderedPageBreak/>
         <w:t>A</w:t>
@@ -31372,7 +32409,11 @@
         <w:t>7</w:t>
       </w:r>
       <w:r>
-        <w:t xml:space="preserve">.  </w:t>
+        <w:t>.</w:t>
+      </w:r>
+      <w:proofErr w:type="gramEnd"/>
+      <w:r>
+        <w:t xml:space="preserve">  </w:t>
       </w:r>
       <w:r>
         <w:t>System</w:t>
@@ -31504,8 +32545,13 @@
       </w:r>
     </w:p>
     <w:p>
-      <w:r>
-        <w:t xml:space="preserve">{ is accepted in place of {: and } in place of :}. </w:t>
+      <w:proofErr w:type="gramStart"/>
+      <w:r>
+        <w:t>{ is</w:t>
+      </w:r>
+      <w:proofErr w:type="gramEnd"/>
+      <w:r>
+        <w:t xml:space="preserve"> accepted in place of {: and } in place of :}. </w:t>
       </w:r>
       <w:r>
         <w:t xml:space="preserve"> </w:t>
@@ -31526,7 +32572,15 @@
         <w:t xml:space="preserve"> to perform a store</w:t>
       </w:r>
       <w:r>
-        <w:t xml:space="preserve">.  VALUE types are not implemented on the N.I.G.E. Machine therefore -&gt; and TO are only applicable to local variables. </w:t>
+        <w:t xml:space="preserve">.  </w:t>
+      </w:r>
+      <w:proofErr w:type="gramStart"/>
+      <w:r>
+        <w:t>VALUE</w:t>
+      </w:r>
+      <w:proofErr w:type="gramEnd"/>
+      <w:r>
+        <w:t xml:space="preserve"> types are not implemented on the N.I.G.E. Machine therefore -&gt; and TO are only applicable to local variables. </w:t>
       </w:r>
     </w:p>
     <w:tbl>
@@ -31911,7 +32965,11 @@
               <w:t xml:space="preserve">with name, &lt;name&gt;, </w:t>
             </w:r>
             <w:r>
-              <w:t xml:space="preserve">at offset </w:t>
+              <w:t xml:space="preserve">at </w:t>
+            </w:r>
+            <w:proofErr w:type="gramStart"/>
+            <w:r>
+              <w:t xml:space="preserve">offset </w:t>
             </w:r>
             <w:r>
               <w:t xml:space="preserve"> </w:t>
@@ -31919,6 +32977,7 @@
             <w:r>
               <w:t>bytes</w:t>
             </w:r>
+            <w:proofErr w:type="gramEnd"/>
             <w:r>
               <w:t xml:space="preserve"> from the start o</w:t>
             </w:r>
@@ -31926,7 +32985,15 @@
               <w:t>f the user area</w:t>
             </w:r>
             <w:r>
-              <w:t xml:space="preserve">.  The FORTH word &lt;name&gt; will be accessible by all tasks, but each task has access only to its local copy.  The first available slot for application specific user variables is at n = 44, </w:t>
+              <w:t xml:space="preserve">.  The FORTH word &lt;name&gt; will be accessible by all tasks, but each task has access only to its local copy.  The first available slot for application specific user variables is at n = </w:t>
+            </w:r>
+            <w:proofErr w:type="gramStart"/>
+            <w:r>
+              <w:t>44,</w:t>
+            </w:r>
+            <w:proofErr w:type="gramEnd"/>
+            <w:r>
+              <w:t xml:space="preserve"> </w:t>
             </w:r>
             <w:r>
               <w:t>and 980 free storage bytes are available from that point.</w:t>
@@ -32012,7 +33079,15 @@
               <w:t xml:space="preserve">( </w:t>
             </w:r>
             <w:r>
-              <w:t>… pn n XT -- VM# true | false)</w:t>
+              <w:t xml:space="preserve">… </w:t>
+            </w:r>
+            <w:proofErr w:type="spellStart"/>
+            <w:r>
+              <w:t>pn</w:t>
+            </w:r>
+            <w:proofErr w:type="spellEnd"/>
+            <w:r>
+              <w:t xml:space="preserve"> n XT -- VM# true | false)</w:t>
             </w:r>
             <w:bookmarkEnd w:id="38"/>
             <w:bookmarkEnd w:id="39"/>
@@ -32038,14 +33113,27 @@
               <w:t xml:space="preserve"> to take n stack parameters</w:t>
             </w:r>
             <w:r>
-              <w:t xml:space="preserve"> (... pn) and execute task XT. Return the number of the virtual machine</w:t>
-            </w:r>
-            <w:r>
-              <w:t xml:space="preserve"> allocated to this task (</w:t>
+              <w:t xml:space="preserve"> (... </w:t>
+            </w:r>
+            <w:proofErr w:type="spellStart"/>
+            <w:r>
+              <w:t>pn</w:t>
+            </w:r>
+            <w:proofErr w:type="spellEnd"/>
+            <w:r>
+              <w:t>) and execute task XT. Return the number of the virtual machine</w:t>
+            </w:r>
+            <w:r>
+              <w:t xml:space="preserve"> allocated to this task </w:t>
+            </w:r>
+            <w:proofErr w:type="gramStart"/>
+            <w:r>
+              <w:t>(</w:t>
             </w:r>
             <w:r>
               <w:t xml:space="preserve"> VM</w:t>
             </w:r>
+            <w:proofErr w:type="gramEnd"/>
             <w:r>
               <w:t>)</w:t>
             </w:r>
@@ -32558,7 +33646,15 @@
               <w:spacing w:before="60" w:after="60"/>
             </w:pPr>
             <w:r>
-              <w:t>( sem --)</w:t>
+              <w:t xml:space="preserve">( </w:t>
+            </w:r>
+            <w:proofErr w:type="spellStart"/>
+            <w:r>
+              <w:t>sem</w:t>
+            </w:r>
+            <w:proofErr w:type="spellEnd"/>
+            <w:r>
+              <w:t xml:space="preserve"> --)</w:t>
             </w:r>
           </w:p>
         </w:tc>
@@ -32580,7 +33676,15 @@
               <w:t xml:space="preserve">semaphore </w:t>
             </w:r>
             <w:r>
-              <w:t>(sem)</w:t>
+              <w:t>(</w:t>
+            </w:r>
+            <w:proofErr w:type="spellStart"/>
+            <w:r>
+              <w:t>sem</w:t>
+            </w:r>
+            <w:proofErr w:type="spellEnd"/>
+            <w:r>
+              <w:t>)</w:t>
             </w:r>
             <w:r>
               <w:t xml:space="preserve"> or wait in a busy loop until it becomes free</w:t>
@@ -32619,7 +33723,15 @@
               <w:t xml:space="preserve"> (</w:t>
             </w:r>
             <w:r>
-              <w:t xml:space="preserve">word or longword length variables may </w:t>
+              <w:t xml:space="preserve">word or </w:t>
+            </w:r>
+            <w:proofErr w:type="spellStart"/>
+            <w:r>
+              <w:t>longword</w:t>
+            </w:r>
+            <w:proofErr w:type="spellEnd"/>
+            <w:r>
+              <w:t xml:space="preserve"> length variables may </w:t>
             </w:r>
             <w:r>
               <w:t xml:space="preserve">also </w:t>
@@ -32692,7 +33804,15 @@
               <w:spacing w:before="60" w:after="60"/>
             </w:pPr>
             <w:r>
-              <w:t>( sem --)</w:t>
+              <w:t xml:space="preserve">( </w:t>
+            </w:r>
+            <w:proofErr w:type="spellStart"/>
+            <w:r>
+              <w:t>sem</w:t>
+            </w:r>
+            <w:proofErr w:type="spellEnd"/>
+            <w:r>
+              <w:t xml:space="preserve"> --)</w:t>
             </w:r>
           </w:p>
         </w:tc>
@@ -32705,7 +33825,15 @@
               <w:spacing w:before="60" w:after="60"/>
             </w:pPr>
             <w:r>
-              <w:t>Release the binary semaphore (sem).  See also ACQUIRE</w:t>
+              <w:t>Release the binary semaphore (</w:t>
+            </w:r>
+            <w:proofErr w:type="spellStart"/>
+            <w:r>
+              <w:t>sem</w:t>
+            </w:r>
+            <w:proofErr w:type="spellEnd"/>
+            <w:r>
+              <w:t>).  See also ACQUIRE</w:t>
             </w:r>
           </w:p>
         </w:tc>
@@ -32904,7 +34032,15 @@
               <w:spacing w:before="60" w:after="60"/>
             </w:pPr>
             <w:r>
-              <w:t>( -- ms)</w:t>
+              <w:t xml:space="preserve">( -- </w:t>
+            </w:r>
+            <w:proofErr w:type="spellStart"/>
+            <w:r>
+              <w:t>ms</w:t>
+            </w:r>
+            <w:proofErr w:type="spellEnd"/>
+            <w:r>
+              <w:t>)</w:t>
             </w:r>
           </w:p>
         </w:tc>
@@ -32964,7 +34100,15 @@
               <w:spacing w:before="60" w:after="60"/>
             </w:pPr>
             <w:r>
-              <w:t>Display a 32 bit value on the Nexys 4 eight character, seven segment, LED display</w:t>
+              <w:t xml:space="preserve">Display a 32 bit value on the </w:t>
+            </w:r>
+            <w:proofErr w:type="spellStart"/>
+            <w:r>
+              <w:t>Nexys</w:t>
+            </w:r>
+            <w:proofErr w:type="spellEnd"/>
+            <w:r>
+              <w:t xml:space="preserve"> 4 eight character, seven segment, LED display</w:t>
             </w:r>
           </w:p>
         </w:tc>
@@ -33104,7 +34248,15 @@
               <w:spacing w:before="60" w:after="60"/>
             </w:pPr>
             <w:r>
-              <w:t>( addr --)</w:t>
+              <w:t xml:space="preserve">( </w:t>
+            </w:r>
+            <w:proofErr w:type="spellStart"/>
+            <w:r>
+              <w:t>addr</w:t>
+            </w:r>
+            <w:proofErr w:type="spellEnd"/>
+            <w:r>
+              <w:t xml:space="preserve"> --)</w:t>
             </w:r>
           </w:p>
         </w:tc>
@@ -33260,11 +34412,16 @@
               <w:spacing w:before="60" w:after="60"/>
             </w:pPr>
             <w:r>
-              <w:t xml:space="preserve">The number of screen rows (ROWS) and columns </w:t>
-            </w:r>
+              <w:t>4 - 1920 * 1080</w:t>
+            </w:r>
+          </w:p>
+          <w:p>
+            <w:pPr>
+              <w:spacing w:before="60" w:after="60"/>
+            </w:pPr>
             <w:r>
               <w:lastRenderedPageBreak/>
-              <w:t>(COLUMNS) are also adjusted accordingly</w:t>
+              <w:t>The number of screen rows (ROWS) and columns (COLUMNS) are also adjusted accordingly</w:t>
             </w:r>
           </w:p>
         </w:tc>
@@ -33435,7 +34592,15 @@
               <w:spacing w:before="60" w:after="60"/>
             </w:pPr>
             <w:r>
-              <w:t>( -- addr)</w:t>
+              <w:t xml:space="preserve">( -- </w:t>
+            </w:r>
+            <w:proofErr w:type="spellStart"/>
+            <w:r>
+              <w:t>addr</w:t>
+            </w:r>
+            <w:proofErr w:type="spellEnd"/>
+            <w:r>
+              <w:t>)</w:t>
             </w:r>
           </w:p>
         </w:tc>
@@ -33851,7 +35016,15 @@
               <w:spacing w:before="60" w:after="60"/>
             </w:pPr>
             <w:r>
-              <w:t>( c-addr n --)</w:t>
+              <w:t>( c-</w:t>
+            </w:r>
+            <w:proofErr w:type="spellStart"/>
+            <w:r>
+              <w:t>addr</w:t>
+            </w:r>
+            <w:proofErr w:type="spellEnd"/>
+            <w:r>
+              <w:t xml:space="preserve"> n --)</w:t>
             </w:r>
           </w:p>
         </w:tc>
@@ -34075,7 +35248,11 @@
               <w:t>Redirect FORTH environment output to the screen</w:t>
             </w:r>
             <w:r>
-              <w:t>.  See &gt;REMOTE.</w:t>
+              <w:t xml:space="preserve">.  See </w:t>
+            </w:r>
+            <w:r>
+              <w:lastRenderedPageBreak/>
+              <w:t>&gt;REMOTE.</w:t>
             </w:r>
           </w:p>
         </w:tc>
@@ -34224,7 +35401,15 @@
               <w:spacing w:before="60" w:after="60"/>
             </w:pPr>
             <w:r>
-              <w:t>( addr -- n)</w:t>
+              <w:t xml:space="preserve">( </w:t>
+            </w:r>
+            <w:proofErr w:type="spellStart"/>
+            <w:r>
+              <w:t>addr</w:t>
+            </w:r>
+            <w:proofErr w:type="spellEnd"/>
+            <w:r>
+              <w:t xml:space="preserve"> -- n)</w:t>
             </w:r>
           </w:p>
         </w:tc>
@@ -34373,7 +35558,15 @@
               <w:spacing w:before="60" w:after="60"/>
             </w:pPr>
             <w:r>
-              <w:t>( -- addr)</w:t>
+              <w:t xml:space="preserve">( -- </w:t>
+            </w:r>
+            <w:proofErr w:type="spellStart"/>
+            <w:r>
+              <w:t>addr</w:t>
+            </w:r>
+            <w:proofErr w:type="spellEnd"/>
+            <w:r>
+              <w:t>)</w:t>
             </w:r>
           </w:p>
         </w:tc>
@@ -34414,7 +35607,15 @@
               <w:spacing w:before="60" w:after="60"/>
             </w:pPr>
             <w:r>
-              <w:t>( -- addr)</w:t>
+              <w:t xml:space="preserve">( -- </w:t>
+            </w:r>
+            <w:proofErr w:type="spellStart"/>
+            <w:r>
+              <w:t>addr</w:t>
+            </w:r>
+            <w:proofErr w:type="spellEnd"/>
+            <w:r>
+              <w:t>)</w:t>
             </w:r>
           </w:p>
         </w:tc>
@@ -34514,7 +35715,15 @@
               <w:spacing w:before="60" w:after="60"/>
             </w:pPr>
             <w:r>
-              <w:t>(addr u --)</w:t>
+              <w:t>(</w:t>
+            </w:r>
+            <w:proofErr w:type="spellStart"/>
+            <w:r>
+              <w:t>addr</w:t>
+            </w:r>
+            <w:proofErr w:type="spellEnd"/>
+            <w:r>
+              <w:t xml:space="preserve"> u --)</w:t>
             </w:r>
           </w:p>
         </w:tc>
@@ -34530,13 +35739,26 @@
               <w:t>A</w:t>
             </w:r>
             <w:r>
-              <w:t>llocate and store u bytes from addr</w:t>
-            </w:r>
+              <w:t xml:space="preserve">llocate and store u bytes from </w:t>
+            </w:r>
+            <w:proofErr w:type="spellStart"/>
+            <w:r>
+              <w:t>addr</w:t>
+            </w:r>
+            <w:proofErr w:type="spellEnd"/>
             <w:r>
               <w:t xml:space="preserve"> into the dictionary</w:t>
             </w:r>
             <w:r>
-              <w:t>.  u is not saved</w:t>
+              <w:t xml:space="preserve">.  </w:t>
+            </w:r>
+            <w:proofErr w:type="gramStart"/>
+            <w:r>
+              <w:t>u</w:t>
+            </w:r>
+            <w:proofErr w:type="gramEnd"/>
+            <w:r>
+              <w:t xml:space="preserve"> is not saved</w:t>
             </w:r>
             <w:r>
               <w:t xml:space="preserve"> in the dictionary.  Compiles a string or other block of data from memory</w:t>
@@ -34567,10 +35789,18 @@
               <w:spacing w:before="60" w:after="60"/>
             </w:pPr>
             <w:r>
-              <w:t>( ad</w:t>
-            </w:r>
-            <w:r>
-              <w:t>dr u --</w:t>
+              <w:t xml:space="preserve">( </w:t>
+            </w:r>
+            <w:proofErr w:type="spellStart"/>
+            <w:r>
+              <w:t>ad</w:t>
+            </w:r>
+            <w:r>
+              <w:t>dr</w:t>
+            </w:r>
+            <w:proofErr w:type="spellEnd"/>
+            <w:r>
+              <w:t xml:space="preserve"> u --</w:t>
             </w:r>
             <w:r>
               <w:t>)</w:t>
@@ -34586,7 +35816,31 @@
               <w:spacing w:before="60" w:after="60"/>
             </w:pPr>
             <w:r>
-              <w:t>Allocate and store u bytes from addr into the dictionary.  u is is compiled as the first byte.  Compiles a counted string.</w:t>
+              <w:t xml:space="preserve">Allocate and store u bytes from </w:t>
+            </w:r>
+            <w:proofErr w:type="spellStart"/>
+            <w:r>
+              <w:t>addr</w:t>
+            </w:r>
+            <w:proofErr w:type="spellEnd"/>
+            <w:r>
+              <w:t xml:space="preserve"> into the dictionary.  </w:t>
+            </w:r>
+            <w:proofErr w:type="gramStart"/>
+            <w:r>
+              <w:t>u</w:t>
+            </w:r>
+            <w:proofErr w:type="gramEnd"/>
+            <w:r>
+              <w:t xml:space="preserve"> is </w:t>
+            </w:r>
+            <w:proofErr w:type="spellStart"/>
+            <w:r>
+              <w:t>is</w:t>
+            </w:r>
+            <w:proofErr w:type="spellEnd"/>
+            <w:r>
+              <w:t xml:space="preserve"> compiled as the first byte.  Compiles a counted string.</w:t>
             </w:r>
           </w:p>
         </w:tc>
@@ -34661,7 +35915,15 @@
               <w:spacing w:before="60" w:after="60"/>
             </w:pPr>
             <w:r>
-              <w:t>( addr u --)</w:t>
+              <w:t xml:space="preserve">( </w:t>
+            </w:r>
+            <w:proofErr w:type="spellStart"/>
+            <w:r>
+              <w:t>addr</w:t>
+            </w:r>
+            <w:proofErr w:type="spellEnd"/>
+            <w:r>
+              <w:t xml:space="preserve"> u --)</w:t>
             </w:r>
           </w:p>
         </w:tc>
@@ -34686,8 +35948,13 @@
               <w:t xml:space="preserve">a string literal as an executable that will be re-presented at run </w:t>
             </w:r>
             <w:r>
-              <w:t>time as a counted string c-addr</w:t>
-            </w:r>
+              <w:t>time as a counted string c-</w:t>
+            </w:r>
+            <w:proofErr w:type="spellStart"/>
+            <w:r>
+              <w:t>addr</w:t>
+            </w:r>
+            <w:proofErr w:type="spellEnd"/>
           </w:p>
         </w:tc>
       </w:tr>
@@ -34740,7 +36007,15 @@
               <w:spacing w:before="60" w:after="60"/>
             </w:pPr>
             <w:r>
-              <w:t>( addr n --)</w:t>
+              <w:t xml:space="preserve">( </w:t>
+            </w:r>
+            <w:proofErr w:type="spellStart"/>
+            <w:r>
+              <w:t>addr</w:t>
+            </w:r>
+            <w:proofErr w:type="spellEnd"/>
+            <w:r>
+              <w:t xml:space="preserve"> n --)</w:t>
             </w:r>
           </w:p>
           <w:p>
@@ -34758,7 +36033,15 @@
               <w:spacing w:before="60" w:after="60"/>
             </w:pPr>
             <w:r>
-              <w:t>Disassemble n bytes starting at address addr.  Note that DASM does not identify literal strings within word definitions and so disassembly will become unreliable when they are encountered</w:t>
+              <w:t xml:space="preserve">Disassemble n bytes starting at address </w:t>
+            </w:r>
+            <w:proofErr w:type="spellStart"/>
+            <w:r>
+              <w:t>addr</w:t>
+            </w:r>
+            <w:proofErr w:type="spellEnd"/>
+            <w:r>
+              <w:t>.  Note that DASM does not identify literal strings within word definitions and so disassembly will become unreliable when they are encountered</w:t>
             </w:r>
           </w:p>
         </w:tc>
@@ -34786,7 +36069,15 @@
               <w:spacing w:before="60" w:after="60"/>
             </w:pPr>
             <w:r>
-              <w:t>( xt -- n)</w:t>
+              <w:t xml:space="preserve">( </w:t>
+            </w:r>
+            <w:proofErr w:type="spellStart"/>
+            <w:r>
+              <w:t>xt</w:t>
+            </w:r>
+            <w:proofErr w:type="spellEnd"/>
+            <w:r>
+              <w:t xml:space="preserve"> -- n)</w:t>
             </w:r>
           </w:p>
         </w:tc>
@@ -34829,8 +36120,21 @@
             <w:r>
               <w:t>(</w:t>
             </w:r>
-            <w:r>
-              <w:t>addr -- c-addr n true | false)</w:t>
+            <w:proofErr w:type="spellStart"/>
+            <w:r>
+              <w:t>addr</w:t>
+            </w:r>
+            <w:proofErr w:type="spellEnd"/>
+            <w:r>
+              <w:t xml:space="preserve"> -- c-</w:t>
+            </w:r>
+            <w:proofErr w:type="spellStart"/>
+            <w:r>
+              <w:t>addr</w:t>
+            </w:r>
+            <w:proofErr w:type="spellEnd"/>
+            <w:r>
+              <w:t xml:space="preserve"> n true | false)</w:t>
             </w:r>
           </w:p>
         </w:tc>
@@ -34846,7 +36150,15 @@
               <w:t>I</w:t>
             </w:r>
             <w:r>
-              <w:t xml:space="preserve">f addr points to </w:t>
+              <w:t xml:space="preserve">f </w:t>
+            </w:r>
+            <w:proofErr w:type="spellStart"/>
+            <w:r>
+              <w:t>addr</w:t>
+            </w:r>
+            <w:proofErr w:type="spellEnd"/>
+            <w:r>
+              <w:t xml:space="preserve"> points to </w:t>
             </w:r>
             <w:r>
               <w:t>an executable FORTH</w:t>
@@ -35388,7 +36700,15 @@
               <w:spacing w:before="60" w:after="60"/>
             </w:pPr>
             <w:r>
-              <w:t>( addr – n)</w:t>
+              <w:t xml:space="preserve">( </w:t>
+            </w:r>
+            <w:proofErr w:type="spellStart"/>
+            <w:r>
+              <w:t>addr</w:t>
+            </w:r>
+            <w:proofErr w:type="spellEnd"/>
+            <w:r>
+              <w:t xml:space="preserve"> – n)</w:t>
             </w:r>
           </w:p>
         </w:tc>
@@ -35429,7 +36749,15 @@
               <w:spacing w:before="60" w:after="60"/>
             </w:pPr>
             <w:r>
-              <w:t>( n addr --)</w:t>
+              <w:t xml:space="preserve">( n </w:t>
+            </w:r>
+            <w:proofErr w:type="spellStart"/>
+            <w:r>
+              <w:t>addr</w:t>
+            </w:r>
+            <w:proofErr w:type="spellEnd"/>
+            <w:r>
+              <w:t xml:space="preserve"> --)</w:t>
             </w:r>
           </w:p>
         </w:tc>
@@ -35470,7 +36798,15 @@
               <w:spacing w:before="60" w:after="60"/>
             </w:pPr>
             <w:r>
-              <w:t>( addr n w --</w:t>
+              <w:t xml:space="preserve">( </w:t>
+            </w:r>
+            <w:proofErr w:type="spellStart"/>
+            <w:r>
+              <w:t>addr</w:t>
+            </w:r>
+            <w:proofErr w:type="spellEnd"/>
+            <w:r>
+              <w:t xml:space="preserve"> n w --</w:t>
             </w:r>
             <w:r>
               <w:t>)</w:t>
@@ -35602,7 +36938,15 @@
               <w:spacing w:before="60" w:after="60"/>
             </w:pPr>
             <w:r>
-              <w:t>( c-addr u - false</w:t>
+              <w:t>( c-</w:t>
+            </w:r>
+            <w:proofErr w:type="spellStart"/>
+            <w:r>
+              <w:t>addr</w:t>
+            </w:r>
+            <w:proofErr w:type="spellEnd"/>
+            <w:r>
+              <w:t xml:space="preserve"> u - false</w:t>
             </w:r>
             <w:r>
               <w:t xml:space="preserve"> | n </w:t>
@@ -35757,8 +37101,13 @@
             <w:r>
               <w:t xml:space="preserve">( </w:t>
             </w:r>
-            <w:r>
-              <w:t xml:space="preserve">addr mask </w:t>
+            <w:proofErr w:type="spellStart"/>
+            <w:r>
+              <w:t>addr</w:t>
+            </w:r>
+            <w:proofErr w:type="spellEnd"/>
+            <w:r>
+              <w:t xml:space="preserve"> mask </w:t>
             </w:r>
             <w:r>
               <w:t>-- u)</w:t>
@@ -35780,13 +37129,29 @@
               <w:t xml:space="preserve"> </w:t>
             </w:r>
             <w:r>
-              <w:t xml:space="preserve">the longword at </w:t>
+              <w:t xml:space="preserve">the </w:t>
+            </w:r>
+            <w:proofErr w:type="spellStart"/>
+            <w:r>
+              <w:t>longword</w:t>
+            </w:r>
+            <w:proofErr w:type="spellEnd"/>
+            <w:r>
+              <w:t xml:space="preserve"> at </w:t>
             </w:r>
             <w:r>
               <w:t>addres</w:t>
             </w:r>
             <w:r>
-              <w:t>s addr bitwise though the read-enable mask.  Equivalent to @ followed by OR</w:t>
+              <w:t xml:space="preserve">s </w:t>
+            </w:r>
+            <w:proofErr w:type="spellStart"/>
+            <w:r>
+              <w:t>addr</w:t>
+            </w:r>
+            <w:proofErr w:type="spellEnd"/>
+            <w:r>
+              <w:t xml:space="preserve"> bitwise though the read-enable mask.  Equivalent to @ followed by OR</w:t>
             </w:r>
           </w:p>
         </w:tc>
@@ -35815,7 +37180,15 @@
               <w:spacing w:before="60" w:after="60"/>
             </w:pPr>
             <w:r>
-              <w:t>( u addr mask --)</w:t>
+              <w:t xml:space="preserve">( u </w:t>
+            </w:r>
+            <w:proofErr w:type="spellStart"/>
+            <w:r>
+              <w:t>addr</w:t>
+            </w:r>
+            <w:proofErr w:type="spellEnd"/>
+            <w:r>
+              <w:t xml:space="preserve"> mask --)</w:t>
             </w:r>
           </w:p>
         </w:tc>
@@ -35834,10 +37207,26 @@
               <w:t xml:space="preserve">tore </w:t>
             </w:r>
             <w:r>
-              <w:t xml:space="preserve">the longword </w:t>
-            </w:r>
-            <w:r>
-              <w:t xml:space="preserve">u at address addr bitwise </w:t>
+              <w:t xml:space="preserve">the </w:t>
+            </w:r>
+            <w:proofErr w:type="spellStart"/>
+            <w:r>
+              <w:t>longword</w:t>
+            </w:r>
+            <w:proofErr w:type="spellEnd"/>
+            <w:r>
+              <w:t xml:space="preserve"> </w:t>
+            </w:r>
+            <w:r>
+              <w:t xml:space="preserve">u at address </w:t>
+            </w:r>
+            <w:proofErr w:type="spellStart"/>
+            <w:r>
+              <w:t>addr</w:t>
+            </w:r>
+            <w:proofErr w:type="spellEnd"/>
+            <w:r>
+              <w:t xml:space="preserve"> bitwise </w:t>
             </w:r>
             <w:r>
               <w:t xml:space="preserve">through the </w:t>
@@ -35882,6 +37271,7 @@
         <w:pStyle w:val="Heading1"/>
       </w:pPr>
       <w:bookmarkStart w:id="42" w:name="_Toc407800903"/>
+      <w:proofErr w:type="gramStart"/>
       <w:r>
         <w:lastRenderedPageBreak/>
         <w:t>A</w:t>
@@ -35896,7 +37286,11 @@
         <w:t>8</w:t>
       </w:r>
       <w:r>
-        <w:t xml:space="preserve">.  </w:t>
+        <w:t>.</w:t>
+      </w:r>
+      <w:proofErr w:type="gramEnd"/>
+      <w:r>
+        <w:t xml:space="preserve">  </w:t>
       </w:r>
       <w:r>
         <w:t xml:space="preserve">Further </w:t>
@@ -36014,8 +37408,13 @@
             <w:r>
               <w:t>c-</w:t>
             </w:r>
-            <w:r>
-              <w:t xml:space="preserve">addr </w:t>
+            <w:proofErr w:type="spellStart"/>
+            <w:r>
+              <w:t>addr</w:t>
+            </w:r>
+            <w:proofErr w:type="spellEnd"/>
+            <w:r>
+              <w:t xml:space="preserve"> </w:t>
             </w:r>
             <w:r>
               <w:t>n --</w:t>
@@ -36117,8 +37516,13 @@
             <w:r>
               <w:t>c-</w:t>
             </w:r>
-            <w:r>
-              <w:t xml:space="preserve">addr </w:t>
+            <w:proofErr w:type="spellStart"/>
+            <w:r>
+              <w:t>addr</w:t>
+            </w:r>
+            <w:proofErr w:type="spellEnd"/>
+            <w:r>
+              <w:t xml:space="preserve"> </w:t>
             </w:r>
             <w:r>
               <w:t>n --</w:t>
@@ -36209,7 +37613,15 @@
               <w:spacing w:before="60" w:after="60"/>
             </w:pPr>
             <w:r>
-              <w:t>( -- addr)</w:t>
+              <w:t xml:space="preserve">( -- </w:t>
+            </w:r>
+            <w:proofErr w:type="spellStart"/>
+            <w:r>
+              <w:t>addr</w:t>
+            </w:r>
+            <w:proofErr w:type="spellEnd"/>
+            <w:r>
+              <w:t>)</w:t>
             </w:r>
           </w:p>
         </w:tc>
@@ -36403,8 +37815,13 @@
             <w:pPr>
               <w:spacing w:before="60" w:after="60"/>
             </w:pPr>
-            <w:r>
-              <w:t>Unplot the cursor symbol from the current cursor position and restore the character which was previously there.  (Used by ACCEPT)</w:t>
+            <w:proofErr w:type="spellStart"/>
+            <w:r>
+              <w:t>Unplot</w:t>
+            </w:r>
+            <w:proofErr w:type="spellEnd"/>
+            <w:r>
+              <w:t xml:space="preserve"> the cursor symbol from the current cursor position and restore the character which was previously there.  (Used by ACCEPT)</w:t>
             </w:r>
           </w:p>
         </w:tc>
@@ -36627,7 +38044,15 @@
               <w:t>S</w:t>
             </w:r>
             <w:r>
-              <w:t>croll the screen fwd or back n lines</w:t>
+              <w:t xml:space="preserve">croll the screen </w:t>
+            </w:r>
+            <w:proofErr w:type="spellStart"/>
+            <w:r>
+              <w:t>fwd</w:t>
+            </w:r>
+            <w:proofErr w:type="spellEnd"/>
+            <w:r>
+              <w:t xml:space="preserve"> or back n lines</w:t>
             </w:r>
             <w:r>
               <w:t xml:space="preserve"> within the 120 line frame buffer.  Returns true if out of range or false otherwise</w:t>
@@ -36821,7 +38246,15 @@
               <w:spacing w:beforeLines="60" w:before="144" w:afterLines="60" w:after="144"/>
             </w:pPr>
             <w:r>
-              <w:t>( -- addr)</w:t>
+              <w:t xml:space="preserve">( -- </w:t>
+            </w:r>
+            <w:proofErr w:type="spellStart"/>
+            <w:r>
+              <w:t>addr</w:t>
+            </w:r>
+            <w:proofErr w:type="spellEnd"/>
+            <w:r>
+              <w:t>)</w:t>
             </w:r>
           </w:p>
         </w:tc>
@@ -36862,7 +38295,15 @@
               <w:spacing w:beforeLines="60" w:before="144" w:afterLines="60" w:after="144"/>
             </w:pPr>
             <w:r>
-              <w:t>( -- addr)</w:t>
+              <w:t xml:space="preserve">( -- </w:t>
+            </w:r>
+            <w:proofErr w:type="spellStart"/>
+            <w:r>
+              <w:t>addr</w:t>
+            </w:r>
+            <w:proofErr w:type="spellEnd"/>
+            <w:r>
+              <w:t>)</w:t>
             </w:r>
           </w:p>
         </w:tc>
@@ -36959,9 +38400,11 @@
             <w:pPr>
               <w:spacing w:before="60" w:after="60"/>
             </w:pPr>
+            <w:proofErr w:type="spellStart"/>
             <w:r>
               <w:t>SD.init</w:t>
             </w:r>
+            <w:proofErr w:type="spellEnd"/>
           </w:p>
         </w:tc>
         <w:tc>
@@ -37000,8 +38443,13 @@
             <w:pPr>
               <w:spacing w:before="60" w:after="60"/>
             </w:pPr>
-            <w:r>
-              <w:t>SD.sector-code</w:t>
+            <w:proofErr w:type="spellStart"/>
+            <w:r>
+              <w:t>SD.sector</w:t>
+            </w:r>
+            <w:proofErr w:type="spellEnd"/>
+            <w:r>
+              <w:t>-code</w:t>
             </w:r>
           </w:p>
         </w:tc>
@@ -37041,9 +38489,11 @@
             <w:pPr>
               <w:spacing w:before="60" w:after="60"/>
             </w:pPr>
+            <w:proofErr w:type="spellStart"/>
             <w:r>
               <w:t>SD.select&amp;check</w:t>
             </w:r>
+            <w:proofErr w:type="spellEnd"/>
           </w:p>
         </w:tc>
         <w:tc>
@@ -37082,8 +38532,13 @@
             <w:pPr>
               <w:spacing w:before="60" w:after="60"/>
             </w:pPr>
-            <w:r>
-              <w:t xml:space="preserve">SD.read-sector </w:t>
+            <w:proofErr w:type="spellStart"/>
+            <w:r>
+              <w:t>SD.read</w:t>
+            </w:r>
+            <w:proofErr w:type="spellEnd"/>
+            <w:r>
+              <w:t xml:space="preserve">-sector </w:t>
             </w:r>
           </w:p>
         </w:tc>
@@ -37096,7 +38551,15 @@
               <w:spacing w:before="60" w:after="60"/>
             </w:pPr>
             <w:r>
-              <w:t>( addr n --</w:t>
+              <w:t xml:space="preserve">( </w:t>
+            </w:r>
+            <w:proofErr w:type="spellStart"/>
+            <w:r>
+              <w:t>addr</w:t>
+            </w:r>
+            <w:proofErr w:type="spellEnd"/>
+            <w:r>
+              <w:t xml:space="preserve"> n --</w:t>
             </w:r>
             <w:r>
               <w:t>)</w:t>
@@ -37118,8 +38581,13 @@
               <w:t>ead 512 bytes from</w:t>
             </w:r>
             <w:r>
-              <w:t xml:space="preserve"> sector n into a buffer at addr</w:t>
-            </w:r>
+              <w:t xml:space="preserve"> sector n into a buffer at </w:t>
+            </w:r>
+            <w:proofErr w:type="spellStart"/>
+            <w:r>
+              <w:t>addr</w:t>
+            </w:r>
+            <w:proofErr w:type="spellEnd"/>
           </w:p>
         </w:tc>
       </w:tr>
@@ -37132,8 +38600,13 @@
             <w:pPr>
               <w:spacing w:before="60" w:after="60"/>
             </w:pPr>
-            <w:r>
-              <w:t>SD.write-sector</w:t>
+            <w:proofErr w:type="spellStart"/>
+            <w:r>
+              <w:t>SD.write</w:t>
+            </w:r>
+            <w:proofErr w:type="spellEnd"/>
+            <w:r>
+              <w:t>-sector</w:t>
             </w:r>
           </w:p>
         </w:tc>
@@ -37146,7 +38619,15 @@
               <w:spacing w:before="60" w:after="60"/>
             </w:pPr>
             <w:r>
-              <w:t>( addr n --)</w:t>
+              <w:t xml:space="preserve">( </w:t>
+            </w:r>
+            <w:proofErr w:type="spellStart"/>
+            <w:r>
+              <w:t>addr</w:t>
+            </w:r>
+            <w:proofErr w:type="spellEnd"/>
+            <w:r>
+              <w:t xml:space="preserve"> n --)</w:t>
             </w:r>
           </w:p>
         </w:tc>
@@ -37165,8 +38646,13 @@
               <w:t>rite</w:t>
             </w:r>
             <w:r>
-              <w:t xml:space="preserve"> 512 byte to sector n from addr</w:t>
-            </w:r>
+              <w:t xml:space="preserve"> 512 byte to sector n from </w:t>
+            </w:r>
+            <w:proofErr w:type="spellStart"/>
+            <w:r>
+              <w:t>addr</w:t>
+            </w:r>
+            <w:proofErr w:type="spellEnd"/>
           </w:p>
         </w:tc>
       </w:tr>
@@ -37179,8 +38665,13 @@
             <w:pPr>
               <w:spacing w:before="60" w:after="60"/>
             </w:pPr>
-            <w:r>
-              <w:t>FAT.read-long</w:t>
+            <w:proofErr w:type="spellStart"/>
+            <w:r>
+              <w:t>FAT.read</w:t>
+            </w:r>
+            <w:proofErr w:type="spellEnd"/>
+            <w:r>
+              <w:t>-long</w:t>
             </w:r>
           </w:p>
         </w:tc>
@@ -37195,8 +38686,13 @@
             <w:r>
               <w:t xml:space="preserve">( </w:t>
             </w:r>
-            <w:r>
-              <w:t>addr n -- x</w:t>
+            <w:proofErr w:type="spellStart"/>
+            <w:r>
+              <w:t>addr</w:t>
+            </w:r>
+            <w:proofErr w:type="spellEnd"/>
+            <w:r>
+              <w:t xml:space="preserve"> n -- x</w:t>
             </w:r>
             <w:r>
               <w:t>)</w:t>
@@ -37218,7 +38714,23 @@
               <w:t>et a little end</w:t>
             </w:r>
             <w:r>
-              <w:t>ian longword (x) from the buffer at address (addr) and position (n)</w:t>
+              <w:t xml:space="preserve">ian </w:t>
+            </w:r>
+            <w:proofErr w:type="spellStart"/>
+            <w:r>
+              <w:t>longword</w:t>
+            </w:r>
+            <w:proofErr w:type="spellEnd"/>
+            <w:r>
+              <w:t xml:space="preserve"> (x) from the buffer at address (</w:t>
+            </w:r>
+            <w:proofErr w:type="spellStart"/>
+            <w:r>
+              <w:t>addr</w:t>
+            </w:r>
+            <w:proofErr w:type="spellEnd"/>
+            <w:r>
+              <w:t>) and position (n)</w:t>
             </w:r>
           </w:p>
         </w:tc>
@@ -37232,8 +38744,13 @@
             <w:pPr>
               <w:spacing w:before="60" w:after="60"/>
             </w:pPr>
-            <w:r>
-              <w:t>FAT.write-long</w:t>
+            <w:proofErr w:type="spellStart"/>
+            <w:r>
+              <w:t>FAT.write</w:t>
+            </w:r>
+            <w:proofErr w:type="spellEnd"/>
+            <w:r>
+              <w:t>-long</w:t>
             </w:r>
           </w:p>
         </w:tc>
@@ -37246,7 +38763,15 @@
               <w:spacing w:before="60" w:after="60"/>
             </w:pPr>
             <w:r>
-              <w:t>( x addr n --)</w:t>
+              <w:t xml:space="preserve">( x </w:t>
+            </w:r>
+            <w:proofErr w:type="spellStart"/>
+            <w:r>
+              <w:t>addr</w:t>
+            </w:r>
+            <w:proofErr w:type="spellEnd"/>
+            <w:r>
+              <w:t xml:space="preserve"> n --)</w:t>
             </w:r>
           </w:p>
         </w:tc>
@@ -37262,10 +38787,26 @@
               <w:t>W</w:t>
             </w:r>
             <w:r>
-              <w:t>rite a little endian longwor</w:t>
-            </w:r>
-            <w:r>
-              <w:t>d (x) to the buffer at address (addr) and position (n)</w:t>
+              <w:t xml:space="preserve">rite a little endian </w:t>
+            </w:r>
+            <w:proofErr w:type="spellStart"/>
+            <w:r>
+              <w:t>longwor</w:t>
+            </w:r>
+            <w:r>
+              <w:t>d</w:t>
+            </w:r>
+            <w:proofErr w:type="spellEnd"/>
+            <w:r>
+              <w:t xml:space="preserve"> (x) to the buffer at address (</w:t>
+            </w:r>
+            <w:proofErr w:type="spellStart"/>
+            <w:r>
+              <w:t>addr</w:t>
+            </w:r>
+            <w:proofErr w:type="spellEnd"/>
+            <w:r>
+              <w:t>) and position (n)</w:t>
             </w:r>
           </w:p>
         </w:tc>
@@ -37279,8 +38820,13 @@
             <w:pPr>
               <w:spacing w:before="60" w:after="60"/>
             </w:pPr>
-            <w:r>
-              <w:t>FAT.read-word</w:t>
+            <w:proofErr w:type="spellStart"/>
+            <w:r>
+              <w:t>FAT.read</w:t>
+            </w:r>
+            <w:proofErr w:type="spellEnd"/>
+            <w:r>
+              <w:t>-word</w:t>
             </w:r>
           </w:p>
         </w:tc>
@@ -37293,7 +38839,15 @@
               <w:spacing w:before="60" w:after="60"/>
             </w:pPr>
             <w:r>
-              <w:t>( addr n -- x</w:t>
+              <w:t xml:space="preserve">( </w:t>
+            </w:r>
+            <w:proofErr w:type="spellStart"/>
+            <w:r>
+              <w:t>addr</w:t>
+            </w:r>
+            <w:proofErr w:type="spellEnd"/>
+            <w:r>
+              <w:t xml:space="preserve"> n -- x</w:t>
             </w:r>
             <w:r>
               <w:t>)</w:t>
@@ -37315,7 +38869,15 @@
               <w:t>et a lit</w:t>
             </w:r>
             <w:r>
-              <w:t>tle endian word (x) from the buffer at address (addr) and position (n)</w:t>
+              <w:t>tle endian word (x) from the buffer at address (</w:t>
+            </w:r>
+            <w:proofErr w:type="spellStart"/>
+            <w:r>
+              <w:t>addr</w:t>
+            </w:r>
+            <w:proofErr w:type="spellEnd"/>
+            <w:r>
+              <w:t>) and position (n)</w:t>
             </w:r>
           </w:p>
         </w:tc>
@@ -37326,8 +38888,13 @@
             <w:tcW w:w="2137" w:type="dxa"/>
           </w:tcPr>
           <w:p>
-            <w:r>
-              <w:t>FAT.write-word</w:t>
+            <w:proofErr w:type="spellStart"/>
+            <w:r>
+              <w:t>FAT.write</w:t>
+            </w:r>
+            <w:proofErr w:type="spellEnd"/>
+            <w:r>
+              <w:t>-word</w:t>
             </w:r>
           </w:p>
         </w:tc>
@@ -37337,7 +38904,15 @@
           </w:tcPr>
           <w:p>
             <w:r>
-              <w:t>( x addr n --)</w:t>
+              <w:t xml:space="preserve">( x </w:t>
+            </w:r>
+            <w:proofErr w:type="spellStart"/>
+            <w:r>
+              <w:t>addr</w:t>
+            </w:r>
+            <w:proofErr w:type="spellEnd"/>
+            <w:r>
+              <w:t xml:space="preserve"> n --)</w:t>
             </w:r>
           </w:p>
         </w:tc>
@@ -37353,10 +38928,26 @@
               <w:t>W</w:t>
             </w:r>
             <w:r>
-              <w:t>rite a litte endian word to the buf</w:t>
-            </w:r>
-            <w:r>
-              <w:t>fer at address (addr) and position (n)</w:t>
+              <w:t xml:space="preserve">rite a </w:t>
+            </w:r>
+            <w:proofErr w:type="spellStart"/>
+            <w:r>
+              <w:t>litte</w:t>
+            </w:r>
+            <w:proofErr w:type="spellEnd"/>
+            <w:r>
+              <w:t xml:space="preserve"> endian word to the buf</w:t>
+            </w:r>
+            <w:r>
+              <w:t>fer at address (</w:t>
+            </w:r>
+            <w:proofErr w:type="spellStart"/>
+            <w:r>
+              <w:t>addr</w:t>
+            </w:r>
+            <w:proofErr w:type="spellEnd"/>
+            <w:r>
+              <w:t>) and position (n)</w:t>
             </w:r>
           </w:p>
         </w:tc>
@@ -37367,9 +38958,11 @@
             <w:tcW w:w="2137" w:type="dxa"/>
           </w:tcPr>
           <w:p>
+            <w:proofErr w:type="spellStart"/>
             <w:r>
               <w:t>FAT.UpdateFSInfo</w:t>
             </w:r>
+            <w:proofErr w:type="spellEnd"/>
           </w:p>
         </w:tc>
         <w:tc>
@@ -37394,10 +38987,18 @@
               <w:t>U</w:t>
             </w:r>
             <w:r>
-              <w:t>pdate the FAT32 FSInf</w:t>
-            </w:r>
-            <w:r>
-              <w:t>o sector with next free cluster</w:t>
+              <w:t xml:space="preserve">pdate the FAT32 </w:t>
+            </w:r>
+            <w:proofErr w:type="spellStart"/>
+            <w:r>
+              <w:t>FSInf</w:t>
+            </w:r>
+            <w:r>
+              <w:t>o</w:t>
+            </w:r>
+            <w:proofErr w:type="spellEnd"/>
+            <w:r>
+              <w:t xml:space="preserve"> sector with next free cluster</w:t>
             </w:r>
           </w:p>
         </w:tc>
@@ -37452,8 +39053,13 @@
             <w:tcW w:w="2137" w:type="dxa"/>
           </w:tcPr>
           <w:p>
-            <w:r>
-              <w:t>FAT.get-fat</w:t>
+            <w:proofErr w:type="spellStart"/>
+            <w:r>
+              <w:t>FAT.get</w:t>
+            </w:r>
+            <w:proofErr w:type="spellEnd"/>
+            <w:r>
+              <w:t>-fat</w:t>
             </w:r>
           </w:p>
         </w:tc>
@@ -37493,9 +39099,14 @@
             <w:tcW w:w="2137" w:type="dxa"/>
           </w:tcPr>
           <w:p>
+            <w:proofErr w:type="spellStart"/>
             <w:r>
               <w:lastRenderedPageBreak/>
-              <w:t>FAT.put-fat</w:t>
+              <w:t>FAT.put</w:t>
+            </w:r>
+            <w:proofErr w:type="spellEnd"/>
+            <w:r>
+              <w:t>-fat</w:t>
             </w:r>
           </w:p>
         </w:tc>
@@ -37546,7 +39157,23 @@
           </w:tcPr>
           <w:p>
             <w:r>
-              <w:t>( addr n -- addr)</w:t>
+              <w:t xml:space="preserve">( </w:t>
+            </w:r>
+            <w:proofErr w:type="spellStart"/>
+            <w:r>
+              <w:t>addr</w:t>
+            </w:r>
+            <w:proofErr w:type="spellEnd"/>
+            <w:r>
+              <w:t xml:space="preserve"> n -- </w:t>
+            </w:r>
+            <w:proofErr w:type="spellStart"/>
+            <w:r>
+              <w:t>addr</w:t>
+            </w:r>
+            <w:proofErr w:type="spellEnd"/>
+            <w:r>
+              <w:t>)</w:t>
             </w:r>
           </w:p>
         </w:tc>
@@ -37576,8 +39203,13 @@
             <w:tcW w:w="2137" w:type="dxa"/>
           </w:tcPr>
           <w:p>
-            <w:r>
-              <w:t>FAT.find-file</w:t>
+            <w:proofErr w:type="spellStart"/>
+            <w:r>
+              <w:t>FAT.find</w:t>
+            </w:r>
+            <w:proofErr w:type="spellEnd"/>
+            <w:r>
+              <w:t>-file</w:t>
             </w:r>
           </w:p>
         </w:tc>
@@ -37587,10 +39219,42 @@
           </w:tcPr>
           <w:p>
             <w:r>
-              <w:t>( addr n -- dirSector dirOffset first</w:t>
-            </w:r>
-            <w:r>
-              <w:t>Cluster size flags TRUE | FALSE)</w:t>
+              <w:t xml:space="preserve">( </w:t>
+            </w:r>
+            <w:proofErr w:type="spellStart"/>
+            <w:r>
+              <w:t>addr</w:t>
+            </w:r>
+            <w:proofErr w:type="spellEnd"/>
+            <w:r>
+              <w:t xml:space="preserve"> n -- </w:t>
+            </w:r>
+            <w:proofErr w:type="spellStart"/>
+            <w:r>
+              <w:t>dirSector</w:t>
+            </w:r>
+            <w:proofErr w:type="spellEnd"/>
+            <w:r>
+              <w:t xml:space="preserve"> </w:t>
+            </w:r>
+            <w:proofErr w:type="spellStart"/>
+            <w:r>
+              <w:t>dirOffset</w:t>
+            </w:r>
+            <w:proofErr w:type="spellEnd"/>
+            <w:r>
+              <w:t xml:space="preserve"> </w:t>
+            </w:r>
+            <w:proofErr w:type="spellStart"/>
+            <w:r>
+              <w:t>first</w:t>
+            </w:r>
+            <w:r>
+              <w:t>Cluster</w:t>
+            </w:r>
+            <w:proofErr w:type="spellEnd"/>
+            <w:r>
+              <w:t xml:space="preserve"> size flags TRUE | FALSE)</w:t>
             </w:r>
           </w:p>
         </w:tc>
@@ -37609,7 +39273,15 @@
               <w:t xml:space="preserve">ind </w:t>
             </w:r>
             <w:r>
-              <w:t xml:space="preserve">a file with filename (addr n) in the </w:t>
+              <w:t>a file with filename (</w:t>
+            </w:r>
+            <w:proofErr w:type="spellStart"/>
+            <w:r>
+              <w:t>addr</w:t>
+            </w:r>
+            <w:proofErr w:type="spellEnd"/>
+            <w:r>
+              <w:t xml:space="preserve"> n) in the </w:t>
             </w:r>
             <w:r>
               <w:t>cur</w:t>
@@ -37626,8 +39298,13 @@
             <w:tcW w:w="2137" w:type="dxa"/>
           </w:tcPr>
           <w:p>
-            <w:r>
-              <w:t>FAT.load-file</w:t>
+            <w:proofErr w:type="spellStart"/>
+            <w:r>
+              <w:t>FAT.load</w:t>
+            </w:r>
+            <w:proofErr w:type="spellEnd"/>
+            <w:r>
+              <w:t>-file</w:t>
             </w:r>
           </w:p>
         </w:tc>
@@ -37639,12 +39316,22 @@
             <w:r>
               <w:t xml:space="preserve"> (</w:t>
             </w:r>
-            <w:r>
-              <w:t>addr firstCluster</w:t>
-            </w:r>
+            <w:proofErr w:type="spellStart"/>
+            <w:r>
+              <w:t>addr</w:t>
+            </w:r>
+            <w:proofErr w:type="spellEnd"/>
             <w:r>
               <w:t xml:space="preserve"> </w:t>
             </w:r>
+            <w:proofErr w:type="spellStart"/>
+            <w:r>
+              <w:t>firstCluster</w:t>
+            </w:r>
+            <w:proofErr w:type="spellEnd"/>
+            <w:r>
+              <w:t xml:space="preserve"> </w:t>
+            </w:r>
           </w:p>
           <w:p>
             <w:r>
@@ -37667,7 +39354,15 @@
               <w:t>oad a file t</w:t>
             </w:r>
             <w:r>
-              <w:t>o memory at address addr, specifying the file by the number of its first cluster</w:t>
+              <w:t xml:space="preserve">o memory at address </w:t>
+            </w:r>
+            <w:proofErr w:type="spellStart"/>
+            <w:r>
+              <w:t>addr</w:t>
+            </w:r>
+            <w:proofErr w:type="spellEnd"/>
+            <w:r>
+              <w:t>, specifying the file by the number of its first cluster</w:t>
             </w:r>
           </w:p>
         </w:tc>
@@ -37705,9 +39400,11 @@
             <w:pPr>
               <w:spacing w:before="60" w:after="60"/>
             </w:pPr>
+            <w:proofErr w:type="spellStart"/>
             <w:r>
               <w:t>FAT.FindFreeCluster</w:t>
             </w:r>
+            <w:proofErr w:type="spellEnd"/>
           </w:p>
         </w:tc>
         <w:tc>
@@ -37752,8 +39449,13 @@
             <w:pPr>
               <w:spacing w:before="60" w:after="60"/>
             </w:pPr>
-            <w:r>
-              <w:t>FAT.save-file</w:t>
+            <w:proofErr w:type="spellStart"/>
+            <w:r>
+              <w:t>FAT.save</w:t>
+            </w:r>
+            <w:proofErr w:type="spellEnd"/>
+            <w:r>
+              <w:t>-file</w:t>
             </w:r>
           </w:p>
         </w:tc>
@@ -37767,8 +39469,21 @@
               <w:jc w:val="left"/>
             </w:pPr>
             <w:r>
-              <w:t>( addr size firstCluster</w:t>
-            </w:r>
+              <w:t xml:space="preserve">( </w:t>
+            </w:r>
+            <w:proofErr w:type="spellStart"/>
+            <w:r>
+              <w:t>addr</w:t>
+            </w:r>
+            <w:proofErr w:type="spellEnd"/>
+            <w:r>
+              <w:t xml:space="preserve"> size </w:t>
+            </w:r>
+            <w:proofErr w:type="spellStart"/>
+            <w:r>
+              <w:t>firstCluster</w:t>
+            </w:r>
+            <w:proofErr w:type="spellEnd"/>
             <w:r>
               <w:t>)</w:t>
             </w:r>
@@ -37800,9 +39515,11 @@
             <w:pPr>
               <w:spacing w:before="60" w:after="60"/>
             </w:pPr>
+            <w:proofErr w:type="spellStart"/>
             <w:r>
               <w:t>FAT.FindFreeEntry</w:t>
             </w:r>
+            <w:proofErr w:type="spellEnd"/>
           </w:p>
         </w:tc>
         <w:tc>
@@ -37815,7 +39532,31 @@
               <w:jc w:val="left"/>
             </w:pPr>
             <w:r>
-              <w:t>( dirCluster -- dirSector dirOffset TRUE | FALSE</w:t>
+              <w:t xml:space="preserve">( </w:t>
+            </w:r>
+            <w:proofErr w:type="spellStart"/>
+            <w:r>
+              <w:t>dirCluster</w:t>
+            </w:r>
+            <w:proofErr w:type="spellEnd"/>
+            <w:r>
+              <w:t xml:space="preserve"> -- </w:t>
+            </w:r>
+            <w:proofErr w:type="spellStart"/>
+            <w:r>
+              <w:t>dirSector</w:t>
+            </w:r>
+            <w:proofErr w:type="spellEnd"/>
+            <w:r>
+              <w:t xml:space="preserve"> </w:t>
+            </w:r>
+            <w:proofErr w:type="spellStart"/>
+            <w:r>
+              <w:t>dirOffset</w:t>
+            </w:r>
+            <w:proofErr w:type="spellEnd"/>
+            <w:r>
+              <w:t xml:space="preserve"> TRUE | FALSE</w:t>
             </w:r>
             <w:r>
               <w:t>)</w:t>
@@ -37896,8 +39637,13 @@
             <w:pPr>
               <w:spacing w:before="60" w:after="60"/>
             </w:pPr>
-            <w:r>
-              <w:t>FAT.new-file</w:t>
+            <w:proofErr w:type="spellStart"/>
+            <w:r>
+              <w:t>FAT.new</w:t>
+            </w:r>
+            <w:proofErr w:type="spellEnd"/>
+            <w:r>
+              <w:t>-file</w:t>
             </w:r>
           </w:p>
         </w:tc>
@@ -37911,7 +39657,47 @@
               <w:jc w:val="left"/>
             </w:pPr>
             <w:r>
-              <w:t>( dirSector dirOffset firstCluster size fam -- fileid ior)</w:t>
+              <w:t xml:space="preserve">( </w:t>
+            </w:r>
+            <w:proofErr w:type="spellStart"/>
+            <w:r>
+              <w:t>dirSector</w:t>
+            </w:r>
+            <w:proofErr w:type="spellEnd"/>
+            <w:r>
+              <w:t xml:space="preserve"> </w:t>
+            </w:r>
+            <w:proofErr w:type="spellStart"/>
+            <w:r>
+              <w:t>dirOffset</w:t>
+            </w:r>
+            <w:proofErr w:type="spellEnd"/>
+            <w:r>
+              <w:t xml:space="preserve"> </w:t>
+            </w:r>
+            <w:proofErr w:type="spellStart"/>
+            <w:r>
+              <w:t>firstCluster</w:t>
+            </w:r>
+            <w:proofErr w:type="spellEnd"/>
+            <w:r>
+              <w:t xml:space="preserve"> size fam -- </w:t>
+            </w:r>
+            <w:proofErr w:type="spellStart"/>
+            <w:r>
+              <w:t>fileid</w:t>
+            </w:r>
+            <w:proofErr w:type="spellEnd"/>
+            <w:r>
+              <w:t xml:space="preserve"> </w:t>
+            </w:r>
+            <w:proofErr w:type="spellStart"/>
+            <w:r>
+              <w:t>ior</w:t>
+            </w:r>
+            <w:proofErr w:type="spellEnd"/>
+            <w:r>
+              <w:t>)</w:t>
             </w:r>
           </w:p>
         </w:tc>
@@ -37935,9 +39721,11 @@
             <w:pPr>
               <w:spacing w:before="60" w:after="60"/>
             </w:pPr>
+            <w:proofErr w:type="spellStart"/>
             <w:r>
               <w:t>FAT.copynonblank</w:t>
             </w:r>
+            <w:proofErr w:type="spellEnd"/>
           </w:p>
         </w:tc>
         <w:tc>
@@ -37953,7 +39741,23 @@
               <w:t>(</w:t>
             </w:r>
             <w:r>
-              <w:t xml:space="preserve"> out-addr in-addr -- out-addr+1)</w:t>
+              <w:t xml:space="preserve"> out-</w:t>
+            </w:r>
+            <w:proofErr w:type="spellStart"/>
+            <w:r>
+              <w:t>addr</w:t>
+            </w:r>
+            <w:proofErr w:type="spellEnd"/>
+            <w:r>
+              <w:t xml:space="preserve"> in-</w:t>
+            </w:r>
+            <w:proofErr w:type="spellStart"/>
+            <w:r>
+              <w:t>addr</w:t>
+            </w:r>
+            <w:proofErr w:type="spellEnd"/>
+            <w:r>
+              <w:t xml:space="preserve"> -- out-addr+1)</w:t>
             </w:r>
           </w:p>
         </w:tc>
@@ -38000,8 +39804,21 @@
             <w:r>
               <w:t>(</w:t>
             </w:r>
-            <w:r>
-              <w:t>addr -- addr n</w:t>
+            <w:proofErr w:type="spellStart"/>
+            <w:r>
+              <w:t>addr</w:t>
+            </w:r>
+            <w:proofErr w:type="spellEnd"/>
+            <w:r>
+              <w:t xml:space="preserve"> -- </w:t>
+            </w:r>
+            <w:proofErr w:type="spellStart"/>
+            <w:r>
+              <w:t>addr</w:t>
+            </w:r>
+            <w:proofErr w:type="spellEnd"/>
+            <w:r>
+              <w:t xml:space="preserve"> n</w:t>
             </w:r>
             <w:r>
               <w:t>)</w:t>
@@ -38195,12 +40012,17 @@
         <w:pStyle w:val="Heading1"/>
       </w:pPr>
       <w:bookmarkStart w:id="43" w:name="_Toc407800904"/>
+      <w:proofErr w:type="gramStart"/>
       <w:r>
         <w:lastRenderedPageBreak/>
         <w:t>Appendix 9</w:t>
       </w:r>
       <w:r>
-        <w:t xml:space="preserve">.  </w:t>
+        <w:t>.</w:t>
+      </w:r>
+      <w:proofErr w:type="gramEnd"/>
+      <w:r>
+        <w:t xml:space="preserve">  </w:t>
       </w:r>
       <w:r>
         <w:t>C</w:t>
@@ -38967,7 +40789,15 @@
               <w:t xml:space="preserve"> one or more </w:t>
             </w:r>
             <w:r>
-              <w:t>constant longword.  Include the following valu</w:t>
+              <w:t xml:space="preserve">constant </w:t>
+            </w:r>
+            <w:proofErr w:type="spellStart"/>
+            <w:r>
+              <w:t>longword</w:t>
+            </w:r>
+            <w:proofErr w:type="spellEnd"/>
+            <w:r>
+              <w:t>.  Include the following valu</w:t>
             </w:r>
             <w:r>
               <w:t xml:space="preserve">es as </w:t>
@@ -39000,7 +40830,21 @@
               <w:rPr>
                 <w:b/>
               </w:rPr>
-              <w:t>list placed in the lowest memory  location.</w:t>
+              <w:t xml:space="preserve">list placed in the lowest </w:t>
+            </w:r>
+            <w:proofErr w:type="gramStart"/>
+            <w:r>
+              <w:rPr>
+                <w:b/>
+              </w:rPr>
+              <w:t>memory  location</w:t>
+            </w:r>
+            <w:proofErr w:type="gramEnd"/>
+            <w:r>
+              <w:rPr>
+                <w:b/>
+              </w:rPr>
+              <w:t>.</w:t>
             </w:r>
           </w:p>
         </w:tc>
@@ -39135,11 +40979,16 @@
               <w:t>s</w:t>
             </w:r>
             <w:r>
-              <w:t xml:space="preserve"> as a byte constant</w:t>
+              <w:t xml:space="preserve"> </w:t>
+            </w:r>
+            <w:proofErr w:type="gramStart"/>
+            <w:r>
+              <w:t>as a byte constant</w:t>
             </w:r>
             <w:r>
               <w:t>s</w:t>
             </w:r>
+            <w:proofErr w:type="gramEnd"/>
             <w:r>
               <w:t xml:space="preserve"> in memory</w:t>
             </w:r>
@@ -39198,10 +41047,26 @@
               <w:spacing w:before="60" w:after="60"/>
             </w:pPr>
             <w:r>
-              <w:t xml:space="preserve">Define storage longwords.  </w:t>
-            </w:r>
-            <w:r>
-              <w:t>Reserve the following value number of longwords in memory and initialize to zero.</w:t>
+              <w:t xml:space="preserve">Define storage </w:t>
+            </w:r>
+            <w:proofErr w:type="spellStart"/>
+            <w:r>
+              <w:t>longwords</w:t>
+            </w:r>
+            <w:proofErr w:type="spellEnd"/>
+            <w:r>
+              <w:t xml:space="preserve">.  </w:t>
+            </w:r>
+            <w:r>
+              <w:t xml:space="preserve">Reserve the following value number of </w:t>
+            </w:r>
+            <w:proofErr w:type="spellStart"/>
+            <w:r>
+              <w:t>longwords</w:t>
+            </w:r>
+            <w:proofErr w:type="spellEnd"/>
+            <w:r>
+              <w:t xml:space="preserve"> in memory and initialize to zero.</w:t>
             </w:r>
             <w:r>
               <w:t xml:space="preserve">  In this example 48 bytes will be reserved</w:t>
@@ -39249,7 +41114,15 @@
               <w:spacing w:before="60" w:after="60"/>
             </w:pPr>
             <w:r>
-              <w:t>Define storage words.  Reserve the following value number of longwords in memory and initialize to zero.  In this example 16 bytes will be reserved</w:t>
+              <w:t xml:space="preserve">Define storage words.  Reserve the following value number of </w:t>
+            </w:r>
+            <w:proofErr w:type="spellStart"/>
+            <w:r>
+              <w:t>longwords</w:t>
+            </w:r>
+            <w:proofErr w:type="spellEnd"/>
+            <w:r>
+              <w:t xml:space="preserve"> in memory and initialize to zero.  In this example 16 bytes will be reserved</w:t>
             </w:r>
           </w:p>
         </w:tc>
@@ -39291,7 +41164,15 @@
               <w:spacing w:before="60" w:after="60"/>
             </w:pPr>
             <w:r>
-              <w:t>Define storage words.  Reserve the following value number of longwords in memory and initialize to zero.  In this example 1 byte will be reserved</w:t>
+              <w:t xml:space="preserve">Define storage words.  Reserve the following value number of </w:t>
+            </w:r>
+            <w:proofErr w:type="spellStart"/>
+            <w:r>
+              <w:t>longwords</w:t>
+            </w:r>
+            <w:proofErr w:type="spellEnd"/>
+            <w:r>
+              <w:t xml:space="preserve"> in memory and initialize to zero.  In this example 1 byte will be reserved</w:t>
             </w:r>
           </w:p>
         </w:tc>
@@ -39367,7 +41248,21 @@
               <w:rPr>
                 <w:rFonts w:ascii="Consolas" w:hAnsi="Consolas" w:cs="Consolas"/>
               </w:rPr>
-              <w:t>: rel 1+ - ;</w:t>
+              <w:t xml:space="preserve">: </w:t>
+            </w:r>
+            <w:proofErr w:type="spellStart"/>
+            <w:r>
+              <w:rPr>
+                <w:rFonts w:ascii="Consolas" w:hAnsi="Consolas" w:cs="Consolas"/>
+              </w:rPr>
+              <w:t>rel</w:t>
+            </w:r>
+            <w:proofErr w:type="spellEnd"/>
+            <w:r>
+              <w:rPr>
+                <w:rFonts w:ascii="Consolas" w:hAnsi="Consolas" w:cs="Consolas"/>
+              </w:rPr>
+              <w:t xml:space="preserve"> 1+ - ;</w:t>
             </w:r>
           </w:p>
         </w:tc>
@@ -39426,7 +41321,15 @@
     </w:p>
     <w:p>
       <w:r>
-        <w:t>The comment characters are “;” and “(“.  The assembler ignores all text from the comment character to end of line.  An optional “)” character may be used for presentation purposes with “(“ but is not required.</w:t>
+        <w:t>The comment characters are “;” and “(“.  The assembler ignores all text from the comment character to end of line.  An optional “)” character may be used for presentation purposes with “(</w:t>
+      </w:r>
+      <w:proofErr w:type="gramStart"/>
+      <w:r>
+        <w:t>“ but</w:t>
+      </w:r>
+      <w:proofErr w:type="gramEnd"/>
+      <w:r>
+        <w:t xml:space="preserve"> is not required.</w:t>
       </w:r>
     </w:p>
     <w:p/>
@@ -39449,9 +41352,14 @@
         <w:pStyle w:val="Heading1"/>
       </w:pPr>
       <w:bookmarkStart w:id="44" w:name="_Toc407800905"/>
+      <w:proofErr w:type="gramStart"/>
       <w:r>
         <w:lastRenderedPageBreak/>
-        <w:t>Appendix 10.  FORTH system dictionary structure</w:t>
+        <w:t>Appendix 10.</w:t>
+      </w:r>
+      <w:proofErr w:type="gramEnd"/>
+      <w:r>
+        <w:t xml:space="preserve">  FORTH system dictionary structure</w:t>
       </w:r>
       <w:bookmarkEnd w:id="44"/>
     </w:p>
@@ -39627,8 +41535,13 @@
             <w:pPr>
               <w:spacing w:before="120" w:after="120"/>
             </w:pPr>
-            <w:r>
-              <w:t xml:space="preserve">bit 7: </w:t>
+            <w:proofErr w:type="gramStart"/>
+            <w:r>
+              <w:t>bit</w:t>
+            </w:r>
+            <w:proofErr w:type="gramEnd"/>
+            <w:r>
+              <w:t xml:space="preserve"> 7: </w:t>
             </w:r>
             <w:r>
               <w:t>PRECEDENCE</w:t>
@@ -39641,16 +41554,26 @@
             <w:pPr>
               <w:spacing w:before="120" w:after="120"/>
             </w:pPr>
-            <w:r>
-              <w:t>bit 6: IMMEDIATE bit.  Set for immediate words only</w:t>
-            </w:r>
-          </w:p>
-          <w:p>
-            <w:pPr>
-              <w:spacing w:before="120" w:after="120"/>
-            </w:pPr>
-            <w:r>
-              <w:t>bit 5: SMUDGE bit.  Set to hide a word in the dictionary</w:t>
+            <w:proofErr w:type="gramStart"/>
+            <w:r>
+              <w:t>bit</w:t>
+            </w:r>
+            <w:proofErr w:type="gramEnd"/>
+            <w:r>
+              <w:t xml:space="preserve"> 6: IMMEDIATE bit.  Set for immediate words only</w:t>
+            </w:r>
+          </w:p>
+          <w:p>
+            <w:pPr>
+              <w:spacing w:before="120" w:after="120"/>
+            </w:pPr>
+            <w:proofErr w:type="gramStart"/>
+            <w:r>
+              <w:t>bit</w:t>
+            </w:r>
+            <w:proofErr w:type="gramEnd"/>
+            <w:r>
+              <w:t xml:space="preserve"> 5: SMUDGE bit.  Set to hide a word in the dictionary</w:t>
             </w:r>
           </w:p>
           <w:p>
@@ -39769,16 +41692,26 @@
             <w:pPr>
               <w:spacing w:before="120" w:after="120"/>
             </w:pPr>
-            <w:r>
-              <w:t>bit 15: MUSTINLINE.  Set to force inline compilation</w:t>
-            </w:r>
-          </w:p>
-          <w:p>
-            <w:pPr>
-              <w:spacing w:before="120" w:after="120"/>
-            </w:pPr>
-            <w:r>
-              <w:t>bit 14: NOINLINE.  Set to prevent inline compilation</w:t>
+            <w:proofErr w:type="gramStart"/>
+            <w:r>
+              <w:t>bit</w:t>
+            </w:r>
+            <w:proofErr w:type="gramEnd"/>
+            <w:r>
+              <w:t xml:space="preserve"> 15: MUSTINLINE.  Set to force inline compilation</w:t>
+            </w:r>
+          </w:p>
+          <w:p>
+            <w:pPr>
+              <w:spacing w:before="120" w:after="120"/>
+            </w:pPr>
+            <w:proofErr w:type="gramStart"/>
+            <w:r>
+              <w:t>bit</w:t>
+            </w:r>
+            <w:proofErr w:type="gramEnd"/>
+            <w:r>
+              <w:t xml:space="preserve"> 14: NOINLINE.  Set to prevent inline compilation</w:t>
             </w:r>
           </w:p>
           <w:p>
@@ -39858,9 +41791,14 @@
         <w:pStyle w:val="Heading1"/>
       </w:pPr>
       <w:bookmarkStart w:id="45" w:name="_Toc407800906"/>
+      <w:proofErr w:type="gramStart"/>
       <w:r>
         <w:lastRenderedPageBreak/>
-        <w:t>Appendix 11.  Interrupt Vector Table</w:t>
+        <w:t>Appendix 11.</w:t>
+      </w:r>
+      <w:proofErr w:type="gramEnd"/>
+      <w:r>
+        <w:t xml:space="preserve">  Interrupt Vector Table</w:t>
       </w:r>
       <w:bookmarkEnd w:id="45"/>
     </w:p>
@@ -40145,7 +42083,23 @@
               <w:spacing w:before="120" w:after="120"/>
             </w:pPr>
             <w:r>
-              <w:t>Triggered by data available strobe on the PS/2 port.  The native interrupt handler places incoming data in a 256 byte buffer that is accessed via the KKEY? And KKEY words.  Note that on the Nexys 4 board, USB keyboard inputs are converted to PS/2 scan codes by the Nexys 4 interface.</w:t>
+              <w:t xml:space="preserve">Triggered by data available strobe on the PS/2 port.  The native interrupt handler places incoming data in a 256 byte buffer that is accessed via the KKEY? And KKEY words.  Note that on the </w:t>
+            </w:r>
+            <w:proofErr w:type="spellStart"/>
+            <w:r>
+              <w:t>Nexys</w:t>
+            </w:r>
+            <w:proofErr w:type="spellEnd"/>
+            <w:r>
+              <w:t xml:space="preserve"> 4 board, USB keyboard inputs are converted to PS/2 scan codes by the </w:t>
+            </w:r>
+            <w:proofErr w:type="spellStart"/>
+            <w:r>
+              <w:t>Nexys</w:t>
+            </w:r>
+            <w:proofErr w:type="spellEnd"/>
+            <w:r>
+              <w:t xml:space="preserve"> 4 interface.</w:t>
             </w:r>
           </w:p>
         </w:tc>
@@ -40247,9 +42201,14 @@
         <w:pStyle w:val="Heading1"/>
       </w:pPr>
       <w:bookmarkStart w:id="46" w:name="_Toc407800907"/>
+      <w:proofErr w:type="gramStart"/>
       <w:r>
         <w:lastRenderedPageBreak/>
-        <w:t>Appendix 12.  Virtualization Control</w:t>
+        <w:t>Appendix 12.</w:t>
+      </w:r>
+      <w:proofErr w:type="gramEnd"/>
+      <w:r>
+        <w:t xml:space="preserve">  Virtualization Control</w:t>
       </w:r>
       <w:bookmarkEnd w:id="46"/>
     </w:p>
@@ -40285,11 +42244,16 @@
       <w:pPr>
         <w:pStyle w:val="Heading4"/>
       </w:pPr>
+      <w:proofErr w:type="gramStart"/>
       <w:r>
         <w:t xml:space="preserve">12.1  </w:t>
       </w:r>
       <w:r>
-        <w:t>Simple registers</w:t>
+        <w:t>Simple</w:t>
+      </w:r>
+      <w:proofErr w:type="gramEnd"/>
+      <w:r>
+        <w:t xml:space="preserve"> registers</w:t>
       </w:r>
     </w:p>
     <w:p>
@@ -40437,7 +42401,15 @@
             </w:pPr>
             <w:bookmarkStart w:id="47" w:name="OLE_LINK3"/>
             <w:r>
-              <w:t>Enable ('1') or disable ('0') multitasking.  If a PAUSE machine language instruction instruction is encountered with multitasking disabled then it will be treated as a NOP</w:t>
+              <w:t xml:space="preserve">Enable ('1') or disable ('0') multitasking.  If a PAUSE machine language instruction </w:t>
+            </w:r>
+            <w:proofErr w:type="spellStart"/>
+            <w:r>
+              <w:t>instruction</w:t>
+            </w:r>
+            <w:proofErr w:type="spellEnd"/>
+            <w:r>
+              <w:t xml:space="preserve"> is encountered with multitasking disabled then it will be treated as a NOP</w:t>
             </w:r>
             <w:bookmarkEnd w:id="47"/>
           </w:p>
@@ -40721,11 +42693,16 @@
       <w:pPr>
         <w:pStyle w:val="Heading4"/>
       </w:pPr>
+      <w:proofErr w:type="gramStart"/>
       <w:r>
         <w:t xml:space="preserve">12.2  </w:t>
       </w:r>
       <w:r>
-        <w:t>Task Control</w:t>
+        <w:t>Task</w:t>
+      </w:r>
+      <w:proofErr w:type="gramEnd"/>
+      <w:r>
+        <w:t xml:space="preserve"> Control</w:t>
       </w:r>
     </w:p>
     <w:p>
@@ -41106,11 +43083,16 @@
       <w:r>
         <w:br/>
       </w:r>
+      <w:proofErr w:type="gramStart"/>
       <w:r>
         <w:t xml:space="preserve">12.3  </w:t>
       </w:r>
       <w:r>
-        <w:t>PC Override</w:t>
+        <w:t>PC</w:t>
+      </w:r>
+      <w:proofErr w:type="gramEnd"/>
+      <w:r>
+        <w:t xml:space="preserve"> Override</w:t>
       </w:r>
       <w:r>
         <w:t xml:space="preserve"> registers</w:t>
@@ -41118,7 +43100,15 @@
     </w:p>
     <w:p>
       <w:r>
-        <w:t>There are 32 PC override registers, each 20 bits wide.  By default, when a virtual machine resumes execution its program counter is restored to the next-to-execute instruction within that task at the point where it previously yielded.  However if a non-zero instruction address is waiting in the PC override register of a particular task when it resumes execution then program flow will be redirected to that address.  The PC override register is automatically zero'd after this occurs so that on the following occasion a yield and resume cycle will proceed as normal.</w:t>
+        <w:t xml:space="preserve">There are 32 PC override registers, each 20 bits wide.  By default, when a virtual machine resumes execution its program counter is restored to the next-to-execute instruction within that task at the point where it previously yielded.  However if a non-zero instruction address is waiting in the PC override register of a particular task when it resumes execution then program flow will be redirected to that address.  The PC override register is automatically </w:t>
+      </w:r>
+      <w:proofErr w:type="spellStart"/>
+      <w:r>
+        <w:t>zero'd</w:t>
+      </w:r>
+      <w:proofErr w:type="spellEnd"/>
+      <w:r>
+        <w:t xml:space="preserve"> after this occurs so that on the following occasion a yield and resume cycle will proceed as normal.</w:t>
       </w:r>
     </w:p>
     <w:p>
@@ -41506,7 +43496,15 @@
         <w:t xml:space="preserve">There are 32 virtual interrupt registers, each 20 bits wide.  </w:t>
       </w:r>
       <w:r>
-        <w:t>If a non-zero instruction address is waiting in the virtual interrupt of a particular task when it resumes execution then (a) the saved value of the program counter that would have been otherwise restored is placed onto the return (and subroutine) stacks, and (b) program flow will be redirected to the virtual interrupt address.  The virtual interrupt override register is automatically zero'd after this occurs so that on the following occasion a yield and resume cycle will proceed as normal.</w:t>
+        <w:t xml:space="preserve">If a non-zero instruction address is waiting in the virtual interrupt of a particular task when it resumes execution then (a) the saved value of the program counter that would have been otherwise restored is placed onto the return (and subroutine) stacks, and (b) program flow will be redirected to the virtual interrupt address.  The virtual interrupt override register is automatically </w:t>
+      </w:r>
+      <w:proofErr w:type="spellStart"/>
+      <w:r>
+        <w:t>zero'd</w:t>
+      </w:r>
+      <w:proofErr w:type="spellEnd"/>
+      <w:r>
+        <w:t xml:space="preserve"> after this occurs so that on the following occasion a yield and resume cycle will proceed as normal.</w:t>
       </w:r>
     </w:p>
     <w:p>
@@ -46304,7 +48302,7 @@
 </file>
 
 <file path=customXml/itemProps2.xml><?xml version="1.0" encoding="utf-8"?>
-<ds:datastoreItem xmlns:ds="http://schemas.openxmlformats.org/officeDocument/2006/customXml" ds:itemID="{88058DC9-20A4-43B7-8773-D5075886A573}">
+<ds:datastoreItem xmlns:ds="http://schemas.openxmlformats.org/officeDocument/2006/customXml" ds:itemID="{AA3846DB-B75D-45F5-A429-F517D314BE4F}">
   <ds:schemaRefs>
     <ds:schemaRef ds:uri="http://schemas.openxmlformats.org/officeDocument/2006/bibliography"/>
   </ds:schemaRefs>

</xml_diff>

<commit_message>
Tested and working with 16x16 character graphics
</commit_message>
<xml_diff>
--- a/Resources/NIGE Machine Manual.docx
+++ b/Resources/NIGE Machine Manual.docx
@@ -266,8 +266,6 @@
                   </w:rPr>
                   <w:t>5</w:t>
                 </w:r>
-                <w:bookmarkStart w:id="1" w:name="_GoBack"/>
-                <w:bookmarkEnd w:id="1"/>
               </w:p>
             </w:tc>
           </w:tr>
@@ -2544,7 +2542,7 @@
           <w:szCs w:val="36"/>
         </w:rPr>
       </w:pPr>
-      <w:bookmarkStart w:id="2" w:name="_Toc407800877"/>
+      <w:bookmarkStart w:id="1" w:name="_Toc407800877"/>
       <w:r>
         <w:br w:type="page"/>
       </w:r>
@@ -2557,14 +2555,14 @@
         <w:lastRenderedPageBreak/>
         <w:t>1.  Installation and set-up</w:t>
       </w:r>
-      <w:bookmarkEnd w:id="2"/>
+      <w:bookmarkEnd w:id="1"/>
     </w:p>
     <w:p/>
     <w:p>
       <w:pPr>
         <w:pStyle w:val="Heading2"/>
       </w:pPr>
-      <w:bookmarkStart w:id="3" w:name="_Toc407800878"/>
+      <w:bookmarkStart w:id="2" w:name="_Toc407800878"/>
       <w:proofErr w:type="gramStart"/>
       <w:r>
         <w:t xml:space="preserve">1.1  </w:t>
@@ -2572,7 +2570,7 @@
       <w:r>
         <w:t>Introduction</w:t>
       </w:r>
-      <w:bookmarkEnd w:id="3"/>
+      <w:bookmarkEnd w:id="2"/>
       <w:proofErr w:type="gramEnd"/>
     </w:p>
     <w:p>
@@ -2750,7 +2748,7 @@
       <w:pPr>
         <w:pStyle w:val="Heading2"/>
       </w:pPr>
-      <w:bookmarkStart w:id="4" w:name="_Toc407800879"/>
+      <w:bookmarkStart w:id="3" w:name="_Toc407800879"/>
       <w:proofErr w:type="gramStart"/>
       <w:r>
         <w:t xml:space="preserve">1.2  </w:t>
@@ -2765,7 +2763,7 @@
       <w:r>
         <w:t>reliminaries</w:t>
       </w:r>
-      <w:bookmarkEnd w:id="4"/>
+      <w:bookmarkEnd w:id="3"/>
     </w:p>
     <w:p>
       <w:pPr>
@@ -3015,7 +3013,7 @@
       <w:pPr>
         <w:pStyle w:val="Heading2"/>
       </w:pPr>
-      <w:bookmarkStart w:id="5" w:name="_Toc407800880"/>
+      <w:bookmarkStart w:id="4" w:name="_Toc407800880"/>
       <w:proofErr w:type="gramStart"/>
       <w:r>
         <w:t xml:space="preserve">1.3  </w:t>
@@ -3027,7 +3025,7 @@
       <w:r>
         <w:t xml:space="preserve"> start</w:t>
       </w:r>
-      <w:bookmarkEnd w:id="5"/>
+      <w:bookmarkEnd w:id="4"/>
     </w:p>
     <w:p>
       <w:pPr>
@@ -3236,7 +3234,7 @@
       <w:pPr>
         <w:pStyle w:val="Heading2"/>
       </w:pPr>
-      <w:bookmarkStart w:id="6" w:name="_Toc407800881"/>
+      <w:bookmarkStart w:id="5" w:name="_Toc407800881"/>
       <w:proofErr w:type="gramStart"/>
       <w:r>
         <w:t xml:space="preserve">1.4  </w:t>
@@ -3248,7 +3246,7 @@
       <w:r>
         <w:t xml:space="preserve"> start</w:t>
       </w:r>
-      <w:bookmarkEnd w:id="6"/>
+      <w:bookmarkEnd w:id="5"/>
     </w:p>
     <w:p>
       <w:pPr>
@@ -3467,7 +3465,7 @@
       <w:pPr>
         <w:pStyle w:val="Heading2"/>
       </w:pPr>
-      <w:bookmarkStart w:id="7" w:name="_Toc407800882"/>
+      <w:bookmarkStart w:id="6" w:name="_Toc407800882"/>
       <w:proofErr w:type="gramStart"/>
       <w:r>
         <w:t xml:space="preserve">1.5  </w:t>
@@ -3479,7 +3477,7 @@
       <w:r>
         <w:t xml:space="preserve"> SD card interface</w:t>
       </w:r>
-      <w:bookmarkEnd w:id="7"/>
+      <w:bookmarkEnd w:id="6"/>
     </w:p>
     <w:p>
       <w:pPr>
@@ -3720,7 +3718,7 @@
       <w:pPr>
         <w:pStyle w:val="Heading1"/>
       </w:pPr>
-      <w:bookmarkStart w:id="8" w:name="_Toc407800883"/>
+      <w:bookmarkStart w:id="7" w:name="_Toc407800883"/>
       <w:r>
         <w:lastRenderedPageBreak/>
         <w:t xml:space="preserve">2.  Using the N.I.G.E. machine as a </w:t>
@@ -3731,14 +3729,14 @@
       <w:r>
         <w:t xml:space="preserve"> microcomputer</w:t>
       </w:r>
-      <w:bookmarkEnd w:id="8"/>
+      <w:bookmarkEnd w:id="7"/>
     </w:p>
     <w:p/>
     <w:p>
       <w:pPr>
         <w:pStyle w:val="Heading2"/>
       </w:pPr>
-      <w:bookmarkStart w:id="9" w:name="_Toc407800884"/>
+      <w:bookmarkStart w:id="8" w:name="_Toc407800884"/>
       <w:proofErr w:type="gramStart"/>
       <w:r>
         <w:t xml:space="preserve">2.1  </w:t>
@@ -3750,7 +3748,7 @@
       <w:r>
         <w:t xml:space="preserve"> FORTH</w:t>
       </w:r>
-      <w:bookmarkEnd w:id="9"/>
+      <w:bookmarkEnd w:id="8"/>
     </w:p>
     <w:p>
       <w:r>
@@ -3785,7 +3783,7 @@
       <w:pPr>
         <w:pStyle w:val="Heading2"/>
       </w:pPr>
-      <w:bookmarkStart w:id="10" w:name="_Toc407800885"/>
+      <w:bookmarkStart w:id="9" w:name="_Toc407800885"/>
       <w:r>
         <w:t>2.2</w:t>
       </w:r>
@@ -3797,7 +3795,7 @@
       <w:r>
         <w:t xml:space="preserve"> System</w:t>
       </w:r>
-      <w:bookmarkEnd w:id="10"/>
+      <w:bookmarkEnd w:id="9"/>
     </w:p>
     <w:p>
       <w:pPr>
@@ -4370,7 +4368,7 @@
       <w:pPr>
         <w:pStyle w:val="Heading2"/>
       </w:pPr>
-      <w:bookmarkStart w:id="11" w:name="_Toc407800886"/>
+      <w:bookmarkStart w:id="10" w:name="_Toc407800886"/>
       <w:proofErr w:type="gramStart"/>
       <w:r>
         <w:t>2.</w:t>
@@ -4388,7 +4386,7 @@
       <w:r>
         <w:t>address regions</w:t>
       </w:r>
-      <w:bookmarkEnd w:id="11"/>
+      <w:bookmarkEnd w:id="10"/>
     </w:p>
     <w:p>
       <w:r>
@@ -4657,7 +4655,7 @@
       <w:pPr>
         <w:pStyle w:val="Heading2"/>
       </w:pPr>
-      <w:bookmarkStart w:id="12" w:name="_Toc407800887"/>
+      <w:bookmarkStart w:id="11" w:name="_Toc407800887"/>
       <w:proofErr w:type="gramStart"/>
       <w:r>
         <w:t>2.</w:t>
@@ -4675,7 +4673,7 @@
       <w:r>
         <w:t>isplay</w:t>
       </w:r>
-      <w:bookmarkEnd w:id="12"/>
+      <w:bookmarkEnd w:id="11"/>
     </w:p>
     <w:p>
       <w:r>
@@ -5858,7 +5856,7 @@
       <w:pPr>
         <w:pStyle w:val="Heading2"/>
       </w:pPr>
-      <w:bookmarkStart w:id="13" w:name="_Toc407800888"/>
+      <w:bookmarkStart w:id="12" w:name="_Toc407800888"/>
       <w:proofErr w:type="gramStart"/>
       <w:r>
         <w:t xml:space="preserve">2.5  </w:t>
@@ -5873,7 +5871,7 @@
       <w:r>
         <w:t>nput/output</w:t>
       </w:r>
-      <w:bookmarkEnd w:id="13"/>
+      <w:bookmarkEnd w:id="12"/>
     </w:p>
     <w:p>
       <w:r>
@@ -6051,7 +6049,7 @@
       <w:pPr>
         <w:pStyle w:val="Heading2"/>
       </w:pPr>
-      <w:bookmarkStart w:id="14" w:name="_Toc407800889"/>
+      <w:bookmarkStart w:id="13" w:name="_Toc407800889"/>
       <w:proofErr w:type="gramStart"/>
       <w:r>
         <w:t>2.6  Exception</w:t>
@@ -6060,7 +6058,7 @@
       <w:r>
         <w:t xml:space="preserve"> handling</w:t>
       </w:r>
-      <w:bookmarkEnd w:id="14"/>
+      <w:bookmarkEnd w:id="13"/>
     </w:p>
     <w:p>
       <w:r>
@@ -6146,7 +6144,7 @@
       <w:pPr>
         <w:pStyle w:val="Heading2"/>
       </w:pPr>
-      <w:bookmarkStart w:id="15" w:name="_Toc407800890"/>
+      <w:bookmarkStart w:id="14" w:name="_Toc407800890"/>
       <w:proofErr w:type="gramStart"/>
       <w:r>
         <w:t>2.7</w:t>
@@ -6154,7 +6152,7 @@
       <w:r>
         <w:t xml:space="preserve">  Multitasking</w:t>
       </w:r>
-      <w:bookmarkEnd w:id="15"/>
+      <w:bookmarkEnd w:id="14"/>
       <w:proofErr w:type="gramEnd"/>
     </w:p>
     <w:p>
@@ -6210,7 +6208,7 @@
           <w:szCs w:val="36"/>
         </w:rPr>
       </w:pPr>
-      <w:bookmarkStart w:id="16" w:name="_Toc407800891"/>
+      <w:bookmarkStart w:id="15" w:name="_Toc407800891"/>
       <w:r>
         <w:br w:type="page"/>
       </w:r>
@@ -6223,7 +6221,7 @@
         <w:lastRenderedPageBreak/>
         <w:t>3.  Customizing the system software</w:t>
       </w:r>
-      <w:bookmarkEnd w:id="16"/>
+      <w:bookmarkEnd w:id="15"/>
     </w:p>
     <w:p>
       <w:r>
@@ -6248,14 +6246,14 @@
       <w:pPr>
         <w:pStyle w:val="Heading2"/>
       </w:pPr>
-      <w:bookmarkStart w:id="17" w:name="_Toc407800892"/>
+      <w:bookmarkStart w:id="16" w:name="_Toc407800892"/>
       <w:r>
         <w:t xml:space="preserve">3.1 </w:t>
       </w:r>
       <w:r>
         <w:t>Running the cross-assembler</w:t>
       </w:r>
-      <w:bookmarkEnd w:id="17"/>
+      <w:bookmarkEnd w:id="16"/>
     </w:p>
     <w:p>
       <w:r>
@@ -6489,11 +6487,11 @@
       <w:pPr>
         <w:pStyle w:val="Heading2"/>
       </w:pPr>
-      <w:bookmarkStart w:id="18" w:name="_Toc407800893"/>
+      <w:bookmarkStart w:id="17" w:name="_Toc407800893"/>
       <w:r>
         <w:t>3.2 Structure of the system software</w:t>
       </w:r>
-      <w:bookmarkEnd w:id="18"/>
+      <w:bookmarkEnd w:id="17"/>
     </w:p>
     <w:p>
       <w:r>
@@ -6967,7 +6965,7 @@
       <w:pPr>
         <w:pStyle w:val="Heading2"/>
       </w:pPr>
-      <w:bookmarkStart w:id="19" w:name="_Toc407800894"/>
+      <w:bookmarkStart w:id="18" w:name="_Toc407800894"/>
       <w:proofErr w:type="gramStart"/>
       <w:r>
         <w:t>3.3  Updating</w:t>
@@ -6976,7 +6974,7 @@
       <w:r>
         <w:t xml:space="preserve"> the system software</w:t>
       </w:r>
-      <w:bookmarkEnd w:id="19"/>
+      <w:bookmarkEnd w:id="18"/>
     </w:p>
     <w:p>
       <w:pPr>
@@ -7480,12 +7478,12 @@
       <w:pPr>
         <w:pStyle w:val="Heading1"/>
       </w:pPr>
-      <w:bookmarkStart w:id="20" w:name="_Toc407800895"/>
+      <w:bookmarkStart w:id="19" w:name="_Toc407800895"/>
       <w:r>
         <w:lastRenderedPageBreak/>
         <w:t>4.  Customizing the system hardware</w:t>
       </w:r>
-      <w:bookmarkEnd w:id="20"/>
+      <w:bookmarkEnd w:id="19"/>
     </w:p>
     <w:p>
       <w:r>
@@ -7847,7 +7845,7 @@
       <w:r>
         <w:br w:type="page"/>
       </w:r>
-      <w:bookmarkStart w:id="21" w:name="_Toc407800896"/>
+      <w:bookmarkStart w:id="20" w:name="_Toc407800896"/>
       <w:proofErr w:type="gramStart"/>
       <w:r>
         <w:lastRenderedPageBreak/>
@@ -7863,7 +7861,7 @@
       <w:r>
         <w:t xml:space="preserve"> specifications</w:t>
       </w:r>
-      <w:bookmarkEnd w:id="21"/>
+      <w:bookmarkEnd w:id="20"/>
     </w:p>
     <w:p/>
     <w:tbl>
@@ -8731,7 +8729,7 @@
       <w:r>
         <w:br w:type="page"/>
       </w:r>
-      <w:bookmarkStart w:id="22" w:name="_Toc407800897"/>
+      <w:bookmarkStart w:id="21" w:name="_Toc407800897"/>
       <w:proofErr w:type="gramStart"/>
       <w:r>
         <w:lastRenderedPageBreak/>
@@ -8754,7 +8752,7 @@
         <w:t>set</w:t>
       </w:r>
       <w:bookmarkEnd w:id="0"/>
-      <w:bookmarkEnd w:id="22"/>
+      <w:bookmarkEnd w:id="21"/>
     </w:p>
     <w:p>
       <w:pPr>
@@ -14391,10 +14389,7 @@
               <w:spacing w:before="120" w:after="120"/>
             </w:pPr>
             <w:r>
-              <w:t>(x1 x2 -- u-rem u</w:t>
-            </w:r>
-            <w:r>
-              <w:t>-</w:t>
+              <w:t xml:space="preserve">(x1 x2 -- rem </w:t>
             </w:r>
             <w:proofErr w:type="spellStart"/>
             <w:r>
@@ -14516,7 +14511,36 @@
               <w:spacing w:before="120" w:after="120"/>
             </w:pPr>
             <w:r>
-              <w:t xml:space="preserve">(x1 x2 -- rem </w:t>
+              <w:t>(</w:t>
+            </w:r>
+            <w:r>
+              <w:t>u</w:t>
+            </w:r>
+            <w:r>
+              <w:t xml:space="preserve">1 </w:t>
+            </w:r>
+            <w:r>
+              <w:t>u</w:t>
+            </w:r>
+            <w:r>
+              <w:t xml:space="preserve">2 </w:t>
+            </w:r>
+            <w:r>
+              <w:t>–</w:t>
+            </w:r>
+            <w:r>
+              <w:t xml:space="preserve"> </w:t>
+            </w:r>
+            <w:r>
+              <w:t>u-</w:t>
+            </w:r>
+            <w:bookmarkStart w:id="22" w:name="_GoBack"/>
+            <w:bookmarkEnd w:id="22"/>
+            <w:r>
+              <w:t xml:space="preserve">rem </w:t>
+            </w:r>
+            <w:r>
+              <w:t>u-</w:t>
             </w:r>
             <w:proofErr w:type="spellStart"/>
             <w:r>
@@ -43967,7 +43991,7 @@
           <w:rPr>
             <w:noProof/>
           </w:rPr>
-          <w:t>1</w:t>
+          <w:t>22</w:t>
         </w:r>
         <w:r>
           <w:rPr>
@@ -48302,7 +48326,7 @@
 </file>
 
 <file path=customXml/itemProps2.xml><?xml version="1.0" encoding="utf-8"?>
-<ds:datastoreItem xmlns:ds="http://schemas.openxmlformats.org/officeDocument/2006/customXml" ds:itemID="{AA3846DB-B75D-45F5-A429-F517D314BE4F}">
+<ds:datastoreItem xmlns:ds="http://schemas.openxmlformats.org/officeDocument/2006/customXml" ds:itemID="{0F341D5C-AA53-4148-90D6-18A3AC4D59DA}">
   <ds:schemaRefs>
     <ds:schemaRef ds:uri="http://schemas.openxmlformats.org/officeDocument/2006/bibliography"/>
   </ds:schemaRefs>

</xml_diff>

<commit_message>
Reorganized memory map and enabled 4k access to character RAM
</commit_message>
<xml_diff>
--- a/Resources/NIGE Machine Manual.docx
+++ b/Resources/NIGE Machine Manual.docx
@@ -250,8 +250,10 @@
                     <w:b/>
                     <w:bCs/>
                   </w:rPr>
-                  <w:t>June</w:t>
+                  <w:t>August</w:t>
                 </w:r>
+                <w:bookmarkStart w:id="1" w:name="_GoBack"/>
+                <w:bookmarkEnd w:id="1"/>
                 <w:r>
                   <w:rPr>
                     <w:b/>
@@ -2468,7 +2470,21 @@
                 <w:rStyle w:val="Hyperlink"/>
                 <w:noProof/>
               </w:rPr>
-              <w:t>Appendix 12.  Virtualization Control</w:t>
+              <w:t xml:space="preserve">Appendix 12.  </w:t>
+            </w:r>
+            <w:r>
+              <w:rPr>
+                <w:rStyle w:val="Hyperlink"/>
+                <w:noProof/>
+              </w:rPr>
+              <w:t>Hardware multitasking</w:t>
+            </w:r>
+            <w:r>
+              <w:rPr>
+                <w:rStyle w:val="Hyperlink"/>
+                <w:noProof/>
+              </w:rPr>
+              <w:t xml:space="preserve"> Control</w:t>
             </w:r>
             <w:r>
               <w:rPr>
@@ -2542,7 +2558,7 @@
           <w:szCs w:val="36"/>
         </w:rPr>
       </w:pPr>
-      <w:bookmarkStart w:id="1" w:name="_Toc407800877"/>
+      <w:bookmarkStart w:id="2" w:name="_Toc407800877"/>
       <w:r>
         <w:br w:type="page"/>
       </w:r>
@@ -2555,14 +2571,14 @@
         <w:lastRenderedPageBreak/>
         <w:t>1.  Installation and set-up</w:t>
       </w:r>
-      <w:bookmarkEnd w:id="1"/>
+      <w:bookmarkEnd w:id="2"/>
     </w:p>
     <w:p/>
     <w:p>
       <w:pPr>
         <w:pStyle w:val="Heading2"/>
       </w:pPr>
-      <w:bookmarkStart w:id="2" w:name="_Toc407800878"/>
+      <w:bookmarkStart w:id="3" w:name="_Toc407800878"/>
       <w:proofErr w:type="gramStart"/>
       <w:r>
         <w:t xml:space="preserve">1.1  </w:t>
@@ -2570,7 +2586,7 @@
       <w:r>
         <w:t>Introduction</w:t>
       </w:r>
-      <w:bookmarkEnd w:id="2"/>
+      <w:bookmarkEnd w:id="3"/>
       <w:proofErr w:type="gramEnd"/>
     </w:p>
     <w:p>
@@ -2748,7 +2764,7 @@
       <w:pPr>
         <w:pStyle w:val="Heading2"/>
       </w:pPr>
-      <w:bookmarkStart w:id="3" w:name="_Toc407800879"/>
+      <w:bookmarkStart w:id="4" w:name="_Toc407800879"/>
       <w:proofErr w:type="gramStart"/>
       <w:r>
         <w:t xml:space="preserve">1.2  </w:t>
@@ -2763,7 +2779,7 @@
       <w:r>
         <w:t>reliminaries</w:t>
       </w:r>
-      <w:bookmarkEnd w:id="3"/>
+      <w:bookmarkEnd w:id="4"/>
     </w:p>
     <w:p>
       <w:pPr>
@@ -3013,7 +3029,7 @@
       <w:pPr>
         <w:pStyle w:val="Heading2"/>
       </w:pPr>
-      <w:bookmarkStart w:id="4" w:name="_Toc407800880"/>
+      <w:bookmarkStart w:id="5" w:name="_Toc407800880"/>
       <w:proofErr w:type="gramStart"/>
       <w:r>
         <w:t xml:space="preserve">1.3  </w:t>
@@ -3025,7 +3041,7 @@
       <w:r>
         <w:t xml:space="preserve"> start</w:t>
       </w:r>
-      <w:bookmarkEnd w:id="4"/>
+      <w:bookmarkEnd w:id="5"/>
     </w:p>
     <w:p>
       <w:pPr>
@@ -3234,7 +3250,7 @@
       <w:pPr>
         <w:pStyle w:val="Heading2"/>
       </w:pPr>
-      <w:bookmarkStart w:id="5" w:name="_Toc407800881"/>
+      <w:bookmarkStart w:id="6" w:name="_Toc407800881"/>
       <w:proofErr w:type="gramStart"/>
       <w:r>
         <w:t xml:space="preserve">1.4  </w:t>
@@ -3246,7 +3262,7 @@
       <w:r>
         <w:t xml:space="preserve"> start</w:t>
       </w:r>
-      <w:bookmarkEnd w:id="5"/>
+      <w:bookmarkEnd w:id="6"/>
     </w:p>
     <w:p>
       <w:pPr>
@@ -3465,7 +3481,7 @@
       <w:pPr>
         <w:pStyle w:val="Heading2"/>
       </w:pPr>
-      <w:bookmarkStart w:id="6" w:name="_Toc407800882"/>
+      <w:bookmarkStart w:id="7" w:name="_Toc407800882"/>
       <w:proofErr w:type="gramStart"/>
       <w:r>
         <w:t xml:space="preserve">1.5  </w:t>
@@ -3477,7 +3493,7 @@
       <w:r>
         <w:t xml:space="preserve"> SD card interface</w:t>
       </w:r>
-      <w:bookmarkEnd w:id="6"/>
+      <w:bookmarkEnd w:id="7"/>
     </w:p>
     <w:p>
       <w:pPr>
@@ -3718,7 +3734,7 @@
       <w:pPr>
         <w:pStyle w:val="Heading1"/>
       </w:pPr>
-      <w:bookmarkStart w:id="7" w:name="_Toc407800883"/>
+      <w:bookmarkStart w:id="8" w:name="_Toc407800883"/>
       <w:r>
         <w:lastRenderedPageBreak/>
         <w:t xml:space="preserve">2.  Using the N.I.G.E. machine as a </w:t>
@@ -3729,14 +3745,14 @@
       <w:r>
         <w:t xml:space="preserve"> microcomputer</w:t>
       </w:r>
-      <w:bookmarkEnd w:id="7"/>
+      <w:bookmarkEnd w:id="8"/>
     </w:p>
     <w:p/>
     <w:p>
       <w:pPr>
         <w:pStyle w:val="Heading2"/>
       </w:pPr>
-      <w:bookmarkStart w:id="8" w:name="_Toc407800884"/>
+      <w:bookmarkStart w:id="9" w:name="_Toc407800884"/>
       <w:proofErr w:type="gramStart"/>
       <w:r>
         <w:t xml:space="preserve">2.1  </w:t>
@@ -3748,7 +3764,7 @@
       <w:r>
         <w:t xml:space="preserve"> FORTH</w:t>
       </w:r>
-      <w:bookmarkEnd w:id="8"/>
+      <w:bookmarkEnd w:id="9"/>
     </w:p>
     <w:p>
       <w:r>
@@ -3783,7 +3799,7 @@
       <w:pPr>
         <w:pStyle w:val="Heading2"/>
       </w:pPr>
-      <w:bookmarkStart w:id="9" w:name="_Toc407800885"/>
+      <w:bookmarkStart w:id="10" w:name="_Toc407800885"/>
       <w:r>
         <w:t>2.2</w:t>
       </w:r>
@@ -3795,7 +3811,7 @@
       <w:r>
         <w:t xml:space="preserve"> System</w:t>
       </w:r>
-      <w:bookmarkEnd w:id="9"/>
+      <w:bookmarkEnd w:id="10"/>
     </w:p>
     <w:p>
       <w:pPr>
@@ -4368,7 +4384,7 @@
       <w:pPr>
         <w:pStyle w:val="Heading2"/>
       </w:pPr>
-      <w:bookmarkStart w:id="10" w:name="_Toc407800886"/>
+      <w:bookmarkStart w:id="11" w:name="_Toc407800886"/>
       <w:proofErr w:type="gramStart"/>
       <w:r>
         <w:t>2.</w:t>
@@ -4386,7 +4402,7 @@
       <w:r>
         <w:t>address regions</w:t>
       </w:r>
-      <w:bookmarkEnd w:id="10"/>
+      <w:bookmarkEnd w:id="11"/>
     </w:p>
     <w:p>
       <w:r>
@@ -4655,7 +4671,7 @@
       <w:pPr>
         <w:pStyle w:val="Heading2"/>
       </w:pPr>
-      <w:bookmarkStart w:id="11" w:name="_Toc407800887"/>
+      <w:bookmarkStart w:id="12" w:name="_Toc407800887"/>
       <w:proofErr w:type="gramStart"/>
       <w:r>
         <w:t>2.</w:t>
@@ -4673,7 +4689,7 @@
       <w:r>
         <w:t>isplay</w:t>
       </w:r>
-      <w:bookmarkEnd w:id="11"/>
+      <w:bookmarkEnd w:id="12"/>
     </w:p>
     <w:p>
       <w:r>
@@ -4858,7 +4874,15 @@
           <w:sz w:val="20"/>
           <w:szCs w:val="20"/>
         </w:rPr>
-        <w:t xml:space="preserve">1 </w:t>
+        <w:t>2</w:t>
+      </w:r>
+      <w:r>
+        <w:rPr>
+          <w:rFonts w:ascii="Consolas" w:hAnsi="Consolas" w:cs="Consolas"/>
+          <w:sz w:val="20"/>
+          <w:szCs w:val="20"/>
+        </w:rPr>
+        <w:t xml:space="preserve"> </w:t>
       </w:r>
       <w:r>
         <w:rPr>
@@ -4876,6 +4900,14 @@
         </w:rPr>
         <w:tab/>
         <w:t>\ Sets interlace mode</w:t>
+      </w:r>
+      <w:r>
+        <w:rPr>
+          <w:rFonts w:ascii="Consolas" w:hAnsi="Consolas" w:cs="Consolas"/>
+          <w:sz w:val="20"/>
+          <w:szCs w:val="20"/>
+        </w:rPr>
+        <w:t xml:space="preserve"> with two scanlines between each row</w:t>
       </w:r>
     </w:p>
     <w:p>
@@ -4910,7 +4942,23 @@
           <w:szCs w:val="20"/>
         </w:rPr>
         <w:tab/>
-        <w:t>\ Sets non-consolidated mode</w:t>
+        <w:t>\ Sets non-</w:t>
+      </w:r>
+      <w:r>
+        <w:rPr>
+          <w:rFonts w:ascii="Consolas" w:hAnsi="Consolas" w:cs="Consolas"/>
+          <w:sz w:val="20"/>
+          <w:szCs w:val="20"/>
+        </w:rPr>
+        <w:t>interlaced</w:t>
+      </w:r>
+      <w:r>
+        <w:rPr>
+          <w:rFonts w:ascii="Consolas" w:hAnsi="Consolas" w:cs="Consolas"/>
+          <w:sz w:val="20"/>
+          <w:szCs w:val="20"/>
+        </w:rPr>
+        <w:t xml:space="preserve"> mode</w:t>
       </w:r>
     </w:p>
     <w:p>
@@ -5856,7 +5904,7 @@
       <w:pPr>
         <w:pStyle w:val="Heading2"/>
       </w:pPr>
-      <w:bookmarkStart w:id="12" w:name="_Toc407800888"/>
+      <w:bookmarkStart w:id="13" w:name="_Toc407800888"/>
       <w:proofErr w:type="gramStart"/>
       <w:r>
         <w:t xml:space="preserve">2.5  </w:t>
@@ -5871,7 +5919,7 @@
       <w:r>
         <w:t>nput/output</w:t>
       </w:r>
-      <w:bookmarkEnd w:id="12"/>
+      <w:bookmarkEnd w:id="13"/>
     </w:p>
     <w:p>
       <w:r>
@@ -6049,7 +6097,7 @@
       <w:pPr>
         <w:pStyle w:val="Heading2"/>
       </w:pPr>
-      <w:bookmarkStart w:id="13" w:name="_Toc407800889"/>
+      <w:bookmarkStart w:id="14" w:name="_Toc407800889"/>
       <w:proofErr w:type="gramStart"/>
       <w:r>
         <w:t>2.6  Exception</w:t>
@@ -6058,7 +6106,7 @@
       <w:r>
         <w:t xml:space="preserve"> handling</w:t>
       </w:r>
-      <w:bookmarkEnd w:id="13"/>
+      <w:bookmarkEnd w:id="14"/>
     </w:p>
     <w:p>
       <w:r>
@@ -6144,7 +6192,7 @@
       <w:pPr>
         <w:pStyle w:val="Heading2"/>
       </w:pPr>
-      <w:bookmarkStart w:id="14" w:name="_Toc407800890"/>
+      <w:bookmarkStart w:id="15" w:name="_Toc407800890"/>
       <w:proofErr w:type="gramStart"/>
       <w:r>
         <w:t>2.7</w:t>
@@ -6152,21 +6200,24 @@
       <w:r>
         <w:t xml:space="preserve">  Multitasking</w:t>
       </w:r>
-      <w:bookmarkEnd w:id="14"/>
+      <w:bookmarkEnd w:id="15"/>
       <w:proofErr w:type="gramEnd"/>
     </w:p>
     <w:p>
       <w:r>
-        <w:t>The N.I.G.E. Machine has virtualization capabilities built into the soft-core CPU</w:t>
-      </w:r>
-      <w:r>
-        <w:t xml:space="preserve">.  </w:t>
-      </w:r>
-      <w:r>
-        <w:t>There are 32 virtual machines (VM's) within the CPU and each VM is capable of r</w:t>
-      </w:r>
-      <w:r>
-        <w:t>unning a separate software task (s</w:t>
+        <w:t xml:space="preserve">The N.I.G.E. Machine has </w:t>
+      </w:r>
+      <w:r>
+        <w:t>hardware multitasking</w:t>
+      </w:r>
+      <w:r>
+        <w:t xml:space="preserve"> capabilities built into the soft-core CPU</w:t>
+      </w:r>
+      <w:r>
+        <w:t xml:space="preserve"> </w:t>
+      </w:r>
+      <w:r>
+        <w:t>(s</w:t>
       </w:r>
       <w:r>
         <w:t>ee Appendix 12</w:t>
@@ -6189,7 +6240,13 @@
     </w:p>
     <w:p>
       <w:r>
-        <w:t xml:space="preserve">The virtualization core has the flexibility to operate whichever model for taking sequencing is best suited for the application at hand.  The default model provided by the FORTH system software is </w:t>
+        <w:t xml:space="preserve">The </w:t>
+      </w:r>
+      <w:r>
+        <w:t>hardware multitasking</w:t>
+      </w:r>
+      <w:r>
+        <w:t xml:space="preserve"> core has the flexibility to operate whichever model for taking sequencing is best suited for the application at hand.  The default model provided by the FORTH system software is </w:t>
       </w:r>
       <w:r>
         <w:t xml:space="preserve">cooperative, </w:t>
@@ -6208,7 +6265,7 @@
           <w:szCs w:val="36"/>
         </w:rPr>
       </w:pPr>
-      <w:bookmarkStart w:id="15" w:name="_Toc407800891"/>
+      <w:bookmarkStart w:id="16" w:name="_Toc407800891"/>
       <w:r>
         <w:br w:type="page"/>
       </w:r>
@@ -6221,7 +6278,7 @@
         <w:lastRenderedPageBreak/>
         <w:t>3.  Customizing the system software</w:t>
       </w:r>
-      <w:bookmarkEnd w:id="15"/>
+      <w:bookmarkEnd w:id="16"/>
     </w:p>
     <w:p>
       <w:r>
@@ -6246,14 +6303,14 @@
       <w:pPr>
         <w:pStyle w:val="Heading2"/>
       </w:pPr>
-      <w:bookmarkStart w:id="16" w:name="_Toc407800892"/>
+      <w:bookmarkStart w:id="17" w:name="_Toc407800892"/>
       <w:r>
         <w:t xml:space="preserve">3.1 </w:t>
       </w:r>
       <w:r>
         <w:t>Running the cross-assembler</w:t>
       </w:r>
-      <w:bookmarkEnd w:id="16"/>
+      <w:bookmarkEnd w:id="17"/>
     </w:p>
     <w:p>
       <w:r>
@@ -6487,11 +6544,11 @@
       <w:pPr>
         <w:pStyle w:val="Heading2"/>
       </w:pPr>
-      <w:bookmarkStart w:id="17" w:name="_Toc407800893"/>
+      <w:bookmarkStart w:id="18" w:name="_Toc407800893"/>
       <w:r>
         <w:t>3.2 Structure of the system software</w:t>
       </w:r>
-      <w:bookmarkEnd w:id="17"/>
+      <w:bookmarkEnd w:id="18"/>
     </w:p>
     <w:p>
       <w:r>
@@ -6965,7 +7022,7 @@
       <w:pPr>
         <w:pStyle w:val="Heading2"/>
       </w:pPr>
-      <w:bookmarkStart w:id="18" w:name="_Toc407800894"/>
+      <w:bookmarkStart w:id="19" w:name="_Toc407800894"/>
       <w:proofErr w:type="gramStart"/>
       <w:r>
         <w:t>3.3  Updating</w:t>
@@ -6974,7 +7031,7 @@
       <w:r>
         <w:t xml:space="preserve"> the system software</w:t>
       </w:r>
-      <w:bookmarkEnd w:id="18"/>
+      <w:bookmarkEnd w:id="19"/>
     </w:p>
     <w:p>
       <w:pPr>
@@ -7478,12 +7535,12 @@
       <w:pPr>
         <w:pStyle w:val="Heading1"/>
       </w:pPr>
-      <w:bookmarkStart w:id="19" w:name="_Toc407800895"/>
+      <w:bookmarkStart w:id="20" w:name="_Toc407800895"/>
       <w:r>
         <w:lastRenderedPageBreak/>
         <w:t>4.  Customizing the system hardware</w:t>
       </w:r>
-      <w:bookmarkEnd w:id="19"/>
+      <w:bookmarkEnd w:id="20"/>
     </w:p>
     <w:p>
       <w:r>
@@ -7845,7 +7902,7 @@
       <w:r>
         <w:br w:type="page"/>
       </w:r>
-      <w:bookmarkStart w:id="20" w:name="_Toc407800896"/>
+      <w:bookmarkStart w:id="21" w:name="_Toc407800896"/>
       <w:proofErr w:type="gramStart"/>
       <w:r>
         <w:lastRenderedPageBreak/>
@@ -7861,7 +7918,7 @@
       <w:r>
         <w:t xml:space="preserve"> specifications</w:t>
       </w:r>
-      <w:bookmarkEnd w:id="20"/>
+      <w:bookmarkEnd w:id="21"/>
     </w:p>
     <w:p/>
     <w:tbl>
@@ -8572,7 +8629,25 @@
               <w:t>Character graphics</w:t>
             </w:r>
             <w:r>
-              <w:t xml:space="preserve"> (8 x 8 pixel) only</w:t>
+              <w:t xml:space="preserve"> (</w:t>
+            </w:r>
+            <w:r>
+              <w:t>16</w:t>
+            </w:r>
+            <w:r>
+              <w:t xml:space="preserve"> x </w:t>
+            </w:r>
+            <w:r>
+              <w:t>16</w:t>
+            </w:r>
+            <w:r>
+              <w:t xml:space="preserve"> pixel</w:t>
+            </w:r>
+            <w:r>
+              <w:t>, adjustable</w:t>
+            </w:r>
+            <w:r>
+              <w:t>) only</w:t>
             </w:r>
           </w:p>
         </w:tc>
@@ -8729,7 +8804,7 @@
       <w:r>
         <w:br w:type="page"/>
       </w:r>
-      <w:bookmarkStart w:id="21" w:name="_Toc407800897"/>
+      <w:bookmarkStart w:id="22" w:name="_Toc407800897"/>
       <w:proofErr w:type="gramStart"/>
       <w:r>
         <w:lastRenderedPageBreak/>
@@ -8752,7 +8827,7 @@
         <w:t>set</w:t>
       </w:r>
       <w:bookmarkEnd w:id="0"/>
-      <w:bookmarkEnd w:id="21"/>
+      <w:bookmarkEnd w:id="22"/>
     </w:p>
     <w:p>
       <w:pPr>
@@ -14534,8 +14609,6 @@
             <w:r>
               <w:t>u-</w:t>
             </w:r>
-            <w:bookmarkStart w:id="22" w:name="_GoBack"/>
-            <w:bookmarkEnd w:id="22"/>
             <w:r>
               <w:t xml:space="preserve">rem </w:t>
             </w:r>
@@ -16880,7 +16953,19 @@
               <w:spacing w:before="120" w:after="120"/>
             </w:pPr>
             <w:r>
-              <w:t>Task switch.  Yield execution of the current virtual machine and switch execution to the next-to-execute virtual machine.</w:t>
+              <w:t xml:space="preserve">Task switch.  Yield execution of the current </w:t>
+            </w:r>
+            <w:r>
+              <w:t>task</w:t>
+            </w:r>
+            <w:r>
+              <w:t xml:space="preserve"> and switch execution to the next-to-execute </w:t>
+            </w:r>
+            <w:r>
+              <w:t>task</w:t>
+            </w:r>
+            <w:r>
+              <w:t>.</w:t>
             </w:r>
           </w:p>
         </w:tc>
@@ -20842,7 +20927,7 @@
               <w:jc w:val="right"/>
             </w:pPr>
             <w:r>
-              <w:t>2</w:t>
+              <w:t>4</w:t>
             </w:r>
             <w:r>
               <w:t xml:space="preserve"> </w:t>
@@ -20868,7 +20953,13 @@
               <w:rPr>
                 <w:rFonts w:ascii="Consolas" w:hAnsi="Consolas" w:cs="Consolas"/>
               </w:rPr>
-              <w:t>0x03D</w:t>
+              <w:t>0x03</w:t>
+            </w:r>
+            <w:r>
+              <w:rPr>
+                <w:rFonts w:ascii="Consolas" w:hAnsi="Consolas" w:cs="Consolas"/>
+              </w:rPr>
+              <w:t>C</w:t>
             </w:r>
             <w:r>
               <w:rPr>
@@ -20958,7 +21049,19 @@
               <w:rPr>
                 <w:rFonts w:ascii="Consolas" w:hAnsi="Consolas" w:cs="Consolas"/>
               </w:rPr>
-              <w:t>0x03D800</w:t>
+              <w:t>0x03D</w:t>
+            </w:r>
+            <w:r>
+              <w:rPr>
+                <w:rFonts w:ascii="Consolas" w:hAnsi="Consolas" w:cs="Consolas"/>
+              </w:rPr>
+              <w:t>0</w:t>
+            </w:r>
+            <w:r>
+              <w:rPr>
+                <w:rFonts w:ascii="Consolas" w:hAnsi="Consolas" w:cs="Consolas"/>
+              </w:rPr>
+              <w:t>00</w:t>
             </w:r>
           </w:p>
         </w:tc>
@@ -20996,7 +21099,7 @@
               <w:spacing w:before="60" w:after="60"/>
             </w:pPr>
             <w:r>
-              <w:t>Parameter stack</w:t>
+              <w:t>Subroutine and exception local variables</w:t>
             </w:r>
           </w:p>
         </w:tc>
@@ -21030,7 +21133,19 @@
               <w:rPr>
                 <w:rFonts w:ascii="Consolas" w:hAnsi="Consolas" w:cs="Consolas"/>
               </w:rPr>
-              <w:t>0x03E000</w:t>
+              <w:t>0x03</w:t>
+            </w:r>
+            <w:r>
+              <w:rPr>
+                <w:rFonts w:ascii="Consolas" w:hAnsi="Consolas" w:cs="Consolas"/>
+              </w:rPr>
+              <w:t>D8</w:t>
+            </w:r>
+            <w:r>
+              <w:rPr>
+                <w:rFonts w:ascii="Consolas" w:hAnsi="Consolas" w:cs="Consolas"/>
+              </w:rPr>
+              <w:t>00</w:t>
             </w:r>
           </w:p>
         </w:tc>
@@ -21068,7 +21183,7 @@
               <w:spacing w:before="60" w:after="60"/>
             </w:pPr>
             <w:r>
-              <w:t>Return stack</w:t>
+              <w:t>USER data area</w:t>
             </w:r>
           </w:p>
         </w:tc>
@@ -21102,7 +21217,19 @@
               <w:rPr>
                 <w:rFonts w:ascii="Consolas" w:hAnsi="Consolas" w:cs="Consolas"/>
               </w:rPr>
-              <w:t>0x03E800</w:t>
+              <w:t>0x03E</w:t>
+            </w:r>
+            <w:r>
+              <w:rPr>
+                <w:rFonts w:ascii="Consolas" w:hAnsi="Consolas" w:cs="Consolas"/>
+              </w:rPr>
+              <w:t>0</w:t>
+            </w:r>
+            <w:r>
+              <w:rPr>
+                <w:rFonts w:ascii="Consolas" w:hAnsi="Consolas" w:cs="Consolas"/>
+              </w:rPr>
+              <w:t>00</w:t>
             </w:r>
           </w:p>
         </w:tc>
@@ -21140,7 +21267,7 @@
               <w:spacing w:before="60" w:after="60"/>
             </w:pPr>
             <w:r>
-              <w:t>Exception and subroutine stacks</w:t>
+              <w:t>Multitasking control</w:t>
             </w:r>
           </w:p>
         </w:tc>
@@ -21509,7 +21636,13 @@
               <w:spacing w:before="60" w:after="60"/>
             </w:pPr>
             <w:r>
-              <w:t>Graphics mode - see below for bit level</w:t>
+              <w:t xml:space="preserve">Graphics mode </w:t>
+            </w:r>
+            <w:r>
+              <w:t>–</w:t>
+            </w:r>
+            <w:r>
+              <w:t xml:space="preserve"> see below for bit level</w:t>
             </w:r>
           </w:p>
         </w:tc>
@@ -21843,7 +21976,13 @@
               <w:spacing w:before="60" w:after="60"/>
             </w:pPr>
             <w:r>
-              <w:t>RS232 port status - see below for bit level</w:t>
+              <w:t xml:space="preserve">RS232 port status </w:t>
+            </w:r>
+            <w:r>
+              <w:t>–</w:t>
+            </w:r>
+            <w:r>
+              <w:t xml:space="preserve"> see below for bit level</w:t>
             </w:r>
           </w:p>
         </w:tc>
@@ -22177,7 +22316,13 @@
               <w:spacing w:before="60" w:after="60"/>
             </w:pPr>
             <w:r>
-              <w:t>Interrupt request mask - see below</w:t>
+              <w:t xml:space="preserve">Interrupt request mask </w:t>
+            </w:r>
+            <w:r>
+              <w:t>–</w:t>
+            </w:r>
+            <w:r>
+              <w:t xml:space="preserve"> see below</w:t>
             </w:r>
           </w:p>
         </w:tc>
@@ -22260,7 +22405,98 @@
               <w:spacing w:before="60" w:after="60"/>
             </w:pPr>
             <w:r>
-              <w:t xml:space="preserve">8 character seven segment output on the </w:t>
+              <w:t xml:space="preserve">8 character </w:t>
+            </w:r>
+            <w:r>
+              <w:t xml:space="preserve">Nexys4 </w:t>
+            </w:r>
+            <w:r>
+              <w:t xml:space="preserve">seven segment </w:t>
+            </w:r>
+            <w:r>
+              <w:t>display</w:t>
+            </w:r>
+          </w:p>
+        </w:tc>
+        <w:tc>
+          <w:tcPr>
+            <w:tcW w:w="995" w:type="dxa"/>
+          </w:tcPr>
+          <w:p>
+            <w:pPr>
+              <w:spacing w:before="60" w:after="60"/>
+              <w:jc w:val="center"/>
+            </w:pPr>
+            <w:r>
+              <w:t>W</w:t>
+            </w:r>
+          </w:p>
+        </w:tc>
+        <w:tc>
+          <w:tcPr>
+            <w:tcW w:w="1174" w:type="dxa"/>
+          </w:tcPr>
+          <w:p>
+            <w:pPr>
+              <w:spacing w:before="60" w:after="60"/>
+              <w:jc w:val="right"/>
+              <w:rPr>
+                <w:rFonts w:ascii="Consolas" w:hAnsi="Consolas" w:cs="Consolas"/>
+              </w:rPr>
+            </w:pPr>
+            <w:r>
+              <w:rPr>
+                <w:rFonts w:ascii="Consolas" w:hAnsi="Consolas" w:cs="Consolas"/>
+              </w:rPr>
+              <w:t>0x03F830</w:t>
+            </w:r>
+          </w:p>
+        </w:tc>
+        <w:tc>
+          <w:tcPr>
+            <w:tcW w:w="1079" w:type="dxa"/>
+          </w:tcPr>
+          <w:p>
+            <w:pPr>
+              <w:spacing w:before="60" w:after="60"/>
+              <w:jc w:val="right"/>
+              <w:rPr>
+                <w:rFonts w:ascii="Consolas" w:hAnsi="Consolas" w:cs="Consolas"/>
+              </w:rPr>
+            </w:pPr>
+            <w:r>
+              <w:rPr>
+                <w:rFonts w:ascii="Consolas" w:hAnsi="Consolas" w:cs="Consolas"/>
+              </w:rPr>
+              <w:t>260144</w:t>
+            </w:r>
+          </w:p>
+        </w:tc>
+      </w:tr>
+      <w:tr>
+        <w:tc>
+          <w:tcPr>
+            <w:tcW w:w="1845" w:type="dxa"/>
+          </w:tcPr>
+          <w:p>
+            <w:pPr>
+              <w:spacing w:before="60" w:after="60"/>
+            </w:pPr>
+            <w:r>
+              <w:t>SWITCHES</w:t>
+            </w:r>
+          </w:p>
+        </w:tc>
+        <w:tc>
+          <w:tcPr>
+            <w:tcW w:w="4483" w:type="dxa"/>
+          </w:tcPr>
+          <w:p>
+            <w:pPr>
+              <w:spacing w:before="60" w:after="60"/>
+            </w:pPr>
+            <w:r>
+              <w:t xml:space="preserve">16 switch inputs on the </w:t>
             </w:r>
             <w:proofErr w:type="spellStart"/>
             <w:r>
@@ -22282,6 +22518,346 @@
               <w:jc w:val="center"/>
             </w:pPr>
             <w:r>
+              <w:t>R</w:t>
+            </w:r>
+          </w:p>
+        </w:tc>
+        <w:tc>
+          <w:tcPr>
+            <w:tcW w:w="1174" w:type="dxa"/>
+          </w:tcPr>
+          <w:p>
+            <w:pPr>
+              <w:spacing w:before="60" w:after="60"/>
+              <w:jc w:val="right"/>
+              <w:rPr>
+                <w:rFonts w:ascii="Consolas" w:hAnsi="Consolas" w:cs="Consolas"/>
+              </w:rPr>
+            </w:pPr>
+            <w:r>
+              <w:rPr>
+                <w:rFonts w:ascii="Consolas" w:hAnsi="Consolas" w:cs="Consolas"/>
+              </w:rPr>
+              <w:t>0x03F834</w:t>
+            </w:r>
+          </w:p>
+        </w:tc>
+        <w:tc>
+          <w:tcPr>
+            <w:tcW w:w="1079" w:type="dxa"/>
+          </w:tcPr>
+          <w:p>
+            <w:pPr>
+              <w:spacing w:before="60" w:after="60"/>
+              <w:jc w:val="right"/>
+              <w:rPr>
+                <w:rFonts w:ascii="Consolas" w:hAnsi="Consolas" w:cs="Consolas"/>
+              </w:rPr>
+            </w:pPr>
+            <w:r>
+              <w:rPr>
+                <w:rFonts w:ascii="Consolas" w:hAnsi="Consolas" w:cs="Consolas"/>
+              </w:rPr>
+              <w:t>260148</w:t>
+            </w:r>
+          </w:p>
+        </w:tc>
+      </w:tr>
+      <w:tr>
+        <w:tc>
+          <w:tcPr>
+            <w:tcW w:w="1845" w:type="dxa"/>
+          </w:tcPr>
+          <w:p>
+            <w:pPr>
+              <w:spacing w:before="60" w:after="60"/>
+            </w:pPr>
+            <w:r>
+              <w:t>SPIDATA</w:t>
+            </w:r>
+          </w:p>
+        </w:tc>
+        <w:tc>
+          <w:tcPr>
+            <w:tcW w:w="4483" w:type="dxa"/>
+          </w:tcPr>
+          <w:p>
+            <w:pPr>
+              <w:spacing w:before="60" w:after="60"/>
+            </w:pPr>
+            <w:r>
+              <w:t>SPI data byte.  Writing to this register triggers the SPI transmit/receive cycle</w:t>
+            </w:r>
+          </w:p>
+        </w:tc>
+        <w:tc>
+          <w:tcPr>
+            <w:tcW w:w="995" w:type="dxa"/>
+          </w:tcPr>
+          <w:p>
+            <w:pPr>
+              <w:spacing w:before="60" w:after="60"/>
+              <w:jc w:val="center"/>
+            </w:pPr>
+            <w:r>
+              <w:t>R/W</w:t>
+            </w:r>
+          </w:p>
+        </w:tc>
+        <w:tc>
+          <w:tcPr>
+            <w:tcW w:w="1174" w:type="dxa"/>
+          </w:tcPr>
+          <w:p>
+            <w:pPr>
+              <w:spacing w:before="60" w:after="60"/>
+              <w:jc w:val="right"/>
+              <w:rPr>
+                <w:rFonts w:ascii="Consolas" w:hAnsi="Consolas" w:cs="Consolas"/>
+              </w:rPr>
+            </w:pPr>
+            <w:r>
+              <w:rPr>
+                <w:rFonts w:ascii="Consolas" w:hAnsi="Consolas" w:cs="Consolas"/>
+              </w:rPr>
+              <w:t>0x03F838</w:t>
+            </w:r>
+          </w:p>
+        </w:tc>
+        <w:tc>
+          <w:tcPr>
+            <w:tcW w:w="1079" w:type="dxa"/>
+          </w:tcPr>
+          <w:p>
+            <w:pPr>
+              <w:spacing w:before="60" w:after="60"/>
+              <w:jc w:val="right"/>
+              <w:rPr>
+                <w:rFonts w:ascii="Consolas" w:hAnsi="Consolas" w:cs="Consolas"/>
+              </w:rPr>
+            </w:pPr>
+            <w:r>
+              <w:rPr>
+                <w:rFonts w:ascii="Consolas" w:hAnsi="Consolas" w:cs="Consolas"/>
+              </w:rPr>
+              <w:t>260152</w:t>
+            </w:r>
+          </w:p>
+        </w:tc>
+      </w:tr>
+      <w:tr>
+        <w:tc>
+          <w:tcPr>
+            <w:tcW w:w="1845" w:type="dxa"/>
+          </w:tcPr>
+          <w:p>
+            <w:pPr>
+              <w:spacing w:before="60" w:after="60"/>
+            </w:pPr>
+            <w:r>
+              <w:t>SPICONTROL</w:t>
+            </w:r>
+          </w:p>
+        </w:tc>
+        <w:tc>
+          <w:tcPr>
+            <w:tcW w:w="4483" w:type="dxa"/>
+          </w:tcPr>
+          <w:p>
+            <w:pPr>
+              <w:spacing w:before="60" w:after="60"/>
+            </w:pPr>
+            <w:r>
+              <w:t xml:space="preserve">Control of SPI port </w:t>
+            </w:r>
+            <w:r>
+              <w:t>–</w:t>
+            </w:r>
+            <w:r>
+              <w:t xml:space="preserve"> see below for bit level</w:t>
+            </w:r>
+          </w:p>
+        </w:tc>
+        <w:tc>
+          <w:tcPr>
+            <w:tcW w:w="995" w:type="dxa"/>
+          </w:tcPr>
+          <w:p>
+            <w:pPr>
+              <w:spacing w:before="60" w:after="60"/>
+              <w:jc w:val="center"/>
+            </w:pPr>
+            <w:r>
+              <w:t>R/W</w:t>
+            </w:r>
+          </w:p>
+        </w:tc>
+        <w:tc>
+          <w:tcPr>
+            <w:tcW w:w="1174" w:type="dxa"/>
+          </w:tcPr>
+          <w:p>
+            <w:pPr>
+              <w:spacing w:before="60" w:after="60"/>
+              <w:jc w:val="right"/>
+              <w:rPr>
+                <w:rFonts w:ascii="Consolas" w:hAnsi="Consolas" w:cs="Consolas"/>
+              </w:rPr>
+            </w:pPr>
+            <w:r>
+              <w:rPr>
+                <w:rFonts w:ascii="Consolas" w:hAnsi="Consolas" w:cs="Consolas"/>
+              </w:rPr>
+              <w:t>0x03F83C</w:t>
+            </w:r>
+          </w:p>
+        </w:tc>
+        <w:tc>
+          <w:tcPr>
+            <w:tcW w:w="1079" w:type="dxa"/>
+          </w:tcPr>
+          <w:p>
+            <w:pPr>
+              <w:spacing w:before="60" w:after="60"/>
+              <w:jc w:val="right"/>
+              <w:rPr>
+                <w:rFonts w:ascii="Consolas" w:hAnsi="Consolas" w:cs="Consolas"/>
+              </w:rPr>
+            </w:pPr>
+            <w:r>
+              <w:rPr>
+                <w:rFonts w:ascii="Consolas" w:hAnsi="Consolas" w:cs="Consolas"/>
+              </w:rPr>
+              <w:t>260156</w:t>
+            </w:r>
+          </w:p>
+        </w:tc>
+      </w:tr>
+      <w:tr>
+        <w:tc>
+          <w:tcPr>
+            <w:tcW w:w="1845" w:type="dxa"/>
+          </w:tcPr>
+          <w:p>
+            <w:pPr>
+              <w:spacing w:before="60" w:after="60"/>
+            </w:pPr>
+            <w:r>
+              <w:t>SPISTATUS</w:t>
+            </w:r>
+          </w:p>
+        </w:tc>
+        <w:tc>
+          <w:tcPr>
+            <w:tcW w:w="4483" w:type="dxa"/>
+          </w:tcPr>
+          <w:p>
+            <w:pPr>
+              <w:spacing w:before="60" w:after="60"/>
+            </w:pPr>
+            <w:r>
+              <w:t xml:space="preserve">Status of SPI port </w:t>
+            </w:r>
+            <w:r>
+              <w:t>–</w:t>
+            </w:r>
+            <w:r>
+              <w:t xml:space="preserve"> see below for bit level</w:t>
+            </w:r>
+          </w:p>
+        </w:tc>
+        <w:tc>
+          <w:tcPr>
+            <w:tcW w:w="995" w:type="dxa"/>
+          </w:tcPr>
+          <w:p>
+            <w:pPr>
+              <w:spacing w:before="60" w:after="60"/>
+              <w:jc w:val="center"/>
+            </w:pPr>
+            <w:r>
+              <w:t>R</w:t>
+            </w:r>
+          </w:p>
+        </w:tc>
+        <w:tc>
+          <w:tcPr>
+            <w:tcW w:w="1174" w:type="dxa"/>
+          </w:tcPr>
+          <w:p>
+            <w:pPr>
+              <w:spacing w:before="60" w:after="60"/>
+              <w:jc w:val="right"/>
+              <w:rPr>
+                <w:rFonts w:ascii="Consolas" w:hAnsi="Consolas" w:cs="Consolas"/>
+              </w:rPr>
+            </w:pPr>
+            <w:r>
+              <w:rPr>
+                <w:rFonts w:ascii="Consolas" w:hAnsi="Consolas" w:cs="Consolas"/>
+              </w:rPr>
+              <w:t>0x03F840</w:t>
+            </w:r>
+          </w:p>
+        </w:tc>
+        <w:tc>
+          <w:tcPr>
+            <w:tcW w:w="1079" w:type="dxa"/>
+          </w:tcPr>
+          <w:p>
+            <w:pPr>
+              <w:spacing w:before="60" w:after="60"/>
+              <w:jc w:val="right"/>
+              <w:rPr>
+                <w:rFonts w:ascii="Consolas" w:hAnsi="Consolas" w:cs="Consolas"/>
+              </w:rPr>
+            </w:pPr>
+            <w:r>
+              <w:rPr>
+                <w:rFonts w:ascii="Consolas" w:hAnsi="Consolas" w:cs="Consolas"/>
+              </w:rPr>
+              <w:t>260160</w:t>
+            </w:r>
+          </w:p>
+        </w:tc>
+      </w:tr>
+      <w:tr>
+        <w:tc>
+          <w:tcPr>
+            <w:tcW w:w="1845" w:type="dxa"/>
+          </w:tcPr>
+          <w:p>
+            <w:pPr>
+              <w:spacing w:before="60" w:after="60"/>
+            </w:pPr>
+            <w:r>
+              <w:t>SPICLKDIV</w:t>
+            </w:r>
+          </w:p>
+        </w:tc>
+        <w:tc>
+          <w:tcPr>
+            <w:tcW w:w="4483" w:type="dxa"/>
+          </w:tcPr>
+          <w:p>
+            <w:pPr>
+              <w:spacing w:before="60" w:after="60"/>
+            </w:pPr>
+            <w:r>
+              <w:t>SPI clock = 100,000,000 / SPICLKDIV</w:t>
+            </w:r>
+          </w:p>
+        </w:tc>
+        <w:tc>
+          <w:tcPr>
+            <w:tcW w:w="995" w:type="dxa"/>
+          </w:tcPr>
+          <w:p>
+            <w:pPr>
+              <w:spacing w:before="60" w:after="60"/>
+              <w:jc w:val="center"/>
+            </w:pPr>
+            <w:r>
               <w:t>W</w:t>
             </w:r>
           </w:p>
@@ -22302,7 +22878,7 @@
               <w:rPr>
                 <w:rFonts w:ascii="Consolas" w:hAnsi="Consolas" w:cs="Consolas"/>
               </w:rPr>
-              <w:t>0x03F830</w:t>
+              <w:t>0x03F844</w:t>
             </w:r>
           </w:p>
         </w:tc>
@@ -22322,7 +22898,7 @@
               <w:rPr>
                 <w:rFonts w:ascii="Consolas" w:hAnsi="Consolas" w:cs="Consolas"/>
               </w:rPr>
-              <w:t>260144</w:t>
+              <w:t>260164</w:t>
             </w:r>
           </w:p>
         </w:tc>
@@ -22337,7 +22913,7 @@
               <w:spacing w:before="60" w:after="60"/>
             </w:pPr>
             <w:r>
-              <w:t>SWITCHES</w:t>
+              <w:t>VBLANK</w:t>
             </w:r>
           </w:p>
         </w:tc>
@@ -22349,16 +22925,13 @@
             <w:pPr>
               <w:spacing w:before="60" w:after="60"/>
             </w:pPr>
-            <w:r>
-              <w:t xml:space="preserve">16 switch inputs on the </w:t>
-            </w:r>
             <w:proofErr w:type="spellStart"/>
             <w:r>
-              <w:t>Nexys</w:t>
+              <w:t>Bit</w:t>
             </w:r>
             <w:proofErr w:type="spellEnd"/>
             <w:r>
-              <w:t xml:space="preserve"> 2 board</w:t>
+              <w:t xml:space="preserve"> 0 is set during the VGA vertical blank interval and cleared otherwise</w:t>
             </w:r>
           </w:p>
         </w:tc>
@@ -22392,7 +22965,7 @@
               <w:rPr>
                 <w:rFonts w:ascii="Consolas" w:hAnsi="Consolas" w:cs="Consolas"/>
               </w:rPr>
-              <w:t>0x03F834</w:t>
+              <w:t>0x03F848</w:t>
             </w:r>
           </w:p>
         </w:tc>
@@ -22412,7 +22985,7 @@
               <w:rPr>
                 <w:rFonts w:ascii="Consolas" w:hAnsi="Consolas" w:cs="Consolas"/>
               </w:rPr>
-              <w:t>260148</w:t>
+              <w:t>260168</w:t>
             </w:r>
           </w:p>
         </w:tc>
@@ -22427,7 +23000,7 @@
               <w:spacing w:before="60" w:after="60"/>
             </w:pPr>
             <w:r>
-              <w:t>SPIDATA</w:t>
+              <w:t>INTERLACE</w:t>
             </w:r>
           </w:p>
         </w:tc>
@@ -22440,7 +23013,7 @@
               <w:spacing w:before="60" w:after="60"/>
             </w:pPr>
             <w:r>
-              <w:t>SPI data byte.  Writing to this register triggers the SPI transmit/receive cycle</w:t>
+              <w:t>Number of interlace scanlines</w:t>
             </w:r>
           </w:p>
         </w:tc>
@@ -22474,7 +23047,7 @@
               <w:rPr>
                 <w:rFonts w:ascii="Consolas" w:hAnsi="Consolas" w:cs="Consolas"/>
               </w:rPr>
-              <w:t>0x03F838</w:t>
+              <w:t>0x03F84C</w:t>
             </w:r>
           </w:p>
         </w:tc>
@@ -22494,7 +23067,7 @@
               <w:rPr>
                 <w:rFonts w:ascii="Consolas" w:hAnsi="Consolas" w:cs="Consolas"/>
               </w:rPr>
-              <w:t>260152</w:t>
+              <w:t>260172</w:t>
             </w:r>
           </w:p>
         </w:tc>
@@ -22509,7 +23082,7 @@
               <w:spacing w:before="60" w:after="60"/>
             </w:pPr>
             <w:r>
-              <w:t>SPICONTROL</w:t>
+              <w:t>CHARWIDTH</w:t>
             </w:r>
           </w:p>
         </w:tc>
@@ -22522,7 +23095,7 @@
               <w:spacing w:before="60" w:after="60"/>
             </w:pPr>
             <w:r>
-              <w:t>Control of SPI port - see below for bit level</w:t>
+              <w:t>Width of each character in pixels</w:t>
             </w:r>
           </w:p>
         </w:tc>
@@ -22534,6 +23107,94 @@
             <w:pPr>
               <w:spacing w:before="60" w:after="60"/>
               <w:jc w:val="center"/>
+              <w:rPr>
+                <w:u w:val="words"/>
+              </w:rPr>
+            </w:pPr>
+            <w:r>
+              <w:t>R/</w:t>
+            </w:r>
+            <w:r>
+              <w:t>W</w:t>
+            </w:r>
+          </w:p>
+        </w:tc>
+        <w:tc>
+          <w:tcPr>
+            <w:tcW w:w="1174" w:type="dxa"/>
+          </w:tcPr>
+          <w:p>
+            <w:pPr>
+              <w:spacing w:before="60" w:after="60"/>
+              <w:jc w:val="right"/>
+              <w:rPr>
+                <w:rFonts w:ascii="Consolas" w:hAnsi="Consolas" w:cs="Consolas"/>
+              </w:rPr>
+            </w:pPr>
+            <w:r>
+              <w:rPr>
+                <w:rFonts w:ascii="Consolas" w:hAnsi="Consolas" w:cs="Consolas"/>
+              </w:rPr>
+              <w:t>0x03F850</w:t>
+            </w:r>
+          </w:p>
+        </w:tc>
+        <w:tc>
+          <w:tcPr>
+            <w:tcW w:w="1079" w:type="dxa"/>
+          </w:tcPr>
+          <w:p>
+            <w:pPr>
+              <w:spacing w:before="60" w:after="60"/>
+              <w:jc w:val="right"/>
+              <w:rPr>
+                <w:rFonts w:ascii="Consolas" w:hAnsi="Consolas" w:cs="Consolas"/>
+              </w:rPr>
+            </w:pPr>
+            <w:r>
+              <w:rPr>
+                <w:rFonts w:ascii="Consolas" w:hAnsi="Consolas" w:cs="Consolas"/>
+              </w:rPr>
+              <w:t>260176</w:t>
+            </w:r>
+          </w:p>
+        </w:tc>
+      </w:tr>
+      <w:tr>
+        <w:tc>
+          <w:tcPr>
+            <w:tcW w:w="1845" w:type="dxa"/>
+          </w:tcPr>
+          <w:p>
+            <w:pPr>
+              <w:spacing w:before="60" w:after="60"/>
+            </w:pPr>
+            <w:r>
+              <w:t>CHARHEIGHT</w:t>
+            </w:r>
+          </w:p>
+        </w:tc>
+        <w:tc>
+          <w:tcPr>
+            <w:tcW w:w="4483" w:type="dxa"/>
+          </w:tcPr>
+          <w:p>
+            <w:pPr>
+              <w:spacing w:before="60" w:after="60"/>
+            </w:pPr>
+            <w:r>
+              <w:t>Height of each character in pixels</w:t>
+            </w:r>
+          </w:p>
+        </w:tc>
+        <w:tc>
+          <w:tcPr>
+            <w:tcW w:w="995" w:type="dxa"/>
+          </w:tcPr>
+          <w:p>
+            <w:pPr>
+              <w:spacing w:before="60" w:after="60"/>
+              <w:jc w:val="center"/>
             </w:pPr>
             <w:r>
               <w:t>R/W</w:t>
@@ -22556,7 +23217,7 @@
               <w:rPr>
                 <w:rFonts w:ascii="Consolas" w:hAnsi="Consolas" w:cs="Consolas"/>
               </w:rPr>
-              <w:t>0x03F83C</w:t>
+              <w:t>0x03F854</w:t>
             </w:r>
           </w:p>
         </w:tc>
@@ -22576,7 +23237,7 @@
               <w:rPr>
                 <w:rFonts w:ascii="Consolas" w:hAnsi="Consolas" w:cs="Consolas"/>
               </w:rPr>
-              <w:t>260156</w:t>
+              <w:t>260180</w:t>
             </w:r>
           </w:p>
         </w:tc>
@@ -22591,7 +23252,7 @@
               <w:spacing w:before="60" w:after="60"/>
             </w:pPr>
             <w:r>
-              <w:t>SPISTATUS</w:t>
+              <w:t>VGAROWS</w:t>
             </w:r>
           </w:p>
         </w:tc>
@@ -22604,7 +23265,7 @@
               <w:spacing w:before="60" w:after="60"/>
             </w:pPr>
             <w:r>
-              <w:t>Status of SPI port - see below for bit level</w:t>
+              <w:t xml:space="preserve">Number of complete character rows </w:t>
             </w:r>
           </w:p>
         </w:tc>
@@ -22618,7 +23279,7 @@
               <w:jc w:val="center"/>
             </w:pPr>
             <w:r>
-              <w:t>R</w:t>
+              <w:t>R/W</w:t>
             </w:r>
           </w:p>
         </w:tc>
@@ -22638,7 +23299,7 @@
               <w:rPr>
                 <w:rFonts w:ascii="Consolas" w:hAnsi="Consolas" w:cs="Consolas"/>
               </w:rPr>
-              <w:t>0x03F840</w:t>
+              <w:t>0x03F858</w:t>
             </w:r>
           </w:p>
         </w:tc>
@@ -22658,7 +23319,7 @@
               <w:rPr>
                 <w:rFonts w:ascii="Consolas" w:hAnsi="Consolas" w:cs="Consolas"/>
               </w:rPr>
-              <w:t>260160</w:t>
+              <w:t>260184</w:t>
             </w:r>
           </w:p>
         </w:tc>
@@ -22673,7 +23334,7 @@
               <w:spacing w:before="60" w:after="60"/>
             </w:pPr>
             <w:r>
-              <w:t>SPICLKDIV</w:t>
+              <w:t>VGACOLS</w:t>
             </w:r>
           </w:p>
         </w:tc>
@@ -22686,7 +23347,7 @@
               <w:spacing w:before="60" w:after="60"/>
             </w:pPr>
             <w:r>
-              <w:t>SPI clock = 100,000,000 / SPICLKDIV</w:t>
+              <w:t xml:space="preserve">Number of complete character columns </w:t>
             </w:r>
           </w:p>
         </w:tc>
@@ -22700,7 +23361,7 @@
               <w:jc w:val="center"/>
             </w:pPr>
             <w:r>
-              <w:t>W</w:t>
+              <w:t>R/W</w:t>
             </w:r>
           </w:p>
         </w:tc>
@@ -22720,7 +23381,7 @@
               <w:rPr>
                 <w:rFonts w:ascii="Consolas" w:hAnsi="Consolas" w:cs="Consolas"/>
               </w:rPr>
-              <w:t>0x03F844</w:t>
+              <w:t>0x03F85C</w:t>
             </w:r>
           </w:p>
         </w:tc>
@@ -22740,94 +23401,7 @@
               <w:rPr>
                 <w:rFonts w:ascii="Consolas" w:hAnsi="Consolas" w:cs="Consolas"/>
               </w:rPr>
-              <w:t>260164</w:t>
-            </w:r>
-          </w:p>
-        </w:tc>
-      </w:tr>
-      <w:tr>
-        <w:tc>
-          <w:tcPr>
-            <w:tcW w:w="1845" w:type="dxa"/>
-          </w:tcPr>
-          <w:p>
-            <w:pPr>
-              <w:spacing w:before="60" w:after="60"/>
-            </w:pPr>
-            <w:r>
-              <w:t>VBLANK</w:t>
-            </w:r>
-          </w:p>
-        </w:tc>
-        <w:tc>
-          <w:tcPr>
-            <w:tcW w:w="4483" w:type="dxa"/>
-          </w:tcPr>
-          <w:p>
-            <w:pPr>
-              <w:spacing w:before="60" w:after="60"/>
-            </w:pPr>
-            <w:proofErr w:type="spellStart"/>
-            <w:r>
-              <w:t>Bit</w:t>
-            </w:r>
-            <w:proofErr w:type="spellEnd"/>
-            <w:r>
-              <w:t xml:space="preserve"> 0 is set during the VGA vertical blank interval and cleared otherwise</w:t>
-            </w:r>
-          </w:p>
-        </w:tc>
-        <w:tc>
-          <w:tcPr>
-            <w:tcW w:w="995" w:type="dxa"/>
-          </w:tcPr>
-          <w:p>
-            <w:pPr>
-              <w:spacing w:before="60" w:after="60"/>
-              <w:jc w:val="center"/>
-            </w:pPr>
-            <w:r>
-              <w:t>R</w:t>
-            </w:r>
-          </w:p>
-        </w:tc>
-        <w:tc>
-          <w:tcPr>
-            <w:tcW w:w="1174" w:type="dxa"/>
-          </w:tcPr>
-          <w:p>
-            <w:pPr>
-              <w:spacing w:before="60" w:after="60"/>
-              <w:jc w:val="right"/>
-              <w:rPr>
-                <w:rFonts w:ascii="Consolas" w:hAnsi="Consolas" w:cs="Consolas"/>
-              </w:rPr>
-            </w:pPr>
-            <w:r>
-              <w:rPr>
-                <w:rFonts w:ascii="Consolas" w:hAnsi="Consolas" w:cs="Consolas"/>
-              </w:rPr>
-              <w:t>0x03F848</w:t>
-            </w:r>
-          </w:p>
-        </w:tc>
-        <w:tc>
-          <w:tcPr>
-            <w:tcW w:w="1079" w:type="dxa"/>
-          </w:tcPr>
-          <w:p>
-            <w:pPr>
-              <w:spacing w:before="60" w:after="60"/>
-              <w:jc w:val="right"/>
-              <w:rPr>
-                <w:rFonts w:ascii="Consolas" w:hAnsi="Consolas" w:cs="Consolas"/>
-              </w:rPr>
-            </w:pPr>
-            <w:r>
-              <w:rPr>
-                <w:rFonts w:ascii="Consolas" w:hAnsi="Consolas" w:cs="Consolas"/>
-              </w:rPr>
-              <w:t>260168</w:t>
+              <w:t>260188</w:t>
             </w:r>
           </w:p>
         </w:tc>
@@ -23016,16 +23590,7 @@
               <w:jc w:val="center"/>
             </w:pPr>
             <w:r>
-              <w:t>0 = interlace off</w:t>
-            </w:r>
-          </w:p>
-          <w:p>
-            <w:pPr>
-              <w:spacing w:before="120" w:after="120"/>
-              <w:jc w:val="center"/>
-            </w:pPr>
-            <w:r>
-              <w:t>1 = interlace on</w:t>
+              <w:t>n/a</w:t>
             </w:r>
           </w:p>
         </w:tc>
@@ -33131,7 +33696,10 @@
               <w:t>F</w:t>
             </w:r>
             <w:r>
-              <w:t>ind and initialize a new virtual machine</w:t>
+              <w:t xml:space="preserve">ind and initialize a new </w:t>
+            </w:r>
+            <w:r>
+              <w:t>task</w:t>
             </w:r>
             <w:r>
               <w:t xml:space="preserve"> to take n stack parameters</w:t>
@@ -33145,7 +33713,10 @@
             </w:r>
             <w:proofErr w:type="spellEnd"/>
             <w:r>
-              <w:t>) and execute task XT. Return the number of the virtual machine</w:t>
+              <w:t xml:space="preserve">) and execute task XT. Return the number of the </w:t>
+            </w:r>
+            <w:r>
+              <w:t>task</w:t>
             </w:r>
             <w:r>
               <w:t xml:space="preserve"> allocated to this task </w:t>
@@ -33168,7 +33739,13 @@
               <w:t xml:space="preserve"> true if successful, or false </w:t>
             </w:r>
             <w:r>
-              <w:t>if all virtual machines are currently otherwise allocated</w:t>
+              <w:t xml:space="preserve">if all </w:t>
+            </w:r>
+            <w:r>
+              <w:t>task</w:t>
+            </w:r>
+            <w:r>
+              <w:t>s are currently otherwise allocated</w:t>
             </w:r>
             <w:r>
               <w:t xml:space="preserve">.  </w:t>
@@ -33177,7 +33754,10 @@
               <w:t xml:space="preserve">The newly created task will be positioned in the round-robin sequence immediately after the current task.  </w:t>
             </w:r>
             <w:r>
-              <w:t xml:space="preserve">Virtual machines are numbered 0 through 31.  </w:t>
+              <w:t>Task</w:t>
+            </w:r>
+            <w:r>
+              <w:t xml:space="preserve">s are numbered 0 through 31.  </w:t>
             </w:r>
             <w:r>
               <w:t xml:space="preserve">Note that XT must </w:t>
@@ -33229,7 +33809,16 @@
               <w:spacing w:before="60" w:after="60"/>
             </w:pPr>
             <w:r>
-              <w:t>Task switch.  Yield CPU execution of the current virtual machine and switch CPU execution to the next-to-execute virtual machine</w:t>
+              <w:t xml:space="preserve">Task switch.  Yield CPU execution of the current </w:t>
+            </w:r>
+            <w:r>
+              <w:t>task</w:t>
+            </w:r>
+            <w:r>
+              <w:t xml:space="preserve"> and switch CPU execution to the next-to-execute </w:t>
+            </w:r>
+            <w:r>
+              <w:t>task</w:t>
             </w:r>
           </w:p>
         </w:tc>
@@ -33361,13 +33950,25 @@
               <w:spacing w:before="60" w:after="60"/>
             </w:pPr>
             <w:r>
-              <w:t xml:space="preserve">Put virtual machine </w:t>
+              <w:t xml:space="preserve">Put </w:t>
+            </w:r>
+            <w:r>
+              <w:t>task</w:t>
+            </w:r>
+            <w:r>
+              <w:t xml:space="preserve"> </w:t>
             </w:r>
             <w:r>
               <w:t>VM to sleep by removing it from the list</w:t>
             </w:r>
             <w:r>
-              <w:t xml:space="preserve"> of executing virtual machines.  VM remains allocated a</w:t>
+              <w:t xml:space="preserve"> of executing </w:t>
+            </w:r>
+            <w:r>
+              <w:t>task</w:t>
+            </w:r>
+            <w:r>
+              <w:t>s.  VM remains allocated a</w:t>
             </w:r>
             <w:r>
               <w:t>nd can be woken at a later time</w:t>
@@ -33411,7 +34012,13 @@
               <w:spacing w:before="60" w:after="60"/>
             </w:pPr>
             <w:r>
-              <w:t xml:space="preserve">Wake virtual machine </w:t>
+              <w:t xml:space="preserve">Wake </w:t>
+            </w:r>
+            <w:r>
+              <w:t>task</w:t>
+            </w:r>
+            <w:r>
+              <w:t xml:space="preserve"> </w:t>
             </w:r>
             <w:r>
               <w:t>VM by inserting it into the list of executi</w:t>
@@ -33467,13 +34074,31 @@
               <w:t>ea</w:t>
             </w:r>
             <w:r>
-              <w:t>llocate virtual machine VM</w:t>
+              <w:t xml:space="preserve">llocate </w:t>
+            </w:r>
+            <w:r>
+              <w:t>task</w:t>
+            </w:r>
+            <w:r>
+              <w:t xml:space="preserve"> VM</w:t>
             </w:r>
             <w:r>
               <w:t xml:space="preserve"> and remove it from the li</w:t>
             </w:r>
             <w:r>
-              <w:t>st of executing virtual machines.   Virtual machine VM may now be recycled by RUN</w:t>
+              <w:t xml:space="preserve">st of executing </w:t>
+            </w:r>
+            <w:r>
+              <w:t>task</w:t>
+            </w:r>
+            <w:r>
+              <w:t xml:space="preserve">s.   </w:t>
+            </w:r>
+            <w:r>
+              <w:t>Task</w:t>
+            </w:r>
+            <w:r>
+              <w:t xml:space="preserve"> VM may now be recycled by RUN</w:t>
             </w:r>
           </w:p>
         </w:tc>
@@ -33514,7 +34139,25 @@
               <w:spacing w:before="60" w:after="60"/>
             </w:pPr>
             <w:r>
-              <w:t>Virtual interrupt.  Cause virtual machine VM to branch to the subroutine at XT and then return to its prior point of execution.  The virtual interrupt will occur at the time when virtual machine VM is next scheduled to execute. (VIRQ does not cause execution to pass to virtual machine VM early/out of sequence)</w:t>
+              <w:t xml:space="preserve">Virtual interrupt.  Cause </w:t>
+            </w:r>
+            <w:r>
+              <w:t>task</w:t>
+            </w:r>
+            <w:r>
+              <w:t xml:space="preserve"> VM to branch to the subroutine at XT and then return to its prior point of execution.  The virtual interrupt will occur at the time when </w:t>
+            </w:r>
+            <w:r>
+              <w:t>task</w:t>
+            </w:r>
+            <w:r>
+              <w:t xml:space="preserve"> VM is next scheduled to execute. (VIRQ does not cause execution to pass to </w:t>
+            </w:r>
+            <w:r>
+              <w:t>task</w:t>
+            </w:r>
+            <w:r>
+              <w:t xml:space="preserve"> VM early/out of sequence)</w:t>
             </w:r>
           </w:p>
         </w:tc>
@@ -33555,7 +34198,25 @@
               <w:spacing w:before="60" w:after="60"/>
             </w:pPr>
             <w:r>
-              <w:t>Return the number of the currently executing virtual machine.  Virtual machines are numbered 0 through 31.  A power-on virtual machine 0 will be executing the FORTH system software</w:t>
+              <w:t xml:space="preserve">Return the number of the currently executing </w:t>
+            </w:r>
+            <w:r>
+              <w:t>task</w:t>
+            </w:r>
+            <w:r>
+              <w:t xml:space="preserve">.  </w:t>
+            </w:r>
+            <w:r>
+              <w:t>Task</w:t>
+            </w:r>
+            <w:r>
+              <w:t xml:space="preserve">s are numbered 0 through 31.  A power-on </w:t>
+            </w:r>
+            <w:r>
+              <w:t>task</w:t>
+            </w:r>
+            <w:r>
+              <w:t xml:space="preserve"> 0 will be executing the FORTH system software</w:t>
             </w:r>
           </w:p>
         </w:tc>
@@ -33596,7 +34257,25 @@
               <w:spacing w:before="60" w:after="60"/>
             </w:pPr>
             <w:r>
-              <w:t>Put the currently executing virtual machine to sleep by taking it out of the list of executing virtual machines.  The virtual machine may be woken by another task.  Note that THIS-SLEEP should be used instead of THIS-VM SLEEP to ensure correct task switching behavior</w:t>
+              <w:t xml:space="preserve">Put the currently executing </w:t>
+            </w:r>
+            <w:r>
+              <w:t>task</w:t>
+            </w:r>
+            <w:r>
+              <w:t xml:space="preserve"> to sleep by taking it out of the list of executing </w:t>
+            </w:r>
+            <w:r>
+              <w:t>task</w:t>
+            </w:r>
+            <w:r>
+              <w:t xml:space="preserve">s.  The </w:t>
+            </w:r>
+            <w:r>
+              <w:t>task</w:t>
+            </w:r>
+            <w:r>
+              <w:t xml:space="preserve"> may be woken by another task.  Note that THIS-SLEEP should be used instead of THIS-VM SLEEP to ensure correct task switching behavior</w:t>
             </w:r>
           </w:p>
         </w:tc>
@@ -33637,11 +34316,25 @@
               <w:spacing w:before="60" w:after="60"/>
             </w:pPr>
             <w:r>
-              <w:t xml:space="preserve">Deallocate the currently executing virtual machine to </w:t>
-            </w:r>
-            <w:r>
-              <w:lastRenderedPageBreak/>
-              <w:t>sleep and take it out of the list of executing virtual machines.  The virtual machine may now be recycled by RUN.  Note that THIS-STOP should be used instead of THIS-VM STOP to ensure correct task switching behavior</w:t>
+              <w:t xml:space="preserve">Deallocate the currently executing </w:t>
+            </w:r>
+            <w:r>
+              <w:t>task</w:t>
+            </w:r>
+            <w:r>
+              <w:t xml:space="preserve"> to sleep and take it out of the list of executing </w:t>
+            </w:r>
+            <w:r>
+              <w:t>task</w:t>
+            </w:r>
+            <w:r>
+              <w:t xml:space="preserve">s.  The </w:t>
+            </w:r>
+            <w:r>
+              <w:t>task</w:t>
+            </w:r>
+            <w:r>
+              <w:t xml:space="preserve"> may now be recycled by RUN.  Note that THIS-STOP should be used instead of THIS-VM STOP to ensure correct task switching behavior</w:t>
             </w:r>
           </w:p>
         </w:tc>
@@ -33791,10 +34484,10 @@
               <w:t xml:space="preserve">successfully </w:t>
             </w:r>
             <w:r>
-              <w:t>acquiring virtual mac</w:t>
-            </w:r>
-            <w:r>
-              <w:t>hine</w:t>
+              <w:t xml:space="preserve">acquiring </w:t>
+            </w:r>
+            <w:r>
+              <w:t>task</w:t>
             </w:r>
             <w:r>
               <w:t xml:space="preserve"> XOR 255</w:t>
@@ -34444,8 +35137,68 @@
               <w:spacing w:before="60" w:after="60"/>
             </w:pPr>
             <w:r>
+              <w:t>The number of screen rows (ROWS) and columns (COLUMNS) are also adjusted accordingly</w:t>
+            </w:r>
+          </w:p>
+        </w:tc>
+      </w:tr>
+      <w:tr>
+        <w:tc>
+          <w:tcPr>
+            <w:tcW w:w="1998" w:type="dxa"/>
+          </w:tcPr>
+          <w:p>
+            <w:pPr>
+              <w:spacing w:before="60" w:after="60"/>
+            </w:pPr>
+            <w:r>
+              <w:t>COLORMODE</w:t>
+            </w:r>
+          </w:p>
+        </w:tc>
+        <w:tc>
+          <w:tcPr>
+            <w:tcW w:w="1890" w:type="dxa"/>
+          </w:tcPr>
+          <w:p>
+            <w:pPr>
+              <w:spacing w:before="60" w:after="60"/>
+            </w:pPr>
+            <w:r>
+              <w:t>( n --)</w:t>
+            </w:r>
+          </w:p>
+        </w:tc>
+        <w:tc>
+          <w:tcPr>
+            <w:tcW w:w="5688" w:type="dxa"/>
+          </w:tcPr>
+          <w:p>
+            <w:pPr>
+              <w:spacing w:before="60" w:after="60"/>
+            </w:pPr>
+            <w:r>
+              <w:t>Sets the color mode (see section 2):</w:t>
+            </w:r>
+          </w:p>
+          <w:p>
+            <w:pPr>
+              <w:spacing w:before="60" w:after="60"/>
+            </w:pPr>
+            <w:r>
               <w:lastRenderedPageBreak/>
-              <w:t>The number of screen rows (ROWS) and columns (COLUMNS) are also adjusted accordingly</w:t>
+              <w:t>0 - 16/16</w:t>
+            </w:r>
+          </w:p>
+          <w:p>
+            <w:pPr>
+              <w:spacing w:before="60" w:after="60"/>
+            </w:pPr>
+            <w:r>
+              <w:t>1 - 256</w:t>
+            </w:r>
+            <w:r>
+              <w:t>/0 (default)</w:t>
             </w:r>
           </w:p>
         </w:tc>
@@ -34461,66 +35214,6 @@
             </w:pPr>
             <w:r>
               <w:lastRenderedPageBreak/>
-              <w:t>COLORMODE</w:t>
-            </w:r>
-          </w:p>
-        </w:tc>
-        <w:tc>
-          <w:tcPr>
-            <w:tcW w:w="1890" w:type="dxa"/>
-          </w:tcPr>
-          <w:p>
-            <w:pPr>
-              <w:spacing w:before="60" w:after="60"/>
-            </w:pPr>
-            <w:r>
-              <w:t>( n --)</w:t>
-            </w:r>
-          </w:p>
-        </w:tc>
-        <w:tc>
-          <w:tcPr>
-            <w:tcW w:w="5688" w:type="dxa"/>
-          </w:tcPr>
-          <w:p>
-            <w:pPr>
-              <w:spacing w:before="60" w:after="60"/>
-            </w:pPr>
-            <w:r>
-              <w:t>Sets the color mode (see section 2):</w:t>
-            </w:r>
-          </w:p>
-          <w:p>
-            <w:pPr>
-              <w:spacing w:before="60" w:after="60"/>
-            </w:pPr>
-            <w:r>
-              <w:t>0 - 16/16</w:t>
-            </w:r>
-          </w:p>
-          <w:p>
-            <w:pPr>
-              <w:spacing w:before="60" w:after="60"/>
-            </w:pPr>
-            <w:r>
-              <w:t>1 - 256</w:t>
-            </w:r>
-            <w:r>
-              <w:t>/0 (default)</w:t>
-            </w:r>
-          </w:p>
-        </w:tc>
-      </w:tr>
-      <w:tr>
-        <w:tc>
-          <w:tcPr>
-            <w:tcW w:w="1998" w:type="dxa"/>
-          </w:tcPr>
-          <w:p>
-            <w:pPr>
-              <w:spacing w:before="60" w:after="60"/>
-            </w:pPr>
-            <w:r>
               <w:t>CLS</w:t>
             </w:r>
           </w:p>
@@ -35272,70 +35965,66 @@
               <w:t>Redirect FORTH environment output to the screen</w:t>
             </w:r>
             <w:r>
-              <w:t xml:space="preserve">.  See </w:t>
-            </w:r>
+              <w:t>.  See &gt;REMOTE.</w:t>
+            </w:r>
+          </w:p>
+        </w:tc>
+      </w:tr>
+      <w:tr>
+        <w:tc>
+          <w:tcPr>
+            <w:tcW w:w="1998" w:type="dxa"/>
+          </w:tcPr>
+          <w:p>
+            <w:pPr>
+              <w:spacing w:before="60" w:after="60"/>
+            </w:pPr>
+            <w:r>
+              <w:t>&lt;REMOTE</w:t>
+            </w:r>
+          </w:p>
+        </w:tc>
+        <w:tc>
+          <w:tcPr>
+            <w:tcW w:w="1890" w:type="dxa"/>
+          </w:tcPr>
+          <w:p>
+            <w:pPr>
+              <w:spacing w:before="60" w:after="60"/>
+            </w:pPr>
+            <w:r>
+              <w:t>( --)</w:t>
+            </w:r>
+          </w:p>
+        </w:tc>
+        <w:tc>
+          <w:tcPr>
+            <w:tcW w:w="5688" w:type="dxa"/>
+          </w:tcPr>
+          <w:p>
+            <w:pPr>
+              <w:spacing w:before="60" w:after="60"/>
+            </w:pPr>
+            <w:r>
+              <w:t>Receive FORTH environment input from the RS232</w:t>
+            </w:r>
+            <w:r>
+              <w:t>.    See &gt;REMOTE.</w:t>
+            </w:r>
+          </w:p>
+        </w:tc>
+      </w:tr>
+      <w:tr>
+        <w:tc>
+          <w:tcPr>
+            <w:tcW w:w="1998" w:type="dxa"/>
+          </w:tcPr>
+          <w:p>
+            <w:pPr>
+              <w:spacing w:before="60" w:after="60"/>
+            </w:pPr>
             <w:r>
               <w:lastRenderedPageBreak/>
-              <w:t>&gt;REMOTE.</w:t>
-            </w:r>
-          </w:p>
-        </w:tc>
-      </w:tr>
-      <w:tr>
-        <w:tc>
-          <w:tcPr>
-            <w:tcW w:w="1998" w:type="dxa"/>
-          </w:tcPr>
-          <w:p>
-            <w:pPr>
-              <w:spacing w:before="60" w:after="60"/>
-            </w:pPr>
-            <w:r>
-              <w:lastRenderedPageBreak/>
-              <w:t>&lt;REMOTE</w:t>
-            </w:r>
-          </w:p>
-        </w:tc>
-        <w:tc>
-          <w:tcPr>
-            <w:tcW w:w="1890" w:type="dxa"/>
-          </w:tcPr>
-          <w:p>
-            <w:pPr>
-              <w:spacing w:before="60" w:after="60"/>
-            </w:pPr>
-            <w:r>
-              <w:t>( --)</w:t>
-            </w:r>
-          </w:p>
-        </w:tc>
-        <w:tc>
-          <w:tcPr>
-            <w:tcW w:w="5688" w:type="dxa"/>
-          </w:tcPr>
-          <w:p>
-            <w:pPr>
-              <w:spacing w:before="60" w:after="60"/>
-            </w:pPr>
-            <w:r>
-              <w:t>Receive FORTH environment input from the RS232</w:t>
-            </w:r>
-            <w:r>
-              <w:t>.    See &gt;REMOTE.</w:t>
-            </w:r>
-          </w:p>
-        </w:tc>
-      </w:tr>
-      <w:tr>
-        <w:tc>
-          <w:tcPr>
-            <w:tcW w:w="1998" w:type="dxa"/>
-          </w:tcPr>
-          <w:p>
-            <w:pPr>
-              <w:spacing w:before="60" w:after="60"/>
-            </w:pPr>
-            <w:r>
               <w:t>&lt;LOCAL</w:t>
             </w:r>
           </w:p>
@@ -36199,7 +36888,6 @@
         <w:pStyle w:val="Heading4"/>
       </w:pPr>
       <w:r>
-        <w:lastRenderedPageBreak/>
         <w:br/>
       </w:r>
       <w:r>
@@ -36208,6 +36896,7 @@
     </w:p>
     <w:p>
       <w:r>
+        <w:lastRenderedPageBreak/>
         <w:t>The editor is a simple keyboard based file text editor primarily intended for editing FORTH language source files on the SD card file system.  The FORTH words to launch the editor and keyboard commands are listed below.</w:t>
       </w:r>
     </w:p>
@@ -37190,7 +37879,6 @@
               <w:spacing w:before="60" w:after="60"/>
             </w:pPr>
             <w:r>
-              <w:lastRenderedPageBreak/>
               <w:t>MASK!</w:t>
             </w:r>
           </w:p>
@@ -42232,21 +42920,51 @@
       </w:r>
       <w:proofErr w:type="gramEnd"/>
       <w:r>
-        <w:t xml:space="preserve">  Virtualization Control</w:t>
+        <w:t xml:space="preserve">  </w:t>
+      </w:r>
+      <w:r>
+        <w:t>Hardware multitasking</w:t>
+      </w:r>
+      <w:r>
+        <w:t xml:space="preserve"> Control</w:t>
       </w:r>
       <w:bookmarkEnd w:id="46"/>
     </w:p>
     <w:p>
       <w:r>
-        <w:t xml:space="preserve">The N.I.G.E. Machine has virtualization capabilities built into the soft-core CPU.   </w:t>
-      </w:r>
-      <w:r>
-        <w:t>At any one time the CPU will be executing a single task upon the current VM.  When a task switch occurs, the state of the currently executing VM is saved to the virtualization core, and the state of the next-to-execute VM is concurrently loaded from the virtualization core into the CPU.  Such a task switch occurs in 2 clock cycles and requires no support from a virtual machine monitor in software.</w:t>
+        <w:t xml:space="preserve">The N.I.G.E. Machine has </w:t>
+      </w:r>
+      <w:r>
+        <w:t>hardware multitasking</w:t>
+      </w:r>
+      <w:r>
+        <w:t xml:space="preserve"> capabilities built into the soft-core CPU.   </w:t>
+      </w:r>
+      <w:r>
+        <w:t xml:space="preserve">At any one time the CPU will be executing a single task upon the current VM.  When a task switch occurs, the state of the currently executing VM is saved to the </w:t>
+      </w:r>
+      <w:r>
+        <w:t>hardware multitasking</w:t>
+      </w:r>
+      <w:r>
+        <w:t xml:space="preserve"> core, and the state of the next-to-execute VM is concurrently loaded from the </w:t>
+      </w:r>
+      <w:r>
+        <w:t>hardware multitasking</w:t>
+      </w:r>
+      <w:r>
+        <w:t xml:space="preserve"> core into the CPU.  Such a task switch occurs in 2 clock cycles and requires no support from a </w:t>
+      </w:r>
+      <w:r>
+        <w:t>task</w:t>
+      </w:r>
+      <w:r>
+        <w:t xml:space="preserve"> monitor in software.</w:t>
       </w:r>
     </w:p>
     <w:p>
       <w:r>
-        <w:t xml:space="preserve">Multitasking control is achieved through configuring a set of memory mapped Virtualization Control registers and by inclusion of the machine language instruction PAUSE in application program code.  </w:t>
+        <w:t xml:space="preserve">Multitasking control is achieved through configuring a set of memory mapped registers and by inclusion of the machine language instruction PAUSE in application program code.  </w:t>
       </w:r>
       <w:r>
         <w:t>The</w:t>
@@ -42261,7 +42979,19 @@
         <w:t xml:space="preserve"> all as</w:t>
       </w:r>
       <w:r>
-        <w:t>pects of virtualization control in the default mode of round-robin, cooperative multitasking (see Appendix 7).  This appendix contains further details of virtualization control at the hardware level that would be relevant to customizing the FORTH system software or developing an alternative multitasking model.</w:t>
+        <w:t xml:space="preserve">pects of </w:t>
+      </w:r>
+      <w:r>
+        <w:t>hardware multitasking</w:t>
+      </w:r>
+      <w:r>
+        <w:t xml:space="preserve"> control in the default mode of round-robin, cooperative multitasking (see Appendix 7).  This appendix contains further details of </w:t>
+      </w:r>
+      <w:r>
+        <w:t>hardware multitasking</w:t>
+      </w:r>
+      <w:r>
+        <w:t xml:space="preserve"> control at the hardware level that would be relevant to customizing the FORTH system software or developing an alternative multitasking model.</w:t>
       </w:r>
     </w:p>
     <w:p>
@@ -42474,13 +43204,13 @@
               <w:rPr>
                 <w:rFonts w:ascii="Consolas" w:hAnsi="Consolas" w:cs="Consolas"/>
               </w:rPr>
-              <w:t>B</w:t>
-            </w:r>
-            <w:r>
-              <w:rPr>
-                <w:rFonts w:ascii="Consolas" w:hAnsi="Consolas" w:cs="Consolas"/>
-              </w:rPr>
-              <w:t>800</w:t>
+              <w:t>F0</w:t>
+            </w:r>
+            <w:r>
+              <w:rPr>
+                <w:rFonts w:ascii="Consolas" w:hAnsi="Consolas" w:cs="Consolas"/>
+              </w:rPr>
+              <w:t>00</w:t>
             </w:r>
           </w:p>
         </w:tc>
@@ -42500,7 +43230,7 @@
               <w:rPr>
                 <w:rFonts w:ascii="Consolas" w:hAnsi="Consolas" w:cs="Consolas"/>
               </w:rPr>
-              <w:t>243712</w:t>
+              <w:t>258048</w:t>
             </w:r>
           </w:p>
         </w:tc>
@@ -42530,7 +43260,25 @@
             <w:bookmarkStart w:id="48" w:name="OLE_LINK4"/>
             <w:bookmarkStart w:id="49" w:name="OLE_LINK5"/>
             <w:r>
-              <w:t>The number of the currently executing virtual machine.  Virtual machines are numbered 0 through 31.  A power-on virtual machine 0 will be executing the FORTH system software</w:t>
+              <w:t xml:space="preserve">The number of the currently executing </w:t>
+            </w:r>
+            <w:r>
+              <w:t>task</w:t>
+            </w:r>
+            <w:r>
+              <w:t xml:space="preserve">.  </w:t>
+            </w:r>
+            <w:r>
+              <w:t>Task</w:t>
+            </w:r>
+            <w:r>
+              <w:t xml:space="preserve">s are numbered 0 through 31.  A power-on </w:t>
+            </w:r>
+            <w:r>
+              <w:t>task</w:t>
+            </w:r>
+            <w:r>
+              <w:t xml:space="preserve"> 0 will be executing the FORTH system software</w:t>
             </w:r>
             <w:bookmarkEnd w:id="48"/>
             <w:bookmarkEnd w:id="49"/>
@@ -42572,13 +43320,13 @@
               <w:rPr>
                 <w:rFonts w:ascii="Consolas" w:hAnsi="Consolas" w:cs="Consolas"/>
               </w:rPr>
-              <w:t>B</w:t>
-            </w:r>
-            <w:r>
-              <w:rPr>
-                <w:rFonts w:ascii="Consolas" w:hAnsi="Consolas" w:cs="Consolas"/>
-              </w:rPr>
-              <w:t>80</w:t>
+              <w:t>F0</w:t>
+            </w:r>
+            <w:r>
+              <w:rPr>
+                <w:rFonts w:ascii="Consolas" w:hAnsi="Consolas" w:cs="Consolas"/>
+              </w:rPr>
+              <w:t>0</w:t>
             </w:r>
             <w:r>
               <w:rPr>
@@ -42604,7 +43352,7 @@
               <w:rPr>
                 <w:rFonts w:ascii="Consolas" w:hAnsi="Consolas" w:cs="Consolas"/>
               </w:rPr>
-              <w:t>243716</w:t>
+              <w:t>258052</w:t>
             </w:r>
           </w:p>
         </w:tc>
@@ -42674,13 +43422,13 @@
               <w:rPr>
                 <w:rFonts w:ascii="Consolas" w:hAnsi="Consolas" w:cs="Consolas"/>
               </w:rPr>
-              <w:t>B</w:t>
-            </w:r>
-            <w:r>
-              <w:rPr>
-                <w:rFonts w:ascii="Consolas" w:hAnsi="Consolas" w:cs="Consolas"/>
-              </w:rPr>
-              <w:t>80</w:t>
+              <w:t>F0</w:t>
+            </w:r>
+            <w:r>
+              <w:rPr>
+                <w:rFonts w:ascii="Consolas" w:hAnsi="Consolas" w:cs="Consolas"/>
+              </w:rPr>
+              <w:t>0</w:t>
             </w:r>
             <w:r>
               <w:rPr>
@@ -42706,7 +43454,7 @@
               <w:rPr>
                 <w:rFonts w:ascii="Consolas" w:hAnsi="Consolas" w:cs="Consolas"/>
               </w:rPr>
-              <w:t>243720</w:t>
+              <w:t>258056</w:t>
             </w:r>
           </w:p>
         </w:tc>
@@ -42731,13 +43479,58 @@
     </w:p>
     <w:p>
       <w:r>
-        <w:t>There are 32 task control registers, one corresponding to each virtual machine.  The registers are 16 bits wide and are memory mapped with read and write access.  The lower 5 bits of each register are interpreted directly by the virtualization core as the number of the next-to-execute virtual machine. Thus if TASKCONTROL0 has the lowest 5 bits set as "000010", then when virtual machine #0 yields the CPU at a pause instruction then CPU execution will pass to virtual machine #2.  The remaining 11 bits of each register are not interpreted by the virtualization core and may be used to assist with the implementation of various multi-tasking models.</w:t>
+        <w:t xml:space="preserve">There are 32 task control registers, one corresponding to each </w:t>
+      </w:r>
+      <w:r>
+        <w:t>task</w:t>
+      </w:r>
+      <w:r>
+        <w:t xml:space="preserve">.  The registers are 16 bits wide and are memory mapped with read and write access.  The lower 5 bits of each register are interpreted directly by the </w:t>
+      </w:r>
+      <w:r>
+        <w:t>hardware multitasking</w:t>
+      </w:r>
+      <w:r>
+        <w:t xml:space="preserve"> core as the number of the next-to-execute </w:t>
+      </w:r>
+      <w:r>
+        <w:t>task</w:t>
+      </w:r>
+      <w:r>
+        <w:t xml:space="preserve">. Thus if TASKCONTROL0 has the lowest 5 bits set as "000010", then when </w:t>
+      </w:r>
+      <w:r>
+        <w:t>task</w:t>
+      </w:r>
+      <w:r>
+        <w:t xml:space="preserve"> #0 yields the CPU at a pause instruction then CPU execution will pass to </w:t>
+      </w:r>
+      <w:r>
+        <w:t>task</w:t>
+      </w:r>
+      <w:r>
+        <w:t xml:space="preserve"> #2.  The remaining 11 bits of each register are not interpreted by the </w:t>
+      </w:r>
+      <w:r>
+        <w:t>hardware multitasking</w:t>
+      </w:r>
+      <w:r>
+        <w:t xml:space="preserve"> core and may be used to assist with the implementation of various multi-tasking models.</w:t>
       </w:r>
     </w:p>
     <w:p>
       <w:r>
+        <w:t xml:space="preserve">In the FORTH system software, bit 15 of each task control register indicates whether that VM has already been assigned ('1') or not ('0'), and bits 5 to 9 are a backwards pointer to the previously </w:t>
+      </w:r>
+      <w:r>
         <w:lastRenderedPageBreak/>
-        <w:t>In the FORTH system software, bit 15 of each task control register indicates whether that VM has already been assigned ('1') or not ('0'), and bits 5 to 9 are a backwards pointer to the previously executing task.  The scheduler utilizes the linked list structure thus created between executing virtual machines to efficiently handle the insertion or removal of new tasks.</w:t>
+        <w:t xml:space="preserve">executing task.  The scheduler utilizes the linked list structure thus created between executing </w:t>
+      </w:r>
+      <w:r>
+        <w:t>task</w:t>
+      </w:r>
+      <w:r>
+        <w:t>s to efficiently handle the insertion or removal of new tasks.</w:t>
       </w:r>
     </w:p>
     <w:tbl>
@@ -42876,7 +43669,13 @@
               <w:spacing w:before="60" w:after="60"/>
             </w:pPr>
             <w:r>
-              <w:t xml:space="preserve">Task control of virtual machine 0 </w:t>
+              <w:t xml:space="preserve">Task control of </w:t>
+            </w:r>
+            <w:r>
+              <w:t>task</w:t>
+            </w:r>
+            <w:r>
+              <w:t xml:space="preserve"> 0 </w:t>
             </w:r>
           </w:p>
         </w:tc>
@@ -42916,7 +43715,7 @@
               <w:rPr>
                 <w:rFonts w:ascii="Consolas" w:hAnsi="Consolas" w:cs="Consolas"/>
               </w:rPr>
-              <w:t>BA</w:t>
+              <w:t>F2</w:t>
             </w:r>
             <w:r>
               <w:rPr>
@@ -42942,7 +43741,7 @@
               <w:rPr>
                 <w:rFonts w:ascii="Consolas" w:hAnsi="Consolas" w:cs="Consolas"/>
               </w:rPr>
-              <w:t>244224</w:t>
+              <w:t>258560</w:t>
             </w:r>
           </w:p>
         </w:tc>
@@ -42970,7 +43769,13 @@
               <w:spacing w:before="60" w:after="60"/>
             </w:pPr>
             <w:r>
-              <w:t xml:space="preserve">Task control of virtual machine 1 </w:t>
+              <w:t xml:space="preserve">Task control of </w:t>
+            </w:r>
+            <w:r>
+              <w:t>task</w:t>
+            </w:r>
+            <w:r>
+              <w:t xml:space="preserve"> 1 </w:t>
             </w:r>
           </w:p>
         </w:tc>
@@ -43010,7 +43815,13 @@
               <w:rPr>
                 <w:rFonts w:ascii="Consolas" w:hAnsi="Consolas" w:cs="Consolas"/>
               </w:rPr>
-              <w:t>BA04</w:t>
+              <w:t>F2</w:t>
+            </w:r>
+            <w:r>
+              <w:rPr>
+                <w:rFonts w:ascii="Consolas" w:hAnsi="Consolas" w:cs="Consolas"/>
+              </w:rPr>
+              <w:t>04</w:t>
             </w:r>
           </w:p>
         </w:tc>
@@ -43030,7 +43841,7 @@
               <w:rPr>
                 <w:rFonts w:ascii="Consolas" w:hAnsi="Consolas" w:cs="Consolas"/>
               </w:rPr>
-              <w:t>244228</w:t>
+              <w:t>258564</w:t>
             </w:r>
           </w:p>
         </w:tc>
@@ -43124,7 +43935,13 @@
     </w:p>
     <w:p>
       <w:r>
-        <w:t xml:space="preserve">There are 32 PC override registers, each 20 bits wide.  By default, when a virtual machine resumes execution its program counter is restored to the next-to-execute instruction within that task at the point where it previously yielded.  However if a non-zero instruction address is waiting in the PC override register of a particular task when it resumes execution then program flow will be redirected to that address.  The PC override register is automatically </w:t>
+        <w:t xml:space="preserve">There are 32 PC override registers, each 20 bits wide.  By default, when a </w:t>
+      </w:r>
+      <w:r>
+        <w:t>task</w:t>
+      </w:r>
+      <w:r>
+        <w:t xml:space="preserve"> resumes execution its program counter is restored to the next-to-execute instruction within that task at the point where it previously yielded.  However if a non-zero instruction address is waiting in the PC override register of a particular task when it resumes execution then program flow will be redirected to that address.  The PC override register is automatically </w:t>
       </w:r>
       <w:proofErr w:type="spellStart"/>
       <w:r>
@@ -43137,7 +43954,13 @@
     </w:p>
     <w:p>
       <w:r>
-        <w:t>The FORTH system software uses the PC override register to direct the execution flow of a newly assigned virtual machine to the common startup code for a new task.  The common startup code proceeds to reset all stack pointers to zero, initialize system user variables and exception stack variables, copy stack parameters passed from the initiating task and then jump to the execution token provided by the initiating task.</w:t>
+        <w:t xml:space="preserve">The FORTH system software uses the PC override register to direct the execution flow of a newly assigned </w:t>
+      </w:r>
+      <w:r>
+        <w:t>task</w:t>
+      </w:r>
+      <w:r>
+        <w:t xml:space="preserve"> to the common startup code for a new task.  The common startup code proceeds to reset all stack pointers to zero, initialize system user variables and exception stack variables, copy stack parameters passed from the initiating task and then jump to the execution token provided by the initiating task.</w:t>
       </w:r>
     </w:p>
     <w:tbl>
@@ -43276,7 +44099,13 @@
               <w:spacing w:before="60" w:after="60"/>
             </w:pPr>
             <w:r>
-              <w:t xml:space="preserve">Task control of virtual machine 0 </w:t>
+              <w:t xml:space="preserve">Task control of </w:t>
+            </w:r>
+            <w:r>
+              <w:t>task</w:t>
+            </w:r>
+            <w:r>
+              <w:t xml:space="preserve"> 0 </w:t>
             </w:r>
           </w:p>
         </w:tc>
@@ -43316,7 +44145,7 @@
               <w:rPr>
                 <w:rFonts w:ascii="Consolas" w:hAnsi="Consolas" w:cs="Consolas"/>
               </w:rPr>
-              <w:t>BC</w:t>
+              <w:t>F4</w:t>
             </w:r>
             <w:r>
               <w:rPr>
@@ -43342,7 +44171,7 @@
               <w:rPr>
                 <w:rFonts w:ascii="Consolas" w:hAnsi="Consolas" w:cs="Consolas"/>
               </w:rPr>
-              <w:t>244736</w:t>
+              <w:t>259072</w:t>
             </w:r>
           </w:p>
         </w:tc>
@@ -43370,7 +44199,13 @@
               <w:spacing w:before="60" w:after="60"/>
             </w:pPr>
             <w:r>
-              <w:t xml:space="preserve">Task control of virtual machine 1 </w:t>
+              <w:t xml:space="preserve">Task control of </w:t>
+            </w:r>
+            <w:r>
+              <w:t>task</w:t>
+            </w:r>
+            <w:r>
+              <w:t xml:space="preserve"> 1 </w:t>
             </w:r>
           </w:p>
         </w:tc>
@@ -43410,7 +44245,13 @@
               <w:rPr>
                 <w:rFonts w:ascii="Consolas" w:hAnsi="Consolas" w:cs="Consolas"/>
               </w:rPr>
-              <w:t>BC04</w:t>
+              <w:t>F4</w:t>
+            </w:r>
+            <w:r>
+              <w:rPr>
+                <w:rFonts w:ascii="Consolas" w:hAnsi="Consolas" w:cs="Consolas"/>
+              </w:rPr>
+              <w:t>04</w:t>
             </w:r>
           </w:p>
         </w:tc>
@@ -43430,7 +44271,7 @@
               <w:rPr>
                 <w:rFonts w:ascii="Consolas" w:hAnsi="Consolas" w:cs="Consolas"/>
               </w:rPr>
-              <w:t>244740</w:t>
+              <w:t>259076</w:t>
             </w:r>
           </w:p>
         </w:tc>
@@ -43565,8 +44406,202 @@
               <w:rPr>
                 <w:b/>
               </w:rPr>
+              <w:t>Name</w:t>
+            </w:r>
+          </w:p>
+        </w:tc>
+        <w:tc>
+          <w:tcPr>
+            <w:tcW w:w="4475" w:type="dxa"/>
+          </w:tcPr>
+          <w:p>
+            <w:pPr>
+              <w:spacing w:before="60" w:after="60"/>
+              <w:rPr>
+                <w:b/>
+              </w:rPr>
+            </w:pPr>
+            <w:r>
+              <w:rPr>
+                <w:b/>
+              </w:rPr>
+              <w:t>Function</w:t>
+            </w:r>
+          </w:p>
+        </w:tc>
+        <w:tc>
+          <w:tcPr>
+            <w:tcW w:w="994" w:type="dxa"/>
+          </w:tcPr>
+          <w:p>
+            <w:pPr>
+              <w:spacing w:before="60" w:after="60"/>
+              <w:jc w:val="center"/>
+              <w:rPr>
+                <w:b/>
+              </w:rPr>
+            </w:pPr>
+            <w:r>
+              <w:rPr>
+                <w:b/>
+              </w:rPr>
+              <w:t>R/W</w:t>
+            </w:r>
+          </w:p>
+        </w:tc>
+        <w:tc>
+          <w:tcPr>
+            <w:tcW w:w="1184" w:type="dxa"/>
+          </w:tcPr>
+          <w:p>
+            <w:pPr>
+              <w:spacing w:before="60" w:after="60"/>
+              <w:jc w:val="right"/>
+              <w:rPr>
+                <w:b/>
+              </w:rPr>
+            </w:pPr>
+            <w:r>
+              <w:rPr>
+                <w:b/>
+              </w:rPr>
+              <w:t>Hex</w:t>
+            </w:r>
+          </w:p>
+        </w:tc>
+        <w:tc>
+          <w:tcPr>
+            <w:tcW w:w="1079" w:type="dxa"/>
+          </w:tcPr>
+          <w:p>
+            <w:pPr>
+              <w:spacing w:before="60" w:after="60"/>
+              <w:jc w:val="right"/>
+              <w:rPr>
+                <w:b/>
+              </w:rPr>
+            </w:pPr>
+            <w:r>
+              <w:rPr>
+                <w:b/>
+              </w:rPr>
+              <w:t>Dec</w:t>
+            </w:r>
+          </w:p>
+        </w:tc>
+      </w:tr>
+      <w:tr>
+        <w:tc>
+          <w:tcPr>
+            <w:tcW w:w="1844" w:type="dxa"/>
+          </w:tcPr>
+          <w:p>
+            <w:pPr>
+              <w:spacing w:before="60" w:after="60"/>
+            </w:pPr>
+            <w:r>
+              <w:t>VIRQ0</w:t>
+            </w:r>
+          </w:p>
+        </w:tc>
+        <w:tc>
+          <w:tcPr>
+            <w:tcW w:w="4475" w:type="dxa"/>
+          </w:tcPr>
+          <w:p>
+            <w:pPr>
+              <w:spacing w:before="60" w:after="60"/>
+            </w:pPr>
+            <w:r>
+              <w:t xml:space="preserve">Virtual interrupt of </w:t>
+            </w:r>
+            <w:r>
+              <w:t>task</w:t>
+            </w:r>
+            <w:r>
+              <w:t xml:space="preserve"> 0 </w:t>
+            </w:r>
+          </w:p>
+        </w:tc>
+        <w:tc>
+          <w:tcPr>
+            <w:tcW w:w="994" w:type="dxa"/>
+          </w:tcPr>
+          <w:p>
+            <w:pPr>
+              <w:spacing w:before="60" w:after="60"/>
+              <w:jc w:val="center"/>
+            </w:pPr>
+            <w:r>
+              <w:t>R/W</w:t>
+            </w:r>
+          </w:p>
+        </w:tc>
+        <w:tc>
+          <w:tcPr>
+            <w:tcW w:w="1184" w:type="dxa"/>
+          </w:tcPr>
+          <w:p>
+            <w:pPr>
+              <w:spacing w:before="60" w:after="60"/>
+              <w:jc w:val="right"/>
+              <w:rPr>
+                <w:rFonts w:ascii="Consolas" w:hAnsi="Consolas" w:cs="Consolas"/>
+              </w:rPr>
+            </w:pPr>
+            <w:r>
+              <w:rPr>
+                <w:rFonts w:ascii="Consolas" w:hAnsi="Consolas" w:cs="Consolas"/>
+              </w:rPr>
+              <w:t>0x03</w:t>
+            </w:r>
+            <w:r>
+              <w:rPr>
+                <w:rFonts w:ascii="Consolas" w:hAnsi="Consolas" w:cs="Consolas"/>
+              </w:rPr>
+              <w:t>F6</w:t>
+            </w:r>
+            <w:r>
+              <w:rPr>
+                <w:rFonts w:ascii="Consolas" w:hAnsi="Consolas" w:cs="Consolas"/>
+              </w:rPr>
+              <w:t>00</w:t>
+            </w:r>
+          </w:p>
+        </w:tc>
+        <w:tc>
+          <w:tcPr>
+            <w:tcW w:w="1079" w:type="dxa"/>
+          </w:tcPr>
+          <w:p>
+            <w:pPr>
+              <w:spacing w:before="60" w:after="60"/>
+              <w:jc w:val="right"/>
+              <w:rPr>
+                <w:rFonts w:ascii="Consolas" w:hAnsi="Consolas" w:cs="Consolas"/>
+              </w:rPr>
+            </w:pPr>
+            <w:r>
+              <w:rPr>
+                <w:rFonts w:ascii="Consolas" w:hAnsi="Consolas" w:cs="Consolas"/>
+              </w:rPr>
+              <w:t>259584</w:t>
+            </w:r>
+          </w:p>
+        </w:tc>
+      </w:tr>
+      <w:tr>
+        <w:tc>
+          <w:tcPr>
+            <w:tcW w:w="1844" w:type="dxa"/>
+          </w:tcPr>
+          <w:p>
+            <w:pPr>
+              <w:spacing w:before="60" w:after="60"/>
+            </w:pPr>
+            <w:r>
               <w:lastRenderedPageBreak/>
-              <w:t>Name</w:t>
+              <w:t>VIRQ 1</w:t>
             </w:r>
           </w:p>
         </w:tc>
@@ -43577,15 +44612,15 @@
           <w:p>
             <w:pPr>
               <w:spacing w:before="60" w:after="60"/>
-              <w:rPr>
-                <w:b/>
-              </w:rPr>
-            </w:pPr>
-            <w:r>
-              <w:rPr>
-                <w:b/>
-              </w:rPr>
-              <w:t>Function</w:t>
+            </w:pPr>
+            <w:r>
+              <w:t xml:space="preserve">Virtual interrupt of </w:t>
+            </w:r>
+            <w:r>
+              <w:t>task</w:t>
+            </w:r>
+            <w:r>
+              <w:t xml:space="preserve"> 1 </w:t>
             </w:r>
           </w:p>
         </w:tc>
@@ -43597,14 +44632,8 @@
             <w:pPr>
               <w:spacing w:before="60" w:after="60"/>
               <w:jc w:val="center"/>
-              <w:rPr>
-                <w:b/>
-              </w:rPr>
-            </w:pPr>
-            <w:r>
-              <w:rPr>
-                <w:b/>
-              </w:rPr>
+            </w:pPr>
+            <w:r>
               <w:t>R/W</w:t>
             </w:r>
           </w:p>
@@ -43618,14 +44647,26 @@
               <w:spacing w:before="60" w:after="60"/>
               <w:jc w:val="right"/>
               <w:rPr>
-                <w:b/>
-              </w:rPr>
-            </w:pPr>
-            <w:r>
-              <w:rPr>
-                <w:b/>
-              </w:rPr>
-              <w:t>Hex</w:t>
+                <w:rFonts w:ascii="Consolas" w:hAnsi="Consolas" w:cs="Consolas"/>
+              </w:rPr>
+            </w:pPr>
+            <w:r>
+              <w:rPr>
+                <w:rFonts w:ascii="Consolas" w:hAnsi="Consolas" w:cs="Consolas"/>
+              </w:rPr>
+              <w:t>0x03</w:t>
+            </w:r>
+            <w:r>
+              <w:rPr>
+                <w:rFonts w:ascii="Consolas" w:hAnsi="Consolas" w:cs="Consolas"/>
+              </w:rPr>
+              <w:t>F6</w:t>
+            </w:r>
+            <w:r>
+              <w:rPr>
+                <w:rFonts w:ascii="Consolas" w:hAnsi="Consolas" w:cs="Consolas"/>
+              </w:rPr>
+              <w:t>04</w:t>
             </w:r>
           </w:p>
         </w:tc>
@@ -43638,196 +44679,14 @@
               <w:spacing w:before="60" w:after="60"/>
               <w:jc w:val="right"/>
               <w:rPr>
-                <w:b/>
-              </w:rPr>
-            </w:pPr>
-            <w:r>
-              <w:rPr>
-                <w:b/>
-              </w:rPr>
-              <w:t>Dec</w:t>
-            </w:r>
-          </w:p>
-        </w:tc>
-      </w:tr>
-      <w:tr>
-        <w:tc>
-          <w:tcPr>
-            <w:tcW w:w="1844" w:type="dxa"/>
-          </w:tcPr>
-          <w:p>
-            <w:pPr>
-              <w:spacing w:before="60" w:after="60"/>
-            </w:pPr>
-            <w:r>
-              <w:t>VIRQ0</w:t>
-            </w:r>
-          </w:p>
-        </w:tc>
-        <w:tc>
-          <w:tcPr>
-            <w:tcW w:w="4475" w:type="dxa"/>
-          </w:tcPr>
-          <w:p>
-            <w:pPr>
-              <w:spacing w:before="60" w:after="60"/>
-            </w:pPr>
-            <w:r>
-              <w:t xml:space="preserve">Virtual interrupt of virtual machine 0 </w:t>
-            </w:r>
-          </w:p>
-        </w:tc>
-        <w:tc>
-          <w:tcPr>
-            <w:tcW w:w="994" w:type="dxa"/>
-          </w:tcPr>
-          <w:p>
-            <w:pPr>
-              <w:spacing w:before="60" w:after="60"/>
-              <w:jc w:val="center"/>
-            </w:pPr>
-            <w:r>
-              <w:t>R/W</w:t>
-            </w:r>
-          </w:p>
-        </w:tc>
-        <w:tc>
-          <w:tcPr>
-            <w:tcW w:w="1184" w:type="dxa"/>
-          </w:tcPr>
-          <w:p>
-            <w:pPr>
-              <w:spacing w:before="60" w:after="60"/>
-              <w:jc w:val="right"/>
-              <w:rPr>
-                <w:rFonts w:ascii="Consolas" w:hAnsi="Consolas" w:cs="Consolas"/>
-              </w:rPr>
-            </w:pPr>
-            <w:r>
-              <w:rPr>
-                <w:rFonts w:ascii="Consolas" w:hAnsi="Consolas" w:cs="Consolas"/>
-              </w:rPr>
-              <w:t>0x03</w:t>
-            </w:r>
-            <w:r>
-              <w:rPr>
-                <w:rFonts w:ascii="Consolas" w:hAnsi="Consolas" w:cs="Consolas"/>
-              </w:rPr>
-              <w:t>BE</w:t>
-            </w:r>
-            <w:r>
-              <w:rPr>
-                <w:rFonts w:ascii="Consolas" w:hAnsi="Consolas" w:cs="Consolas"/>
-              </w:rPr>
-              <w:t>00</w:t>
-            </w:r>
-          </w:p>
-        </w:tc>
-        <w:tc>
-          <w:tcPr>
-            <w:tcW w:w="1079" w:type="dxa"/>
-          </w:tcPr>
-          <w:p>
-            <w:pPr>
-              <w:spacing w:before="60" w:after="60"/>
-              <w:jc w:val="right"/>
-              <w:rPr>
-                <w:rFonts w:ascii="Consolas" w:hAnsi="Consolas" w:cs="Consolas"/>
-              </w:rPr>
-            </w:pPr>
-            <w:r>
-              <w:rPr>
-                <w:rFonts w:ascii="Consolas" w:hAnsi="Consolas" w:cs="Consolas"/>
-              </w:rPr>
-              <w:t>245248</w:t>
-            </w:r>
-          </w:p>
-        </w:tc>
-      </w:tr>
-      <w:tr>
-        <w:tc>
-          <w:tcPr>
-            <w:tcW w:w="1844" w:type="dxa"/>
-          </w:tcPr>
-          <w:p>
-            <w:pPr>
-              <w:spacing w:before="60" w:after="60"/>
-            </w:pPr>
-            <w:r>
-              <w:t>VIRQ 1</w:t>
-            </w:r>
-          </w:p>
-        </w:tc>
-        <w:tc>
-          <w:tcPr>
-            <w:tcW w:w="4475" w:type="dxa"/>
-          </w:tcPr>
-          <w:p>
-            <w:pPr>
-              <w:spacing w:before="60" w:after="60"/>
-            </w:pPr>
-            <w:r>
-              <w:t xml:space="preserve">Virtual interrupt of virtual machine 1 </w:t>
-            </w:r>
-          </w:p>
-        </w:tc>
-        <w:tc>
-          <w:tcPr>
-            <w:tcW w:w="994" w:type="dxa"/>
-          </w:tcPr>
-          <w:p>
-            <w:pPr>
-              <w:spacing w:before="60" w:after="60"/>
-              <w:jc w:val="center"/>
-            </w:pPr>
-            <w:r>
-              <w:t>R/W</w:t>
-            </w:r>
-          </w:p>
-        </w:tc>
-        <w:tc>
-          <w:tcPr>
-            <w:tcW w:w="1184" w:type="dxa"/>
-          </w:tcPr>
-          <w:p>
-            <w:pPr>
-              <w:spacing w:before="60" w:after="60"/>
-              <w:jc w:val="right"/>
-              <w:rPr>
-                <w:rFonts w:ascii="Consolas" w:hAnsi="Consolas" w:cs="Consolas"/>
-              </w:rPr>
-            </w:pPr>
-            <w:r>
-              <w:rPr>
-                <w:rFonts w:ascii="Consolas" w:hAnsi="Consolas" w:cs="Consolas"/>
-              </w:rPr>
-              <w:t>0x03</w:t>
-            </w:r>
-            <w:r>
-              <w:rPr>
-                <w:rFonts w:ascii="Consolas" w:hAnsi="Consolas" w:cs="Consolas"/>
-              </w:rPr>
-              <w:t>BE04</w:t>
-            </w:r>
-          </w:p>
-        </w:tc>
-        <w:tc>
-          <w:tcPr>
-            <w:tcW w:w="1079" w:type="dxa"/>
-          </w:tcPr>
-          <w:p>
-            <w:pPr>
-              <w:spacing w:before="60" w:after="60"/>
-              <w:jc w:val="right"/>
-              <w:rPr>
-                <w:rFonts w:ascii="Consolas" w:hAnsi="Consolas" w:cs="Consolas"/>
-              </w:rPr>
-            </w:pPr>
-            <w:r>
-              <w:rPr>
-                <w:rFonts w:ascii="Consolas" w:hAnsi="Consolas" w:cs="Consolas"/>
-              </w:rPr>
-              <w:t>245252</w:t>
+                <w:rFonts w:ascii="Consolas" w:hAnsi="Consolas" w:cs="Consolas"/>
+              </w:rPr>
+            </w:pPr>
+            <w:r>
+              <w:rPr>
+                <w:rFonts w:ascii="Consolas" w:hAnsi="Consolas" w:cs="Consolas"/>
+              </w:rPr>
+              <w:t>259586</w:t>
             </w:r>
           </w:p>
         </w:tc>
@@ -43908,7 +44767,19 @@
     </w:p>
     <w:p>
       <w:r>
-        <w:t>There is no interaction between virtualization and hardware interrupts.  Interrupts are handled by whichever virtual machine is executing when the interrupt occurs.  However interrupts should not themselves include a PAUSE instruction since if an interrupt does not exit properly through its own RTI instruction then the machine will remain blocked to all further interrupts.</w:t>
+        <w:t xml:space="preserve">There is no interaction between </w:t>
+      </w:r>
+      <w:r>
+        <w:t>hardware multitasking</w:t>
+      </w:r>
+      <w:r>
+        <w:t xml:space="preserve"> and hardware interrupts.  Interrupts are handled by whichever </w:t>
+      </w:r>
+      <w:r>
+        <w:t>task</w:t>
+      </w:r>
+      <w:r>
+        <w:t xml:space="preserve"> is executing when the interrupt occurs.  However interrupts should not themselves include a PAUSE instruction since if an interrupt does not exit properly through its own RTI instruction then the machine will remain blocked to all further interrupts.</w:t>
       </w:r>
     </w:p>
     <w:p>
@@ -43991,7 +44862,7 @@
           <w:rPr>
             <w:noProof/>
           </w:rPr>
-          <w:t>22</w:t>
+          <w:t>1</w:t>
         </w:r>
         <w:r>
           <w:rPr>
@@ -48326,7 +49197,7 @@
 </file>
 
 <file path=customXml/itemProps2.xml><?xml version="1.0" encoding="utf-8"?>
-<ds:datastoreItem xmlns:ds="http://schemas.openxmlformats.org/officeDocument/2006/customXml" ds:itemID="{0F341D5C-AA53-4148-90D6-18A3AC4D59DA}">
+<ds:datastoreItem xmlns:ds="http://schemas.openxmlformats.org/officeDocument/2006/customXml" ds:itemID="{D5510864-D480-4E98-B5DE-29EB0519C516}">
   <ds:schemaRefs>
     <ds:schemaRef ds:uri="http://schemas.openxmlformats.org/officeDocument/2006/bibliography"/>
   </ds:schemaRefs>

</xml_diff>

<commit_message>
Working version of Amigafont
</commit_message>
<xml_diff>
--- a/Resources/NIGE Machine Manual.docx
+++ b/Resources/NIGE Machine Manual.docx
@@ -252,8 +252,6 @@
                   </w:rPr>
                   <w:t>August</w:t>
                 </w:r>
-                <w:bookmarkStart w:id="1" w:name="_GoBack"/>
-                <w:bookmarkEnd w:id="1"/>
                 <w:r>
                   <w:rPr>
                     <w:b/>
@@ -2558,7 +2556,7 @@
           <w:szCs w:val="36"/>
         </w:rPr>
       </w:pPr>
-      <w:bookmarkStart w:id="2" w:name="_Toc407800877"/>
+      <w:bookmarkStart w:id="1" w:name="_Toc407800877"/>
       <w:r>
         <w:br w:type="page"/>
       </w:r>
@@ -2571,14 +2569,14 @@
         <w:lastRenderedPageBreak/>
         <w:t>1.  Installation and set-up</w:t>
       </w:r>
-      <w:bookmarkEnd w:id="2"/>
+      <w:bookmarkEnd w:id="1"/>
     </w:p>
     <w:p/>
     <w:p>
       <w:pPr>
         <w:pStyle w:val="Heading2"/>
       </w:pPr>
-      <w:bookmarkStart w:id="3" w:name="_Toc407800878"/>
+      <w:bookmarkStart w:id="2" w:name="_Toc407800878"/>
       <w:proofErr w:type="gramStart"/>
       <w:r>
         <w:t xml:space="preserve">1.1  </w:t>
@@ -2586,7 +2584,7 @@
       <w:r>
         <w:t>Introduction</w:t>
       </w:r>
-      <w:bookmarkEnd w:id="3"/>
+      <w:bookmarkEnd w:id="2"/>
       <w:proofErr w:type="gramEnd"/>
     </w:p>
     <w:p>
@@ -2764,7 +2762,7 @@
       <w:pPr>
         <w:pStyle w:val="Heading2"/>
       </w:pPr>
-      <w:bookmarkStart w:id="4" w:name="_Toc407800879"/>
+      <w:bookmarkStart w:id="3" w:name="_Toc407800879"/>
       <w:proofErr w:type="gramStart"/>
       <w:r>
         <w:t xml:space="preserve">1.2  </w:t>
@@ -2779,7 +2777,7 @@
       <w:r>
         <w:t>reliminaries</w:t>
       </w:r>
-      <w:bookmarkEnd w:id="4"/>
+      <w:bookmarkEnd w:id="3"/>
     </w:p>
     <w:p>
       <w:pPr>
@@ -3029,7 +3027,7 @@
       <w:pPr>
         <w:pStyle w:val="Heading2"/>
       </w:pPr>
-      <w:bookmarkStart w:id="5" w:name="_Toc407800880"/>
+      <w:bookmarkStart w:id="4" w:name="_Toc407800880"/>
       <w:proofErr w:type="gramStart"/>
       <w:r>
         <w:t xml:space="preserve">1.3  </w:t>
@@ -3041,7 +3039,7 @@
       <w:r>
         <w:t xml:space="preserve"> start</w:t>
       </w:r>
-      <w:bookmarkEnd w:id="5"/>
+      <w:bookmarkEnd w:id="4"/>
     </w:p>
     <w:p>
       <w:pPr>
@@ -3250,7 +3248,7 @@
       <w:pPr>
         <w:pStyle w:val="Heading2"/>
       </w:pPr>
-      <w:bookmarkStart w:id="6" w:name="_Toc407800881"/>
+      <w:bookmarkStart w:id="5" w:name="_Toc407800881"/>
       <w:proofErr w:type="gramStart"/>
       <w:r>
         <w:t xml:space="preserve">1.4  </w:t>
@@ -3262,7 +3260,7 @@
       <w:r>
         <w:t xml:space="preserve"> start</w:t>
       </w:r>
-      <w:bookmarkEnd w:id="6"/>
+      <w:bookmarkEnd w:id="5"/>
     </w:p>
     <w:p>
       <w:pPr>
@@ -3481,7 +3479,7 @@
       <w:pPr>
         <w:pStyle w:val="Heading2"/>
       </w:pPr>
-      <w:bookmarkStart w:id="7" w:name="_Toc407800882"/>
+      <w:bookmarkStart w:id="6" w:name="_Toc407800882"/>
       <w:proofErr w:type="gramStart"/>
       <w:r>
         <w:t xml:space="preserve">1.5  </w:t>
@@ -3493,7 +3491,7 @@
       <w:r>
         <w:t xml:space="preserve"> SD card interface</w:t>
       </w:r>
-      <w:bookmarkEnd w:id="7"/>
+      <w:bookmarkEnd w:id="6"/>
     </w:p>
     <w:p>
       <w:pPr>
@@ -3734,7 +3732,7 @@
       <w:pPr>
         <w:pStyle w:val="Heading1"/>
       </w:pPr>
-      <w:bookmarkStart w:id="8" w:name="_Toc407800883"/>
+      <w:bookmarkStart w:id="7" w:name="_Toc407800883"/>
       <w:r>
         <w:lastRenderedPageBreak/>
         <w:t xml:space="preserve">2.  Using the N.I.G.E. machine as a </w:t>
@@ -3745,14 +3743,14 @@
       <w:r>
         <w:t xml:space="preserve"> microcomputer</w:t>
       </w:r>
-      <w:bookmarkEnd w:id="8"/>
+      <w:bookmarkEnd w:id="7"/>
     </w:p>
     <w:p/>
     <w:p>
       <w:pPr>
         <w:pStyle w:val="Heading2"/>
       </w:pPr>
-      <w:bookmarkStart w:id="9" w:name="_Toc407800884"/>
+      <w:bookmarkStart w:id="8" w:name="_Toc407800884"/>
       <w:proofErr w:type="gramStart"/>
       <w:r>
         <w:t xml:space="preserve">2.1  </w:t>
@@ -3764,7 +3762,7 @@
       <w:r>
         <w:t xml:space="preserve"> FORTH</w:t>
       </w:r>
-      <w:bookmarkEnd w:id="9"/>
+      <w:bookmarkEnd w:id="8"/>
     </w:p>
     <w:p>
       <w:r>
@@ -3799,7 +3797,7 @@
       <w:pPr>
         <w:pStyle w:val="Heading2"/>
       </w:pPr>
-      <w:bookmarkStart w:id="10" w:name="_Toc407800885"/>
+      <w:bookmarkStart w:id="9" w:name="_Toc407800885"/>
       <w:r>
         <w:t>2.2</w:t>
       </w:r>
@@ -3811,7 +3809,7 @@
       <w:r>
         <w:t xml:space="preserve"> System</w:t>
       </w:r>
-      <w:bookmarkEnd w:id="10"/>
+      <w:bookmarkEnd w:id="9"/>
     </w:p>
     <w:p>
       <w:pPr>
@@ -4384,7 +4382,7 @@
       <w:pPr>
         <w:pStyle w:val="Heading2"/>
       </w:pPr>
-      <w:bookmarkStart w:id="11" w:name="_Toc407800886"/>
+      <w:bookmarkStart w:id="10" w:name="_Toc407800886"/>
       <w:proofErr w:type="gramStart"/>
       <w:r>
         <w:t>2.</w:t>
@@ -4402,7 +4400,7 @@
       <w:r>
         <w:t>address regions</w:t>
       </w:r>
-      <w:bookmarkEnd w:id="11"/>
+      <w:bookmarkEnd w:id="10"/>
     </w:p>
     <w:p>
       <w:r>
@@ -4671,7 +4669,7 @@
       <w:pPr>
         <w:pStyle w:val="Heading2"/>
       </w:pPr>
-      <w:bookmarkStart w:id="12" w:name="_Toc407800887"/>
+      <w:bookmarkStart w:id="11" w:name="_Toc407800887"/>
       <w:proofErr w:type="gramStart"/>
       <w:r>
         <w:t>2.</w:t>
@@ -4689,7 +4687,7 @@
       <w:r>
         <w:t>isplay</w:t>
       </w:r>
-      <w:bookmarkEnd w:id="12"/>
+      <w:bookmarkEnd w:id="11"/>
     </w:p>
     <w:p>
       <w:r>
@@ -5904,7 +5902,7 @@
       <w:pPr>
         <w:pStyle w:val="Heading2"/>
       </w:pPr>
-      <w:bookmarkStart w:id="13" w:name="_Toc407800888"/>
+      <w:bookmarkStart w:id="12" w:name="_Toc407800888"/>
       <w:proofErr w:type="gramStart"/>
       <w:r>
         <w:t xml:space="preserve">2.5  </w:t>
@@ -5919,7 +5917,7 @@
       <w:r>
         <w:t>nput/output</w:t>
       </w:r>
-      <w:bookmarkEnd w:id="13"/>
+      <w:bookmarkEnd w:id="12"/>
     </w:p>
     <w:p>
       <w:r>
@@ -6097,7 +6095,7 @@
       <w:pPr>
         <w:pStyle w:val="Heading2"/>
       </w:pPr>
-      <w:bookmarkStart w:id="14" w:name="_Toc407800889"/>
+      <w:bookmarkStart w:id="13" w:name="_Toc407800889"/>
       <w:proofErr w:type="gramStart"/>
       <w:r>
         <w:t>2.6  Exception</w:t>
@@ -6106,7 +6104,7 @@
       <w:r>
         <w:t xml:space="preserve"> handling</w:t>
       </w:r>
-      <w:bookmarkEnd w:id="14"/>
+      <w:bookmarkEnd w:id="13"/>
     </w:p>
     <w:p>
       <w:r>
@@ -6192,7 +6190,7 @@
       <w:pPr>
         <w:pStyle w:val="Heading2"/>
       </w:pPr>
-      <w:bookmarkStart w:id="15" w:name="_Toc407800890"/>
+      <w:bookmarkStart w:id="14" w:name="_Toc407800890"/>
       <w:proofErr w:type="gramStart"/>
       <w:r>
         <w:t>2.7</w:t>
@@ -6200,7 +6198,7 @@
       <w:r>
         <w:t xml:space="preserve">  Multitasking</w:t>
       </w:r>
-      <w:bookmarkEnd w:id="15"/>
+      <w:bookmarkEnd w:id="14"/>
       <w:proofErr w:type="gramEnd"/>
     </w:p>
     <w:p>
@@ -6265,7 +6263,7 @@
           <w:szCs w:val="36"/>
         </w:rPr>
       </w:pPr>
-      <w:bookmarkStart w:id="16" w:name="_Toc407800891"/>
+      <w:bookmarkStart w:id="15" w:name="_Toc407800891"/>
       <w:r>
         <w:br w:type="page"/>
       </w:r>
@@ -6278,7 +6276,7 @@
         <w:lastRenderedPageBreak/>
         <w:t>3.  Customizing the system software</w:t>
       </w:r>
-      <w:bookmarkEnd w:id="16"/>
+      <w:bookmarkEnd w:id="15"/>
     </w:p>
     <w:p>
       <w:r>
@@ -6303,14 +6301,14 @@
       <w:pPr>
         <w:pStyle w:val="Heading2"/>
       </w:pPr>
-      <w:bookmarkStart w:id="17" w:name="_Toc407800892"/>
+      <w:bookmarkStart w:id="16" w:name="_Toc407800892"/>
       <w:r>
         <w:t xml:space="preserve">3.1 </w:t>
       </w:r>
       <w:r>
         <w:t>Running the cross-assembler</w:t>
       </w:r>
-      <w:bookmarkEnd w:id="17"/>
+      <w:bookmarkEnd w:id="16"/>
     </w:p>
     <w:p>
       <w:r>
@@ -6544,11 +6542,11 @@
       <w:pPr>
         <w:pStyle w:val="Heading2"/>
       </w:pPr>
-      <w:bookmarkStart w:id="18" w:name="_Toc407800893"/>
+      <w:bookmarkStart w:id="17" w:name="_Toc407800893"/>
       <w:r>
         <w:t>3.2 Structure of the system software</w:t>
       </w:r>
-      <w:bookmarkEnd w:id="18"/>
+      <w:bookmarkEnd w:id="17"/>
     </w:p>
     <w:p>
       <w:r>
@@ -7022,7 +7020,7 @@
       <w:pPr>
         <w:pStyle w:val="Heading2"/>
       </w:pPr>
-      <w:bookmarkStart w:id="19" w:name="_Toc407800894"/>
+      <w:bookmarkStart w:id="18" w:name="_Toc407800894"/>
       <w:proofErr w:type="gramStart"/>
       <w:r>
         <w:t>3.3  Updating</w:t>
@@ -7031,7 +7029,7 @@
       <w:r>
         <w:t xml:space="preserve"> the system software</w:t>
       </w:r>
-      <w:bookmarkEnd w:id="19"/>
+      <w:bookmarkEnd w:id="18"/>
     </w:p>
     <w:p>
       <w:pPr>
@@ -7535,12 +7533,12 @@
       <w:pPr>
         <w:pStyle w:val="Heading1"/>
       </w:pPr>
-      <w:bookmarkStart w:id="20" w:name="_Toc407800895"/>
+      <w:bookmarkStart w:id="19" w:name="_Toc407800895"/>
       <w:r>
         <w:lastRenderedPageBreak/>
         <w:t>4.  Customizing the system hardware</w:t>
       </w:r>
-      <w:bookmarkEnd w:id="20"/>
+      <w:bookmarkEnd w:id="19"/>
     </w:p>
     <w:p>
       <w:r>
@@ -7902,7 +7900,7 @@
       <w:r>
         <w:br w:type="page"/>
       </w:r>
-      <w:bookmarkStart w:id="21" w:name="_Toc407800896"/>
+      <w:bookmarkStart w:id="20" w:name="_Toc407800896"/>
       <w:proofErr w:type="gramStart"/>
       <w:r>
         <w:lastRenderedPageBreak/>
@@ -7918,7 +7916,7 @@
       <w:r>
         <w:t xml:space="preserve"> specifications</w:t>
       </w:r>
-      <w:bookmarkEnd w:id="21"/>
+      <w:bookmarkEnd w:id="20"/>
     </w:p>
     <w:p/>
     <w:tbl>
@@ -8804,7 +8802,7 @@
       <w:r>
         <w:br w:type="page"/>
       </w:r>
-      <w:bookmarkStart w:id="22" w:name="_Toc407800897"/>
+      <w:bookmarkStart w:id="21" w:name="_Toc407800897"/>
       <w:proofErr w:type="gramStart"/>
       <w:r>
         <w:lastRenderedPageBreak/>
@@ -8827,7 +8825,7 @@
         <w:t>set</w:t>
       </w:r>
       <w:bookmarkEnd w:id="0"/>
-      <w:bookmarkEnd w:id="22"/>
+      <w:bookmarkEnd w:id="21"/>
     </w:p>
     <w:p>
       <w:pPr>
@@ -17597,7 +17595,7 @@
       <w:pPr>
         <w:pStyle w:val="Heading1"/>
       </w:pPr>
-      <w:bookmarkStart w:id="23" w:name="_Toc407800898"/>
+      <w:bookmarkStart w:id="22" w:name="_Toc407800898"/>
       <w:proofErr w:type="gramStart"/>
       <w:r>
         <w:lastRenderedPageBreak/>
@@ -17636,7 +17634,7 @@
       <w:r>
         <w:t>)</w:t>
       </w:r>
-      <w:bookmarkEnd w:id="23"/>
+      <w:bookmarkEnd w:id="22"/>
     </w:p>
     <w:p>
       <w:pPr>
@@ -20245,7 +20243,7 @@
       <w:pPr>
         <w:pStyle w:val="Heading1"/>
       </w:pPr>
-      <w:bookmarkStart w:id="24" w:name="_Toc407800899"/>
+      <w:bookmarkStart w:id="23" w:name="_Toc407800899"/>
       <w:proofErr w:type="gramStart"/>
       <w:r>
         <w:lastRenderedPageBreak/>
@@ -20281,7 +20279,7 @@
       <w:r>
         <w:t>)</w:t>
       </w:r>
-      <w:bookmarkEnd w:id="24"/>
+      <w:bookmarkEnd w:id="23"/>
     </w:p>
     <w:p>
       <w:pPr>
@@ -20898,7 +20896,19 @@
               <w:rPr>
                 <w:rFonts w:ascii="Consolas" w:hAnsi="Consolas" w:cs="Consolas"/>
               </w:rPr>
-              <w:t>0x03D7FF</w:t>
+              <w:t>0x03</w:t>
+            </w:r>
+            <w:r>
+              <w:rPr>
+                <w:rFonts w:ascii="Consolas" w:hAnsi="Consolas" w:cs="Consolas"/>
+              </w:rPr>
+              <w:t>AF</w:t>
+            </w:r>
+            <w:r>
+              <w:rPr>
+                <w:rFonts w:ascii="Consolas" w:hAnsi="Consolas" w:cs="Consolas"/>
+              </w:rPr>
+              <w:t>FF</w:t>
             </w:r>
           </w:p>
         </w:tc>
@@ -20927,7 +20937,7 @@
               <w:jc w:val="right"/>
             </w:pPr>
             <w:r>
-              <w:t>4</w:t>
+              <w:t>8</w:t>
             </w:r>
             <w:r>
               <w:t xml:space="preserve"> </w:t>
@@ -20959,7 +20969,7 @@
               <w:rPr>
                 <w:rFonts w:ascii="Consolas" w:hAnsi="Consolas" w:cs="Consolas"/>
               </w:rPr>
-              <w:t>C</w:t>
+              <w:t>B</w:t>
             </w:r>
             <w:r>
               <w:rPr>
@@ -20991,8 +21001,16 @@
               <w:rPr>
                 <w:rFonts w:ascii="Consolas" w:hAnsi="Consolas" w:cs="Consolas"/>
               </w:rPr>
-              <w:t>0x03D7</w:t>
-            </w:r>
+              <w:t>0x03</w:t>
+            </w:r>
+            <w:r>
+              <w:rPr>
+                <w:rFonts w:ascii="Consolas" w:hAnsi="Consolas" w:cs="Consolas"/>
+              </w:rPr>
+              <w:t>CF</w:t>
+            </w:r>
+            <w:bookmarkStart w:id="24" w:name="_GoBack"/>
+            <w:bookmarkEnd w:id="24"/>
             <w:r>
               <w:rPr>
                 <w:rFonts w:ascii="Consolas" w:hAnsi="Consolas" w:cs="Consolas"/>
@@ -21081,7 +21099,19 @@
               <w:rPr>
                 <w:rFonts w:ascii="Consolas" w:hAnsi="Consolas" w:cs="Consolas"/>
               </w:rPr>
-              <w:t>0x03DFFF</w:t>
+              <w:t>0x03D</w:t>
+            </w:r>
+            <w:r>
+              <w:rPr>
+                <w:rFonts w:ascii="Consolas" w:hAnsi="Consolas" w:cs="Consolas"/>
+              </w:rPr>
+              <w:t>7</w:t>
+            </w:r>
+            <w:r>
+              <w:rPr>
+                <w:rFonts w:ascii="Consolas" w:hAnsi="Consolas" w:cs="Consolas"/>
+              </w:rPr>
+              <w:t>FF</w:t>
             </w:r>
           </w:p>
         </w:tc>
@@ -21165,7 +21195,19 @@
               <w:rPr>
                 <w:rFonts w:ascii="Consolas" w:hAnsi="Consolas" w:cs="Consolas"/>
               </w:rPr>
-              <w:t>0x03E7FF</w:t>
+              <w:t>0x03</w:t>
+            </w:r>
+            <w:r>
+              <w:rPr>
+                <w:rFonts w:ascii="Consolas" w:hAnsi="Consolas" w:cs="Consolas"/>
+              </w:rPr>
+              <w:t>DF</w:t>
+            </w:r>
+            <w:r>
+              <w:rPr>
+                <w:rFonts w:ascii="Consolas" w:hAnsi="Consolas" w:cs="Consolas"/>
+              </w:rPr>
+              <w:t>FF</w:t>
             </w:r>
           </w:p>
         </w:tc>
@@ -23097,6 +23139,15 @@
             <w:r>
               <w:t>Width of each character in pixels</w:t>
             </w:r>
+            <w:r>
+              <w:t xml:space="preserve"> </w:t>
+            </w:r>
+            <w:r>
+              <w:rPr>
+                <w:u w:val="single"/>
+              </w:rPr>
+              <w:t>less 1</w:t>
+            </w:r>
           </w:p>
         </w:tc>
         <w:tc>
@@ -23184,6 +23235,15 @@
             </w:pPr>
             <w:r>
               <w:t>Height of each character in pixels</w:t>
+            </w:r>
+            <w:r>
+              <w:t xml:space="preserve"> </w:t>
+            </w:r>
+            <w:r>
+              <w:rPr>
+                <w:u w:val="single"/>
+              </w:rPr>
+              <w:t>less 1</w:t>
             </w:r>
           </w:p>
         </w:tc>
@@ -44862,7 +44922,7 @@
           <w:rPr>
             <w:noProof/>
           </w:rPr>
-          <w:t>1</w:t>
+          <w:t>29</w:t>
         </w:r>
         <w:r>
           <w:rPr>
@@ -49197,7 +49257,7 @@
 </file>
 
 <file path=customXml/itemProps2.xml><?xml version="1.0" encoding="utf-8"?>
-<ds:datastoreItem xmlns:ds="http://schemas.openxmlformats.org/officeDocument/2006/customXml" ds:itemID="{D5510864-D480-4E98-B5DE-29EB0519C516}">
+<ds:datastoreItem xmlns:ds="http://schemas.openxmlformats.org/officeDocument/2006/customXml" ds:itemID="{AA556C90-A13C-42D3-BBB2-F0AB3B6B9339}">
   <ds:schemaRefs>
     <ds:schemaRef ds:uri="http://schemas.openxmlformats.org/officeDocument/2006/bibliography"/>
   </ds:schemaRefs>

</xml_diff>